<commit_message>
tp1 exercice 4 num 2 presque fini
</commit_message>
<xml_diff>
--- a/tp1/inf1600_tp1.docx
+++ b/tp1/inf1600_tp1.docx
@@ -994,7 +994,23 @@
           <w:sz w:val="24"/>
           <w:lang w:val="fr-CA"/>
         </w:rPr>
-        <w:t xml:space="preserve">Langue écrite :Français.  </w:t>
+        <w:t>Langue écrite</w:t>
+      </w:r>
+      <w:proofErr w:type="gramStart"/>
+      <w:r>
+        <w:rPr>
+          <w:sz w:val="24"/>
+          <w:lang w:val="fr-CA"/>
+        </w:rPr>
+        <w:t xml:space="preserve"> :Français</w:t>
+      </w:r>
+      <w:proofErr w:type="gramEnd"/>
+      <w:r>
+        <w:rPr>
+          <w:sz w:val="24"/>
+          <w:lang w:val="fr-CA"/>
+        </w:rPr>
+        <w:t xml:space="preserve">.  </w:t>
       </w:r>
     </w:p>
     <w:p>
@@ -1052,12 +1068,14 @@
         <w:ind w:left="239" w:hanging="10"/>
         <w:jc w:val="center"/>
       </w:pPr>
+      <w:proofErr w:type="spellStart"/>
       <w:r>
         <w:rPr>
           <w:sz w:val="34"/>
         </w:rPr>
         <w:t>Barème</w:t>
       </w:r>
+      <w:proofErr w:type="spellEnd"/>
       <w:r>
         <w:rPr>
           <w:sz w:val="24"/>
@@ -1376,11 +1394,19 @@
             <w:pPr>
               <w:ind w:left="5"/>
             </w:pPr>
+            <w:proofErr w:type="spellStart"/>
             <w:r>
               <w:rPr>
                 <w:sz w:val="24"/>
               </w:rPr>
-              <w:t xml:space="preserve">Exercice 1 </w:t>
+              <w:t>Exercice</w:t>
+            </w:r>
+            <w:proofErr w:type="spellEnd"/>
+            <w:r>
+              <w:rPr>
+                <w:sz w:val="24"/>
+              </w:rPr>
+              <w:t xml:space="preserve"> 1 </w:t>
             </w:r>
           </w:p>
         </w:tc>
@@ -1422,11 +1448,19 @@
             <w:pPr>
               <w:ind w:left="5"/>
             </w:pPr>
+            <w:proofErr w:type="spellStart"/>
             <w:r>
               <w:rPr>
                 <w:sz w:val="24"/>
               </w:rPr>
-              <w:t xml:space="preserve">Exercice 2 </w:t>
+              <w:t>Exercice</w:t>
+            </w:r>
+            <w:proofErr w:type="spellEnd"/>
+            <w:r>
+              <w:rPr>
+                <w:sz w:val="24"/>
+              </w:rPr>
+              <w:t xml:space="preserve"> 2 </w:t>
             </w:r>
           </w:p>
         </w:tc>
@@ -1468,11 +1502,19 @@
             <w:pPr>
               <w:ind w:left="5"/>
             </w:pPr>
+            <w:proofErr w:type="spellStart"/>
             <w:r>
               <w:rPr>
                 <w:sz w:val="24"/>
               </w:rPr>
-              <w:t xml:space="preserve">Exercice 3 </w:t>
+              <w:t>Exercice</w:t>
+            </w:r>
+            <w:proofErr w:type="spellEnd"/>
+            <w:r>
+              <w:rPr>
+                <w:sz w:val="24"/>
+              </w:rPr>
+              <w:t xml:space="preserve"> 3 </w:t>
             </w:r>
           </w:p>
         </w:tc>
@@ -1514,11 +1556,19 @@
             <w:pPr>
               <w:ind w:left="5"/>
             </w:pPr>
+            <w:proofErr w:type="spellStart"/>
             <w:r>
               <w:rPr>
                 <w:sz w:val="24"/>
               </w:rPr>
-              <w:t xml:space="preserve">Exercice 4 </w:t>
+              <w:t>Exercice</w:t>
+            </w:r>
+            <w:proofErr w:type="spellEnd"/>
+            <w:r>
+              <w:rPr>
+                <w:sz w:val="24"/>
+              </w:rPr>
+              <w:t xml:space="preserve"> 4 </w:t>
             </w:r>
           </w:p>
         </w:tc>
@@ -1560,11 +1610,47 @@
             <w:pPr>
               <w:ind w:left="173"/>
             </w:pPr>
+            <w:proofErr w:type="spellStart"/>
             <w:r>
               <w:rPr>
                 <w:sz w:val="24"/>
               </w:rPr>
-              <w:t xml:space="preserve">Français écrit erroné  </w:t>
+              <w:t>Français</w:t>
+            </w:r>
+            <w:proofErr w:type="spellEnd"/>
+            <w:r>
+              <w:rPr>
+                <w:sz w:val="24"/>
+              </w:rPr>
+              <w:t xml:space="preserve"> </w:t>
+            </w:r>
+            <w:proofErr w:type="spellStart"/>
+            <w:r>
+              <w:rPr>
+                <w:sz w:val="24"/>
+              </w:rPr>
+              <w:t>écrit</w:t>
+            </w:r>
+            <w:proofErr w:type="spellEnd"/>
+            <w:r>
+              <w:rPr>
+                <w:sz w:val="24"/>
+              </w:rPr>
+              <w:t xml:space="preserve"> </w:t>
+            </w:r>
+            <w:proofErr w:type="spellStart"/>
+            <w:r>
+              <w:rPr>
+                <w:sz w:val="24"/>
+              </w:rPr>
+              <w:t>erroné</w:t>
+            </w:r>
+            <w:proofErr w:type="spellEnd"/>
+            <w:r>
+              <w:rPr>
+                <w:sz w:val="24"/>
+              </w:rPr>
+              <w:t xml:space="preserve">  </w:t>
             </w:r>
           </w:p>
         </w:tc>
@@ -1679,7 +1765,21 @@
               <w:rPr>
                 <w:sz w:val="24"/>
               </w:rPr>
-              <w:t xml:space="preserve">-0,025 /heure </w:t>
+              <w:t>-0,025 /</w:t>
+            </w:r>
+            <w:proofErr w:type="spellStart"/>
+            <w:r>
+              <w:rPr>
+                <w:sz w:val="24"/>
+              </w:rPr>
+              <w:t>heure</w:t>
+            </w:r>
+            <w:proofErr w:type="spellEnd"/>
+            <w:r>
+              <w:rPr>
+                <w:sz w:val="24"/>
+              </w:rPr>
+              <w:t xml:space="preserve"> </w:t>
             </w:r>
           </w:p>
         </w:tc>
@@ -1895,6 +1995,7 @@
       <w:r>
         <w:t xml:space="preserve"> </w:t>
       </w:r>
+      <w:proofErr w:type="gramStart"/>
       <w:r>
         <w:t>0101</w:t>
       </w:r>
@@ -1910,8 +2011,17 @@
         </w:rPr>
         <w:tab/>
       </w:r>
-      <w:r>
-        <w:t>(binaire)</w:t>
+      <w:proofErr w:type="gramEnd"/>
+      <w:r>
+        <w:t>(</w:t>
+      </w:r>
+      <w:proofErr w:type="spellStart"/>
+      <w:r>
+        <w:t>binaire</w:t>
+      </w:r>
+      <w:proofErr w:type="spellEnd"/>
+      <w:r>
+        <w:t>)</w:t>
       </w:r>
       <w:r>
         <w:rPr>
@@ -1929,7 +2039,21 @@
         <w:rPr>
           <w:sz w:val="24"/>
         </w:rPr>
-        <w:t>0100 1011 (compl. à 2)</w:t>
+        <w:t>0100 1011 (</w:t>
+      </w:r>
+      <w:proofErr w:type="spellStart"/>
+      <w:r>
+        <w:rPr>
+          <w:sz w:val="24"/>
+        </w:rPr>
+        <w:t>compl</w:t>
+      </w:r>
+      <w:proofErr w:type="spellEnd"/>
+      <w:r>
+        <w:rPr>
+          <w:sz w:val="24"/>
+        </w:rPr>
+        <w:t>. à 2)</w:t>
       </w:r>
       <w:r>
         <w:rPr>
@@ -1959,6 +2083,7 @@
       <w:r>
         <w:t xml:space="preserve"> </w:t>
       </w:r>
+      <w:proofErr w:type="gramStart"/>
       <w:r>
         <w:t>0110</w:t>
       </w:r>
@@ -1974,8 +2099,17 @@
         </w:rPr>
         <w:tab/>
       </w:r>
-      <w:r>
-        <w:t>(binaire)</w:t>
+      <w:proofErr w:type="gramEnd"/>
+      <w:r>
+        <w:t>(</w:t>
+      </w:r>
+      <w:proofErr w:type="spellStart"/>
+      <w:r>
+        <w:t>binaire</w:t>
+      </w:r>
+      <w:proofErr w:type="spellEnd"/>
+      <w:r>
+        <w:t>)</w:t>
       </w:r>
       <w:r>
         <w:rPr>
@@ -2008,6 +2142,7 @@
       <w:r>
         <w:t>7027</w:t>
       </w:r>
+      <w:proofErr w:type="gramStart"/>
       <w:r>
         <w:rPr>
           <w:sz w:val="24"/>
@@ -2015,7 +2150,11 @@
         <w:t xml:space="preserve">   </w:t>
       </w:r>
       <w:r>
-        <w:t>(octal)</w:t>
+        <w:t>(</w:t>
+      </w:r>
+      <w:proofErr w:type="gramEnd"/>
+      <w:r>
+        <w:t>octal)</w:t>
       </w:r>
       <w:r>
         <w:rPr>
@@ -2093,7 +2232,21 @@
         <w:rPr>
           <w:sz w:val="24"/>
         </w:rPr>
-        <w:t>0001 1110 1001(compl. à 2)</w:t>
+        <w:t>0001 1110 1001(</w:t>
+      </w:r>
+      <w:proofErr w:type="spellStart"/>
+      <w:r>
+        <w:rPr>
+          <w:sz w:val="24"/>
+        </w:rPr>
+        <w:t>compl</w:t>
+      </w:r>
+      <w:proofErr w:type="spellEnd"/>
+      <w:r>
+        <w:rPr>
+          <w:sz w:val="24"/>
+        </w:rPr>
+        <w:t>. à 2)</w:t>
       </w:r>
       <w:r>
         <w:rPr>
@@ -2126,6 +2279,7 @@
         </w:rPr>
         <w:t>FACE</w:t>
       </w:r>
+      <w:proofErr w:type="gramStart"/>
       <w:r>
         <w:rPr>
           <w:sz w:val="24"/>
@@ -2137,7 +2291,14 @@
         <w:rPr>
           <w:lang w:val="fr-CA"/>
         </w:rPr>
-        <w:t>(hexadécimal,16 bits)</w:t>
+        <w:t>(</w:t>
+      </w:r>
+      <w:proofErr w:type="gramEnd"/>
+      <w:r>
+        <w:rPr>
+          <w:lang w:val="fr-CA"/>
+        </w:rPr>
+        <w:t>hexadécimal,16 bits)</w:t>
       </w:r>
       <w:r>
         <w:rPr>
@@ -2163,7 +2324,23 @@
           <w:sz w:val="24"/>
           <w:lang w:val="fr-CA"/>
         </w:rPr>
-        <w:t>0000 0101 0011 0010(compl. à 2)</w:t>
+        <w:t>0000 0101 0011 0010(</w:t>
+      </w:r>
+      <w:proofErr w:type="spellStart"/>
+      <w:r>
+        <w:rPr>
+          <w:sz w:val="24"/>
+          <w:lang w:val="fr-CA"/>
+        </w:rPr>
+        <w:t>compl</w:t>
+      </w:r>
+      <w:proofErr w:type="spellEnd"/>
+      <w:r>
+        <w:rPr>
+          <w:sz w:val="24"/>
+          <w:lang w:val="fr-CA"/>
+        </w:rPr>
+        <w:t>. à 2)</w:t>
       </w:r>
       <w:r>
         <w:rPr>
@@ -2194,6 +2371,7 @@
       <w:r>
         <w:t xml:space="preserve"> </w:t>
       </w:r>
+      <w:proofErr w:type="gramStart"/>
       <w:r>
         <w:t>0001</w:t>
       </w:r>
@@ -2209,8 +2387,17 @@
         </w:rPr>
         <w:tab/>
       </w:r>
-      <w:r>
-        <w:t>(binaire)</w:t>
+      <w:proofErr w:type="gramEnd"/>
+      <w:r>
+        <w:t>(</w:t>
+      </w:r>
+      <w:proofErr w:type="spellStart"/>
+      <w:r>
+        <w:t>binaire</w:t>
+      </w:r>
+      <w:proofErr w:type="spellEnd"/>
+      <w:r>
+        <w:t>)</w:t>
       </w:r>
       <w:r>
         <w:rPr>
@@ -2234,7 +2421,21 @@
         <w:rPr>
           <w:sz w:val="24"/>
         </w:rPr>
-        <w:t>0111 1111(compl. à 2)</w:t>
+        <w:t>0111 1111(</w:t>
+      </w:r>
+      <w:proofErr w:type="spellStart"/>
+      <w:r>
+        <w:rPr>
+          <w:sz w:val="24"/>
+        </w:rPr>
+        <w:t>compl</w:t>
+      </w:r>
+      <w:proofErr w:type="spellEnd"/>
+      <w:r>
+        <w:rPr>
+          <w:sz w:val="24"/>
+        </w:rPr>
+        <w:t>. à 2)</w:t>
       </w:r>
       <w:r>
         <w:rPr>
@@ -2365,11 +2566,19 @@
             </w:tcBorders>
           </w:tcPr>
           <w:p>
+            <w:proofErr w:type="spellStart"/>
             <w:r>
               <w:rPr>
                 <w:sz w:val="24"/>
               </w:rPr>
-              <w:t xml:space="preserve">Numéros </w:t>
+              <w:t>Numéros</w:t>
+            </w:r>
+            <w:proofErr w:type="spellEnd"/>
+            <w:r>
+              <w:rPr>
+                <w:sz w:val="24"/>
+              </w:rPr>
+              <w:t xml:space="preserve"> </w:t>
             </w:r>
           </w:p>
         </w:tc>
@@ -3295,7 +3504,25 @@
           <w:vertAlign w:val="superscript"/>
           <w:lang w:val="fr-CA"/>
         </w:rPr>
-        <w:t>e comparaison OU bit à bit entre ces deux valeurs. Ce qui correspond à la valeur 0101 1010 0111 1010.  Cette dernière est ensuite comparé à la valeur 254 (1111 1110) avec un ET bit à bit qui donne la valeur finale de y, 0111 1010 qui est égale à 122 en décimal.</w:t>
+        <w:t xml:space="preserve">e comparaison OU bit à bit entre ces deux valeurs. Ce qui correspond à la valeur 0101 1010 0111 1010.  Cette dernière est ensuite </w:t>
+      </w:r>
+      <w:proofErr w:type="gramStart"/>
+      <w:r>
+        <w:rPr>
+          <w:sz w:val="37"/>
+          <w:vertAlign w:val="superscript"/>
+          <w:lang w:val="fr-CA"/>
+        </w:rPr>
+        <w:t>comparé</w:t>
+      </w:r>
+      <w:proofErr w:type="gramEnd"/>
+      <w:r>
+        <w:rPr>
+          <w:sz w:val="37"/>
+          <w:vertAlign w:val="superscript"/>
+          <w:lang w:val="fr-CA"/>
+        </w:rPr>
+        <w:t xml:space="preserve"> à la valeur 254 (1111 1110) avec un ET bit à bit qui donne la valeur finale de y, 0111 1010 qui est égale à 122 en décimal.</w:t>
       </w:r>
       <w:r>
         <w:rPr>
@@ -3402,7 +3629,23 @@
           <w:sz w:val="24"/>
           <w:lang w:val="fr-CA"/>
         </w:rPr>
-        <w:t xml:space="preserve">0111 1100 1111 (compl. à 2) </w:t>
+        <w:t>0111 1100 1111 (</w:t>
+      </w:r>
+      <w:proofErr w:type="spellStart"/>
+      <w:r>
+        <w:rPr>
+          <w:sz w:val="24"/>
+          <w:lang w:val="fr-CA"/>
+        </w:rPr>
+        <w:t>compl</w:t>
+      </w:r>
+      <w:proofErr w:type="spellEnd"/>
+      <w:r>
+        <w:rPr>
+          <w:sz w:val="24"/>
+          <w:lang w:val="fr-CA"/>
+        </w:rPr>
+        <w:t xml:space="preserve">. à 2) </w:t>
       </w:r>
       <w:r>
         <w:rPr>
@@ -3481,7 +3724,23 @@
           <w:sz w:val="24"/>
           <w:lang w:val="fr-CA"/>
         </w:rPr>
-        <w:t xml:space="preserve">0010 0000 (compl. à 2) </w:t>
+        <w:t>0010 0000 (</w:t>
+      </w:r>
+      <w:proofErr w:type="spellStart"/>
+      <w:r>
+        <w:rPr>
+          <w:sz w:val="24"/>
+          <w:lang w:val="fr-CA"/>
+        </w:rPr>
+        <w:t>compl</w:t>
+      </w:r>
+      <w:proofErr w:type="spellEnd"/>
+      <w:r>
+        <w:rPr>
+          <w:sz w:val="24"/>
+          <w:lang w:val="fr-CA"/>
+        </w:rPr>
+        <w:t xml:space="preserve">. à 2) </w:t>
       </w:r>
       <w:r>
         <w:rPr>
@@ -3583,12 +3842,21 @@
         </w:rPr>
         <w:t>011 1000(</w:t>
       </w:r>
-      <w:r>
-        <w:rPr>
-          <w:sz w:val="24"/>
-          <w:lang w:val="fr-CA"/>
-        </w:rPr>
-        <w:t>compl. à 2)</w:t>
+      <w:proofErr w:type="spellStart"/>
+      <w:r>
+        <w:rPr>
+          <w:sz w:val="24"/>
+          <w:lang w:val="fr-CA"/>
+        </w:rPr>
+        <w:t>compl</w:t>
+      </w:r>
+      <w:proofErr w:type="spellEnd"/>
+      <w:r>
+        <w:rPr>
+          <w:sz w:val="24"/>
+          <w:lang w:val="fr-CA"/>
+        </w:rPr>
+        <w:t>. à 2)</w:t>
       </w:r>
       <w:r>
         <w:rPr>
@@ -3635,7 +3903,23 @@
           <w:sz w:val="24"/>
           <w:lang w:val="fr-CA"/>
         </w:rPr>
-        <w:t xml:space="preserve"> (hex)</w:t>
+        <w:t xml:space="preserve"> (</w:t>
+      </w:r>
+      <w:proofErr w:type="spellStart"/>
+      <w:r>
+        <w:rPr>
+          <w:sz w:val="24"/>
+          <w:lang w:val="fr-CA"/>
+        </w:rPr>
+        <w:t>hex</w:t>
+      </w:r>
+      <w:proofErr w:type="spellEnd"/>
+      <w:r>
+        <w:rPr>
+          <w:sz w:val="24"/>
+          <w:lang w:val="fr-CA"/>
+        </w:rPr>
+        <w:t>)</w:t>
       </w:r>
     </w:p>
     <w:p>
@@ -3720,6 +4004,7 @@
         </w:rPr>
         <w:t xml:space="preserve">(a) DAD + ACE </w:t>
       </w:r>
+      <w:proofErr w:type="gramStart"/>
       <w:r>
         <w:rPr>
           <w:lang w:val="fr-CA"/>
@@ -3730,7 +4015,14 @@
         <w:rPr>
           <w:lang w:val="fr-CA"/>
         </w:rPr>
-        <w:t>(1)</w:t>
+        <w:t>(</w:t>
+      </w:r>
+      <w:proofErr w:type="gramEnd"/>
+      <w:r>
+        <w:rPr>
+          <w:lang w:val="fr-CA"/>
+        </w:rPr>
+        <w:t>1)</w:t>
       </w:r>
       <w:r>
         <w:rPr>
@@ -3774,6 +4066,7 @@
         </w:rPr>
         <w:t xml:space="preserve">(b) 10A + F50 </w:t>
       </w:r>
+      <w:proofErr w:type="gramStart"/>
       <w:r>
         <w:rPr>
           <w:sz w:val="24"/>
@@ -3786,7 +4079,15 @@
           <w:sz w:val="24"/>
           <w:lang w:val="fr-CA"/>
         </w:rPr>
-        <w:t>(1)</w:t>
+        <w:t>(</w:t>
+      </w:r>
+      <w:proofErr w:type="gramEnd"/>
+      <w:r>
+        <w:rPr>
+          <w:sz w:val="24"/>
+          <w:lang w:val="fr-CA"/>
+        </w:rPr>
+        <w:t>1)</w:t>
       </w:r>
       <w:r>
         <w:rPr>
@@ -3831,7 +4132,35 @@
         <w:rPr>
           <w:lang w:val="fr-CA"/>
         </w:rPr>
-        <w:t>En informatique, on est souvent confronté à utiliser une organisation différente des nombres multioctets. Les deux façons courantes d’organiser les octets sont big-endian (par exemple Sun SPARC, Apple) et littleendian (x86).</w:t>
+        <w:t xml:space="preserve">En informatique, on est souvent confronté à utiliser une organisation différente des nombres </w:t>
+      </w:r>
+      <w:proofErr w:type="spellStart"/>
+      <w:r>
+        <w:rPr>
+          <w:lang w:val="fr-CA"/>
+        </w:rPr>
+        <w:t>multioctets</w:t>
+      </w:r>
+      <w:proofErr w:type="spellEnd"/>
+      <w:r>
+        <w:rPr>
+          <w:lang w:val="fr-CA"/>
+        </w:rPr>
+        <w:t xml:space="preserve">. Les deux façons courantes d’organiser les octets sont big-endian (par exemple Sun SPARC, Apple) et </w:t>
+      </w:r>
+      <w:proofErr w:type="spellStart"/>
+      <w:r>
+        <w:rPr>
+          <w:lang w:val="fr-CA"/>
+        </w:rPr>
+        <w:t>littleendian</w:t>
+      </w:r>
+      <w:proofErr w:type="spellEnd"/>
+      <w:r>
+        <w:rPr>
+          <w:lang w:val="fr-CA"/>
+        </w:rPr>
+        <w:t xml:space="preserve"> (x86).</w:t>
       </w:r>
       <w:r>
         <w:rPr>
@@ -4047,11 +4376,19 @@
           <w:lang w:val="fr-CA"/>
         </w:rPr>
       </w:pPr>
-      <w:r>
-        <w:rPr>
-          <w:lang w:val="fr-CA"/>
-        </w:rPr>
-        <w:t>oc0= 0xC2    oc1=0xBB  oc2=0x08  oc3= 0x61  oc4= 0x9E  oc5= 0xE</w:t>
+      <w:proofErr w:type="gramStart"/>
+      <w:r>
+        <w:rPr>
+          <w:lang w:val="fr-CA"/>
+        </w:rPr>
+        <w:t>oc</w:t>
+      </w:r>
+      <w:proofErr w:type="gramEnd"/>
+      <w:r>
+        <w:rPr>
+          <w:lang w:val="fr-CA"/>
+        </w:rPr>
+        <w:t>0= 0xC2    oc1=0xBB  oc2=0x08  oc3= 0x61  oc4= 0x9E  oc5= 0xE</w:t>
       </w:r>
       <w:r>
         <w:rPr>
@@ -4153,11 +4490,19 @@
           <w:lang w:val="fr-CA"/>
         </w:rPr>
       </w:pPr>
-      <w:r>
-        <w:rPr>
-          <w:lang w:val="fr-CA"/>
-        </w:rPr>
-        <w:t xml:space="preserve">oc0= 0xA0        oc1 =0x38     </w:t>
+      <w:proofErr w:type="gramStart"/>
+      <w:r>
+        <w:rPr>
+          <w:lang w:val="fr-CA"/>
+        </w:rPr>
+        <w:t>oc</w:t>
+      </w:r>
+      <w:proofErr w:type="gramEnd"/>
+      <w:r>
+        <w:rPr>
+          <w:lang w:val="fr-CA"/>
+        </w:rPr>
+        <w:t xml:space="preserve">0= 0xA0        oc1 =0x38     </w:t>
       </w:r>
       <w:r>
         <w:rPr>
@@ -4473,11 +4818,19 @@
             </w:tcBorders>
           </w:tcPr>
           <w:p>
+            <w:proofErr w:type="spellStart"/>
             <w:r>
               <w:rPr>
                 <w:sz w:val="32"/>
               </w:rPr>
-              <w:t xml:space="preserve">Pistes/Zone  </w:t>
+              <w:t>Pistes</w:t>
+            </w:r>
+            <w:proofErr w:type="spellEnd"/>
+            <w:r>
+              <w:rPr>
+                <w:sz w:val="32"/>
+              </w:rPr>
+              <w:t xml:space="preserve">/Zone  </w:t>
             </w:r>
           </w:p>
         </w:tc>
@@ -4492,11 +4845,33 @@
             </w:tcBorders>
           </w:tcPr>
           <w:p>
+            <w:proofErr w:type="spellStart"/>
             <w:r>
               <w:rPr>
                 <w:sz w:val="32"/>
               </w:rPr>
-              <w:t xml:space="preserve">Secteurs/Piste  </w:t>
+              <w:t>Secteurs</w:t>
+            </w:r>
+            <w:proofErr w:type="spellEnd"/>
+            <w:r>
+              <w:rPr>
+                <w:sz w:val="32"/>
+              </w:rPr>
+              <w:t>/</w:t>
+            </w:r>
+            <w:proofErr w:type="spellStart"/>
+            <w:r>
+              <w:rPr>
+                <w:sz w:val="32"/>
+              </w:rPr>
+              <w:t>Piste</w:t>
+            </w:r>
+            <w:proofErr w:type="spellEnd"/>
+            <w:r>
+              <w:rPr>
+                <w:sz w:val="32"/>
+              </w:rPr>
+              <w:t xml:space="preserve">  </w:t>
             </w:r>
           </w:p>
         </w:tc>
@@ -4877,7 +5252,23 @@
           <w:sz w:val="24"/>
           <w:lang w:val="fr-CA"/>
         </w:rPr>
-        <w:t xml:space="preserve">(541*783*512)+(937*870*512)+(1210*532*512)+(841*1853*512)= </w:t>
+        <w:t>(541*783*</w:t>
+      </w:r>
+      <w:proofErr w:type="gramStart"/>
+      <w:r>
+        <w:rPr>
+          <w:sz w:val="24"/>
+          <w:lang w:val="fr-CA"/>
+        </w:rPr>
+        <w:t>512)+(</w:t>
+      </w:r>
+      <w:proofErr w:type="gramEnd"/>
+      <w:r>
+        <w:rPr>
+          <w:sz w:val="24"/>
+          <w:lang w:val="fr-CA"/>
+        </w:rPr>
+        <w:t xml:space="preserve">937*870*512)+(1210*532*512)+(841*1853*512)= </w:t>
       </w:r>
     </w:p>
     <w:p>
@@ -5054,7 +5445,23 @@
           <w:sz w:val="24"/>
           <w:lang w:val="fr-CA"/>
         </w:rPr>
-        <w:t>783*512*8)/(10^6)=</w:t>
+        <w:t>783*512*</w:t>
+      </w:r>
+      <w:proofErr w:type="gramStart"/>
+      <w:r>
+        <w:rPr>
+          <w:sz w:val="24"/>
+          <w:lang w:val="fr-CA"/>
+        </w:rPr>
+        <w:t>8)/</w:t>
+      </w:r>
+      <w:proofErr w:type="gramEnd"/>
+      <w:r>
+        <w:rPr>
+          <w:sz w:val="24"/>
+          <w:lang w:val="fr-CA"/>
+        </w:rPr>
+        <w:t>(10^6)=</w:t>
       </w:r>
       <w:r>
         <w:rPr>
@@ -5093,7 +5500,23 @@
           <w:sz w:val="24"/>
           <w:lang w:val="fr-CA"/>
         </w:rPr>
-        <w:t>870*512*8)/(10^6)=</w:t>
+        <w:t>870*512*</w:t>
+      </w:r>
+      <w:proofErr w:type="gramStart"/>
+      <w:r>
+        <w:rPr>
+          <w:sz w:val="24"/>
+          <w:lang w:val="fr-CA"/>
+        </w:rPr>
+        <w:t>8)/</w:t>
+      </w:r>
+      <w:proofErr w:type="gramEnd"/>
+      <w:r>
+        <w:rPr>
+          <w:sz w:val="24"/>
+          <w:lang w:val="fr-CA"/>
+        </w:rPr>
+        <w:t>(10^6)=</w:t>
       </w:r>
       <w:r>
         <w:rPr>
@@ -5132,7 +5555,23 @@
           <w:sz w:val="24"/>
           <w:lang w:val="fr-CA"/>
         </w:rPr>
-        <w:t>532*512*8)/(10^6)=</w:t>
+        <w:t>532*512*</w:t>
+      </w:r>
+      <w:proofErr w:type="gramStart"/>
+      <w:r>
+        <w:rPr>
+          <w:sz w:val="24"/>
+          <w:lang w:val="fr-CA"/>
+        </w:rPr>
+        <w:t>8)/</w:t>
+      </w:r>
+      <w:proofErr w:type="gramEnd"/>
+      <w:r>
+        <w:rPr>
+          <w:sz w:val="24"/>
+          <w:lang w:val="fr-CA"/>
+        </w:rPr>
+        <w:t>(10^6)=</w:t>
       </w:r>
       <w:r>
         <w:rPr>
@@ -5171,7 +5610,23 @@
           <w:sz w:val="24"/>
           <w:lang w:val="fr-CA"/>
         </w:rPr>
-        <w:t xml:space="preserve">841*512*8)/(10^6)= </w:t>
+        <w:t>841*512*</w:t>
+      </w:r>
+      <w:proofErr w:type="gramStart"/>
+      <w:r>
+        <w:rPr>
+          <w:sz w:val="24"/>
+          <w:lang w:val="fr-CA"/>
+        </w:rPr>
+        <w:t>8)/</w:t>
+      </w:r>
+      <w:proofErr w:type="gramEnd"/>
+      <w:r>
+        <w:rPr>
+          <w:sz w:val="24"/>
+          <w:lang w:val="fr-CA"/>
+        </w:rPr>
+        <w:t xml:space="preserve">(10^6)= </w:t>
       </w:r>
       <w:r>
         <w:rPr>
@@ -5202,7 +5657,23 @@
           <w:sz w:val="24"/>
           <w:lang w:val="fr-CA"/>
         </w:rPr>
-        <w:t>(288,65 + 320,72+196,12+310,03)/4 = 278,88</w:t>
+        <w:t>(288,65 + 320,72+196,12+310,</w:t>
+      </w:r>
+      <w:proofErr w:type="gramStart"/>
+      <w:r>
+        <w:rPr>
+          <w:sz w:val="24"/>
+          <w:lang w:val="fr-CA"/>
+        </w:rPr>
+        <w:t>03)/</w:t>
+      </w:r>
+      <w:proofErr w:type="gramEnd"/>
+      <w:r>
+        <w:rPr>
+          <w:sz w:val="24"/>
+          <w:lang w:val="fr-CA"/>
+        </w:rPr>
+        <w:t>4 = 278,88</w:t>
       </w:r>
       <w:r>
         <w:rPr>
@@ -5252,7 +5723,23 @@
           <w:sz w:val="24"/>
           <w:lang w:val="fr-CA"/>
         </w:rPr>
-        <w:t xml:space="preserve">Calculez le taux de lecture moyenne effective si le disque dur est connecté avec un bus PCIe de vitesse 3000Mb/s. </w:t>
+        <w:t xml:space="preserve">Calculez le taux de lecture moyenne effective si le disque dur est connecté avec un bus </w:t>
+      </w:r>
+      <w:proofErr w:type="spellStart"/>
+      <w:r>
+        <w:rPr>
+          <w:sz w:val="24"/>
+          <w:lang w:val="fr-CA"/>
+        </w:rPr>
+        <w:t>PCIe</w:t>
+      </w:r>
+      <w:proofErr w:type="spellEnd"/>
+      <w:r>
+        <w:rPr>
+          <w:sz w:val="24"/>
+          <w:lang w:val="fr-CA"/>
+        </w:rPr>
+        <w:t xml:space="preserve"> de vitesse 3000Mb/s. </w:t>
       </w:r>
       <w:r>
         <w:rPr>
@@ -5635,13 +6122,23 @@
         </w:rPr>
         <w:t>La notation RTN (</w:t>
       </w:r>
+      <w:proofErr w:type="spellStart"/>
       <w:r>
         <w:rPr>
           <w:i/>
           <w:sz w:val="24"/>
           <w:lang w:val="fr-CA"/>
         </w:rPr>
-        <w:t>Register Transfer Notation</w:t>
+        <w:t>Register</w:t>
+      </w:r>
+      <w:proofErr w:type="spellEnd"/>
+      <w:r>
+        <w:rPr>
+          <w:i/>
+          <w:sz w:val="24"/>
+          <w:lang w:val="fr-CA"/>
+        </w:rPr>
+        <w:t xml:space="preserve"> Transfer Notation</w:t>
       </w:r>
       <w:r>
         <w:rPr>
@@ -5729,7 +6226,15 @@
               <w:ind w:left="144" w:right="4929"/>
             </w:pPr>
             <w:r>
-              <w:t xml:space="preserve">AAM - ASCII Adjust AX after Multiply Operation regAL &lt;- AL; </w:t>
+              <w:t xml:space="preserve">AAM - ASCII Adjust AX after Multiply Operation </w:t>
+            </w:r>
+            <w:proofErr w:type="spellStart"/>
+            <w:r>
+              <w:t>regAL</w:t>
+            </w:r>
+            <w:proofErr w:type="spellEnd"/>
+            <w:r>
+              <w:t xml:space="preserve"> &lt;- AL; </w:t>
             </w:r>
             <w:r>
               <w:rPr>
@@ -5744,7 +6249,15 @@
               <w:ind w:left="144"/>
             </w:pPr>
             <w:r>
-              <w:t xml:space="preserve">AH &lt;- regAL / imm8; </w:t>
+              <w:t xml:space="preserve">AH &lt;- </w:t>
+            </w:r>
+            <w:proofErr w:type="spellStart"/>
+            <w:r>
+              <w:t>regAL</w:t>
+            </w:r>
+            <w:proofErr w:type="spellEnd"/>
+            <w:r>
+              <w:t xml:space="preserve"> / imm8; </w:t>
             </w:r>
             <w:r>
               <w:rPr>
@@ -5759,7 +6272,15 @@
               <w:ind w:left="144"/>
             </w:pPr>
             <w:r>
-              <w:t xml:space="preserve">AL &lt;- regAL MOD imm8; </w:t>
+              <w:t xml:space="preserve">AL &lt;- </w:t>
+            </w:r>
+            <w:proofErr w:type="spellStart"/>
+            <w:r>
+              <w:t>regAL</w:t>
+            </w:r>
+            <w:proofErr w:type="spellEnd"/>
+            <w:r>
+              <w:t xml:space="preserve"> MOD imm8; </w:t>
             </w:r>
             <w:r>
               <w:rPr>
@@ -5859,7 +6380,21 @@
         <w:rPr>
           <w:lang w:val="en-CA"/>
         </w:rPr>
-        <w:t xml:space="preserve">op&lt;4..0&gt; := IR&lt;31..27&gt; a&lt;4..0&gt; := IR&lt;26..22&gt; </w:t>
+        <w:t>op&lt;</w:t>
+      </w:r>
+      <w:proofErr w:type="gramStart"/>
+      <w:r>
+        <w:rPr>
+          <w:lang w:val="en-CA"/>
+        </w:rPr>
+        <w:t>4..</w:t>
+      </w:r>
+      <w:proofErr w:type="gramEnd"/>
+      <w:r>
+        <w:rPr>
+          <w:lang w:val="en-CA"/>
+        </w:rPr>
+        <w:t xml:space="preserve">0&gt; := IR&lt;31..27&gt; a&lt;4..0&gt; := IR&lt;26..22&gt; </w:t>
       </w:r>
     </w:p>
     <w:p>
@@ -5880,7 +6415,21 @@
         <w:rPr>
           <w:lang w:val="en-CA"/>
         </w:rPr>
-        <w:t xml:space="preserve">b&lt;4..0&gt; := IR&lt;21..17&gt; </w:t>
+        <w:t>b&lt;</w:t>
+      </w:r>
+      <w:proofErr w:type="gramStart"/>
+      <w:r>
+        <w:rPr>
+          <w:lang w:val="en-CA"/>
+        </w:rPr>
+        <w:t>4..</w:t>
+      </w:r>
+      <w:proofErr w:type="gramEnd"/>
+      <w:r>
+        <w:rPr>
+          <w:lang w:val="en-CA"/>
+        </w:rPr>
+        <w:t xml:space="preserve">0&gt; := IR&lt;21..17&gt; </w:t>
       </w:r>
     </w:p>
     <w:p>
@@ -5897,11 +6446,19 @@
           <w:lang w:val="fr-CA"/>
         </w:rPr>
       </w:pPr>
-      <w:r>
-        <w:rPr>
-          <w:lang w:val="fr-CA"/>
-        </w:rPr>
-        <w:t xml:space="preserve">c &lt;4..0&gt; := IR&lt;16..12&gt; </w:t>
+      <w:proofErr w:type="gramStart"/>
+      <w:r>
+        <w:rPr>
+          <w:lang w:val="fr-CA"/>
+        </w:rPr>
+        <w:t>c</w:t>
+      </w:r>
+      <w:proofErr w:type="gramEnd"/>
+      <w:r>
+        <w:rPr>
+          <w:lang w:val="fr-CA"/>
+        </w:rPr>
+        <w:t xml:space="preserve"> &lt;4..0&gt; := IR&lt;16..12&gt; </w:t>
       </w:r>
       <w:r>
         <w:rPr>
@@ -5939,7 +6496,23 @@
           <w:lang w:val="fr-CA"/>
         </w:rPr>
         <w:lastRenderedPageBreak/>
-        <w:t xml:space="preserve">Ceci signifie, par exemple, que la ‘variable’ a correspond à la plage des bits 26 à 22 (inclusivement) du registre d’instruction IR. On peut donc remplacer IR&lt;26..22&gt; par a, tout simplement. La plage op correspond au code d’opération.  </w:t>
+        <w:t>Ceci signifie, par exemple, que la ‘variable’ a correspond à la plage des bits 26 à 22 (inclusivement) du registre d’instruction IR. On peut donc remplacer IR&lt;</w:t>
+      </w:r>
+      <w:proofErr w:type="gramStart"/>
+      <w:r>
+        <w:rPr>
+          <w:sz w:val="24"/>
+          <w:lang w:val="fr-CA"/>
+        </w:rPr>
+        <w:t>26..</w:t>
+      </w:r>
+      <w:proofErr w:type="gramEnd"/>
+      <w:r>
+        <w:rPr>
+          <w:sz w:val="24"/>
+          <w:lang w:val="fr-CA"/>
+        </w:rPr>
+        <w:t xml:space="preserve">22&gt; par a, tout simplement. La plage op correspond au code d’opération.  </w:t>
       </w:r>
     </w:p>
     <w:p>
@@ -5973,7 +6546,23 @@
         <w:rPr>
           <w:sz w:val="24"/>
         </w:rPr>
-        <w:t xml:space="preserve">SUBMUL Ra, Rb,k  </w:t>
+        <w:t xml:space="preserve">SUBMUL Ra, </w:t>
+      </w:r>
+      <w:proofErr w:type="spellStart"/>
+      <w:proofErr w:type="gramStart"/>
+      <w:r>
+        <w:rPr>
+          <w:sz w:val="24"/>
+        </w:rPr>
+        <w:t>Rb,k</w:t>
+      </w:r>
+      <w:proofErr w:type="spellEnd"/>
+      <w:proofErr w:type="gramEnd"/>
+      <w:r>
+        <w:rPr>
+          <w:sz w:val="24"/>
+        </w:rPr>
+        <w:t xml:space="preserve">  </w:t>
       </w:r>
       <w:r>
         <w:rPr>
@@ -6041,7 +6630,23 @@
           <w:sz w:val="24"/>
           <w:lang w:val="en-CA"/>
         </w:rPr>
-        <w:t>IR &lt;- M[PC] : PC &lt;- PC+4;</w:t>
+        <w:t>IR &lt;- M[PC</w:t>
+      </w:r>
+      <w:proofErr w:type="gramStart"/>
+      <w:r>
+        <w:rPr>
+          <w:sz w:val="24"/>
+          <w:lang w:val="en-CA"/>
+        </w:rPr>
+        <w:t>] :</w:t>
+      </w:r>
+      <w:proofErr w:type="gramEnd"/>
+      <w:r>
+        <w:rPr>
+          <w:sz w:val="24"/>
+          <w:lang w:val="en-CA"/>
+        </w:rPr>
+        <w:t xml:space="preserve"> PC &lt;- PC+4;</w:t>
       </w:r>
     </w:p>
     <w:p>
@@ -6054,12 +6659,21 @@
           <w:lang w:val="fr-CA"/>
         </w:rPr>
       </w:pPr>
-      <w:r>
-        <w:rPr>
-          <w:sz w:val="24"/>
-          <w:lang w:val="fr-CA"/>
-        </w:rPr>
-        <w:t>SUBMUL( :=op=3) -&gt; Ra &lt;- (Ra-Rb)/k;</w:t>
+      <w:proofErr w:type="gramStart"/>
+      <w:r>
+        <w:rPr>
+          <w:sz w:val="24"/>
+          <w:lang w:val="fr-CA"/>
+        </w:rPr>
+        <w:t>SUBMUL( :</w:t>
+      </w:r>
+      <w:proofErr w:type="gramEnd"/>
+      <w:r>
+        <w:rPr>
+          <w:sz w:val="24"/>
+          <w:lang w:val="fr-CA"/>
+        </w:rPr>
+        <w:t>=op=3) -&gt; Ra &lt;- (Ra-Rb)/k;</w:t>
       </w:r>
     </w:p>
     <w:p>
@@ -6085,7 +6699,21 @@
         <w:rPr>
           <w:lang w:val="fr-CA"/>
         </w:rPr>
-        <w:t>IR&lt;16..0&gt;</w:t>
+        <w:t>IR&lt;</w:t>
+      </w:r>
+      <w:proofErr w:type="gramStart"/>
+      <w:r>
+        <w:rPr>
+          <w:lang w:val="fr-CA"/>
+        </w:rPr>
+        <w:t>16..</w:t>
+      </w:r>
+      <w:proofErr w:type="gramEnd"/>
+      <w:r>
+        <w:rPr>
+          <w:lang w:val="fr-CA"/>
+        </w:rPr>
+        <w:t>0&gt;</w:t>
       </w:r>
       <w:r>
         <w:rPr>
@@ -6121,7 +6749,23 @@
           <w:sz w:val="20"/>
           <w:lang w:val="en-CA"/>
         </w:rPr>
-        <w:t>(IR&lt;31..27&gt; = 3) -&gt; R[IR&lt;26..22&gt;] &lt;- (R[IR&lt;26..22&gt;] - R[IR&lt;21..17&gt;])/</w:t>
+        <w:t>(IR&lt;</w:t>
+      </w:r>
+      <w:proofErr w:type="gramStart"/>
+      <w:r>
+        <w:rPr>
+          <w:sz w:val="20"/>
+          <w:lang w:val="en-CA"/>
+        </w:rPr>
+        <w:t>31..</w:t>
+      </w:r>
+      <w:proofErr w:type="gramEnd"/>
+      <w:r>
+        <w:rPr>
+          <w:sz w:val="20"/>
+          <w:lang w:val="en-CA"/>
+        </w:rPr>
+        <w:t>27&gt; = 3) -&gt; R[IR&lt;26..22&gt;] &lt;- (R[IR&lt;26..22&gt;] - R[IR&lt;21..17&gt;])/</w:t>
       </w:r>
       <w:r>
         <w:rPr>
@@ -6182,7 +6826,23 @@
         <w:rPr>
           <w:sz w:val="24"/>
         </w:rPr>
-        <w:t xml:space="preserve">DECREM Ra,Rb </w:t>
+        <w:t xml:space="preserve">DECREM </w:t>
+      </w:r>
+      <w:proofErr w:type="spellStart"/>
+      <w:proofErr w:type="gramStart"/>
+      <w:r>
+        <w:rPr>
+          <w:sz w:val="24"/>
+        </w:rPr>
+        <w:t>Ra,Rb</w:t>
+      </w:r>
+      <w:proofErr w:type="spellEnd"/>
+      <w:proofErr w:type="gramEnd"/>
+      <w:r>
+        <w:rPr>
+          <w:sz w:val="24"/>
+        </w:rPr>
+        <w:t xml:space="preserve"> </w:t>
       </w:r>
       <w:r>
         <w:rPr>
@@ -6245,12 +6905,53 @@
           <w:lang w:val="en-CA"/>
         </w:rPr>
       </w:pPr>
+      <w:proofErr w:type="gramStart"/>
       <w:r>
         <w:rPr>
           <w:sz w:val="24"/>
           <w:lang w:val="en-CA"/>
         </w:rPr>
-        <w:t>DECREM( :=op=8) -&gt; Rb &lt;- (Ra+Rb)*7;</w:t>
+        <w:t>DECREM( :</w:t>
+      </w:r>
+      <w:proofErr w:type="gramEnd"/>
+      <w:r>
+        <w:rPr>
+          <w:sz w:val="24"/>
+          <w:lang w:val="en-CA"/>
+        </w:rPr>
+        <w:t xml:space="preserve">=op=8) -&gt; </w:t>
+      </w:r>
+      <w:proofErr w:type="spellStart"/>
+      <w:r>
+        <w:rPr>
+          <w:sz w:val="24"/>
+          <w:lang w:val="en-CA"/>
+        </w:rPr>
+        <w:t>Rb</w:t>
+      </w:r>
+      <w:proofErr w:type="spellEnd"/>
+      <w:r>
+        <w:rPr>
+          <w:sz w:val="24"/>
+          <w:lang w:val="en-CA"/>
+        </w:rPr>
+        <w:t xml:space="preserve"> &lt;- (</w:t>
+      </w:r>
+      <w:proofErr w:type="spellStart"/>
+      <w:r>
+        <w:rPr>
+          <w:sz w:val="24"/>
+          <w:lang w:val="en-CA"/>
+        </w:rPr>
+        <w:t>Ra+Rb</w:t>
+      </w:r>
+      <w:proofErr w:type="spellEnd"/>
+      <w:r>
+        <w:rPr>
+          <w:sz w:val="24"/>
+          <w:lang w:val="en-CA"/>
+        </w:rPr>
+        <w:t>)*7;</w:t>
       </w:r>
     </w:p>
     <w:p>
@@ -6290,7 +6991,23 @@
           <w:sz w:val="20"/>
           <w:lang w:val="en-CA"/>
         </w:rPr>
-        <w:t xml:space="preserve">(IR&lt;31..27&gt; = </w:t>
+        <w:t>(IR&lt;</w:t>
+      </w:r>
+      <w:proofErr w:type="gramStart"/>
+      <w:r>
+        <w:rPr>
+          <w:sz w:val="20"/>
+          <w:lang w:val="en-CA"/>
+        </w:rPr>
+        <w:t>31..</w:t>
+      </w:r>
+      <w:proofErr w:type="gramEnd"/>
+      <w:r>
+        <w:rPr>
+          <w:sz w:val="20"/>
+          <w:lang w:val="en-CA"/>
+        </w:rPr>
+        <w:t xml:space="preserve">27&gt; = </w:t>
       </w:r>
       <w:r>
         <w:rPr>
@@ -6422,7 +7139,23 @@
           <w:sz w:val="24"/>
           <w:lang w:val="fr-CA"/>
         </w:rPr>
-        <w:t xml:space="preserve">Voici un exemple pour vous mettre sur la bonne voie. Soit l’instruction ADD Ra, Rb, Rc qui effectue une addition entre les contenus des registres a et b, puis place le résultat dans le registre numéro c; on suppose que son code d’opération est 7. La description RTN abstraite est :  </w:t>
+        <w:t xml:space="preserve">Voici un exemple pour vous mettre sur la bonne voie. Soit l’instruction ADD Ra, Rb, </w:t>
+      </w:r>
+      <w:proofErr w:type="spellStart"/>
+      <w:r>
+        <w:rPr>
+          <w:sz w:val="24"/>
+          <w:lang w:val="fr-CA"/>
+        </w:rPr>
+        <w:t>Rc</w:t>
+      </w:r>
+      <w:proofErr w:type="spellEnd"/>
+      <w:r>
+        <w:rPr>
+          <w:sz w:val="24"/>
+          <w:lang w:val="fr-CA"/>
+        </w:rPr>
+        <w:t xml:space="preserve"> qui effectue une addition entre les contenus des registres a et b, puis place le résultat dans le registre numéro c; on suppose que son code d’opération est 7. La description RTN abstraite est :  </w:t>
       </w:r>
     </w:p>
     <w:p>
@@ -6438,7 +7171,23 @@
           <w:sz w:val="20"/>
           <w:lang w:val="fr-CA"/>
         </w:rPr>
-        <w:t xml:space="preserve">     (IR&lt;31..27&gt; = 7) -&gt; R[IR&lt;16..12&gt;] &lt;- (R[IR&lt;26..22&gt;] + R[IR&lt;21..17&gt;]); </w:t>
+        <w:t xml:space="preserve">     (IR&lt;</w:t>
+      </w:r>
+      <w:proofErr w:type="gramStart"/>
+      <w:r>
+        <w:rPr>
+          <w:sz w:val="20"/>
+          <w:lang w:val="fr-CA"/>
+        </w:rPr>
+        <w:t>31..</w:t>
+      </w:r>
+      <w:proofErr w:type="gramEnd"/>
+      <w:r>
+        <w:rPr>
+          <w:sz w:val="20"/>
+          <w:lang w:val="fr-CA"/>
+        </w:rPr>
+        <w:t xml:space="preserve">27&gt; = 7) -&gt; R[IR&lt;16..12&gt;] &lt;- (R[IR&lt;26..22&gt;] + R[IR&lt;21..17&gt;]); </w:t>
       </w:r>
     </w:p>
     <w:p>
@@ -6491,13 +7240,26 @@
         <w:rPr>
           <w:lang w:val="fr-CA"/>
         </w:rPr>
-        <w:t xml:space="preserve">Exercice4  </w:t>
+        <w:t>Exercice</w:t>
+      </w:r>
+      <w:proofErr w:type="gramStart"/>
+      <w:r>
+        <w:rPr>
+          <w:lang w:val="fr-CA"/>
+        </w:rPr>
+        <w:t xml:space="preserve">4  </w:t>
       </w:r>
       <w:r>
         <w:rPr>
           <w:lang w:val="fr-CA"/>
         </w:rPr>
         <w:tab/>
+      </w:r>
+      <w:proofErr w:type="gramEnd"/>
+      <w:r>
+        <w:rPr>
+          <w:lang w:val="fr-CA"/>
+        </w:rPr>
         <w:t xml:space="preserve">Architecture d’un microprocesseur  </w:t>
       </w:r>
     </w:p>
@@ -6659,7 +7421,71 @@
         <w:rPr>
           <w:sz w:val="24"/>
         </w:rPr>
-        <w:t xml:space="preserve">L’UAL permet entre autre les opérations suivantes :  </w:t>
+        <w:t xml:space="preserve">L’UAL </w:t>
+      </w:r>
+      <w:proofErr w:type="spellStart"/>
+      <w:r>
+        <w:rPr>
+          <w:sz w:val="24"/>
+        </w:rPr>
+        <w:t>permet</w:t>
+      </w:r>
+      <w:proofErr w:type="spellEnd"/>
+      <w:r>
+        <w:rPr>
+          <w:sz w:val="24"/>
+        </w:rPr>
+        <w:t xml:space="preserve"> entre </w:t>
+      </w:r>
+      <w:proofErr w:type="spellStart"/>
+      <w:r>
+        <w:rPr>
+          <w:sz w:val="24"/>
+        </w:rPr>
+        <w:t>autre</w:t>
+      </w:r>
+      <w:proofErr w:type="spellEnd"/>
+      <w:r>
+        <w:rPr>
+          <w:sz w:val="24"/>
+        </w:rPr>
+        <w:t xml:space="preserve"> les </w:t>
+      </w:r>
+      <w:proofErr w:type="spellStart"/>
+      <w:r>
+        <w:rPr>
+          <w:sz w:val="24"/>
+        </w:rPr>
+        <w:t>opérations</w:t>
+      </w:r>
+      <w:proofErr w:type="spellEnd"/>
+      <w:r>
+        <w:rPr>
+          <w:sz w:val="24"/>
+        </w:rPr>
+        <w:t xml:space="preserve"> </w:t>
+      </w:r>
+      <w:proofErr w:type="spellStart"/>
+      <w:proofErr w:type="gramStart"/>
+      <w:r>
+        <w:rPr>
+          <w:sz w:val="24"/>
+        </w:rPr>
+        <w:t>suivantes</w:t>
+      </w:r>
+      <w:proofErr w:type="spellEnd"/>
+      <w:r>
+        <w:rPr>
+          <w:sz w:val="24"/>
+        </w:rPr>
+        <w:t xml:space="preserve"> :</w:t>
+      </w:r>
+      <w:proofErr w:type="gramEnd"/>
+      <w:r>
+        <w:rPr>
+          <w:sz w:val="24"/>
+        </w:rPr>
+        <w:t xml:space="preserve">  </w:t>
       </w:r>
     </w:p>
     <w:p>
@@ -6737,11 +7563,33 @@
             <w:vAlign w:val="center"/>
           </w:tcPr>
           <w:p>
+            <w:proofErr w:type="spellStart"/>
             <w:r>
               <w:rPr>
                 <w:sz w:val="24"/>
               </w:rPr>
-              <w:t xml:space="preserve">Résultat de l’UAL  </w:t>
+              <w:t>Résultat</w:t>
+            </w:r>
+            <w:proofErr w:type="spellEnd"/>
+            <w:r>
+              <w:rPr>
+                <w:sz w:val="24"/>
+              </w:rPr>
+              <w:t xml:space="preserve"> de </w:t>
+            </w:r>
+            <w:proofErr w:type="spellStart"/>
+            <w:r>
+              <w:rPr>
+                <w:sz w:val="24"/>
+              </w:rPr>
+              <w:t>l’UAL</w:t>
+            </w:r>
+            <w:proofErr w:type="spellEnd"/>
+            <w:r>
+              <w:rPr>
+                <w:sz w:val="24"/>
+              </w:rPr>
+              <w:t xml:space="preserve">  </w:t>
             </w:r>
           </w:p>
         </w:tc>
@@ -6886,7 +7734,25 @@
           <w:sz w:val="24"/>
           <w:lang w:val="fr-CA"/>
         </w:rPr>
-        <w:t xml:space="preserve">Une réalisation complète (excluant le circuit de contrôle) de ce processeur,au niveau ‘portes logiques’, a été faite. Dans cet exercice, vous utiliserez le logiciel </w:t>
+        <w:t xml:space="preserve">Une réalisation complète (excluant le circuit de contrôle) de ce </w:t>
+      </w:r>
+      <w:proofErr w:type="spellStart"/>
+      <w:proofErr w:type="gramStart"/>
+      <w:r>
+        <w:rPr>
+          <w:sz w:val="24"/>
+          <w:lang w:val="fr-CA"/>
+        </w:rPr>
+        <w:t>processeur,au</w:t>
+      </w:r>
+      <w:proofErr w:type="spellEnd"/>
+      <w:proofErr w:type="gramEnd"/>
+      <w:r>
+        <w:rPr>
+          <w:sz w:val="24"/>
+          <w:lang w:val="fr-CA"/>
+        </w:rPr>
+        <w:t xml:space="preserve"> niveau ‘portes logiques’, a été faite. Dans cet exercice, vous utiliserez le logiciel </w:t>
       </w:r>
       <w:r>
         <w:rPr>
@@ -6986,7 +7852,23 @@
           <w:lang w:val="fr-CA"/>
         </w:rPr>
         <w:lastRenderedPageBreak/>
-        <w:t>$ mkdir inf1600_tp1</w:t>
+        <w:t xml:space="preserve">$ </w:t>
+      </w:r>
+      <w:proofErr w:type="spellStart"/>
+      <w:r>
+        <w:rPr>
+          <w:sz w:val="20"/>
+          <w:lang w:val="fr-CA"/>
+        </w:rPr>
+        <w:t>mkdir</w:t>
+      </w:r>
+      <w:proofErr w:type="spellEnd"/>
+      <w:r>
+        <w:rPr>
+          <w:sz w:val="20"/>
+          <w:lang w:val="fr-CA"/>
+        </w:rPr>
+        <w:t xml:space="preserve"> inf1600_tp1</w:t>
       </w:r>
       <w:r>
         <w:rPr>
@@ -7169,7 +8051,25 @@
           <w:bdr w:val="single" w:sz="4" w:space="0" w:color="000000"/>
           <w:lang w:val="fr-CA"/>
         </w:rPr>
-        <w:t>$ unzip inf1600_tp1.zip</w:t>
+        <w:t xml:space="preserve">$ </w:t>
+      </w:r>
+      <w:proofErr w:type="spellStart"/>
+      <w:r>
+        <w:rPr>
+          <w:sz w:val="20"/>
+          <w:bdr w:val="single" w:sz="4" w:space="0" w:color="000000"/>
+          <w:lang w:val="fr-CA"/>
+        </w:rPr>
+        <w:t>unzip</w:t>
+      </w:r>
+      <w:proofErr w:type="spellEnd"/>
+      <w:r>
+        <w:rPr>
+          <w:sz w:val="20"/>
+          <w:bdr w:val="single" w:sz="4" w:space="0" w:color="000000"/>
+          <w:lang w:val="fr-CA"/>
+        </w:rPr>
+        <w:t xml:space="preserve"> inf1600_tp1.zip</w:t>
       </w:r>
       <w:r>
         <w:rPr>
@@ -7202,7 +8102,23 @@
           <w:sz w:val="24"/>
           <w:lang w:val="fr-CA"/>
         </w:rPr>
-        <w:t xml:space="preserve">Décompressezégalementlefichierinf1600_tp1_config.zip dans la racine de votre répertoire utilisateur (ceci  permettra que les signaux requis s’affichent automatiquement plutôt que vous ayez à les choisir vous-même):  </w:t>
+        <w:t>Décompressezégalementlefichierinf1600_tp1_config.zip dans la racine de votre répertoire utilisateur (</w:t>
+      </w:r>
+      <w:proofErr w:type="gramStart"/>
+      <w:r>
+        <w:rPr>
+          <w:sz w:val="24"/>
+          <w:lang w:val="fr-CA"/>
+        </w:rPr>
+        <w:t>ceci  permettra</w:t>
+      </w:r>
+      <w:proofErr w:type="gramEnd"/>
+      <w:r>
+        <w:rPr>
+          <w:sz w:val="24"/>
+          <w:lang w:val="fr-CA"/>
+        </w:rPr>
+        <w:t xml:space="preserve"> que les signaux requis s’affichent automatiquement plutôt que vous ayez à les choisir vous-même):  </w:t>
       </w:r>
     </w:p>
     <w:p>
@@ -7439,7 +8355,23 @@
           <w:sz w:val="24"/>
           <w:lang w:val="fr-CA"/>
         </w:rPr>
-        <w:t xml:space="preserve">(ou CTRL+O), puis ouvrez testLogique.jelib. Dans l’onglet </w:t>
+        <w:t xml:space="preserve">(ou CTRL+O), puis ouvrez </w:t>
+      </w:r>
+      <w:proofErr w:type="spellStart"/>
+      <w:r>
+        <w:rPr>
+          <w:sz w:val="24"/>
+          <w:lang w:val="fr-CA"/>
+        </w:rPr>
+        <w:t>testLogique.jelib</w:t>
+      </w:r>
+      <w:proofErr w:type="spellEnd"/>
+      <w:r>
+        <w:rPr>
+          <w:sz w:val="24"/>
+          <w:lang w:val="fr-CA"/>
+        </w:rPr>
+        <w:t xml:space="preserve">. Dans l’onglet </w:t>
       </w:r>
       <w:r>
         <w:rPr>
@@ -7454,7 +8386,39 @@
           <w:sz w:val="24"/>
           <w:lang w:val="fr-CA"/>
         </w:rPr>
-        <w:t xml:space="preserve">de la fenêtre, choisissez arch/archsch. Pour voir le contenu d’un bloc, sélectionnez-le et appuyez sur CTRL+D (pour down). Pour en ressortir, appuyez sur CTRL+U (pour up). Vous pouvez ainsi naviguer dans l’architecture afin de bien comprendre son fonctionnement.  </w:t>
+        <w:t xml:space="preserve">de la fenêtre, choisissez </w:t>
+      </w:r>
+      <w:proofErr w:type="spellStart"/>
+      <w:r>
+        <w:rPr>
+          <w:sz w:val="24"/>
+          <w:lang w:val="fr-CA"/>
+        </w:rPr>
+        <w:t>arch</w:t>
+      </w:r>
+      <w:proofErr w:type="spellEnd"/>
+      <w:r>
+        <w:rPr>
+          <w:sz w:val="24"/>
+          <w:lang w:val="fr-CA"/>
+        </w:rPr>
+        <w:t>/</w:t>
+      </w:r>
+      <w:proofErr w:type="spellStart"/>
+      <w:r>
+        <w:rPr>
+          <w:sz w:val="24"/>
+          <w:lang w:val="fr-CA"/>
+        </w:rPr>
+        <w:t>archsch</w:t>
+      </w:r>
+      <w:proofErr w:type="spellEnd"/>
+      <w:r>
+        <w:rPr>
+          <w:sz w:val="24"/>
+          <w:lang w:val="fr-CA"/>
+        </w:rPr>
+        <w:t xml:space="preserve">. Pour voir le contenu d’un bloc, sélectionnez-le et appuyez sur CTRL+D (pour down). Pour en ressortir, appuyez sur CTRL+U (pour up). Vous pouvez ainsi naviguer dans l’architecture afin de bien comprendre son fonctionnement.  </w:t>
       </w:r>
     </w:p>
     <w:p>
@@ -7589,7 +8553,23 @@
           <w:sz w:val="24"/>
           <w:lang w:val="fr-CA"/>
         </w:rPr>
-        <w:t xml:space="preserve">Suivez les étapes ci-haut afin de lancer Electric (Electric doit être relancé chaque fois que le fichier  tp1mem1.txt  est modifié);  </w:t>
+        <w:t xml:space="preserve">Suivez les étapes ci-haut afin de lancer Electric (Electric doit être relancé chaque fois que le </w:t>
+      </w:r>
+      <w:proofErr w:type="gramStart"/>
+      <w:r>
+        <w:rPr>
+          <w:sz w:val="24"/>
+          <w:lang w:val="fr-CA"/>
+        </w:rPr>
+        <w:t>fichier  tp1mem1.txt</w:t>
+      </w:r>
+      <w:proofErr w:type="gramEnd"/>
+      <w:r>
+        <w:rPr>
+          <w:sz w:val="24"/>
+          <w:lang w:val="fr-CA"/>
+        </w:rPr>
+        <w:t xml:space="preserve">  est modifié);  </w:t>
       </w:r>
     </w:p>
     <w:p>
@@ -7618,7 +8598,79 @@
           <w:sz w:val="24"/>
           <w:lang w:val="fr-CA"/>
         </w:rPr>
-        <w:t>Tool &gt; Simulation (Built-in) &gt; ALS : Simulate current cell;</w:t>
+        <w:t>Tool &gt; Simulation (</w:t>
+      </w:r>
+      <w:proofErr w:type="spellStart"/>
+      <w:r>
+        <w:rPr>
+          <w:i/>
+          <w:sz w:val="24"/>
+          <w:lang w:val="fr-CA"/>
+        </w:rPr>
+        <w:t>Built-in</w:t>
+      </w:r>
+      <w:proofErr w:type="spellEnd"/>
+      <w:r>
+        <w:rPr>
+          <w:i/>
+          <w:sz w:val="24"/>
+          <w:lang w:val="fr-CA"/>
+        </w:rPr>
+        <w:t xml:space="preserve">) &gt; ALS : </w:t>
+      </w:r>
+      <w:proofErr w:type="spellStart"/>
+      <w:r>
+        <w:rPr>
+          <w:i/>
+          <w:sz w:val="24"/>
+          <w:lang w:val="fr-CA"/>
+        </w:rPr>
+        <w:t>Simulate</w:t>
+      </w:r>
+      <w:proofErr w:type="spellEnd"/>
+      <w:r>
+        <w:rPr>
+          <w:i/>
+          <w:sz w:val="24"/>
+          <w:lang w:val="fr-CA"/>
+        </w:rPr>
+        <w:t xml:space="preserve"> </w:t>
+      </w:r>
+      <w:proofErr w:type="spellStart"/>
+      <w:r>
+        <w:rPr>
+          <w:i/>
+          <w:sz w:val="24"/>
+          <w:lang w:val="fr-CA"/>
+        </w:rPr>
+        <w:t>current</w:t>
+      </w:r>
+      <w:proofErr w:type="spellEnd"/>
+      <w:r>
+        <w:rPr>
+          <w:i/>
+          <w:sz w:val="24"/>
+          <w:lang w:val="fr-CA"/>
+        </w:rPr>
+        <w:t xml:space="preserve"> </w:t>
+      </w:r>
+      <w:proofErr w:type="spellStart"/>
+      <w:r>
+        <w:rPr>
+          <w:i/>
+          <w:sz w:val="24"/>
+          <w:lang w:val="fr-CA"/>
+        </w:rPr>
+        <w:t>cell</w:t>
+      </w:r>
+      <w:proofErr w:type="spellEnd"/>
+      <w:r>
+        <w:rPr>
+          <w:i/>
+          <w:sz w:val="24"/>
+          <w:lang w:val="fr-CA"/>
+        </w:rPr>
+        <w:t>;</w:t>
       </w:r>
       <w:r>
         <w:rPr>
@@ -7661,14 +8713,66 @@
           <w:sz w:val="24"/>
           <w:lang w:val="fr-CA"/>
         </w:rPr>
-        <w:t>Tool &gt; Simulation (Built-in) &gt; Restore Stimuli fromDisk...</w:t>
-      </w:r>
-      <w:r>
-        <w:rPr>
-          <w:sz w:val="24"/>
-          <w:lang w:val="fr-CA"/>
-        </w:rPr>
-        <w:t>et choisissez le fichier arch.vec;</w:t>
+        <w:t>Tool &gt; Simulation (</w:t>
+      </w:r>
+      <w:proofErr w:type="spellStart"/>
+      <w:r>
+        <w:rPr>
+          <w:i/>
+          <w:sz w:val="24"/>
+          <w:lang w:val="fr-CA"/>
+        </w:rPr>
+        <w:t>Built-in</w:t>
+      </w:r>
+      <w:proofErr w:type="spellEnd"/>
+      <w:r>
+        <w:rPr>
+          <w:i/>
+          <w:sz w:val="24"/>
+          <w:lang w:val="fr-CA"/>
+        </w:rPr>
+        <w:t xml:space="preserve">) &gt; Restore Stimuli </w:t>
+      </w:r>
+      <w:proofErr w:type="spellStart"/>
+      <w:r>
+        <w:rPr>
+          <w:i/>
+          <w:sz w:val="24"/>
+          <w:lang w:val="fr-CA"/>
+        </w:rPr>
+        <w:t>fromDisk</w:t>
+      </w:r>
+      <w:proofErr w:type="spellEnd"/>
+      <w:r>
+        <w:rPr>
+          <w:i/>
+          <w:sz w:val="24"/>
+          <w:lang w:val="fr-CA"/>
+        </w:rPr>
+        <w:t>...</w:t>
+      </w:r>
+      <w:r>
+        <w:rPr>
+          <w:sz w:val="24"/>
+          <w:lang w:val="fr-CA"/>
+        </w:rPr>
+        <w:t xml:space="preserve">et choisissez le fichier </w:t>
+      </w:r>
+      <w:proofErr w:type="spellStart"/>
+      <w:r>
+        <w:rPr>
+          <w:sz w:val="24"/>
+          <w:lang w:val="fr-CA"/>
+        </w:rPr>
+        <w:t>arch.vec</w:t>
+      </w:r>
+      <w:proofErr w:type="spellEnd"/>
+      <w:r>
+        <w:rPr>
+          <w:sz w:val="24"/>
+          <w:lang w:val="fr-CA"/>
+        </w:rPr>
+        <w:t>;</w:t>
       </w:r>
       <w:r>
         <w:rPr>
@@ -7744,14 +8848,33 @@
           <w:sz w:val="24"/>
           <w:lang w:val="fr-CA"/>
         </w:rPr>
-        <w:t>main cursor</w:t>
-      </w:r>
-      <w:r>
-        <w:rPr>
-          <w:sz w:val="24"/>
-          <w:lang w:val="fr-CA"/>
-        </w:rPr>
-        <w:t>(longs traits verticaux) environ à la marque des 50 ns et, pour chaque signal de contrôle à modifier, appuyez sur G ou V pour modifier leur valeur; modifiez ensuite les signaux au cycle suivant en alignant le curseur au prochain front descendant d’horloge, jusqu’à ce que le résultat attendu soit obtenu.</w:t>
+        <w:t xml:space="preserve">main </w:t>
+      </w:r>
+      <w:proofErr w:type="spellStart"/>
+      <w:proofErr w:type="gramStart"/>
+      <w:r>
+        <w:rPr>
+          <w:i/>
+          <w:sz w:val="24"/>
+          <w:lang w:val="fr-CA"/>
+        </w:rPr>
+        <w:t>cursor</w:t>
+      </w:r>
+      <w:proofErr w:type="spellEnd"/>
+      <w:r>
+        <w:rPr>
+          <w:sz w:val="24"/>
+          <w:lang w:val="fr-CA"/>
+        </w:rPr>
+        <w:t>(</w:t>
+      </w:r>
+      <w:proofErr w:type="gramEnd"/>
+      <w:r>
+        <w:rPr>
+          <w:sz w:val="24"/>
+          <w:lang w:val="fr-CA"/>
+        </w:rPr>
+        <w:t>longs traits verticaux) environ à la marque des 50 ns et, pour chaque signal de contrôle à modifier, appuyez sur G ou V pour modifier leur valeur; modifiez ensuite les signaux au cycle suivant en alignant le curseur au prochain front descendant d’horloge, jusqu’à ce que le résultat attendu soit obtenu.</w:t>
       </w:r>
       <w:r>
         <w:rPr>
@@ -7860,13 +8983,23 @@
         </w:rPr>
         <w:t xml:space="preserve">Utilisez </w:t>
       </w:r>
+      <w:proofErr w:type="spellStart"/>
       <w:r>
         <w:rPr>
           <w:i/>
           <w:sz w:val="24"/>
           <w:lang w:val="fr-CA"/>
         </w:rPr>
-        <w:t xml:space="preserve">gedit </w:t>
+        <w:t>gedit</w:t>
+      </w:r>
+      <w:proofErr w:type="spellEnd"/>
+      <w:r>
+        <w:rPr>
+          <w:i/>
+          <w:sz w:val="24"/>
+          <w:lang w:val="fr-CA"/>
+        </w:rPr>
+        <w:t xml:space="preserve"> </w:t>
       </w:r>
       <w:r>
         <w:rPr>
@@ -7875,6 +9008,7 @@
         </w:rPr>
         <w:t xml:space="preserve">plutôt que </w:t>
       </w:r>
+      <w:proofErr w:type="gramStart"/>
       <w:r>
         <w:rPr>
           <w:i/>
@@ -7888,7 +9022,15 @@
           <w:sz w:val="24"/>
           <w:lang w:val="fr-CA"/>
         </w:rPr>
-        <w:t xml:space="preserve">(tapez en console);  </w:t>
+        <w:t>(</w:t>
+      </w:r>
+      <w:proofErr w:type="gramEnd"/>
+      <w:r>
+        <w:rPr>
+          <w:sz w:val="24"/>
+          <w:lang w:val="fr-CA"/>
+        </w:rPr>
+        <w:t xml:space="preserve">tapez en console);  </w:t>
       </w:r>
     </w:p>
     <w:p>
@@ -8072,12 +9214,37 @@
         <w:spacing w:after="44"/>
         <w:ind w:left="940" w:hanging="336"/>
       </w:pPr>
+      <w:proofErr w:type="spellStart"/>
       <w:r>
         <w:rPr>
           <w:b/>
           <w:sz w:val="24"/>
         </w:rPr>
-        <w:t xml:space="preserve">Soit l’instruction:  </w:t>
+        <w:t>Soit</w:t>
+      </w:r>
+      <w:proofErr w:type="spellEnd"/>
+      <w:r>
+        <w:rPr>
+          <w:b/>
+          <w:sz w:val="24"/>
+        </w:rPr>
+        <w:t xml:space="preserve"> </w:t>
+      </w:r>
+      <w:proofErr w:type="spellStart"/>
+      <w:r>
+        <w:rPr>
+          <w:b/>
+          <w:sz w:val="24"/>
+        </w:rPr>
+        <w:t>l’instruction</w:t>
+      </w:r>
+      <w:proofErr w:type="spellEnd"/>
+      <w:r>
+        <w:rPr>
+          <w:b/>
+          <w:sz w:val="24"/>
+        </w:rPr>
+        <w:t xml:space="preserve">:  </w:t>
       </w:r>
     </w:p>
     <w:p>
@@ -8149,7 +9316,55 @@
           <w:sz w:val="24"/>
           <w:lang w:val="fr-CA"/>
         </w:rPr>
-        <w:t>XX XX XX XX (en little-endi</w:t>
+        <w:t xml:space="preserve">XX </w:t>
+      </w:r>
+      <w:proofErr w:type="spellStart"/>
+      <w:r>
+        <w:rPr>
+          <w:sz w:val="24"/>
+          <w:lang w:val="fr-CA"/>
+        </w:rPr>
+        <w:t>XX</w:t>
+      </w:r>
+      <w:proofErr w:type="spellEnd"/>
+      <w:r>
+        <w:rPr>
+          <w:sz w:val="24"/>
+          <w:lang w:val="fr-CA"/>
+        </w:rPr>
+        <w:t xml:space="preserve"> </w:t>
+      </w:r>
+      <w:proofErr w:type="spellStart"/>
+      <w:r>
+        <w:rPr>
+          <w:sz w:val="24"/>
+          <w:lang w:val="fr-CA"/>
+        </w:rPr>
+        <w:t>XX</w:t>
+      </w:r>
+      <w:proofErr w:type="spellEnd"/>
+      <w:r>
+        <w:rPr>
+          <w:sz w:val="24"/>
+          <w:lang w:val="fr-CA"/>
+        </w:rPr>
+        <w:t xml:space="preserve"> </w:t>
+      </w:r>
+      <w:proofErr w:type="spellStart"/>
+      <w:r>
+        <w:rPr>
+          <w:sz w:val="24"/>
+          <w:lang w:val="fr-CA"/>
+        </w:rPr>
+        <w:t>XX</w:t>
+      </w:r>
+      <w:proofErr w:type="spellEnd"/>
+      <w:r>
+        <w:rPr>
+          <w:sz w:val="24"/>
+          <w:lang w:val="fr-CA"/>
+        </w:rPr>
+        <w:t xml:space="preserve"> (en little-endi</w:t>
       </w:r>
       <w:r>
         <w:rPr>
@@ -8177,7 +9392,23 @@
           <w:sz w:val="24"/>
           <w:lang w:val="fr-CA"/>
         </w:rPr>
-        <w:t xml:space="preserve">Écrivez le RTN concret des macro-instructions permettant d’exécuter l’instruction de haut niveau avec la micro architecture proposée. </w:t>
+        <w:t xml:space="preserve">Écrivez le RTN concret des macro-instructions permettant d’exécuter l’instruction de haut niveau avec la </w:t>
+      </w:r>
+      <w:proofErr w:type="gramStart"/>
+      <w:r>
+        <w:rPr>
+          <w:sz w:val="24"/>
+          <w:lang w:val="fr-CA"/>
+        </w:rPr>
+        <w:t>micro architecture</w:t>
+      </w:r>
+      <w:proofErr w:type="gramEnd"/>
+      <w:r>
+        <w:rPr>
+          <w:sz w:val="24"/>
+          <w:lang w:val="fr-CA"/>
+        </w:rPr>
+        <w:t xml:space="preserve"> proposée. </w:t>
       </w:r>
       <w:r>
         <w:rPr>
@@ -8211,7 +9442,15 @@
         </w:rPr>
       </w:pPr>
       <w:r>
-        <w:t>T&lt;- R[IR&lt;…&gt;];</w:t>
+        <w:t xml:space="preserve">T&lt;- </w:t>
+      </w:r>
+      <w:proofErr w:type="gramStart"/>
+      <w:r>
+        <w:t>R[</w:t>
+      </w:r>
+      <w:proofErr w:type="gramEnd"/>
+      <w:r>
+        <w:t>IR&lt;…&gt;];</w:t>
       </w:r>
     </w:p>
     <w:p>
@@ -8241,7 +9480,15 @@
         <w:jc w:val="both"/>
       </w:pPr>
       <w:r>
-        <w:t>T&lt;-T+R[];</w:t>
+        <w:t>T&lt;-T+</w:t>
+      </w:r>
+      <w:proofErr w:type="gramStart"/>
+      <w:r>
+        <w:t>R[</w:t>
+      </w:r>
+      <w:proofErr w:type="gramEnd"/>
+      <w:r>
+        <w:t>];</w:t>
       </w:r>
     </w:p>
     <w:p>
@@ -8259,7 +9506,15 @@
         <w:t>R[IR</w:t>
       </w:r>
       <w:r>
-        <w:t>&lt;23..21&gt;</w:t>
+        <w:t>&lt;</w:t>
+      </w:r>
+      <w:proofErr w:type="gramStart"/>
+      <w:r>
+        <w:t>23..</w:t>
+      </w:r>
+      <w:proofErr w:type="gramEnd"/>
+      <w:r>
+        <w:t>21&gt;</w:t>
       </w:r>
       <w:r>
         <w:t>]&lt;-T&gt;&gt;R[IR];</w:t>
@@ -8281,7 +9536,71 @@
           <w:lang w:val="fr-CA"/>
         </w:rPr>
         <w:lastRenderedPageBreak/>
-        <w:t xml:space="preserve">Sous forme de tableau : pour chaque micro instruction trouvée en b), écrivez la liste des valeurs des signaux de contrôle qui en permettent l’exécution. Les noms des signaux de contrôle sont A, B, C, D, E, F, G, UAL, ecrireEIP, ecrireT et ecrireRegistre (correspondant aux éléments de mêmes noms sur le circuit). À noter que le signal B est sur 2 bits et que l’UAL est sur 8 bits. Vous n’avez pas à effectuer la recherche d’instruction; supposez qu’elle se trouve déjà dans le registre IR. </w:t>
+        <w:t xml:space="preserve">Sous forme de tableau : pour chaque </w:t>
+      </w:r>
+      <w:proofErr w:type="gramStart"/>
+      <w:r>
+        <w:rPr>
+          <w:sz w:val="24"/>
+          <w:lang w:val="fr-CA"/>
+        </w:rPr>
+        <w:t>micro instruction</w:t>
+      </w:r>
+      <w:proofErr w:type="gramEnd"/>
+      <w:r>
+        <w:rPr>
+          <w:sz w:val="24"/>
+          <w:lang w:val="fr-CA"/>
+        </w:rPr>
+        <w:t xml:space="preserve"> trouvée en b), écrivez la liste des valeurs des signaux de contrôle qui en permettent l’exécution. Les noms des signaux de contrôle sont A, B, C, D, E, F, G, UAL, </w:t>
+      </w:r>
+      <w:proofErr w:type="spellStart"/>
+      <w:r>
+        <w:rPr>
+          <w:sz w:val="24"/>
+          <w:lang w:val="fr-CA"/>
+        </w:rPr>
+        <w:t>ecrireEIP</w:t>
+      </w:r>
+      <w:proofErr w:type="spellEnd"/>
+      <w:r>
+        <w:rPr>
+          <w:sz w:val="24"/>
+          <w:lang w:val="fr-CA"/>
+        </w:rPr>
+        <w:t xml:space="preserve">, </w:t>
+      </w:r>
+      <w:proofErr w:type="spellStart"/>
+      <w:r>
+        <w:rPr>
+          <w:sz w:val="24"/>
+          <w:lang w:val="fr-CA"/>
+        </w:rPr>
+        <w:t>ecrireT</w:t>
+      </w:r>
+      <w:proofErr w:type="spellEnd"/>
+      <w:r>
+        <w:rPr>
+          <w:sz w:val="24"/>
+          <w:lang w:val="fr-CA"/>
+        </w:rPr>
+        <w:t xml:space="preserve"> et </w:t>
+      </w:r>
+      <w:proofErr w:type="spellStart"/>
+      <w:r>
+        <w:rPr>
+          <w:sz w:val="24"/>
+          <w:lang w:val="fr-CA"/>
+        </w:rPr>
+        <w:t>ecrireRegistre</w:t>
+      </w:r>
+      <w:proofErr w:type="spellEnd"/>
+      <w:r>
+        <w:rPr>
+          <w:sz w:val="24"/>
+          <w:lang w:val="fr-CA"/>
+        </w:rPr>
+        <w:t xml:space="preserve"> (correspondant aux éléments de mêmes noms sur le circuit). À noter que le signal B est sur 2 bits et que l’UAL est sur 8 bits. Vous n’avez pas à effectuer la recherche d’instruction; supposez qu’elle se trouve déjà dans le registre IR. </w:t>
       </w:r>
       <w:r>
         <w:rPr>
@@ -8466,9 +9785,11 @@
               <w:ind w:right="274"/>
               <w:jc w:val="both"/>
             </w:pPr>
+            <w:proofErr w:type="spellStart"/>
             <w:r>
               <w:t>ecrireEIP</w:t>
             </w:r>
+            <w:proofErr w:type="spellEnd"/>
           </w:p>
         </w:tc>
         <w:tc>
@@ -8481,9 +9802,11 @@
               <w:ind w:right="274"/>
               <w:jc w:val="both"/>
             </w:pPr>
+            <w:proofErr w:type="spellStart"/>
             <w:r>
               <w:t>ecrireT</w:t>
             </w:r>
+            <w:proofErr w:type="spellEnd"/>
           </w:p>
         </w:tc>
         <w:tc>
@@ -8496,9 +9819,11 @@
               <w:ind w:right="274"/>
               <w:jc w:val="both"/>
             </w:pPr>
+            <w:proofErr w:type="spellStart"/>
             <w:r>
               <w:t>ecrireRegistre</w:t>
             </w:r>
+            <w:proofErr w:type="spellEnd"/>
           </w:p>
         </w:tc>
       </w:tr>
@@ -8963,7 +10288,23 @@
           <w:sz w:val="24"/>
           <w:lang w:val="fr-CA"/>
         </w:rPr>
-        <w:t xml:space="preserve">Simulez l’instruction avec le logiciel Electric. Faites une ou plusieurs captures d’écran montrant clairement que le résultat de la simulation est correct, en justifiant pourquoi, et joignez-la dans le rapport suite à la question c)précédente. </w:t>
+        <w:t xml:space="preserve">Simulez l’instruction avec le logiciel Electric. Faites une ou plusieurs captures d’écran montrant clairement que le résultat de la simulation est correct, en justifiant pourquoi, et joignez-la dans le rapport suite à la question </w:t>
+      </w:r>
+      <w:proofErr w:type="gramStart"/>
+      <w:r>
+        <w:rPr>
+          <w:sz w:val="24"/>
+          <w:lang w:val="fr-CA"/>
+        </w:rPr>
+        <w:t>c)précédente</w:t>
+      </w:r>
+      <w:proofErr w:type="gramEnd"/>
+      <w:r>
+        <w:rPr>
+          <w:sz w:val="24"/>
+          <w:lang w:val="fr-CA"/>
+        </w:rPr>
+        <w:t xml:space="preserve">. </w:t>
       </w:r>
       <w:r>
         <w:rPr>
@@ -8989,12 +10330,37 @@
         <w:spacing w:after="87"/>
         <w:ind w:left="940" w:hanging="336"/>
       </w:pPr>
+      <w:proofErr w:type="spellStart"/>
       <w:r>
         <w:rPr>
           <w:b/>
           <w:sz w:val="24"/>
         </w:rPr>
-        <w:t>Soit l’instruction:</w:t>
+        <w:t>Soit</w:t>
+      </w:r>
+      <w:proofErr w:type="spellEnd"/>
+      <w:r>
+        <w:rPr>
+          <w:b/>
+          <w:sz w:val="24"/>
+        </w:rPr>
+        <w:t xml:space="preserve"> </w:t>
+      </w:r>
+      <w:proofErr w:type="spellStart"/>
+      <w:r>
+        <w:rPr>
+          <w:b/>
+          <w:sz w:val="24"/>
+        </w:rPr>
+        <w:t>l’instruction</w:t>
+      </w:r>
+      <w:proofErr w:type="spellEnd"/>
+      <w:r>
+        <w:rPr>
+          <w:b/>
+          <w:sz w:val="24"/>
+        </w:rPr>
+        <w:t>:</w:t>
       </w:r>
       <w:r>
         <w:rPr>
@@ -9030,63 +10396,550 @@
     </w:p>
     <w:p>
       <w:pPr>
-        <w:numPr>
-          <w:ilvl w:val="2"/>
-          <w:numId w:val="6"/>
-        </w:numPr>
-        <w:spacing w:after="128" w:line="254" w:lineRule="auto"/>
-        <w:ind w:right="274" w:hanging="293"/>
-        <w:jc w:val="both"/>
-        <w:rPr>
-          <w:lang w:val="fr-CA"/>
-        </w:rPr>
-      </w:pPr>
-      <w:r>
-        <w:rPr>
-          <w:sz w:val="24"/>
-          <w:lang w:val="fr-CA"/>
-        </w:rPr>
-        <w:t xml:space="preserve">Écrivez un encodage possible (en hexadécimal) de l’instruction. Inventez l’opcode au besoin. </w:t>
-      </w:r>
-      <w:r>
-        <w:rPr>
-          <w:b/>
-          <w:i/>
-          <w:sz w:val="24"/>
-          <w:lang w:val="fr-CA"/>
-        </w:rPr>
-        <w:t>(0,25 points)</w:t>
-      </w:r>
-      <w:r>
-        <w:rPr>
-          <w:sz w:val="24"/>
-          <w:lang w:val="fr-CA"/>
-        </w:rPr>
-        <w:t xml:space="preserve"> </w:t>
-      </w:r>
-    </w:p>
-    <w:p>
-      <w:pPr>
         <w:spacing w:after="128" w:line="254" w:lineRule="auto"/>
         <w:ind w:left="1426" w:right="274"/>
         <w:jc w:val="both"/>
         <w:rPr>
-          <w:lang w:val="fr-CA"/>
-        </w:rPr>
-      </w:pPr>
-      <w:r>
-        <w:rPr>
-          <w:sz w:val="24"/>
-          <w:lang w:val="fr-CA"/>
-        </w:rPr>
-        <w:t>XX XX XX XX (en little-endi</w:t>
-      </w:r>
-      <w:r>
-        <w:rPr>
-          <w:sz w:val="24"/>
-          <w:lang w:val="fr-CA"/>
-        </w:rPr>
-        <w:t>an)</w:t>
+          <w:sz w:val="24"/>
+          <w:lang w:val="fr-CA"/>
+        </w:rPr>
+      </w:pPr>
+      <w:r>
+        <w:rPr>
+          <w:sz w:val="24"/>
+          <w:lang w:val="fr-CA"/>
+        </w:rPr>
+        <w:t xml:space="preserve">Écrivez un encodage possible (en hexadécimal) de l’instruction. Inventez l’opcode au besoin. </w:t>
+      </w:r>
+      <w:r>
+        <w:rPr>
+          <w:b/>
+          <w:i/>
+          <w:sz w:val="24"/>
+          <w:lang w:val="fr-CA"/>
+        </w:rPr>
+        <w:t>(0,25 points)</w:t>
+      </w:r>
+      <w:r>
+        <w:rPr>
+          <w:sz w:val="24"/>
+          <w:lang w:val="fr-CA"/>
+        </w:rPr>
+        <w:t xml:space="preserve"> </w:t>
+      </w:r>
+    </w:p>
+    <w:p>
+      <w:pPr>
+        <w:spacing w:after="128" w:line="254" w:lineRule="auto"/>
+        <w:ind w:left="1426" w:right="274"/>
+        <w:jc w:val="both"/>
+        <w:rPr>
+          <w:sz w:val="24"/>
+          <w:lang w:val="fr-CA"/>
+        </w:rPr>
+      </w:pPr>
+      <w:r>
+        <w:rPr>
+          <w:sz w:val="24"/>
+          <w:lang w:val="fr-CA"/>
+        </w:rPr>
+        <w:t>Tableau X : Encodage possible en binaire</w:t>
+      </w:r>
+    </w:p>
+    <w:tbl>
+      <w:tblPr>
+        <w:tblStyle w:val="Grilledutableau"/>
+        <w:tblW w:w="0" w:type="auto"/>
+        <w:tblInd w:w="1426" w:type="dxa"/>
+        <w:tblLook w:val="04A0" w:firstRow="1" w:lastRow="0" w:firstColumn="1" w:lastColumn="0" w:noHBand="0" w:noVBand="1"/>
+      </w:tblPr>
+      <w:tblGrid>
+        <w:gridCol w:w="2022"/>
+        <w:gridCol w:w="1048"/>
+        <w:gridCol w:w="1048"/>
+        <w:gridCol w:w="1077"/>
+        <w:gridCol w:w="1118"/>
+        <w:gridCol w:w="2784"/>
+      </w:tblGrid>
+      <w:tr>
+        <w:tc>
+          <w:tcPr>
+            <w:tcW w:w="2255" w:type="dxa"/>
+          </w:tcPr>
+          <w:p>
+            <w:pPr>
+              <w:spacing w:after="128" w:line="254" w:lineRule="auto"/>
+              <w:ind w:right="274"/>
+              <w:jc w:val="both"/>
+              <w:rPr>
+                <w:lang w:val="fr-CA"/>
+              </w:rPr>
+            </w:pPr>
+            <w:r>
+              <w:rPr>
+                <w:lang w:val="fr-CA"/>
+              </w:rPr>
+              <w:t>31..24</w:t>
+            </w:r>
+          </w:p>
+        </w:tc>
+        <w:tc>
+          <w:tcPr>
+            <w:tcW w:w="277" w:type="dxa"/>
+          </w:tcPr>
+          <w:p>
+            <w:pPr>
+              <w:spacing w:after="128" w:line="254" w:lineRule="auto"/>
+              <w:ind w:right="274"/>
+              <w:jc w:val="both"/>
+              <w:rPr>
+                <w:lang w:val="fr-CA"/>
+              </w:rPr>
+            </w:pPr>
+            <w:r>
+              <w:rPr>
+                <w:lang w:val="fr-CA"/>
+              </w:rPr>
+              <w:t>23..21</w:t>
+            </w:r>
+          </w:p>
+        </w:tc>
+        <w:tc>
+          <w:tcPr>
+            <w:tcW w:w="1048" w:type="dxa"/>
+          </w:tcPr>
+          <w:p>
+            <w:pPr>
+              <w:spacing w:after="128" w:line="254" w:lineRule="auto"/>
+              <w:ind w:right="274"/>
+              <w:jc w:val="both"/>
+              <w:rPr>
+                <w:lang w:val="fr-CA"/>
+              </w:rPr>
+            </w:pPr>
+            <w:r>
+              <w:rPr>
+                <w:lang w:val="fr-CA"/>
+              </w:rPr>
+              <w:t>20..18</w:t>
+            </w:r>
+          </w:p>
+        </w:tc>
+        <w:tc>
+          <w:tcPr>
+            <w:tcW w:w="1085" w:type="dxa"/>
+          </w:tcPr>
+          <w:p>
+            <w:pPr>
+              <w:spacing w:after="128" w:line="254" w:lineRule="auto"/>
+              <w:ind w:right="274"/>
+              <w:jc w:val="both"/>
+              <w:rPr>
+                <w:lang w:val="fr-CA"/>
+              </w:rPr>
+            </w:pPr>
+            <w:r>
+              <w:rPr>
+                <w:lang w:val="fr-CA"/>
+              </w:rPr>
+              <w:t>17..15</w:t>
+            </w:r>
+          </w:p>
+        </w:tc>
+        <w:tc>
+          <w:tcPr>
+            <w:tcW w:w="1134" w:type="dxa"/>
+          </w:tcPr>
+          <w:p>
+            <w:pPr>
+              <w:spacing w:after="128" w:line="254" w:lineRule="auto"/>
+              <w:ind w:right="274"/>
+              <w:jc w:val="both"/>
+              <w:rPr>
+                <w:lang w:val="fr-CA"/>
+              </w:rPr>
+            </w:pPr>
+            <w:r>
+              <w:rPr>
+                <w:lang w:val="fr-CA"/>
+              </w:rPr>
+              <w:t>14..13</w:t>
+            </w:r>
+          </w:p>
+        </w:tc>
+        <w:tc>
+          <w:tcPr>
+            <w:tcW w:w="3298" w:type="dxa"/>
+          </w:tcPr>
+          <w:p>
+            <w:pPr>
+              <w:spacing w:after="128" w:line="254" w:lineRule="auto"/>
+              <w:ind w:right="274"/>
+              <w:jc w:val="both"/>
+              <w:rPr>
+                <w:lang w:val="fr-CA"/>
+              </w:rPr>
+            </w:pPr>
+            <w:r>
+              <w:rPr>
+                <w:lang w:val="fr-CA"/>
+              </w:rPr>
+              <w:t>12..0</w:t>
+            </w:r>
+          </w:p>
+        </w:tc>
+      </w:tr>
+      <w:tr>
+        <w:tc>
+          <w:tcPr>
+            <w:tcW w:w="2255" w:type="dxa"/>
+          </w:tcPr>
+          <w:p>
+            <w:pPr>
+              <w:spacing w:after="128" w:line="254" w:lineRule="auto"/>
+              <w:ind w:right="274"/>
+              <w:jc w:val="both"/>
+              <w:rPr>
+                <w:lang w:val="fr-CA"/>
+              </w:rPr>
+            </w:pPr>
+            <w:r>
+              <w:rPr>
+                <w:lang w:val="fr-CA"/>
+              </w:rPr>
+              <w:t>0001 0001</w:t>
+            </w:r>
+          </w:p>
+        </w:tc>
+        <w:tc>
+          <w:tcPr>
+            <w:tcW w:w="277" w:type="dxa"/>
+          </w:tcPr>
+          <w:p>
+            <w:pPr>
+              <w:spacing w:after="128" w:line="254" w:lineRule="auto"/>
+              <w:ind w:right="274"/>
+              <w:jc w:val="both"/>
+              <w:rPr>
+                <w:lang w:val="fr-CA"/>
+              </w:rPr>
+            </w:pPr>
+            <w:r>
+              <w:rPr>
+                <w:lang w:val="fr-CA"/>
+              </w:rPr>
+              <w:t>001</w:t>
+            </w:r>
+          </w:p>
+        </w:tc>
+        <w:tc>
+          <w:tcPr>
+            <w:tcW w:w="1048" w:type="dxa"/>
+          </w:tcPr>
+          <w:p>
+            <w:pPr>
+              <w:spacing w:after="128" w:line="254" w:lineRule="auto"/>
+              <w:ind w:right="274"/>
+              <w:jc w:val="both"/>
+              <w:rPr>
+                <w:lang w:val="fr-CA"/>
+              </w:rPr>
+            </w:pPr>
+            <w:r>
+              <w:rPr>
+                <w:lang w:val="fr-CA"/>
+              </w:rPr>
+              <w:t>010</w:t>
+            </w:r>
+          </w:p>
+        </w:tc>
+        <w:tc>
+          <w:tcPr>
+            <w:tcW w:w="1085" w:type="dxa"/>
+          </w:tcPr>
+          <w:p>
+            <w:pPr>
+              <w:spacing w:after="128" w:line="254" w:lineRule="auto"/>
+              <w:ind w:right="274"/>
+              <w:jc w:val="both"/>
+              <w:rPr>
+                <w:lang w:val="fr-CA"/>
+              </w:rPr>
+            </w:pPr>
+            <w:r>
+              <w:rPr>
+                <w:lang w:val="fr-CA"/>
+              </w:rPr>
+              <w:t>100</w:t>
+            </w:r>
+          </w:p>
+        </w:tc>
+        <w:tc>
+          <w:tcPr>
+            <w:tcW w:w="1134" w:type="dxa"/>
+          </w:tcPr>
+          <w:p>
+            <w:pPr>
+              <w:spacing w:after="128" w:line="254" w:lineRule="auto"/>
+              <w:ind w:right="274"/>
+              <w:jc w:val="both"/>
+              <w:rPr>
+                <w:lang w:val="fr-CA"/>
+              </w:rPr>
+            </w:pPr>
+            <w:r>
+              <w:rPr>
+                <w:lang w:val="fr-CA"/>
+              </w:rPr>
+              <w:t>00</w:t>
+            </w:r>
+          </w:p>
+        </w:tc>
+        <w:tc>
+          <w:tcPr>
+            <w:tcW w:w="3298" w:type="dxa"/>
+          </w:tcPr>
+          <w:p>
+            <w:pPr>
+              <w:spacing w:after="128" w:line="254" w:lineRule="auto"/>
+              <w:ind w:right="274"/>
+              <w:jc w:val="both"/>
+              <w:rPr>
+                <w:lang w:val="fr-CA"/>
+              </w:rPr>
+            </w:pPr>
+            <w:r>
+              <w:rPr>
+                <w:lang w:val="fr-CA"/>
+              </w:rPr>
+              <w:t>0 0000 0000 1000</w:t>
+            </w:r>
+          </w:p>
+        </w:tc>
+      </w:tr>
+      <w:tr>
+        <w:tc>
+          <w:tcPr>
+            <w:tcW w:w="2255" w:type="dxa"/>
+          </w:tcPr>
+          <w:p>
+            <w:pPr>
+              <w:spacing w:after="128" w:line="254" w:lineRule="auto"/>
+              <w:ind w:right="274"/>
+              <w:jc w:val="both"/>
+              <w:rPr>
+                <w:lang w:val="fr-CA"/>
+              </w:rPr>
+            </w:pPr>
+            <w:r>
+              <w:rPr>
+                <w:lang w:val="fr-CA"/>
+              </w:rPr>
+              <w:t>Opcode</w:t>
+            </w:r>
+          </w:p>
+          <w:p>
+            <w:pPr>
+              <w:spacing w:after="128" w:line="254" w:lineRule="auto"/>
+              <w:ind w:right="274"/>
+              <w:jc w:val="both"/>
+              <w:rPr>
+                <w:lang w:val="fr-CA"/>
+              </w:rPr>
+            </w:pPr>
+            <w:r>
+              <w:rPr>
+                <w:lang w:val="fr-CA"/>
+              </w:rPr>
+              <w:t>(</w:t>
+            </w:r>
+            <w:proofErr w:type="gramStart"/>
+            <w:r>
+              <w:rPr>
+                <w:lang w:val="fr-CA"/>
+              </w:rPr>
+              <w:t>au</w:t>
+            </w:r>
+            <w:proofErr w:type="gramEnd"/>
+            <w:r>
+              <w:rPr>
+                <w:lang w:val="fr-CA"/>
+              </w:rPr>
+              <w:t xml:space="preserve"> choix)</w:t>
+            </w:r>
+          </w:p>
+        </w:tc>
+        <w:tc>
+          <w:tcPr>
+            <w:tcW w:w="277" w:type="dxa"/>
+          </w:tcPr>
+          <w:p>
+            <w:pPr>
+              <w:spacing w:after="128" w:line="254" w:lineRule="auto"/>
+              <w:ind w:right="274"/>
+              <w:jc w:val="both"/>
+              <w:rPr>
+                <w:lang w:val="fr-CA"/>
+              </w:rPr>
+            </w:pPr>
+            <w:r>
+              <w:rPr>
+                <w:lang w:val="fr-CA"/>
+              </w:rPr>
+              <w:t>R1</w:t>
+            </w:r>
+          </w:p>
+        </w:tc>
+        <w:tc>
+          <w:tcPr>
+            <w:tcW w:w="1048" w:type="dxa"/>
+          </w:tcPr>
+          <w:p>
+            <w:pPr>
+              <w:spacing w:after="128" w:line="254" w:lineRule="auto"/>
+              <w:ind w:right="274"/>
+              <w:jc w:val="both"/>
+              <w:rPr>
+                <w:lang w:val="fr-CA"/>
+              </w:rPr>
+            </w:pPr>
+            <w:r>
+              <w:rPr>
+                <w:lang w:val="fr-CA"/>
+              </w:rPr>
+              <w:t>R2</w:t>
+            </w:r>
+          </w:p>
+        </w:tc>
+        <w:tc>
+          <w:tcPr>
+            <w:tcW w:w="1085" w:type="dxa"/>
+          </w:tcPr>
+          <w:p>
+            <w:pPr>
+              <w:spacing w:after="128" w:line="254" w:lineRule="auto"/>
+              <w:ind w:right="274"/>
+              <w:jc w:val="both"/>
+              <w:rPr>
+                <w:lang w:val="fr-CA"/>
+              </w:rPr>
+            </w:pPr>
+            <w:r>
+              <w:rPr>
+                <w:lang w:val="fr-CA"/>
+              </w:rPr>
+              <w:t>R4</w:t>
+            </w:r>
+          </w:p>
+        </w:tc>
+        <w:tc>
+          <w:tcPr>
+            <w:tcW w:w="1134" w:type="dxa"/>
+          </w:tcPr>
+          <w:p>
+            <w:pPr>
+              <w:spacing w:after="128" w:line="254" w:lineRule="auto"/>
+              <w:ind w:right="274"/>
+              <w:jc w:val="both"/>
+              <w:rPr>
+                <w:lang w:val="fr-CA"/>
+              </w:rPr>
+            </w:pPr>
+            <w:r>
+              <w:rPr>
+                <w:lang w:val="fr-CA"/>
+              </w:rPr>
+              <w:t>Inutile</w:t>
+            </w:r>
+          </w:p>
+        </w:tc>
+        <w:tc>
+          <w:tcPr>
+            <w:tcW w:w="3298" w:type="dxa"/>
+          </w:tcPr>
+          <w:p>
+            <w:pPr>
+              <w:spacing w:after="128" w:line="254" w:lineRule="auto"/>
+              <w:ind w:right="274"/>
+              <w:jc w:val="both"/>
+              <w:rPr>
+                <w:lang w:val="fr-CA"/>
+              </w:rPr>
+            </w:pPr>
+            <w:r>
+              <w:rPr>
+                <w:lang w:val="fr-CA"/>
+              </w:rPr>
+              <w:t>0x08</w:t>
+            </w:r>
+          </w:p>
+        </w:tc>
+      </w:tr>
+    </w:tbl>
+    <w:p>
+      <w:pPr>
+        <w:spacing w:after="128" w:line="254" w:lineRule="auto"/>
+        <w:ind w:left="1426" w:right="274"/>
+        <w:jc w:val="both"/>
+        <w:rPr>
+          <w:lang w:val="fr-CA"/>
+        </w:rPr>
+      </w:pPr>
+    </w:p>
+    <w:p>
+      <w:pPr>
+        <w:spacing w:after="128" w:line="254" w:lineRule="auto"/>
+        <w:ind w:left="1426" w:right="274"/>
+        <w:jc w:val="both"/>
+        <w:rPr>
+          <w:lang w:val="en-CA"/>
+        </w:rPr>
+      </w:pPr>
+      <w:r>
+        <w:rPr>
+          <w:lang w:val="en-CA"/>
+        </w:rPr>
+        <w:t>0001 0001 0010 1010 0000 0000 0000 1000 -&gt; 11 2A 00 08 (big-endian)</w:t>
+      </w:r>
+    </w:p>
+    <w:p>
+      <w:pPr>
+        <w:spacing w:after="128" w:line="254" w:lineRule="auto"/>
+        <w:ind w:left="1426" w:right="274"/>
+        <w:jc w:val="both"/>
+        <w:rPr>
+          <w:lang w:val="en-CA"/>
+        </w:rPr>
+      </w:pPr>
+      <w:r>
+        <w:rPr>
+          <w:sz w:val="24"/>
+          <w:lang w:val="en-CA"/>
+        </w:rPr>
+        <w:t>-&gt;08 00 2A 11</w:t>
+      </w:r>
+      <w:r>
+        <w:rPr>
+          <w:sz w:val="24"/>
+          <w:lang w:val="en-CA"/>
+        </w:rPr>
+        <w:t xml:space="preserve"> (</w:t>
+      </w:r>
+      <w:proofErr w:type="spellStart"/>
+      <w:r>
+        <w:rPr>
+          <w:sz w:val="24"/>
+          <w:lang w:val="en-CA"/>
+        </w:rPr>
+        <w:t>en</w:t>
+      </w:r>
+      <w:proofErr w:type="spellEnd"/>
+      <w:r>
+        <w:rPr>
+          <w:sz w:val="24"/>
+          <w:lang w:val="en-CA"/>
+        </w:rPr>
+        <w:t xml:space="preserve"> little-endian)</w:t>
       </w:r>
     </w:p>
     <w:p>
@@ -9107,7 +10960,23 @@
           <w:sz w:val="24"/>
           <w:lang w:val="fr-CA"/>
         </w:rPr>
-        <w:t xml:space="preserve">Écrivez le RTN concret des macro-instructions permettant d’exécuter l’instruction de haut niveau avec la micro architecture proposée. </w:t>
+        <w:t xml:space="preserve">Écrivez le RTN concret des macro-instructions permettant d’exécuter l’instruction de haut niveau avec la </w:t>
+      </w:r>
+      <w:proofErr w:type="gramStart"/>
+      <w:r>
+        <w:rPr>
+          <w:sz w:val="24"/>
+          <w:lang w:val="fr-CA"/>
+        </w:rPr>
+        <w:t>micro architecture</w:t>
+      </w:r>
+      <w:proofErr w:type="gramEnd"/>
+      <w:r>
+        <w:rPr>
+          <w:sz w:val="24"/>
+          <w:lang w:val="fr-CA"/>
+        </w:rPr>
+        <w:t xml:space="preserve"> proposée. </w:t>
       </w:r>
       <w:r>
         <w:rPr>
@@ -9139,7 +11008,21 @@
         <w:rPr>
           <w:lang w:val="fr-CA"/>
         </w:rPr>
-        <w:t>1. T &lt;- R[IR</w:t>
+        <w:t xml:space="preserve">1. T &lt;- </w:t>
+      </w:r>
+      <w:proofErr w:type="gramStart"/>
+      <w:r>
+        <w:rPr>
+          <w:lang w:val="fr-CA"/>
+        </w:rPr>
+        <w:t>R[</w:t>
+      </w:r>
+      <w:proofErr w:type="gramEnd"/>
+      <w:r>
+        <w:rPr>
+          <w:lang w:val="fr-CA"/>
+        </w:rPr>
+        <w:t>IR</w:t>
       </w:r>
       <w:r>
         <w:rPr>
@@ -9153,8 +11036,6 @@
         </w:rPr>
         <w:t>17</w:t>
       </w:r>
-      <w:bookmarkStart w:id="0" w:name="_GoBack"/>
-      <w:bookmarkEnd w:id="0"/>
       <w:r>
         <w:rPr>
           <w:lang w:val="fr-CA"/>
@@ -9215,7 +11096,21 @@
         <w:rPr>
           <w:lang w:val="fr-CA"/>
         </w:rPr>
-        <w:t>IR&lt;20..18&gt;</w:t>
+        <w:t>IR&lt;</w:t>
+      </w:r>
+      <w:proofErr w:type="gramStart"/>
+      <w:r>
+        <w:rPr>
+          <w:lang w:val="fr-CA"/>
+        </w:rPr>
+        <w:t>20..</w:t>
+      </w:r>
+      <w:proofErr w:type="gramEnd"/>
+      <w:r>
+        <w:rPr>
+          <w:lang w:val="fr-CA"/>
+        </w:rPr>
+        <w:t>18&gt;</w:t>
       </w:r>
       <w:r>
         <w:rPr>
@@ -9243,13 +11138,27 @@
         <w:rPr>
           <w:lang w:val="fr-CA"/>
         </w:rPr>
-        <w:t>&lt;23..21&gt;</w:t>
-      </w:r>
-      <w:r>
-        <w:rPr>
-          <w:lang w:val="fr-CA"/>
-        </w:rPr>
-        <w:t>] &lt;- T &gt;&gt; R[IR</w:t>
+        <w:t>&lt;</w:t>
+      </w:r>
+      <w:proofErr w:type="gramStart"/>
+      <w:r>
+        <w:rPr>
+          <w:lang w:val="fr-CA"/>
+        </w:rPr>
+        <w:t>23..</w:t>
+      </w:r>
+      <w:proofErr w:type="gramEnd"/>
+      <w:r>
+        <w:rPr>
+          <w:lang w:val="fr-CA"/>
+        </w:rPr>
+        <w:t>21&gt;</w:t>
+      </w:r>
+      <w:r>
+        <w:rPr>
+          <w:lang w:val="fr-CA"/>
+        </w:rPr>
+        <w:t>] &lt;- T &gt;&gt; IR</w:t>
       </w:r>
       <w:r>
         <w:rPr>
@@ -9261,7 +11170,7 @@
         <w:rPr>
           <w:lang w:val="fr-CA"/>
         </w:rPr>
-        <w:t>];</w:t>
+        <w:t>;</w:t>
       </w:r>
     </w:p>
     <w:p>
@@ -9279,7 +11188,79 @@
           <w:sz w:val="24"/>
           <w:lang w:val="fr-CA"/>
         </w:rPr>
-        <w:t xml:space="preserve">Sous forme de tableau : pour chaque micro instruction trouvée en b), écrivez la liste des valeurs des signaux de contrôle qui en permettent l’exécution. Les noms des signaux de contrôle sont A, B, C, D, E, F, G, UAL, ecrireEIP, ecrireT et ecrireRegistre (correspondant aux éléments de mêmes noms sur le circuit). À noter que le signal B est sur 2 bits et que l’UAL est sur 8 bits. Vous n’avez pas à effectuer la recherche d’instruction; supposez qu’elle se trouve déjà dans le registre IR. </w:t>
+        <w:t xml:space="preserve">Sous forme de tableau : pour chaque </w:t>
+      </w:r>
+      <w:proofErr w:type="gramStart"/>
+      <w:r>
+        <w:rPr>
+          <w:sz w:val="24"/>
+          <w:lang w:val="fr-CA"/>
+        </w:rPr>
+        <w:t>micro instruction</w:t>
+      </w:r>
+      <w:proofErr w:type="gramEnd"/>
+      <w:r>
+        <w:rPr>
+          <w:sz w:val="24"/>
+          <w:lang w:val="fr-CA"/>
+        </w:rPr>
+        <w:t xml:space="preserve"> trouvée en b), écrivez la liste des valeurs des signaux de contrôle qui en permettent l’exécution. Les noms des signaux de contrôle sont A, B, C, D, E, F, G, UAL, </w:t>
+      </w:r>
+      <w:proofErr w:type="spellStart"/>
+      <w:r>
+        <w:rPr>
+          <w:sz w:val="24"/>
+          <w:lang w:val="fr-CA"/>
+        </w:rPr>
+        <w:t>ecrireEIP</w:t>
+      </w:r>
+      <w:proofErr w:type="spellEnd"/>
+      <w:r>
+        <w:rPr>
+          <w:sz w:val="24"/>
+          <w:lang w:val="fr-CA"/>
+        </w:rPr>
+        <w:t xml:space="preserve">, </w:t>
+      </w:r>
+      <w:proofErr w:type="spellStart"/>
+      <w:r>
+        <w:rPr>
+          <w:sz w:val="24"/>
+          <w:lang w:val="fr-CA"/>
+        </w:rPr>
+        <w:t>ecrireT</w:t>
+      </w:r>
+      <w:proofErr w:type="spellEnd"/>
+      <w:r>
+        <w:rPr>
+          <w:sz w:val="24"/>
+          <w:lang w:val="fr-CA"/>
+        </w:rPr>
+        <w:t xml:space="preserve"> et </w:t>
+      </w:r>
+      <w:proofErr w:type="spellStart"/>
+      <w:r>
+        <w:rPr>
+          <w:sz w:val="24"/>
+          <w:lang w:val="fr-CA"/>
+        </w:rPr>
+        <w:t>ecrireRegistre</w:t>
+      </w:r>
+      <w:proofErr w:type="spellEnd"/>
+      <w:r>
+        <w:rPr>
+          <w:sz w:val="24"/>
+          <w:lang w:val="fr-CA"/>
+        </w:rPr>
+        <w:t xml:space="preserve"> (correspondant aux </w:t>
+      </w:r>
+      <w:r>
+        <w:rPr>
+          <w:sz w:val="24"/>
+          <w:lang w:val="fr-CA"/>
+        </w:rPr>
+        <w:lastRenderedPageBreak/>
+        <w:t xml:space="preserve">éléments de mêmes noms sur le circuit). À noter que le signal B est sur 2 bits et que l’UAL est sur 8 bits. Vous n’avez pas à effectuer la recherche d’instruction; supposez qu’elle se trouve déjà dans le registre IR. </w:t>
       </w:r>
       <w:r>
         <w:rPr>
@@ -9300,28 +11281,28 @@
       <w:tblPr>
         <w:tblStyle w:val="Grilledutableau"/>
         <w:tblW w:w="0" w:type="auto"/>
-        <w:tblInd w:w="1426" w:type="dxa"/>
+        <w:tblInd w:w="1271" w:type="dxa"/>
         <w:tblLayout w:type="fixed"/>
         <w:tblLook w:val="04A0" w:firstRow="1" w:lastRow="0" w:firstColumn="1" w:lastColumn="0" w:noHBand="0" w:noVBand="1"/>
       </w:tblPr>
       <w:tblGrid>
-        <w:gridCol w:w="837"/>
-        <w:gridCol w:w="418"/>
-        <w:gridCol w:w="433"/>
+        <w:gridCol w:w="1134"/>
+        <w:gridCol w:w="276"/>
+        <w:gridCol w:w="1142"/>
         <w:gridCol w:w="283"/>
-        <w:gridCol w:w="426"/>
-        <w:gridCol w:w="425"/>
-        <w:gridCol w:w="425"/>
-        <w:gridCol w:w="425"/>
-        <w:gridCol w:w="851"/>
-        <w:gridCol w:w="1417"/>
+        <w:gridCol w:w="284"/>
+        <w:gridCol w:w="283"/>
+        <w:gridCol w:w="284"/>
+        <w:gridCol w:w="283"/>
+        <w:gridCol w:w="992"/>
+        <w:gridCol w:w="1418"/>
         <w:gridCol w:w="1134"/>
-        <w:gridCol w:w="2023"/>
+        <w:gridCol w:w="1739"/>
       </w:tblGrid>
       <w:tr>
         <w:tc>
           <w:tcPr>
-            <w:tcW w:w="837" w:type="dxa"/>
+            <w:tcW w:w="1134" w:type="dxa"/>
           </w:tcPr>
           <w:p>
             <w:pPr>
@@ -9329,14 +11310,39 @@
               <w:ind w:right="274"/>
               <w:jc w:val="both"/>
             </w:pPr>
-            <w:r>
-              <w:t>Op</w:t>
-            </w:r>
-          </w:p>
-        </w:tc>
-        <w:tc>
-          <w:tcPr>
-            <w:tcW w:w="418" w:type="dxa"/>
+          </w:p>
+        </w:tc>
+        <w:tc>
+          <w:tcPr>
+            <w:tcW w:w="8118" w:type="dxa"/>
+            <w:gridSpan w:val="11"/>
+          </w:tcPr>
+          <w:p>
+            <w:pPr>
+              <w:spacing w:after="123" w:line="254" w:lineRule="auto"/>
+              <w:ind w:right="274"/>
+              <w:jc w:val="center"/>
+            </w:pPr>
+            <w:proofErr w:type="spellStart"/>
+            <w:r>
+              <w:t>Signaux</w:t>
+            </w:r>
+            <w:proofErr w:type="spellEnd"/>
+            <w:r>
+              <w:t xml:space="preserve"> de </w:t>
+            </w:r>
+            <w:proofErr w:type="spellStart"/>
+            <w:r>
+              <w:t>contrôle</w:t>
+            </w:r>
+            <w:proofErr w:type="spellEnd"/>
+          </w:p>
+        </w:tc>
+      </w:tr>
+      <w:tr>
+        <w:tc>
+          <w:tcPr>
+            <w:tcW w:w="1134" w:type="dxa"/>
           </w:tcPr>
           <w:p>
             <w:pPr>
@@ -9345,13 +11351,13 @@
               <w:jc w:val="both"/>
             </w:pPr>
             <w:r>
-              <w:t>A</w:t>
-            </w:r>
-          </w:p>
-        </w:tc>
-        <w:tc>
-          <w:tcPr>
-            <w:tcW w:w="433" w:type="dxa"/>
+              <w:t>Micro</w:t>
+            </w:r>
+          </w:p>
+        </w:tc>
+        <w:tc>
+          <w:tcPr>
+            <w:tcW w:w="276" w:type="dxa"/>
           </w:tcPr>
           <w:p>
             <w:pPr>
@@ -9360,13 +11366,13 @@
               <w:jc w:val="both"/>
             </w:pPr>
             <w:r>
-              <w:t>B</w:t>
-            </w:r>
-          </w:p>
-        </w:tc>
-        <w:tc>
-          <w:tcPr>
-            <w:tcW w:w="283" w:type="dxa"/>
+              <w:t>A</w:t>
+            </w:r>
+          </w:p>
+        </w:tc>
+        <w:tc>
+          <w:tcPr>
+            <w:tcW w:w="1142" w:type="dxa"/>
           </w:tcPr>
           <w:p>
             <w:pPr>
@@ -9375,13 +11381,13 @@
               <w:jc w:val="both"/>
             </w:pPr>
             <w:r>
-              <w:t>C</w:t>
-            </w:r>
-          </w:p>
-        </w:tc>
-        <w:tc>
-          <w:tcPr>
-            <w:tcW w:w="426" w:type="dxa"/>
+              <w:t>B</w:t>
+            </w:r>
+          </w:p>
+        </w:tc>
+        <w:tc>
+          <w:tcPr>
+            <w:tcW w:w="283" w:type="dxa"/>
           </w:tcPr>
           <w:p>
             <w:pPr>
@@ -9390,13 +11396,13 @@
               <w:jc w:val="both"/>
             </w:pPr>
             <w:r>
-              <w:t>D</w:t>
-            </w:r>
-          </w:p>
-        </w:tc>
-        <w:tc>
-          <w:tcPr>
-            <w:tcW w:w="425" w:type="dxa"/>
+              <w:t>C</w:t>
+            </w:r>
+          </w:p>
+        </w:tc>
+        <w:tc>
+          <w:tcPr>
+            <w:tcW w:w="284" w:type="dxa"/>
           </w:tcPr>
           <w:p>
             <w:pPr>
@@ -9405,13 +11411,13 @@
               <w:jc w:val="both"/>
             </w:pPr>
             <w:r>
-              <w:t>E</w:t>
-            </w:r>
-          </w:p>
-        </w:tc>
-        <w:tc>
-          <w:tcPr>
-            <w:tcW w:w="425" w:type="dxa"/>
+              <w:t>D</w:t>
+            </w:r>
+          </w:p>
+        </w:tc>
+        <w:tc>
+          <w:tcPr>
+            <w:tcW w:w="283" w:type="dxa"/>
           </w:tcPr>
           <w:p>
             <w:pPr>
@@ -9420,13 +11426,13 @@
               <w:jc w:val="both"/>
             </w:pPr>
             <w:r>
-              <w:t>F</w:t>
-            </w:r>
-          </w:p>
-        </w:tc>
-        <w:tc>
-          <w:tcPr>
-            <w:tcW w:w="425" w:type="dxa"/>
+              <w:t>E</w:t>
+            </w:r>
+          </w:p>
+        </w:tc>
+        <w:tc>
+          <w:tcPr>
+            <w:tcW w:w="284" w:type="dxa"/>
           </w:tcPr>
           <w:p>
             <w:pPr>
@@ -9435,13 +11441,13 @@
               <w:jc w:val="both"/>
             </w:pPr>
             <w:r>
-              <w:t>G</w:t>
-            </w:r>
-          </w:p>
-        </w:tc>
-        <w:tc>
-          <w:tcPr>
-            <w:tcW w:w="851" w:type="dxa"/>
+              <w:t>F</w:t>
+            </w:r>
+          </w:p>
+        </w:tc>
+        <w:tc>
+          <w:tcPr>
+            <w:tcW w:w="283" w:type="dxa"/>
           </w:tcPr>
           <w:p>
             <w:pPr>
@@ -9450,13 +11456,13 @@
               <w:jc w:val="both"/>
             </w:pPr>
             <w:r>
-              <w:t>UAL</w:t>
-            </w:r>
-          </w:p>
-        </w:tc>
-        <w:tc>
-          <w:tcPr>
-            <w:tcW w:w="1417" w:type="dxa"/>
+              <w:t>G</w:t>
+            </w:r>
+          </w:p>
+        </w:tc>
+        <w:tc>
+          <w:tcPr>
+            <w:tcW w:w="992" w:type="dxa"/>
           </w:tcPr>
           <w:p>
             <w:pPr>
@@ -9465,13 +11471,13 @@
               <w:jc w:val="both"/>
             </w:pPr>
             <w:r>
-              <w:t>ecrireEIP</w:t>
-            </w:r>
-          </w:p>
-        </w:tc>
-        <w:tc>
-          <w:tcPr>
-            <w:tcW w:w="1134" w:type="dxa"/>
+              <w:t>UAL</w:t>
+            </w:r>
+          </w:p>
+        </w:tc>
+        <w:tc>
+          <w:tcPr>
+            <w:tcW w:w="1418" w:type="dxa"/>
           </w:tcPr>
           <w:p>
             <w:pPr>
@@ -9479,14 +11485,16 @@
               <w:ind w:right="274"/>
               <w:jc w:val="both"/>
             </w:pPr>
-            <w:r>
-              <w:t>ecrireT</w:t>
-            </w:r>
-          </w:p>
-        </w:tc>
-        <w:tc>
-          <w:tcPr>
-            <w:tcW w:w="2023" w:type="dxa"/>
+            <w:proofErr w:type="spellStart"/>
+            <w:r>
+              <w:t>ecrireEIP</w:t>
+            </w:r>
+            <w:proofErr w:type="spellEnd"/>
+          </w:p>
+        </w:tc>
+        <w:tc>
+          <w:tcPr>
+            <w:tcW w:w="1134" w:type="dxa"/>
           </w:tcPr>
           <w:p>
             <w:pPr>
@@ -9494,16 +11502,16 @@
               <w:ind w:right="274"/>
               <w:jc w:val="both"/>
             </w:pPr>
-            <w:r>
-              <w:t>ecrireRegistre</w:t>
-            </w:r>
-          </w:p>
-        </w:tc>
-      </w:tr>
-      <w:tr>
-        <w:tc>
-          <w:tcPr>
-            <w:tcW w:w="837" w:type="dxa"/>
+            <w:proofErr w:type="spellStart"/>
+            <w:r>
+              <w:t>ecrireT</w:t>
+            </w:r>
+            <w:proofErr w:type="spellEnd"/>
+          </w:p>
+        </w:tc>
+        <w:tc>
+          <w:tcPr>
+            <w:tcW w:w="1739" w:type="dxa"/>
           </w:tcPr>
           <w:p>
             <w:pPr>
@@ -9511,11 +11519,18 @@
               <w:ind w:right="274"/>
               <w:jc w:val="both"/>
             </w:pPr>
-          </w:p>
-        </w:tc>
-        <w:tc>
-          <w:tcPr>
-            <w:tcW w:w="418" w:type="dxa"/>
+            <w:proofErr w:type="spellStart"/>
+            <w:r>
+              <w:t>ecrireRegistre</w:t>
+            </w:r>
+            <w:proofErr w:type="spellEnd"/>
+          </w:p>
+        </w:tc>
+      </w:tr>
+      <w:tr>
+        <w:tc>
+          <w:tcPr>
+            <w:tcW w:w="1134" w:type="dxa"/>
           </w:tcPr>
           <w:p>
             <w:pPr>
@@ -9523,11 +11538,14 @@
               <w:ind w:right="274"/>
               <w:jc w:val="both"/>
             </w:pPr>
-          </w:p>
-        </w:tc>
-        <w:tc>
-          <w:tcPr>
-            <w:tcW w:w="433" w:type="dxa"/>
+            <w:r>
+              <w:t>1.</w:t>
+            </w:r>
+          </w:p>
+        </w:tc>
+        <w:tc>
+          <w:tcPr>
+            <w:tcW w:w="276" w:type="dxa"/>
           </w:tcPr>
           <w:p>
             <w:pPr>
@@ -9535,11 +11553,14 @@
               <w:ind w:right="274"/>
               <w:jc w:val="both"/>
             </w:pPr>
-          </w:p>
-        </w:tc>
-        <w:tc>
-          <w:tcPr>
-            <w:tcW w:w="283" w:type="dxa"/>
+            <w:r>
+              <w:t>0</w:t>
+            </w:r>
+          </w:p>
+        </w:tc>
+        <w:tc>
+          <w:tcPr>
+            <w:tcW w:w="1142" w:type="dxa"/>
           </w:tcPr>
           <w:p>
             <w:pPr>
@@ -9547,11 +11568,14 @@
               <w:ind w:right="274"/>
               <w:jc w:val="both"/>
             </w:pPr>
-          </w:p>
-        </w:tc>
-        <w:tc>
-          <w:tcPr>
-            <w:tcW w:w="426" w:type="dxa"/>
+            <w:r>
+              <w:t>0b10</w:t>
+            </w:r>
+          </w:p>
+        </w:tc>
+        <w:tc>
+          <w:tcPr>
+            <w:tcW w:w="283" w:type="dxa"/>
           </w:tcPr>
           <w:p>
             <w:pPr>
@@ -9559,11 +11583,14 @@
               <w:ind w:right="274"/>
               <w:jc w:val="both"/>
             </w:pPr>
-          </w:p>
-        </w:tc>
-        <w:tc>
-          <w:tcPr>
-            <w:tcW w:w="425" w:type="dxa"/>
+            <w:r>
+              <w:t>0</w:t>
+            </w:r>
+          </w:p>
+        </w:tc>
+        <w:tc>
+          <w:tcPr>
+            <w:tcW w:w="284" w:type="dxa"/>
           </w:tcPr>
           <w:p>
             <w:pPr>
@@ -9571,11 +11598,14 @@
               <w:ind w:right="274"/>
               <w:jc w:val="both"/>
             </w:pPr>
-          </w:p>
-        </w:tc>
-        <w:tc>
-          <w:tcPr>
-            <w:tcW w:w="425" w:type="dxa"/>
+            <w:r>
+              <w:t>0</w:t>
+            </w:r>
+          </w:p>
+        </w:tc>
+        <w:tc>
+          <w:tcPr>
+            <w:tcW w:w="283" w:type="dxa"/>
           </w:tcPr>
           <w:p>
             <w:pPr>
@@ -9583,11 +11613,14 @@
               <w:ind w:right="274"/>
               <w:jc w:val="both"/>
             </w:pPr>
-          </w:p>
-        </w:tc>
-        <w:tc>
-          <w:tcPr>
-            <w:tcW w:w="425" w:type="dxa"/>
+            <w:r>
+              <w:t>1</w:t>
+            </w:r>
+          </w:p>
+        </w:tc>
+        <w:tc>
+          <w:tcPr>
+            <w:tcW w:w="284" w:type="dxa"/>
           </w:tcPr>
           <w:p>
             <w:pPr>
@@ -9595,11 +11628,14 @@
               <w:ind w:right="274"/>
               <w:jc w:val="both"/>
             </w:pPr>
-          </w:p>
-        </w:tc>
-        <w:tc>
-          <w:tcPr>
-            <w:tcW w:w="851" w:type="dxa"/>
+            <w:r>
+              <w:t>0</w:t>
+            </w:r>
+          </w:p>
+        </w:tc>
+        <w:tc>
+          <w:tcPr>
+            <w:tcW w:w="283" w:type="dxa"/>
           </w:tcPr>
           <w:p>
             <w:pPr>
@@ -9607,11 +11643,14 @@
               <w:ind w:right="274"/>
               <w:jc w:val="both"/>
             </w:pPr>
-          </w:p>
-        </w:tc>
-        <w:tc>
-          <w:tcPr>
-            <w:tcW w:w="1417" w:type="dxa"/>
+            <w:r>
+              <w:t>0</w:t>
+            </w:r>
+          </w:p>
+        </w:tc>
+        <w:tc>
+          <w:tcPr>
+            <w:tcW w:w="992" w:type="dxa"/>
           </w:tcPr>
           <w:p>
             <w:pPr>
@@ -9619,11 +11658,14 @@
               <w:ind w:right="274"/>
               <w:jc w:val="both"/>
             </w:pPr>
-          </w:p>
-        </w:tc>
-        <w:tc>
-          <w:tcPr>
-            <w:tcW w:w="1134" w:type="dxa"/>
+            <w:r>
+              <w:t>0x0A</w:t>
+            </w:r>
+          </w:p>
+        </w:tc>
+        <w:tc>
+          <w:tcPr>
+            <w:tcW w:w="1418" w:type="dxa"/>
           </w:tcPr>
           <w:p>
             <w:pPr>
@@ -9631,11 +11673,14 @@
               <w:ind w:right="274"/>
               <w:jc w:val="both"/>
             </w:pPr>
-          </w:p>
-        </w:tc>
-        <w:tc>
-          <w:tcPr>
-            <w:tcW w:w="2023" w:type="dxa"/>
+            <w:r>
+              <w:t>0</w:t>
+            </w:r>
+          </w:p>
+        </w:tc>
+        <w:tc>
+          <w:tcPr>
+            <w:tcW w:w="1134" w:type="dxa"/>
           </w:tcPr>
           <w:p>
             <w:pPr>
@@ -9643,13 +11688,14 @@
               <w:ind w:right="274"/>
               <w:jc w:val="both"/>
             </w:pPr>
-          </w:p>
-        </w:tc>
-      </w:tr>
-      <w:tr>
-        <w:tc>
-          <w:tcPr>
-            <w:tcW w:w="837" w:type="dxa"/>
+            <w:r>
+              <w:t>1</w:t>
+            </w:r>
+          </w:p>
+        </w:tc>
+        <w:tc>
+          <w:tcPr>
+            <w:tcW w:w="1739" w:type="dxa"/>
           </w:tcPr>
           <w:p>
             <w:pPr>
@@ -9657,11 +11703,16 @@
               <w:ind w:right="274"/>
               <w:jc w:val="both"/>
             </w:pPr>
-          </w:p>
-        </w:tc>
-        <w:tc>
-          <w:tcPr>
-            <w:tcW w:w="418" w:type="dxa"/>
+            <w:r>
+              <w:t>0</w:t>
+            </w:r>
+          </w:p>
+        </w:tc>
+      </w:tr>
+      <w:tr>
+        <w:tc>
+          <w:tcPr>
+            <w:tcW w:w="1134" w:type="dxa"/>
           </w:tcPr>
           <w:p>
             <w:pPr>
@@ -9669,11 +11720,14 @@
               <w:ind w:right="274"/>
               <w:jc w:val="both"/>
             </w:pPr>
-          </w:p>
-        </w:tc>
-        <w:tc>
-          <w:tcPr>
-            <w:tcW w:w="433" w:type="dxa"/>
+            <w:r>
+              <w:t>2.</w:t>
+            </w:r>
+          </w:p>
+        </w:tc>
+        <w:tc>
+          <w:tcPr>
+            <w:tcW w:w="276" w:type="dxa"/>
           </w:tcPr>
           <w:p>
             <w:pPr>
@@ -9681,11 +11735,14 @@
               <w:ind w:right="274"/>
               <w:jc w:val="both"/>
             </w:pPr>
-          </w:p>
-        </w:tc>
-        <w:tc>
-          <w:tcPr>
-            <w:tcW w:w="283" w:type="dxa"/>
+            <w:r>
+              <w:t>0</w:t>
+            </w:r>
+          </w:p>
+        </w:tc>
+        <w:tc>
+          <w:tcPr>
+            <w:tcW w:w="1142" w:type="dxa"/>
           </w:tcPr>
           <w:p>
             <w:pPr>
@@ -9693,11 +11750,14 @@
               <w:ind w:right="274"/>
               <w:jc w:val="both"/>
             </w:pPr>
-          </w:p>
-        </w:tc>
-        <w:tc>
-          <w:tcPr>
-            <w:tcW w:w="426" w:type="dxa"/>
+            <w:r>
+              <w:t>0b01</w:t>
+            </w:r>
+          </w:p>
+        </w:tc>
+        <w:tc>
+          <w:tcPr>
+            <w:tcW w:w="283" w:type="dxa"/>
           </w:tcPr>
           <w:p>
             <w:pPr>
@@ -9705,11 +11765,14 @@
               <w:ind w:right="274"/>
               <w:jc w:val="both"/>
             </w:pPr>
-          </w:p>
-        </w:tc>
-        <w:tc>
-          <w:tcPr>
-            <w:tcW w:w="425" w:type="dxa"/>
+            <w:r>
+              <w:t>0</w:t>
+            </w:r>
+          </w:p>
+        </w:tc>
+        <w:tc>
+          <w:tcPr>
+            <w:tcW w:w="284" w:type="dxa"/>
           </w:tcPr>
           <w:p>
             <w:pPr>
@@ -9717,11 +11780,14 @@
               <w:ind w:right="274"/>
               <w:jc w:val="both"/>
             </w:pPr>
-          </w:p>
-        </w:tc>
-        <w:tc>
-          <w:tcPr>
-            <w:tcW w:w="425" w:type="dxa"/>
+            <w:r>
+              <w:t>0</w:t>
+            </w:r>
+          </w:p>
+        </w:tc>
+        <w:tc>
+          <w:tcPr>
+            <w:tcW w:w="283" w:type="dxa"/>
           </w:tcPr>
           <w:p>
             <w:pPr>
@@ -9729,11 +11795,14 @@
               <w:ind w:right="274"/>
               <w:jc w:val="both"/>
             </w:pPr>
-          </w:p>
-        </w:tc>
-        <w:tc>
-          <w:tcPr>
-            <w:tcW w:w="425" w:type="dxa"/>
+            <w:r>
+              <w:t>0</w:t>
+            </w:r>
+          </w:p>
+        </w:tc>
+        <w:tc>
+          <w:tcPr>
+            <w:tcW w:w="284" w:type="dxa"/>
           </w:tcPr>
           <w:p>
             <w:pPr>
@@ -9741,11 +11810,14 @@
               <w:ind w:right="274"/>
               <w:jc w:val="both"/>
             </w:pPr>
-          </w:p>
-        </w:tc>
-        <w:tc>
-          <w:tcPr>
-            <w:tcW w:w="851" w:type="dxa"/>
+            <w:r>
+              <w:t>1</w:t>
+            </w:r>
+          </w:p>
+        </w:tc>
+        <w:tc>
+          <w:tcPr>
+            <w:tcW w:w="283" w:type="dxa"/>
           </w:tcPr>
           <w:p>
             <w:pPr>
@@ -9753,11 +11825,14 @@
               <w:ind w:right="274"/>
               <w:jc w:val="both"/>
             </w:pPr>
-          </w:p>
-        </w:tc>
-        <w:tc>
-          <w:tcPr>
-            <w:tcW w:w="1417" w:type="dxa"/>
+            <w:r>
+              <w:t>0</w:t>
+            </w:r>
+          </w:p>
+        </w:tc>
+        <w:tc>
+          <w:tcPr>
+            <w:tcW w:w="992" w:type="dxa"/>
           </w:tcPr>
           <w:p>
             <w:pPr>
@@ -9765,11 +11840,14 @@
               <w:ind w:right="274"/>
               <w:jc w:val="both"/>
             </w:pPr>
-          </w:p>
-        </w:tc>
-        <w:tc>
-          <w:tcPr>
-            <w:tcW w:w="1134" w:type="dxa"/>
+            <w:r>
+              <w:t>0x0A</w:t>
+            </w:r>
+          </w:p>
+        </w:tc>
+        <w:tc>
+          <w:tcPr>
+            <w:tcW w:w="1418" w:type="dxa"/>
           </w:tcPr>
           <w:p>
             <w:pPr>
@@ -9777,11 +11855,14 @@
               <w:ind w:right="274"/>
               <w:jc w:val="both"/>
             </w:pPr>
-          </w:p>
-        </w:tc>
-        <w:tc>
-          <w:tcPr>
-            <w:tcW w:w="2023" w:type="dxa"/>
+            <w:r>
+              <w:t>0</w:t>
+            </w:r>
+          </w:p>
+        </w:tc>
+        <w:tc>
+          <w:tcPr>
+            <w:tcW w:w="1134" w:type="dxa"/>
           </w:tcPr>
           <w:p>
             <w:pPr>
@@ -9789,13 +11870,14 @@
               <w:ind w:right="274"/>
               <w:jc w:val="both"/>
             </w:pPr>
-          </w:p>
-        </w:tc>
-      </w:tr>
-      <w:tr>
-        <w:tc>
-          <w:tcPr>
-            <w:tcW w:w="837" w:type="dxa"/>
+            <w:r>
+              <w:t>1</w:t>
+            </w:r>
+          </w:p>
+        </w:tc>
+        <w:tc>
+          <w:tcPr>
+            <w:tcW w:w="1739" w:type="dxa"/>
           </w:tcPr>
           <w:p>
             <w:pPr>
@@ -9803,11 +11885,16 @@
               <w:ind w:right="274"/>
               <w:jc w:val="both"/>
             </w:pPr>
-          </w:p>
-        </w:tc>
-        <w:tc>
-          <w:tcPr>
-            <w:tcW w:w="418" w:type="dxa"/>
+            <w:r>
+              <w:t>0</w:t>
+            </w:r>
+          </w:p>
+        </w:tc>
+      </w:tr>
+      <w:tr>
+        <w:tc>
+          <w:tcPr>
+            <w:tcW w:w="1134" w:type="dxa"/>
           </w:tcPr>
           <w:p>
             <w:pPr>
@@ -9815,11 +11902,14 @@
               <w:ind w:right="274"/>
               <w:jc w:val="both"/>
             </w:pPr>
-          </w:p>
-        </w:tc>
-        <w:tc>
-          <w:tcPr>
-            <w:tcW w:w="433" w:type="dxa"/>
+            <w:r>
+              <w:t>3.</w:t>
+            </w:r>
+          </w:p>
+        </w:tc>
+        <w:tc>
+          <w:tcPr>
+            <w:tcW w:w="276" w:type="dxa"/>
           </w:tcPr>
           <w:p>
             <w:pPr>
@@ -9827,11 +11917,14 @@
               <w:ind w:right="274"/>
               <w:jc w:val="both"/>
             </w:pPr>
-          </w:p>
-        </w:tc>
-        <w:tc>
-          <w:tcPr>
-            <w:tcW w:w="283" w:type="dxa"/>
+            <w:r>
+              <w:t>0</w:t>
+            </w:r>
+          </w:p>
+        </w:tc>
+        <w:tc>
+          <w:tcPr>
+            <w:tcW w:w="1142" w:type="dxa"/>
           </w:tcPr>
           <w:p>
             <w:pPr>
@@ -9839,11 +11932,14 @@
               <w:ind w:right="274"/>
               <w:jc w:val="both"/>
             </w:pPr>
-          </w:p>
-        </w:tc>
-        <w:tc>
-          <w:tcPr>
-            <w:tcW w:w="426" w:type="dxa"/>
+            <w:r>
+              <w:t>0b01</w:t>
+            </w:r>
+          </w:p>
+        </w:tc>
+        <w:tc>
+          <w:tcPr>
+            <w:tcW w:w="283" w:type="dxa"/>
           </w:tcPr>
           <w:p>
             <w:pPr>
@@ -9851,11 +11947,14 @@
               <w:ind w:right="274"/>
               <w:jc w:val="both"/>
             </w:pPr>
-          </w:p>
-        </w:tc>
-        <w:tc>
-          <w:tcPr>
-            <w:tcW w:w="425" w:type="dxa"/>
+            <w:r>
+              <w:t>0</w:t>
+            </w:r>
+          </w:p>
+        </w:tc>
+        <w:tc>
+          <w:tcPr>
+            <w:tcW w:w="284" w:type="dxa"/>
           </w:tcPr>
           <w:p>
             <w:pPr>
@@ -9863,11 +11962,14 @@
               <w:ind w:right="274"/>
               <w:jc w:val="both"/>
             </w:pPr>
-          </w:p>
-        </w:tc>
-        <w:tc>
-          <w:tcPr>
-            <w:tcW w:w="425" w:type="dxa"/>
+            <w:r>
+              <w:t>0</w:t>
+            </w:r>
+          </w:p>
+        </w:tc>
+        <w:tc>
+          <w:tcPr>
+            <w:tcW w:w="283" w:type="dxa"/>
           </w:tcPr>
           <w:p>
             <w:pPr>
@@ -9875,11 +11977,14 @@
               <w:ind w:right="274"/>
               <w:jc w:val="both"/>
             </w:pPr>
-          </w:p>
-        </w:tc>
-        <w:tc>
-          <w:tcPr>
-            <w:tcW w:w="425" w:type="dxa"/>
+            <w:r>
+              <w:t>1</w:t>
+            </w:r>
+          </w:p>
+        </w:tc>
+        <w:tc>
+          <w:tcPr>
+            <w:tcW w:w="284" w:type="dxa"/>
           </w:tcPr>
           <w:p>
             <w:pPr>
@@ -9887,11 +11992,14 @@
               <w:ind w:right="274"/>
               <w:jc w:val="both"/>
             </w:pPr>
-          </w:p>
-        </w:tc>
-        <w:tc>
-          <w:tcPr>
-            <w:tcW w:w="851" w:type="dxa"/>
+            <w:r>
+              <w:t>0</w:t>
+            </w:r>
+          </w:p>
+        </w:tc>
+        <w:tc>
+          <w:tcPr>
+            <w:tcW w:w="283" w:type="dxa"/>
           </w:tcPr>
           <w:p>
             <w:pPr>
@@ -9899,11 +12007,14 @@
               <w:ind w:right="274"/>
               <w:jc w:val="both"/>
             </w:pPr>
-          </w:p>
-        </w:tc>
-        <w:tc>
-          <w:tcPr>
-            <w:tcW w:w="1417" w:type="dxa"/>
+            <w:r>
+              <w:t>0</w:t>
+            </w:r>
+          </w:p>
+        </w:tc>
+        <w:tc>
+          <w:tcPr>
+            <w:tcW w:w="992" w:type="dxa"/>
           </w:tcPr>
           <w:p>
             <w:pPr>
@@ -9911,11 +12022,14 @@
               <w:ind w:right="274"/>
               <w:jc w:val="both"/>
             </w:pPr>
-          </w:p>
-        </w:tc>
-        <w:tc>
-          <w:tcPr>
-            <w:tcW w:w="1134" w:type="dxa"/>
+            <w:r>
+              <w:t>0x4A</w:t>
+            </w:r>
+          </w:p>
+        </w:tc>
+        <w:tc>
+          <w:tcPr>
+            <w:tcW w:w="1418" w:type="dxa"/>
           </w:tcPr>
           <w:p>
             <w:pPr>
@@ -9923,11 +12037,14 @@
               <w:ind w:right="274"/>
               <w:jc w:val="both"/>
             </w:pPr>
-          </w:p>
-        </w:tc>
-        <w:tc>
-          <w:tcPr>
-            <w:tcW w:w="2023" w:type="dxa"/>
+            <w:r>
+              <w:t>0</w:t>
+            </w:r>
+          </w:p>
+        </w:tc>
+        <w:tc>
+          <w:tcPr>
+            <w:tcW w:w="1134" w:type="dxa"/>
           </w:tcPr>
           <w:p>
             <w:pPr>
@@ -9935,6 +12052,209 @@
               <w:ind w:right="274"/>
               <w:jc w:val="both"/>
             </w:pPr>
+            <w:r>
+              <w:t>1</w:t>
+            </w:r>
+          </w:p>
+        </w:tc>
+        <w:tc>
+          <w:tcPr>
+            <w:tcW w:w="1739" w:type="dxa"/>
+          </w:tcPr>
+          <w:p>
+            <w:pPr>
+              <w:spacing w:after="123" w:line="254" w:lineRule="auto"/>
+              <w:ind w:right="274"/>
+              <w:jc w:val="both"/>
+            </w:pPr>
+            <w:r>
+              <w:t>0</w:t>
+            </w:r>
+          </w:p>
+        </w:tc>
+      </w:tr>
+      <w:tr>
+        <w:tc>
+          <w:tcPr>
+            <w:tcW w:w="1134" w:type="dxa"/>
+          </w:tcPr>
+          <w:p>
+            <w:pPr>
+              <w:spacing w:after="123" w:line="254" w:lineRule="auto"/>
+              <w:ind w:right="274"/>
+              <w:jc w:val="both"/>
+            </w:pPr>
+            <w:r>
+              <w:t>4.</w:t>
+            </w:r>
+          </w:p>
+        </w:tc>
+        <w:tc>
+          <w:tcPr>
+            <w:tcW w:w="276" w:type="dxa"/>
+          </w:tcPr>
+          <w:p>
+            <w:pPr>
+              <w:spacing w:after="123" w:line="254" w:lineRule="auto"/>
+              <w:ind w:right="274"/>
+              <w:jc w:val="both"/>
+            </w:pPr>
+            <w:r>
+              <w:t>0</w:t>
+            </w:r>
+          </w:p>
+        </w:tc>
+        <w:tc>
+          <w:tcPr>
+            <w:tcW w:w="1142" w:type="dxa"/>
+          </w:tcPr>
+          <w:p>
+            <w:pPr>
+              <w:spacing w:after="123" w:line="254" w:lineRule="auto"/>
+              <w:ind w:right="274"/>
+              <w:jc w:val="both"/>
+            </w:pPr>
+            <w:r>
+              <w:t>0b0</w:t>
+            </w:r>
+            <w:r>
+              <w:t>0</w:t>
+            </w:r>
+          </w:p>
+        </w:tc>
+        <w:tc>
+          <w:tcPr>
+            <w:tcW w:w="283" w:type="dxa"/>
+          </w:tcPr>
+          <w:p>
+            <w:pPr>
+              <w:spacing w:after="123" w:line="254" w:lineRule="auto"/>
+              <w:ind w:right="274"/>
+              <w:jc w:val="both"/>
+            </w:pPr>
+            <w:r>
+              <w:t>0</w:t>
+            </w:r>
+          </w:p>
+        </w:tc>
+        <w:tc>
+          <w:tcPr>
+            <w:tcW w:w="284" w:type="dxa"/>
+          </w:tcPr>
+          <w:p>
+            <w:pPr>
+              <w:spacing w:after="123" w:line="254" w:lineRule="auto"/>
+              <w:ind w:right="274"/>
+              <w:jc w:val="both"/>
+            </w:pPr>
+            <w:r>
+              <w:t>1</w:t>
+            </w:r>
+          </w:p>
+        </w:tc>
+        <w:tc>
+          <w:tcPr>
+            <w:tcW w:w="283" w:type="dxa"/>
+          </w:tcPr>
+          <w:p>
+            <w:pPr>
+              <w:spacing w:after="123" w:line="254" w:lineRule="auto"/>
+              <w:ind w:right="274"/>
+              <w:jc w:val="both"/>
+            </w:pPr>
+            <w:r>
+              <w:t>0</w:t>
+            </w:r>
+          </w:p>
+        </w:tc>
+        <w:tc>
+          <w:tcPr>
+            <w:tcW w:w="284" w:type="dxa"/>
+          </w:tcPr>
+          <w:p>
+            <w:pPr>
+              <w:spacing w:after="123" w:line="254" w:lineRule="auto"/>
+              <w:ind w:right="274"/>
+              <w:jc w:val="both"/>
+            </w:pPr>
+            <w:r>
+              <w:t>0</w:t>
+            </w:r>
+          </w:p>
+        </w:tc>
+        <w:tc>
+          <w:tcPr>
+            <w:tcW w:w="283" w:type="dxa"/>
+          </w:tcPr>
+          <w:p>
+            <w:pPr>
+              <w:spacing w:after="123" w:line="254" w:lineRule="auto"/>
+              <w:ind w:right="274"/>
+              <w:jc w:val="both"/>
+            </w:pPr>
+            <w:r>
+              <w:t>0</w:t>
+            </w:r>
+          </w:p>
+        </w:tc>
+        <w:tc>
+          <w:tcPr>
+            <w:tcW w:w="992" w:type="dxa"/>
+          </w:tcPr>
+          <w:p>
+            <w:pPr>
+              <w:spacing w:after="123" w:line="254" w:lineRule="auto"/>
+              <w:ind w:right="274"/>
+              <w:jc w:val="both"/>
+            </w:pPr>
+            <w:r>
+              <w:t>0x11</w:t>
+            </w:r>
+          </w:p>
+        </w:tc>
+        <w:tc>
+          <w:tcPr>
+            <w:tcW w:w="1418" w:type="dxa"/>
+          </w:tcPr>
+          <w:p>
+            <w:pPr>
+              <w:spacing w:after="123" w:line="254" w:lineRule="auto"/>
+              <w:ind w:right="274"/>
+              <w:jc w:val="both"/>
+            </w:pPr>
+            <w:r>
+              <w:t>0</w:t>
+            </w:r>
+          </w:p>
+        </w:tc>
+        <w:tc>
+          <w:tcPr>
+            <w:tcW w:w="1134" w:type="dxa"/>
+          </w:tcPr>
+          <w:p>
+            <w:pPr>
+              <w:spacing w:after="123" w:line="254" w:lineRule="auto"/>
+              <w:ind w:right="274"/>
+              <w:jc w:val="both"/>
+            </w:pPr>
+            <w:r>
+              <w:t>0</w:t>
+            </w:r>
+          </w:p>
+        </w:tc>
+        <w:tc>
+          <w:tcPr>
+            <w:tcW w:w="1739" w:type="dxa"/>
+          </w:tcPr>
+          <w:p>
+            <w:pPr>
+              <w:spacing w:after="123" w:line="254" w:lineRule="auto"/>
+              <w:ind w:right="274"/>
+              <w:jc w:val="both"/>
+            </w:pPr>
+            <w:r>
+              <w:t>1</w:t>
+            </w:r>
           </w:p>
         </w:tc>
       </w:tr>
@@ -9961,8 +12281,23 @@
           <w:sz w:val="24"/>
           <w:lang w:val="fr-CA"/>
         </w:rPr>
-        <w:lastRenderedPageBreak/>
-        <w:t xml:space="preserve">Simulez l’instruction avec le logiciel Electric. Faites une ou plusieurs captures d’écran montrant clairement que le résultat de la simulation est correct, en justifiant pourquoi, et joignez-la dans le rapport suite à la question c)précédente. </w:t>
+        <w:t xml:space="preserve">Simulez l’instruction avec le logiciel Electric. Faites une ou plusieurs captures d’écran montrant clairement que le résultat de la simulation est correct, en justifiant pourquoi, et joignez-la dans le rapport suite à la question </w:t>
+      </w:r>
+      <w:proofErr w:type="gramStart"/>
+      <w:r>
+        <w:rPr>
+          <w:sz w:val="24"/>
+          <w:lang w:val="fr-CA"/>
+        </w:rPr>
+        <w:t>c)précédente</w:t>
+      </w:r>
+      <w:proofErr w:type="gramEnd"/>
+      <w:r>
+        <w:rPr>
+          <w:sz w:val="24"/>
+          <w:lang w:val="fr-CA"/>
+        </w:rPr>
+        <w:t xml:space="preserve">. </w:t>
       </w:r>
       <w:r>
         <w:rPr>
@@ -9990,6 +12325,8 @@
         </w:rPr>
         <w:t xml:space="preserve"> </w:t>
       </w:r>
+      <w:bookmarkStart w:id="0" w:name="_GoBack"/>
+      <w:bookmarkEnd w:id="0"/>
     </w:p>
     <w:sectPr>
       <w:footerReference w:type="even" r:id="rId25"/>

</xml_diff>

<commit_message>
ajout de capture ecran ex-4 num-1
</commit_message>
<xml_diff>
--- a/tp1/inf1600_tp1.docx
+++ b/tp1/inf1600_tp1.docx
@@ -7,9 +7,7 @@
         <w:pStyle w:val="Normal"/>
         <w:spacing w:before="0" w:after="10"/>
         <w:ind w:left="3683" w:hanging="0"/>
-        <w:rPr>
-          <w:lang w:val="fr-CA"/>
-        </w:rPr>
+        <w:rPr/>
       </w:pPr>
       <w:r>
         <w:rPr>
@@ -1172,7 +1170,7 @@
           <mc:Choice Requires="wpg">
             <w:drawing>
               <wp:inline distT="0" distB="0" distL="0" distR="0" wp14:anchorId="746C8FAD">
-                <wp:extent cx="848360" cy="9525"/>
+                <wp:extent cx="848995" cy="10160"/>
                 <wp:effectExtent l="0" t="0" r="0" b="0"/>
                 <wp:docPr id="1" name=""/>
                 <a:graphic xmlns:a="http://schemas.openxmlformats.org/drawingml/2006/main">
@@ -1182,7 +1180,7 @@
                       <wpg:grpSpPr>
                         <a:xfrm>
                           <a:off x="0" y="0"/>
-                          <a:ext cx="847800" cy="9000"/>
+                          <a:ext cx="848520" cy="9360"/>
                         </a:xfrm>
                       </wpg:grpSpPr>
                       <pic:pic xmlns:pic="http://schemas.openxmlformats.org/drawingml/2006/picture">
@@ -1197,7 +1195,7 @@
                         <pic:spPr>
                           <a:xfrm>
                             <a:off x="0" y="0"/>
-                            <a:ext cx="847800" cy="5760"/>
+                            <a:ext cx="848520" cy="5760"/>
                           </a:xfrm>
                           <a:prstGeom prst="rect">
                             <a:avLst/>
@@ -1219,7 +1217,7 @@
                         <pic:spPr>
                           <a:xfrm>
                             <a:off x="8280" y="1440"/>
-                            <a:ext cx="680760" cy="7560"/>
+                            <a:ext cx="681480" cy="8280"/>
                           </a:xfrm>
                           <a:prstGeom prst="rect">
                             <a:avLst/>
@@ -1237,7 +1235,7 @@
           </mc:Choice>
           <mc:Fallback>
             <w:pict>
-              <v:group id="shape_0" style="position:absolute;margin-left:0pt;margin-top:-0.75pt;width:66.75pt;height:0.7pt" coordorigin="0,-15" coordsize="1335,14">
+              <v:group id="shape_0" style="position:absolute;margin-left:0pt;margin-top:-0.8pt;width:66.8pt;height:0.75pt" coordorigin="0,-16" coordsize="1336,15">
                 <v:shapetype id="shapetype_75" coordsize="21600,21600" o:spt="75" o:preferrelative="t" path="m@4@5l@4@11@9@11@9@5xe" filled="f" stroked="f">
                   <v:stroke joinstyle="miter"/>
                   <v:formulas>
@@ -1257,12 +1255,12 @@
                   <v:path o:extrusionok="f" gradientshapeok="t" o:connecttype="rect"/>
                   <o:lock v:ext="edit" aspectratio="t"/>
                 </v:shapetype>
-                <v:shape id="shape_0" ID="Picture 252" stroked="f" style="position:absolute;left:0;top:-15;width:1334;height:8;mso-position-vertical:top" type="shapetype_75">
+                <v:shape id="shape_0" ID="Picture 252" stroked="f" style="position:absolute;left:0;top:-16;width:1335;height:8;mso-position-vertical:top" type="shapetype_75">
                   <v:imagedata r:id="rId2" o:detectmouseclick="t"/>
                   <w10:wrap type="none"/>
                   <v:stroke color="#3465a4" joinstyle="round" endcap="flat"/>
                 </v:shape>
-                <v:shape id="shape_0" ID="Picture 254" stroked="f" style="position:absolute;left:13;top:-12;width:1071;height:11;mso-position-vertical:top" type="shapetype_75">
+                <v:shape id="shape_0" ID="Picture 254" stroked="f" style="position:absolute;left:13;top:-14;width:1072;height:12;mso-position-vertical:top" type="shapetype_75">
                   <v:imagedata r:id="rId3" o:detectmouseclick="t"/>
                   <w10:wrap type="none"/>
                   <v:stroke color="#3465a4" joinstyle="round" endcap="flat"/>
@@ -1283,7 +1281,7 @@
           <mc:Choice Requires="wpg">
             <w:drawing>
               <wp:inline distT="0" distB="0" distL="0" distR="0" wp14:anchorId="7CA681B2">
-                <wp:extent cx="1575435" cy="10160"/>
+                <wp:extent cx="1576070" cy="10795"/>
                 <wp:effectExtent l="0" t="0" r="0" b="0"/>
                 <wp:docPr id="2" name=""/>
                 <a:graphic xmlns:a="http://schemas.openxmlformats.org/drawingml/2006/main">
@@ -1293,7 +1291,7 @@
                       <wpg:grpSpPr>
                         <a:xfrm>
                           <a:off x="0" y="0"/>
-                          <a:ext cx="1574640" cy="9360"/>
+                          <a:ext cx="1575360" cy="10080"/>
                         </a:xfrm>
                       </wpg:grpSpPr>
                       <pic:pic xmlns:pic="http://schemas.openxmlformats.org/drawingml/2006/picture">
@@ -1307,8 +1305,8 @@
                         </pic:blipFill>
                         <pic:spPr>
                           <a:xfrm>
-                            <a:off x="1261800" y="1440"/>
-                            <a:ext cx="43920" cy="8280"/>
+                            <a:off x="1262880" y="1440"/>
+                            <a:ext cx="43200" cy="9000"/>
                           </a:xfrm>
                           <a:prstGeom prst="rect">
                             <a:avLst/>
@@ -1330,7 +1328,7 @@
                         <pic:spPr>
                           <a:xfrm>
                             <a:off x="0" y="0"/>
-                            <a:ext cx="1574640" cy="5760"/>
+                            <a:ext cx="1575360" cy="5760"/>
                           </a:xfrm>
                           <a:prstGeom prst="rect">
                             <a:avLst/>
@@ -1373,8 +1371,8 @@
                         </pic:blipFill>
                         <pic:spPr>
                           <a:xfrm>
-                            <a:off x="648360" y="3960"/>
-                            <a:ext cx="68760" cy="720"/>
+                            <a:off x="649080" y="4320"/>
+                            <a:ext cx="68040" cy="720"/>
                           </a:xfrm>
                           <a:prstGeom prst="rect">
                             <a:avLst/>
@@ -1395,8 +1393,8 @@
                         </pic:blipFill>
                         <pic:spPr>
                           <a:xfrm>
-                            <a:off x="807840" y="1440"/>
-                            <a:ext cx="457920" cy="7560"/>
+                            <a:off x="808200" y="1440"/>
+                            <a:ext cx="457920" cy="8280"/>
                           </a:xfrm>
                           <a:prstGeom prst="rect">
                             <a:avLst/>
@@ -1414,28 +1412,28 @@
           </mc:Choice>
           <mc:Fallback>
             <w:pict>
-              <v:group id="shape_0" style="position:absolute;margin-left:0pt;margin-top:-0.8pt;width:124pt;height:0.75pt" coordorigin="0,-16" coordsize="2480,15">
-                <v:shape id="shape_0" ID="Picture 256" stroked="f" style="position:absolute;left:1987;top:-14;width:68;height:12;mso-position-vertical:top" type="shapetype_75">
+              <v:group id="shape_0" style="position:absolute;margin-left:0pt;margin-top:-0.85pt;width:124.05pt;height:0.8pt" coordorigin="0,-17" coordsize="2481,16">
+                <v:shape id="shape_0" ID="Picture 256" stroked="f" style="position:absolute;left:1989;top:-15;width:67;height:13;mso-position-vertical:top" type="shapetype_75">
                   <v:imagedata r:id="rId4" o:detectmouseclick="t"/>
                   <w10:wrap type="none"/>
                   <v:stroke color="#3465a4" joinstyle="round" endcap="flat"/>
                 </v:shape>
-                <v:shape id="shape_0" ID="Picture 258" stroked="f" style="position:absolute;left:0;top:-16;width:2479;height:8;mso-position-vertical:top" type="shapetype_75">
+                <v:shape id="shape_0" ID="Picture 258" stroked="f" style="position:absolute;left:0;top:-17;width:2480;height:8;mso-position-vertical:top" type="shapetype_75">
                   <v:imagedata r:id="rId5" o:detectmouseclick="t"/>
                   <w10:wrap type="none"/>
                   <v:stroke color="#3465a4" joinstyle="round" endcap="flat"/>
                 </v:shape>
-                <v:shape id="shape_0" ID="Picture 260" stroked="f" style="position:absolute;left:25;top:-14;width:704;height:4;mso-position-vertical:top" type="shapetype_75">
+                <v:shape id="shape_0" ID="Picture 260" stroked="f" style="position:absolute;left:25;top:-15;width:704;height:4;mso-position-vertical:top" type="shapetype_75">
                   <v:imagedata r:id="rId6" o:detectmouseclick="t"/>
                   <w10:wrap type="none"/>
                   <v:stroke color="#3465a4" joinstyle="round" endcap="flat"/>
                 </v:shape>
-                <v:shape id="shape_0" ID="Picture 262" stroked="f" style="position:absolute;left:1021;top:-10;width:107;height:0;mso-position-vertical:top" type="shapetype_75">
+                <v:shape id="shape_0" ID="Picture 262" stroked="f" style="position:absolute;left:1022;top:-10;width:106;height:0;mso-position-vertical:top" type="shapetype_75">
                   <v:imagedata r:id="rId7" o:detectmouseclick="t"/>
                   <w10:wrap type="none"/>
                   <v:stroke color="#3465a4" joinstyle="round" endcap="flat"/>
                 </v:shape>
-                <v:shape id="shape_0" ID="Picture 264" stroked="f" style="position:absolute;left:1272;top:-14;width:720;height:11;mso-position-vertical:top" type="shapetype_75">
+                <v:shape id="shape_0" ID="Picture 264" stroked="f" style="position:absolute;left:1273;top:-15;width:720;height:12;mso-position-vertical:top" type="shapetype_75">
                   <v:imagedata r:id="rId8" o:detectmouseclick="t"/>
                   <w10:wrap type="none"/>
                   <v:stroke color="#3465a4" joinstyle="round" endcap="flat"/>
@@ -3999,7 +3997,10 @@
         </w:rPr>
       </w:pPr>
       <w:r>
-        <w:rPr/>
+        <w:rPr>
+          <w:sz w:val="24"/>
+          <w:lang w:val="fr-CA"/>
+        </w:rPr>
       </w:r>
     </w:p>
     <w:p>
@@ -4220,7 +4221,9 @@
         </w:rPr>
       </w:pPr>
       <w:r>
-        <w:rPr/>
+        <w:rPr>
+          <w:sz w:val="24"/>
+        </w:rPr>
       </w:r>
     </w:p>
     <w:p>
@@ -4854,7 +4857,10 @@
         </w:rPr>
       </w:pPr>
       <w:r>
-        <w:rPr/>
+        <w:rPr>
+          <w:sz w:val="24"/>
+          <w:lang w:val="fr-CA"/>
+        </w:rPr>
       </w:r>
     </w:p>
     <w:p>
@@ -4925,14 +4931,7 @@
           <w:sz w:val="24"/>
           <w:lang w:val="en-CA"/>
         </w:rPr>
-        <w:t>k</w:t>
-      </w:r>
-      <w:r>
-        <w:rPr>
-          <w:sz w:val="24"/>
-          <w:lang w:val="en-CA"/>
-        </w:rPr>
-        <w:t>=5;</w:t>
+        <w:t>k=5;</w:t>
       </w:r>
     </w:p>
     <w:p>
@@ -5174,35 +5173,7 @@
           <w:sz w:val="24"/>
           <w:lang w:val="en-CA"/>
         </w:rPr>
-        <w:t>DECREM( :=op=8) -&gt; Rb &lt;- (</w:t>
-      </w:r>
-      <w:r>
-        <w:rPr>
-          <w:sz w:val="24"/>
-          <w:lang w:val="en-CA"/>
-        </w:rPr>
-        <w:t>k*</w:t>
-      </w:r>
-      <w:r>
-        <w:rPr>
-          <w:sz w:val="24"/>
-          <w:lang w:val="en-CA"/>
-        </w:rPr>
-        <w:t xml:space="preserve">Ra: </w:t>
-      </w:r>
-      <w:r>
-        <w:rPr>
-          <w:sz w:val="24"/>
-          <w:lang w:val="en-CA"/>
-        </w:rPr>
-        <w:t>k*</w:t>
-      </w:r>
-      <w:r>
-        <w:rPr>
-          <w:sz w:val="24"/>
-          <w:lang w:val="en-CA"/>
-        </w:rPr>
-        <w:t>Rb);</w:t>
+        <w:t>DECREM( :=op=8) -&gt; Rb &lt;- (k*Ra: k*Rb);</w:t>
       </w:r>
     </w:p>
     <w:p>
@@ -5253,14 +5224,7 @@
           <w:sz w:val="20"/>
           <w:lang w:val="en-CA"/>
         </w:rPr>
-        <w:t xml:space="preserve">*R[IR&lt;26..22&gt;] : R[IR&lt;21..17&gt;] </w:t>
-      </w:r>
-      <w:r>
-        <w:rPr>
-          <w:sz w:val="20"/>
-          <w:lang w:val="en-CA"/>
-        </w:rPr>
-        <w:t>&lt;-</w:t>
+        <w:t>*R[IR&lt;26..22&gt;] : R[IR&lt;21..17&gt;] &lt;-</w:t>
       </w:r>
       <w:r>
         <w:rPr>
@@ -5311,14 +5275,7 @@
           <w:sz w:val="24"/>
           <w:lang w:val="fr-CA"/>
         </w:rPr>
-        <w:t xml:space="preserve">ou </w:t>
-      </w:r>
-      <w:r>
-        <w:rPr>
-          <w:sz w:val="24"/>
-          <w:lang w:val="fr-CA"/>
-        </w:rPr>
-        <w:t>R</w:t>
+        <w:t>ou R</w:t>
       </w:r>
       <w:r>
         <w:rPr>
@@ -5332,14 +5289,7 @@
           <w:sz w:val="24"/>
           <w:lang w:val="fr-CA"/>
         </w:rPr>
-        <w:t>IR&lt;16..0&gt;]=</w:t>
-      </w:r>
-      <w:r>
-        <w:rPr>
-          <w:sz w:val="24"/>
-          <w:lang w:val="fr-CA"/>
-        </w:rPr>
-        <w:t>7;</w:t>
+        <w:t>IR&lt;16..0&gt;]=7;</w:t>
       </w:r>
     </w:p>
     <w:p>
@@ -5353,7 +5303,10 @@
         </w:rPr>
       </w:pPr>
       <w:r>
-        <w:rPr/>
+        <w:rPr>
+          <w:sz w:val="20"/>
+          <w:lang w:val="fr-CA"/>
+        </w:rPr>
       </w:r>
     </w:p>
     <w:p>
@@ -5367,7 +5320,10 @@
         </w:rPr>
       </w:pPr>
       <w:r>
-        <w:rPr/>
+        <w:rPr>
+          <w:sz w:val="20"/>
+          <w:lang w:val="fr-CA"/>
+        </w:rPr>
       </w:r>
     </w:p>
     <w:p>
@@ -5381,7 +5337,10 @@
         </w:rPr>
       </w:pPr>
       <w:r>
-        <w:rPr/>
+        <w:rPr>
+          <w:sz w:val="20"/>
+          <w:lang w:val="fr-CA"/>
+        </w:rPr>
       </w:r>
     </w:p>
     <w:p>
@@ -5395,7 +5354,10 @@
         </w:rPr>
       </w:pPr>
       <w:r>
-        <w:rPr/>
+        <w:rPr>
+          <w:sz w:val="20"/>
+          <w:lang w:val="fr-CA"/>
+        </w:rPr>
       </w:r>
     </w:p>
     <w:p>
@@ -5409,7 +5371,10 @@
         </w:rPr>
       </w:pPr>
       <w:r>
-        <w:rPr/>
+        <w:rPr>
+          <w:sz w:val="20"/>
+          <w:lang w:val="fr-CA"/>
+        </w:rPr>
       </w:r>
     </w:p>
     <w:p>
@@ -5423,7 +5388,10 @@
         </w:rPr>
       </w:pPr>
       <w:r>
-        <w:rPr/>
+        <w:rPr>
+          <w:sz w:val="20"/>
+          <w:lang w:val="fr-CA"/>
+        </w:rPr>
       </w:r>
     </w:p>
     <w:p>
@@ -5437,7 +5405,10 @@
         </w:rPr>
       </w:pPr>
       <w:r>
-        <w:rPr/>
+        <w:rPr>
+          <w:sz w:val="20"/>
+          <w:lang w:val="fr-CA"/>
+        </w:rPr>
       </w:r>
     </w:p>
     <w:p>
@@ -5451,7 +5422,10 @@
         </w:rPr>
       </w:pPr>
       <w:r>
-        <w:rPr/>
+        <w:rPr>
+          <w:sz w:val="20"/>
+          <w:lang w:val="fr-CA"/>
+        </w:rPr>
       </w:r>
     </w:p>
     <w:p>
@@ -5465,7 +5439,10 @@
         </w:rPr>
       </w:pPr>
       <w:r>
-        <w:rPr/>
+        <w:rPr>
+          <w:sz w:val="20"/>
+          <w:lang w:val="fr-CA"/>
+        </w:rPr>
       </w:r>
     </w:p>
     <w:p>
@@ -5479,7 +5456,10 @@
         </w:rPr>
       </w:pPr>
       <w:r>
-        <w:rPr/>
+        <w:rPr>
+          <w:sz w:val="20"/>
+          <w:lang w:val="fr-CA"/>
+        </w:rPr>
       </w:r>
     </w:p>
     <w:p>
@@ -5493,7 +5473,10 @@
         </w:rPr>
       </w:pPr>
       <w:r>
-        <w:rPr/>
+        <w:rPr>
+          <w:sz w:val="20"/>
+          <w:lang w:val="fr-CA"/>
+        </w:rPr>
       </w:r>
     </w:p>
     <w:p>
@@ -5522,7 +5505,10 @@
         </w:rPr>
       </w:pPr>
       <w:r>
-        <w:rPr/>
+        <w:rPr>
+          <w:sz w:val="24"/>
+          <w:lang w:val="fr-CA"/>
+        </w:rPr>
       </w:r>
     </w:p>
     <w:p>
@@ -5536,7 +5522,10 @@
         </w:rPr>
       </w:pPr>
       <w:r>
-        <w:rPr/>
+        <w:rPr>
+          <w:sz w:val="24"/>
+          <w:lang w:val="fr-CA"/>
+        </w:rPr>
       </w:r>
     </w:p>
     <w:p>
@@ -5550,7 +5539,10 @@
         </w:rPr>
       </w:pPr>
       <w:r>
-        <w:rPr/>
+        <w:rPr>
+          <w:sz w:val="24"/>
+          <w:lang w:val="fr-CA"/>
+        </w:rPr>
       </w:r>
     </w:p>
     <w:p>
@@ -5564,7 +5556,10 @@
         </w:rPr>
       </w:pPr>
       <w:r>
-        <w:rPr/>
+        <w:rPr>
+          <w:sz w:val="24"/>
+          <w:lang w:val="fr-CA"/>
+        </w:rPr>
       </w:r>
     </w:p>
     <w:p>
@@ -5578,7 +5573,10 @@
         </w:rPr>
       </w:pPr>
       <w:r>
-        <w:rPr/>
+        <w:rPr>
+          <w:sz w:val="24"/>
+          <w:lang w:val="fr-CA"/>
+        </w:rPr>
       </w:r>
     </w:p>
     <w:p>
@@ -5592,7 +5590,10 @@
         </w:rPr>
       </w:pPr>
       <w:r>
-        <w:rPr/>
+        <w:rPr>
+          <w:sz w:val="24"/>
+          <w:lang w:val="fr-CA"/>
+        </w:rPr>
       </w:r>
     </w:p>
     <w:p>
@@ -5606,7 +5607,10 @@
         </w:rPr>
       </w:pPr>
       <w:r>
-        <w:rPr/>
+        <w:rPr>
+          <w:sz w:val="24"/>
+          <w:lang w:val="fr-CA"/>
+        </w:rPr>
       </w:r>
     </w:p>
     <w:p>
@@ -5665,7 +5669,10 @@
         </w:rPr>
       </w:pPr>
       <w:r>
-        <w:rPr/>
+        <w:rPr>
+          <w:sz w:val="24"/>
+          <w:lang w:val="fr-CA"/>
+        </w:rPr>
       </w:r>
     </w:p>
     <w:p>
@@ -5684,7 +5691,7 @@
         <w:pStyle w:val="Normal"/>
         <w:numPr>
           <w:ilvl w:val="0"/>
-          <w:numId w:val="5"/>
+          <w:numId w:val="4"/>
         </w:numPr>
         <w:spacing w:before="0" w:after="44"/>
         <w:ind w:left="940" w:hanging="336"/>
@@ -5723,7 +5730,7 @@
         <w:pStyle w:val="Normal"/>
         <w:numPr>
           <w:ilvl w:val="2"/>
-          <w:numId w:val="6"/>
+          <w:numId w:val="5"/>
         </w:numPr>
         <w:spacing w:lineRule="auto" w:line="252" w:before="0" w:after="128"/>
         <w:ind w:left="1426" w:right="274" w:hanging="293"/>
@@ -5769,7 +5776,12 @@
         </w:rPr>
       </w:pPr>
       <w:r>
-        <w:rPr/>
+        <w:rPr>
+          <w:b/>
+          <w:i/>
+          <w:sz w:val="24"/>
+          <w:lang w:val="fr-CA"/>
+        </w:rPr>
       </w:r>
     </w:p>
     <w:tbl>
@@ -5787,18 +5799,18 @@
         <w:tblLook w:val="04a0" w:noVBand="1" w:noHBand="0" w:lastColumn="0" w:firstColumn="1" w:lastRow="0" w:firstRow="1"/>
       </w:tblPr>
       <w:tblGrid>
-        <w:gridCol w:w="1534"/>
+        <w:gridCol w:w="1533"/>
         <w:gridCol w:w="1466"/>
         <w:gridCol w:w="1115"/>
         <w:gridCol w:w="1271"/>
-        <w:gridCol w:w="1125"/>
-        <w:gridCol w:w="2587"/>
+        <w:gridCol w:w="1124"/>
+        <w:gridCol w:w="2588"/>
       </w:tblGrid>
       <w:tr>
         <w:trPr/>
         <w:tc>
           <w:tcPr>
-            <w:tcW w:w="1534" w:type="dxa"/>
+            <w:tcW w:w="1533" w:type="dxa"/>
             <w:tcBorders/>
             <w:shd w:fill="auto" w:val="clear"/>
           </w:tcPr>
@@ -5814,25 +5826,57 @@
               <w:rPr>
                 <w:lang w:val="fr-CA"/>
               </w:rPr>
-              <w:t>IR&lt;</w:t>
-            </w:r>
+              <w:t>IR&lt;31..24&gt;</w:t>
+            </w:r>
+          </w:p>
+        </w:tc>
+        <w:tc>
+          <w:tcPr>
+            <w:tcW w:w="1466" w:type="dxa"/>
+            <w:tcBorders/>
+            <w:shd w:fill="auto" w:val="clear"/>
+          </w:tcPr>
+          <w:p>
+            <w:pPr>
+              <w:pStyle w:val="Normal"/>
+              <w:spacing w:lineRule="auto" w:line="252" w:before="0" w:after="128"/>
+              <w:ind w:right="274" w:hanging="0"/>
+              <w:jc w:val="both"/>
+              <w:rPr/>
+            </w:pPr>
             <w:r>
               <w:rPr>
                 <w:lang w:val="fr-CA"/>
               </w:rPr>
-              <w:t>31..24</w:t>
-            </w:r>
+              <w:t>IR&lt;23..21&gt;</w:t>
+            </w:r>
+          </w:p>
+        </w:tc>
+        <w:tc>
+          <w:tcPr>
+            <w:tcW w:w="1115" w:type="dxa"/>
+            <w:tcBorders/>
+            <w:shd w:fill="auto" w:val="clear"/>
+          </w:tcPr>
+          <w:p>
+            <w:pPr>
+              <w:pStyle w:val="Normal"/>
+              <w:spacing w:lineRule="auto" w:line="252" w:before="0" w:after="128"/>
+              <w:ind w:right="274" w:hanging="0"/>
+              <w:jc w:val="both"/>
+              <w:rPr/>
+            </w:pPr>
             <w:r>
               <w:rPr>
                 <w:lang w:val="fr-CA"/>
               </w:rPr>
-              <w:t>&gt;</w:t>
-            </w:r>
-          </w:p>
-        </w:tc>
-        <w:tc>
-          <w:tcPr>
-            <w:tcW w:w="1466" w:type="dxa"/>
+              <w:t>IR&lt;20..18&gt;</w:t>
+            </w:r>
+          </w:p>
+        </w:tc>
+        <w:tc>
+          <w:tcPr>
+            <w:tcW w:w="1271" w:type="dxa"/>
             <w:tcBorders/>
             <w:shd w:fill="auto" w:val="clear"/>
           </w:tcPr>
@@ -5848,155 +5892,51 @@
               <w:rPr>
                 <w:lang w:val="fr-CA"/>
               </w:rPr>
-              <w:t>IR&lt;</w:t>
-            </w:r>
+              <w:t>IR&lt;17..15&gt;</w:t>
+            </w:r>
+          </w:p>
+        </w:tc>
+        <w:tc>
+          <w:tcPr>
+            <w:tcW w:w="1124" w:type="dxa"/>
+            <w:tcBorders/>
+            <w:shd w:fill="auto" w:val="clear"/>
+          </w:tcPr>
+          <w:p>
+            <w:pPr>
+              <w:pStyle w:val="Normal"/>
+              <w:spacing w:lineRule="auto" w:line="252" w:before="0" w:after="128"/>
+              <w:ind w:right="274" w:hanging="0"/>
+              <w:jc w:val="both"/>
+              <w:rPr/>
+            </w:pPr>
             <w:r>
               <w:rPr>
                 <w:lang w:val="fr-CA"/>
               </w:rPr>
-              <w:t>23..21</w:t>
-            </w:r>
+              <w:t>IR&lt;14..13&gt;</w:t>
+            </w:r>
+          </w:p>
+        </w:tc>
+        <w:tc>
+          <w:tcPr>
+            <w:tcW w:w="2588" w:type="dxa"/>
+            <w:tcBorders/>
+            <w:shd w:fill="auto" w:val="clear"/>
+          </w:tcPr>
+          <w:p>
+            <w:pPr>
+              <w:pStyle w:val="Normal"/>
+              <w:spacing w:lineRule="auto" w:line="252" w:before="0" w:after="128"/>
+              <w:ind w:right="274" w:hanging="0"/>
+              <w:jc w:val="both"/>
+              <w:rPr/>
+            </w:pPr>
             <w:r>
               <w:rPr>
                 <w:lang w:val="fr-CA"/>
               </w:rPr>
-              <w:t>&gt;</w:t>
-            </w:r>
-          </w:p>
-        </w:tc>
-        <w:tc>
-          <w:tcPr>
-            <w:tcW w:w="1115" w:type="dxa"/>
-            <w:tcBorders/>
-            <w:shd w:fill="auto" w:val="clear"/>
-          </w:tcPr>
-          <w:p>
-            <w:pPr>
-              <w:pStyle w:val="Normal"/>
-              <w:spacing w:lineRule="auto" w:line="252" w:before="0" w:after="128"/>
-              <w:ind w:right="274" w:hanging="0"/>
-              <w:jc w:val="both"/>
-              <w:rPr/>
-            </w:pPr>
-            <w:r>
-              <w:rPr>
-                <w:lang w:val="fr-CA"/>
-              </w:rPr>
-              <w:t>IR&lt;</w:t>
-            </w:r>
-            <w:r>
-              <w:rPr>
-                <w:lang w:val="fr-CA"/>
-              </w:rPr>
-              <w:t>20..18</w:t>
-            </w:r>
-            <w:r>
-              <w:rPr>
-                <w:lang w:val="fr-CA"/>
-              </w:rPr>
-              <w:t>&gt;</w:t>
-            </w:r>
-          </w:p>
-        </w:tc>
-        <w:tc>
-          <w:tcPr>
-            <w:tcW w:w="1271" w:type="dxa"/>
-            <w:tcBorders/>
-            <w:shd w:fill="auto" w:val="clear"/>
-          </w:tcPr>
-          <w:p>
-            <w:pPr>
-              <w:pStyle w:val="Normal"/>
-              <w:spacing w:lineRule="auto" w:line="252" w:before="0" w:after="128"/>
-              <w:ind w:right="274" w:hanging="0"/>
-              <w:jc w:val="both"/>
-              <w:rPr/>
-            </w:pPr>
-            <w:r>
-              <w:rPr>
-                <w:lang w:val="fr-CA"/>
-              </w:rPr>
-              <w:t>IR&lt;</w:t>
-            </w:r>
-            <w:r>
-              <w:rPr>
-                <w:lang w:val="fr-CA"/>
-              </w:rPr>
-              <w:t>17..15</w:t>
-            </w:r>
-            <w:r>
-              <w:rPr>
-                <w:lang w:val="fr-CA"/>
-              </w:rPr>
-              <w:t>&gt;</w:t>
-            </w:r>
-          </w:p>
-        </w:tc>
-        <w:tc>
-          <w:tcPr>
-            <w:tcW w:w="1125" w:type="dxa"/>
-            <w:tcBorders/>
-            <w:shd w:fill="auto" w:val="clear"/>
-          </w:tcPr>
-          <w:p>
-            <w:pPr>
-              <w:pStyle w:val="Normal"/>
-              <w:spacing w:lineRule="auto" w:line="252" w:before="0" w:after="128"/>
-              <w:ind w:right="274" w:hanging="0"/>
-              <w:jc w:val="both"/>
-              <w:rPr/>
-            </w:pPr>
-            <w:r>
-              <w:rPr>
-                <w:lang w:val="fr-CA"/>
-              </w:rPr>
-              <w:t>IR&lt;</w:t>
-            </w:r>
-            <w:r>
-              <w:rPr>
-                <w:lang w:val="fr-CA"/>
-              </w:rPr>
-              <w:t>14..13</w:t>
-            </w:r>
-            <w:r>
-              <w:rPr>
-                <w:lang w:val="fr-CA"/>
-              </w:rPr>
-              <w:t>&gt;</w:t>
-            </w:r>
-          </w:p>
-        </w:tc>
-        <w:tc>
-          <w:tcPr>
-            <w:tcW w:w="2587" w:type="dxa"/>
-            <w:tcBorders/>
-            <w:shd w:fill="auto" w:val="clear"/>
-          </w:tcPr>
-          <w:p>
-            <w:pPr>
-              <w:pStyle w:val="Normal"/>
-              <w:spacing w:lineRule="auto" w:line="252" w:before="0" w:after="128"/>
-              <w:ind w:right="274" w:hanging="0"/>
-              <w:jc w:val="both"/>
-              <w:rPr/>
-            </w:pPr>
-            <w:r>
-              <w:rPr>
-                <w:lang w:val="fr-CA"/>
-              </w:rPr>
-              <w:t>IR&lt;</w:t>
-            </w:r>
-            <w:r>
-              <w:rPr>
-                <w:lang w:val="fr-CA"/>
-              </w:rPr>
-              <w:t>12..0</w:t>
-            </w:r>
-            <w:r>
-              <w:rPr>
-                <w:lang w:val="fr-CA"/>
-              </w:rPr>
-              <w:t>&gt;</w:t>
+              <w:t>IR&lt;12..0&gt;</w:t>
             </w:r>
           </w:p>
         </w:tc>
@@ -6005,7 +5945,7 @@
         <w:trPr/>
         <w:tc>
           <w:tcPr>
-            <w:tcW w:w="1534" w:type="dxa"/>
+            <w:tcW w:w="1533" w:type="dxa"/>
             <w:tcBorders/>
             <w:shd w:fill="auto" w:val="clear"/>
           </w:tcPr>
@@ -6153,7 +6093,7 @@
         </w:tc>
         <w:tc>
           <w:tcPr>
-            <w:tcW w:w="1125" w:type="dxa"/>
+            <w:tcW w:w="1124" w:type="dxa"/>
             <w:tcBorders/>
             <w:shd w:fill="auto" w:val="clear"/>
           </w:tcPr>
@@ -6190,7 +6130,7 @@
         </w:tc>
         <w:tc>
           <w:tcPr>
-            <w:tcW w:w="2587" w:type="dxa"/>
+            <w:tcW w:w="2588" w:type="dxa"/>
             <w:tcBorders/>
             <w:shd w:fill="auto" w:val="clear"/>
           </w:tcPr>
@@ -6206,13 +6146,7 @@
               <w:rPr>
                 <w:lang w:val="fr-CA"/>
               </w:rPr>
-              <w:t>0 0000 000</w:t>
-            </w:r>
-            <w:r>
-              <w:rPr>
-                <w:lang w:val="fr-CA"/>
-              </w:rPr>
-              <w:t>1 0110</w:t>
+              <w:t>0 0000 0001 0110</w:t>
             </w:r>
           </w:p>
           <w:p>
@@ -6236,7 +6170,7 @@
         <w:trPr/>
         <w:tc>
           <w:tcPr>
-            <w:tcW w:w="1534" w:type="dxa"/>
+            <w:tcW w:w="1533" w:type="dxa"/>
             <w:tcBorders/>
             <w:shd w:fill="auto" w:val="clear"/>
           </w:tcPr>
@@ -6311,13 +6245,7 @@
               <w:rPr>
                 <w:lang w:val="fr-CA"/>
               </w:rPr>
-              <w:t>R</w:t>
-            </w:r>
-            <w:r>
-              <w:rPr>
-                <w:lang w:val="fr-CA"/>
-              </w:rPr>
-              <w:t>4</w:t>
+              <w:t>R4</w:t>
             </w:r>
           </w:p>
         </w:tc>
@@ -6345,7 +6273,7 @@
         </w:tc>
         <w:tc>
           <w:tcPr>
-            <w:tcW w:w="1125" w:type="dxa"/>
+            <w:tcW w:w="1124" w:type="dxa"/>
             <w:tcBorders/>
             <w:shd w:fill="auto" w:val="clear"/>
           </w:tcPr>
@@ -6367,7 +6295,7 @@
         </w:tc>
         <w:tc>
           <w:tcPr>
-            <w:tcW w:w="2587" w:type="dxa"/>
+            <w:tcW w:w="2588" w:type="dxa"/>
             <w:tcBorders/>
             <w:shd w:fill="auto" w:val="clear"/>
           </w:tcPr>
@@ -6383,13 +6311,7 @@
               <w:rPr>
                 <w:lang w:val="fr-CA"/>
               </w:rPr>
-              <w:t>c</w:t>
-            </w:r>
-            <w:r>
-              <w:rPr>
-                <w:lang w:val="fr-CA"/>
-              </w:rPr>
-              <w:t>onstante</w:t>
+              <w:t>constante</w:t>
             </w:r>
           </w:p>
         </w:tc>
@@ -6407,7 +6329,10 @@
         </w:rPr>
       </w:pPr>
       <w:r>
-        <w:rPr/>
+        <w:rPr>
+          <w:sz w:val="24"/>
+          <w:lang w:val="fr-CA"/>
+        </w:rPr>
       </w:r>
     </w:p>
     <w:p>
@@ -6423,7 +6348,35 @@
           <w:sz w:val="24"/>
           <w:lang w:val="fr-CA"/>
         </w:rPr>
-        <w:t xml:space="preserve">L’endocage est donc : </w:t>
+        <w:t>L’en</w:t>
+      </w:r>
+      <w:r>
+        <w:rPr>
+          <w:sz w:val="24"/>
+          <w:lang w:val="fr-CA"/>
+        </w:rPr>
+        <w:t>c</w:t>
+      </w:r>
+      <w:r>
+        <w:rPr>
+          <w:sz w:val="24"/>
+          <w:lang w:val="fr-CA"/>
+        </w:rPr>
+        <w:t>o</w:t>
+      </w:r>
+      <w:r>
+        <w:rPr>
+          <w:sz w:val="24"/>
+          <w:lang w:val="fr-CA"/>
+        </w:rPr>
+        <w:t>d</w:t>
+      </w:r>
+      <w:r>
+        <w:rPr>
+          <w:sz w:val="24"/>
+          <w:lang w:val="fr-CA"/>
+        </w:rPr>
+        <w:t xml:space="preserve">age est donc : </w:t>
       </w:r>
     </w:p>
     <w:p>
@@ -6439,42 +6392,7 @@
           <w:sz w:val="24"/>
           <w:lang w:val="fr-CA"/>
         </w:rPr>
-        <w:t>0000 0010 0011 0000 0000 0000 0001</w:t>
-      </w:r>
-      <w:r>
-        <w:rPr>
-          <w:sz w:val="24"/>
-          <w:lang w:val="fr-CA"/>
-        </w:rPr>
-        <w:t xml:space="preserve"> 0110 →</w:t>
-      </w:r>
-      <w:r>
-        <w:rPr>
-          <w:sz w:val="24"/>
-          <w:lang w:val="fr-CA"/>
-        </w:rPr>
-        <w:t xml:space="preserve"> 0x</w:t>
-      </w:r>
-      <w:r>
-        <w:rPr>
-          <w:sz w:val="24"/>
-          <w:lang w:val="fr-CA"/>
-        </w:rPr>
-        <w:t>0</w:t>
-      </w:r>
-      <w:r>
-        <w:rPr>
-          <w:sz w:val="24"/>
-          <w:lang w:val="fr-CA"/>
-        </w:rPr>
-        <w:t>2 30 00 16(big endian</w:t>
-      </w:r>
-      <w:r>
-        <w:rPr>
-          <w:sz w:val="24"/>
-          <w:lang w:val="fr-CA"/>
-        </w:rPr>
-        <w:t>)</w:t>
+        <w:t>0000 0010 0011 0000 0000 0000 0001 0110 → 0x02 30 00 16(big endian)</w:t>
       </w:r>
     </w:p>
     <w:p>
@@ -6490,14 +6408,7 @@
           <w:sz w:val="24"/>
           <w:lang w:val="fr-CA"/>
         </w:rPr>
-        <w:t>0</w:t>
-      </w:r>
-      <w:r>
-        <w:rPr>
-          <w:sz w:val="24"/>
-          <w:lang w:val="fr-CA"/>
-        </w:rPr>
-        <w:t>x 16 00 30 02 (little endian)</w:t>
+        <w:t>0x 16 00 30 02 (little endian)</w:t>
       </w:r>
     </w:p>
     <w:p>
@@ -6512,7 +6423,10 @@
         </w:rPr>
       </w:pPr>
       <w:r>
-        <w:rPr/>
+        <w:rPr>
+          <w:sz w:val="24"/>
+          <w:lang w:val="fr-CA"/>
+        </w:rPr>
       </w:r>
     </w:p>
     <w:p>
@@ -6520,19 +6434,12 @@
         <w:pStyle w:val="Normal"/>
         <w:numPr>
           <w:ilvl w:val="2"/>
-          <w:numId w:val="6"/>
+          <w:numId w:val="5"/>
         </w:numPr>
         <w:spacing w:lineRule="auto" w:line="252" w:before="0" w:after="118"/>
         <w:ind w:left="1426" w:right="274" w:hanging="293"/>
         <w:jc w:val="both"/>
-        <w:rPr>
-          <w:b/>
-          <w:b/>
-          <w:bCs/>
-          <w:i/>
-          <w:i/>
-          <w:iCs/>
-        </w:rPr>
+        <w:rPr/>
       </w:pPr>
       <w:r>
         <w:rPr>
@@ -6551,7 +6458,7 @@
         <w:pStyle w:val="ListParagraph"/>
         <w:numPr>
           <w:ilvl w:val="0"/>
-          <w:numId w:val="7"/>
+          <w:numId w:val="6"/>
         </w:numPr>
         <w:spacing w:lineRule="auto" w:line="252" w:before="0" w:after="118"/>
         <w:ind w:left="1786" w:right="274" w:hanging="360"/>
@@ -6567,27 +6474,11 @@
         <w:rPr>
           <w:lang w:val="fr-CA"/>
         </w:rPr>
-        <w:t>IR&lt;</w:t>
-      </w:r>
-      <w:r>
-        <w:rPr>
-          <w:lang w:val="fr-CA"/>
-        </w:rPr>
-        <w:t>20..18</w:t>
-      </w:r>
-      <w:r>
-        <w:rPr>
-          <w:lang w:val="fr-CA"/>
-        </w:rPr>
-        <w:t>&gt;</w:t>
+        <w:t>IR&lt;20..18&gt;</w:t>
       </w:r>
       <w:r>
         <w:rPr/>
-        <w:t>]</w:t>
-      </w:r>
-      <w:r>
-        <w:rPr/>
-        <w:t>;</w:t>
+        <w:t>];</w:t>
       </w:r>
     </w:p>
     <w:p>
@@ -6595,7 +6486,7 @@
         <w:pStyle w:val="ListParagraph"/>
         <w:numPr>
           <w:ilvl w:val="0"/>
-          <w:numId w:val="7"/>
+          <w:numId w:val="6"/>
         </w:numPr>
         <w:spacing w:lineRule="auto" w:line="252" w:before="0" w:after="118"/>
         <w:ind w:left="1786" w:right="274" w:hanging="360"/>
@@ -6613,7 +6504,7 @@
         <w:pStyle w:val="ListParagraph"/>
         <w:numPr>
           <w:ilvl w:val="0"/>
-          <w:numId w:val="7"/>
+          <w:numId w:val="6"/>
         </w:numPr>
         <w:spacing w:lineRule="auto" w:line="252" w:before="0" w:after="118"/>
         <w:ind w:left="1786" w:right="274" w:hanging="360"/>
@@ -6623,33 +6514,13 @@
       </w:pPr>
       <w:r>
         <w:rPr/>
-        <w:t>R[IR&lt;23..21&gt;]&lt;-T</w:t>
-      </w:r>
-      <w:r>
-        <w:rPr/>
-        <w:t>&lt;&lt;</w:t>
-      </w:r>
-      <w:r>
-        <w:rPr/>
-        <w:t>R[IR</w:t>
-      </w:r>
-      <w:r>
-        <w:rPr>
-          <w:lang w:val="fr-CA"/>
-        </w:rPr>
-        <w:t>&lt;</w:t>
-      </w:r>
-      <w:r>
-        <w:rPr>
-          <w:lang w:val="fr-CA"/>
-        </w:rPr>
-        <w:t>12..0</w:t>
-      </w:r>
-      <w:r>
-        <w:rPr>
-          <w:lang w:val="fr-CA"/>
-        </w:rPr>
-        <w:t>&gt;</w:t>
+        <w:t>R[IR&lt;23..21&gt;]&lt;-T&lt;&lt;R[IR</w:t>
+      </w:r>
+      <w:r>
+        <w:rPr>
+          <w:lang w:val="fr-CA"/>
+        </w:rPr>
+        <w:t>&lt;12..0&gt;</w:t>
       </w:r>
       <w:r>
         <w:rPr/>
@@ -6661,7 +6532,7 @@
         <w:pStyle w:val="Normal"/>
         <w:numPr>
           <w:ilvl w:val="2"/>
-          <w:numId w:val="6"/>
+          <w:numId w:val="5"/>
         </w:numPr>
         <w:spacing w:lineRule="auto" w:line="252" w:before="0" w:after="118"/>
         <w:ind w:left="1426" w:right="274" w:hanging="293"/>
@@ -6702,24 +6573,24 @@
         <w:tblLook w:val="04a0" w:noVBand="1" w:noHBand="0" w:lastColumn="0" w:firstColumn="1" w:lastRow="0" w:firstRow="1"/>
       </w:tblPr>
       <w:tblGrid>
-        <w:gridCol w:w="1074"/>
+        <w:gridCol w:w="1073"/>
         <w:gridCol w:w="290"/>
-        <w:gridCol w:w="320"/>
+        <w:gridCol w:w="319"/>
         <w:gridCol w:w="283"/>
         <w:gridCol w:w="425"/>
         <w:gridCol w:w="424"/>
         <w:gridCol w:w="424"/>
-        <w:gridCol w:w="425"/>
+        <w:gridCol w:w="424"/>
         <w:gridCol w:w="1159"/>
         <w:gridCol w:w="1295"/>
-        <w:gridCol w:w="1194"/>
-        <w:gridCol w:w="1782"/>
+        <w:gridCol w:w="1193"/>
+        <w:gridCol w:w="1786"/>
       </w:tblGrid>
       <w:tr>
         <w:trPr/>
         <w:tc>
           <w:tcPr>
-            <w:tcW w:w="1074" w:type="dxa"/>
+            <w:tcW w:w="1073" w:type="dxa"/>
             <w:tcBorders/>
             <w:shd w:fill="auto" w:val="clear"/>
           </w:tcPr>
@@ -6759,7 +6630,7 @@
         </w:tc>
         <w:tc>
           <w:tcPr>
-            <w:tcW w:w="320" w:type="dxa"/>
+            <w:tcW w:w="319" w:type="dxa"/>
             <w:tcBorders/>
             <w:shd w:fill="auto" w:val="clear"/>
           </w:tcPr>
@@ -6859,7 +6730,7 @@
         </w:tc>
         <w:tc>
           <w:tcPr>
-            <w:tcW w:w="425" w:type="dxa"/>
+            <w:tcW w:w="424" w:type="dxa"/>
             <w:tcBorders/>
             <w:shd w:fill="auto" w:val="clear"/>
           </w:tcPr>
@@ -6919,7 +6790,7 @@
         </w:tc>
         <w:tc>
           <w:tcPr>
-            <w:tcW w:w="1194" w:type="dxa"/>
+            <w:tcW w:w="1193" w:type="dxa"/>
             <w:tcBorders/>
             <w:shd w:fill="auto" w:val="clear"/>
           </w:tcPr>
@@ -6939,7 +6810,7 @@
         </w:tc>
         <w:tc>
           <w:tcPr>
-            <w:tcW w:w="1782" w:type="dxa"/>
+            <w:tcW w:w="1786" w:type="dxa"/>
             <w:tcBorders/>
             <w:shd w:fill="auto" w:val="clear"/>
           </w:tcPr>
@@ -6962,7 +6833,7 @@
         <w:trPr/>
         <w:tc>
           <w:tcPr>
-            <w:tcW w:w="1074" w:type="dxa"/>
+            <w:tcW w:w="1073" w:type="dxa"/>
             <w:tcBorders/>
             <w:shd w:fill="auto" w:val="clear"/>
           </w:tcPr>
@@ -7002,7 +6873,7 @@
         </w:tc>
         <w:tc>
           <w:tcPr>
-            <w:tcW w:w="320" w:type="dxa"/>
+            <w:tcW w:w="319" w:type="dxa"/>
             <w:tcBorders/>
             <w:shd w:fill="auto" w:val="clear"/>
           </w:tcPr>
@@ -7102,7 +6973,7 @@
         </w:tc>
         <w:tc>
           <w:tcPr>
-            <w:tcW w:w="425" w:type="dxa"/>
+            <w:tcW w:w="424" w:type="dxa"/>
             <w:tcBorders/>
             <w:shd w:fill="auto" w:val="clear"/>
           </w:tcPr>
@@ -7162,7 +7033,7 @@
         </w:tc>
         <w:tc>
           <w:tcPr>
-            <w:tcW w:w="1194" w:type="dxa"/>
+            <w:tcW w:w="1193" w:type="dxa"/>
             <w:tcBorders/>
             <w:shd w:fill="auto" w:val="clear"/>
           </w:tcPr>
@@ -7182,7 +7053,7 @@
         </w:tc>
         <w:tc>
           <w:tcPr>
-            <w:tcW w:w="1782" w:type="dxa"/>
+            <w:tcW w:w="1786" w:type="dxa"/>
             <w:tcBorders/>
             <w:shd w:fill="auto" w:val="clear"/>
           </w:tcPr>
@@ -7205,7 +7076,7 @@
         <w:trPr/>
         <w:tc>
           <w:tcPr>
-            <w:tcW w:w="1074" w:type="dxa"/>
+            <w:tcW w:w="1073" w:type="dxa"/>
             <w:tcBorders/>
             <w:shd w:fill="auto" w:val="clear"/>
           </w:tcPr>
@@ -7245,7 +7116,7 @@
         </w:tc>
         <w:tc>
           <w:tcPr>
-            <w:tcW w:w="320" w:type="dxa"/>
+            <w:tcW w:w="319" w:type="dxa"/>
             <w:tcBorders/>
             <w:shd w:fill="auto" w:val="clear"/>
           </w:tcPr>
@@ -7259,7 +7130,7 @@
             </w:pPr>
             <w:r>
               <w:rPr/>
-              <w:t>0</w:t>
+              <w:t>1</w:t>
             </w:r>
           </w:p>
         </w:tc>
@@ -7339,13 +7210,13 @@
             </w:pPr>
             <w:r>
               <w:rPr/>
-              <w:t>0</w:t>
-            </w:r>
-          </w:p>
-        </w:tc>
-        <w:tc>
-          <w:tcPr>
-            <w:tcW w:w="425" w:type="dxa"/>
+              <w:t>1</w:t>
+            </w:r>
+          </w:p>
+        </w:tc>
+        <w:tc>
+          <w:tcPr>
+            <w:tcW w:w="424" w:type="dxa"/>
             <w:tcBorders/>
             <w:shd w:fill="auto" w:val="clear"/>
           </w:tcPr>
@@ -7381,6 +7252,10 @@
               <w:rPr/>
               <w:t>0</w:t>
             </w:r>
+            <w:r>
+              <w:rPr/>
+              <w:t>x0A</w:t>
+            </w:r>
           </w:p>
         </w:tc>
         <w:tc>
@@ -7405,7 +7280,7 @@
         </w:tc>
         <w:tc>
           <w:tcPr>
-            <w:tcW w:w="1194" w:type="dxa"/>
+            <w:tcW w:w="1193" w:type="dxa"/>
             <w:tcBorders/>
             <w:shd w:fill="auto" w:val="clear"/>
           </w:tcPr>
@@ -7425,7 +7300,7 @@
         </w:tc>
         <w:tc>
           <w:tcPr>
-            <w:tcW w:w="1782" w:type="dxa"/>
+            <w:tcW w:w="1786" w:type="dxa"/>
             <w:tcBorders/>
             <w:shd w:fill="auto" w:val="clear"/>
           </w:tcPr>
@@ -7448,7 +7323,7 @@
         <w:trPr/>
         <w:tc>
           <w:tcPr>
-            <w:tcW w:w="1074" w:type="dxa"/>
+            <w:tcW w:w="1073" w:type="dxa"/>
             <w:tcBorders/>
             <w:shd w:fill="auto" w:val="clear"/>
           </w:tcPr>
@@ -7488,7 +7363,7 @@
         </w:tc>
         <w:tc>
           <w:tcPr>
-            <w:tcW w:w="320" w:type="dxa"/>
+            <w:tcW w:w="319" w:type="dxa"/>
             <w:tcBorders/>
             <w:shd w:fill="auto" w:val="clear"/>
           </w:tcPr>
@@ -7588,7 +7463,7 @@
         </w:tc>
         <w:tc>
           <w:tcPr>
-            <w:tcW w:w="425" w:type="dxa"/>
+            <w:tcW w:w="424" w:type="dxa"/>
             <w:tcBorders/>
             <w:shd w:fill="auto" w:val="clear"/>
           </w:tcPr>
@@ -7648,7 +7523,7 @@
         </w:tc>
         <w:tc>
           <w:tcPr>
-            <w:tcW w:w="1194" w:type="dxa"/>
+            <w:tcW w:w="1193" w:type="dxa"/>
             <w:tcBorders/>
             <w:shd w:fill="auto" w:val="clear"/>
           </w:tcPr>
@@ -7668,7 +7543,7 @@
         </w:tc>
         <w:tc>
           <w:tcPr>
-            <w:tcW w:w="1782" w:type="dxa"/>
+            <w:tcW w:w="1786" w:type="dxa"/>
             <w:tcBorders/>
             <w:shd w:fill="auto" w:val="clear"/>
           </w:tcPr>
@@ -7705,7 +7580,7 @@
         <w:pStyle w:val="Normal"/>
         <w:numPr>
           <w:ilvl w:val="2"/>
-          <w:numId w:val="6"/>
+          <w:numId w:val="5"/>
         </w:numPr>
         <w:spacing w:lineRule="auto" w:line="252" w:before="0" w:after="118"/>
         <w:ind w:left="1426" w:right="274" w:hanging="293"/>
@@ -7745,7 +7620,147 @@
         </w:rPr>
       </w:pPr>
       <w:r>
-        <w:rPr/>
+        <w:rPr>
+          <w:sz w:val="24"/>
+        </w:rPr>
+        <w:drawing>
+          <wp:anchor behindDoc="0" distT="0" distB="0" distL="0" distR="0" simplePos="0" locked="0" layoutInCell="1" allowOverlap="1" relativeHeight="5">
+            <wp:simplePos x="0" y="0"/>
+            <wp:positionH relativeFrom="column">
+              <wp:align>center</wp:align>
+            </wp:positionH>
+            <wp:positionV relativeFrom="paragraph">
+              <wp:posOffset>635</wp:posOffset>
+            </wp:positionV>
+            <wp:extent cx="5795010" cy="3013710"/>
+            <wp:effectExtent l="0" t="0" r="0" b="0"/>
+            <wp:wrapSquare wrapText="largest"/>
+            <wp:docPr id="3" name="Image2" descr=""/>
+            <wp:cNvGraphicFramePr>
+              <a:graphicFrameLocks xmlns:a="http://schemas.openxmlformats.org/drawingml/2006/main" noChangeAspect="1"/>
+            </wp:cNvGraphicFramePr>
+            <a:graphic xmlns:a="http://schemas.openxmlformats.org/drawingml/2006/main">
+              <a:graphicData uri="http://schemas.openxmlformats.org/drawingml/2006/picture">
+                <pic:pic xmlns:pic="http://schemas.openxmlformats.org/drawingml/2006/picture">
+                  <pic:nvPicPr>
+                    <pic:cNvPr id="3" name="Image2" descr=""/>
+                    <pic:cNvPicPr>
+                      <a:picLocks noChangeAspect="1" noChangeArrowheads="1"/>
+                    </pic:cNvPicPr>
+                  </pic:nvPicPr>
+                  <pic:blipFill>
+                    <a:blip r:embed="rId12"/>
+                    <a:stretch>
+                      <a:fillRect/>
+                    </a:stretch>
+                  </pic:blipFill>
+                  <pic:spPr bwMode="auto">
+                    <a:xfrm>
+                      <a:off x="0" y="0"/>
+                      <a:ext cx="5795010" cy="3013710"/>
+                    </a:xfrm>
+                    <a:prstGeom prst="rect">
+                      <a:avLst/>
+                    </a:prstGeom>
+                  </pic:spPr>
+                </pic:pic>
+              </a:graphicData>
+            </a:graphic>
+          </wp:anchor>
+        </w:drawing>
+      </w:r>
+    </w:p>
+    <w:p>
+      <w:pPr>
+        <w:pStyle w:val="Normal"/>
+        <w:spacing w:lineRule="auto" w:line="252" w:before="0" w:after="118"/>
+        <w:ind w:left="1426" w:right="274" w:hanging="293"/>
+        <w:jc w:val="both"/>
+        <w:rPr>
+          <w:sz w:val="24"/>
+        </w:rPr>
+      </w:pPr>
+      <w:r>
+        <w:rPr>
+          <w:sz w:val="24"/>
+        </w:rPr>
+        <w:drawing>
+          <wp:anchor behindDoc="0" distT="0" distB="0" distL="0" distR="0" simplePos="0" locked="0" layoutInCell="1" allowOverlap="1" relativeHeight="6">
+            <wp:simplePos x="0" y="0"/>
+            <wp:positionH relativeFrom="column">
+              <wp:align>center</wp:align>
+            </wp:positionH>
+            <wp:positionV relativeFrom="paragraph">
+              <wp:posOffset>635</wp:posOffset>
+            </wp:positionV>
+            <wp:extent cx="5795010" cy="3397885"/>
+            <wp:effectExtent l="0" t="0" r="0" b="0"/>
+            <wp:wrapSquare wrapText="largest"/>
+            <wp:docPr id="4" name="Image3" descr=""/>
+            <wp:cNvGraphicFramePr>
+              <a:graphicFrameLocks xmlns:a="http://schemas.openxmlformats.org/drawingml/2006/main" noChangeAspect="1"/>
+            </wp:cNvGraphicFramePr>
+            <a:graphic xmlns:a="http://schemas.openxmlformats.org/drawingml/2006/main">
+              <a:graphicData uri="http://schemas.openxmlformats.org/drawingml/2006/picture">
+                <pic:pic xmlns:pic="http://schemas.openxmlformats.org/drawingml/2006/picture">
+                  <pic:nvPicPr>
+                    <pic:cNvPr id="4" name="Image3" descr=""/>
+                    <pic:cNvPicPr>
+                      <a:picLocks noChangeAspect="1" noChangeArrowheads="1"/>
+                    </pic:cNvPicPr>
+                  </pic:nvPicPr>
+                  <pic:blipFill>
+                    <a:blip r:embed="rId13"/>
+                    <a:stretch>
+                      <a:fillRect/>
+                    </a:stretch>
+                  </pic:blipFill>
+                  <pic:spPr bwMode="auto">
+                    <a:xfrm>
+                      <a:off x="0" y="0"/>
+                      <a:ext cx="5795010" cy="3397885"/>
+                    </a:xfrm>
+                    <a:prstGeom prst="rect">
+                      <a:avLst/>
+                    </a:prstGeom>
+                  </pic:spPr>
+                </pic:pic>
+              </a:graphicData>
+            </a:graphic>
+          </wp:anchor>
+        </w:drawing>
+      </w:r>
+    </w:p>
+    <w:p>
+      <w:pPr>
+        <w:pStyle w:val="Normal"/>
+        <w:spacing w:lineRule="auto" w:line="252" w:before="0" w:after="118"/>
+        <w:ind w:left="1426" w:right="274" w:hanging="293"/>
+        <w:jc w:val="both"/>
+        <w:rPr>
+          <w:sz w:val="24"/>
+        </w:rPr>
+      </w:pPr>
+      <w:r>
+        <w:rPr>
+          <w:sz w:val="24"/>
+        </w:rPr>
+      </w:r>
+    </w:p>
+    <w:p>
+      <w:pPr>
+        <w:pStyle w:val="Normal"/>
+        <w:spacing w:lineRule="auto" w:line="252" w:before="0" w:after="118"/>
+        <w:ind w:left="1426" w:right="274" w:hanging="293"/>
+        <w:jc w:val="both"/>
+        <w:rPr>
+          <w:sz w:val="24"/>
+        </w:rPr>
+      </w:pPr>
+      <w:r>
+        <w:rPr>
+          <w:sz w:val="24"/>
+        </w:rPr>
       </w:r>
     </w:p>
     <w:p>
@@ -7753,7 +7768,7 @@
         <w:pStyle w:val="Normal"/>
         <w:numPr>
           <w:ilvl w:val="0"/>
-          <w:numId w:val="5"/>
+          <w:numId w:val="4"/>
         </w:numPr>
         <w:spacing w:before="0" w:after="87"/>
         <w:ind w:left="940" w:hanging="336"/>
@@ -7869,18 +7884,18 @@
         <w:tblLook w:val="04a0" w:noVBand="1" w:noHBand="0" w:lastColumn="0" w:firstColumn="1" w:lastRow="0" w:firstRow="1"/>
       </w:tblPr>
       <w:tblGrid>
-        <w:gridCol w:w="2019"/>
+        <w:gridCol w:w="2018"/>
         <w:gridCol w:w="1048"/>
-        <w:gridCol w:w="1048"/>
-        <w:gridCol w:w="1078"/>
+        <w:gridCol w:w="1049"/>
+        <w:gridCol w:w="1077"/>
         <w:gridCol w:w="1116"/>
-        <w:gridCol w:w="2788"/>
+        <w:gridCol w:w="2789"/>
       </w:tblGrid>
       <w:tr>
         <w:trPr/>
         <w:tc>
           <w:tcPr>
-            <w:tcW w:w="2019" w:type="dxa"/>
+            <w:tcW w:w="2018" w:type="dxa"/>
             <w:tcBorders/>
             <w:shd w:fill="auto" w:val="clear"/>
           </w:tcPr>
@@ -7896,25 +7911,57 @@
               <w:rPr>
                 <w:lang w:val="fr-CA"/>
               </w:rPr>
-              <w:t>IR&lt;</w:t>
-            </w:r>
+              <w:t>IR&lt;31..24&gt;</w:t>
+            </w:r>
+          </w:p>
+        </w:tc>
+        <w:tc>
+          <w:tcPr>
+            <w:tcW w:w="1048" w:type="dxa"/>
+            <w:tcBorders/>
+            <w:shd w:fill="auto" w:val="clear"/>
+          </w:tcPr>
+          <w:p>
+            <w:pPr>
+              <w:pStyle w:val="Normal"/>
+              <w:spacing w:lineRule="auto" w:line="252" w:before="0" w:after="128"/>
+              <w:ind w:right="274" w:hanging="0"/>
+              <w:jc w:val="both"/>
+              <w:rPr/>
+            </w:pPr>
             <w:r>
               <w:rPr>
                 <w:lang w:val="fr-CA"/>
               </w:rPr>
-              <w:t>31..24</w:t>
-            </w:r>
+              <w:t>IR&lt;23..21&gt;</w:t>
+            </w:r>
+          </w:p>
+        </w:tc>
+        <w:tc>
+          <w:tcPr>
+            <w:tcW w:w="1049" w:type="dxa"/>
+            <w:tcBorders/>
+            <w:shd w:fill="auto" w:val="clear"/>
+          </w:tcPr>
+          <w:p>
+            <w:pPr>
+              <w:pStyle w:val="Normal"/>
+              <w:spacing w:lineRule="auto" w:line="252" w:before="0" w:after="128"/>
+              <w:ind w:right="274" w:hanging="0"/>
+              <w:jc w:val="both"/>
+              <w:rPr/>
+            </w:pPr>
             <w:r>
               <w:rPr>
                 <w:lang w:val="fr-CA"/>
               </w:rPr>
-              <w:t>&gt;</w:t>
-            </w:r>
-          </w:p>
-        </w:tc>
-        <w:tc>
-          <w:tcPr>
-            <w:tcW w:w="1048" w:type="dxa"/>
+              <w:t>IR&lt;20..18&gt;</w:t>
+            </w:r>
+          </w:p>
+        </w:tc>
+        <w:tc>
+          <w:tcPr>
+            <w:tcW w:w="1077" w:type="dxa"/>
             <w:tcBorders/>
             <w:shd w:fill="auto" w:val="clear"/>
           </w:tcPr>
@@ -7930,155 +7977,51 @@
               <w:rPr>
                 <w:lang w:val="fr-CA"/>
               </w:rPr>
-              <w:t>IR&lt;</w:t>
-            </w:r>
+              <w:t>IR&lt;17..15&gt;</w:t>
+            </w:r>
+          </w:p>
+        </w:tc>
+        <w:tc>
+          <w:tcPr>
+            <w:tcW w:w="1116" w:type="dxa"/>
+            <w:tcBorders/>
+            <w:shd w:fill="auto" w:val="clear"/>
+          </w:tcPr>
+          <w:p>
+            <w:pPr>
+              <w:pStyle w:val="Normal"/>
+              <w:spacing w:lineRule="auto" w:line="252" w:before="0" w:after="128"/>
+              <w:ind w:right="274" w:hanging="0"/>
+              <w:jc w:val="both"/>
+              <w:rPr/>
+            </w:pPr>
             <w:r>
               <w:rPr>
                 <w:lang w:val="fr-CA"/>
               </w:rPr>
-              <w:t>23..21</w:t>
-            </w:r>
+              <w:t>IR&lt;14..13&gt;</w:t>
+            </w:r>
+          </w:p>
+        </w:tc>
+        <w:tc>
+          <w:tcPr>
+            <w:tcW w:w="2789" w:type="dxa"/>
+            <w:tcBorders/>
+            <w:shd w:fill="auto" w:val="clear"/>
+          </w:tcPr>
+          <w:p>
+            <w:pPr>
+              <w:pStyle w:val="Normal"/>
+              <w:spacing w:lineRule="auto" w:line="252" w:before="0" w:after="128"/>
+              <w:ind w:right="274" w:hanging="0"/>
+              <w:jc w:val="both"/>
+              <w:rPr/>
+            </w:pPr>
             <w:r>
               <w:rPr>
                 <w:lang w:val="fr-CA"/>
               </w:rPr>
-              <w:t>&gt;</w:t>
-            </w:r>
-          </w:p>
-        </w:tc>
-        <w:tc>
-          <w:tcPr>
-            <w:tcW w:w="1048" w:type="dxa"/>
-            <w:tcBorders/>
-            <w:shd w:fill="auto" w:val="clear"/>
-          </w:tcPr>
-          <w:p>
-            <w:pPr>
-              <w:pStyle w:val="Normal"/>
-              <w:spacing w:lineRule="auto" w:line="252" w:before="0" w:after="128"/>
-              <w:ind w:right="274" w:hanging="0"/>
-              <w:jc w:val="both"/>
-              <w:rPr/>
-            </w:pPr>
-            <w:r>
-              <w:rPr>
-                <w:lang w:val="fr-CA"/>
-              </w:rPr>
-              <w:t>IR&lt;</w:t>
-            </w:r>
-            <w:r>
-              <w:rPr>
-                <w:lang w:val="fr-CA"/>
-              </w:rPr>
-              <w:t>20..18</w:t>
-            </w:r>
-            <w:r>
-              <w:rPr>
-                <w:lang w:val="fr-CA"/>
-              </w:rPr>
-              <w:t>&gt;</w:t>
-            </w:r>
-          </w:p>
-        </w:tc>
-        <w:tc>
-          <w:tcPr>
-            <w:tcW w:w="1078" w:type="dxa"/>
-            <w:tcBorders/>
-            <w:shd w:fill="auto" w:val="clear"/>
-          </w:tcPr>
-          <w:p>
-            <w:pPr>
-              <w:pStyle w:val="Normal"/>
-              <w:spacing w:lineRule="auto" w:line="252" w:before="0" w:after="128"/>
-              <w:ind w:right="274" w:hanging="0"/>
-              <w:jc w:val="both"/>
-              <w:rPr/>
-            </w:pPr>
-            <w:r>
-              <w:rPr>
-                <w:lang w:val="fr-CA"/>
-              </w:rPr>
-              <w:t>IR&lt;</w:t>
-            </w:r>
-            <w:r>
-              <w:rPr>
-                <w:lang w:val="fr-CA"/>
-              </w:rPr>
-              <w:t>17..15</w:t>
-            </w:r>
-            <w:r>
-              <w:rPr>
-                <w:lang w:val="fr-CA"/>
-              </w:rPr>
-              <w:t>&gt;</w:t>
-            </w:r>
-          </w:p>
-        </w:tc>
-        <w:tc>
-          <w:tcPr>
-            <w:tcW w:w="1116" w:type="dxa"/>
-            <w:tcBorders/>
-            <w:shd w:fill="auto" w:val="clear"/>
-          </w:tcPr>
-          <w:p>
-            <w:pPr>
-              <w:pStyle w:val="Normal"/>
-              <w:spacing w:lineRule="auto" w:line="252" w:before="0" w:after="128"/>
-              <w:ind w:right="274" w:hanging="0"/>
-              <w:jc w:val="both"/>
-              <w:rPr/>
-            </w:pPr>
-            <w:r>
-              <w:rPr>
-                <w:lang w:val="fr-CA"/>
-              </w:rPr>
-              <w:t>IR&lt;</w:t>
-            </w:r>
-            <w:r>
-              <w:rPr>
-                <w:lang w:val="fr-CA"/>
-              </w:rPr>
-              <w:t>14..13</w:t>
-            </w:r>
-            <w:r>
-              <w:rPr>
-                <w:lang w:val="fr-CA"/>
-              </w:rPr>
-              <w:t>&gt;</w:t>
-            </w:r>
-          </w:p>
-        </w:tc>
-        <w:tc>
-          <w:tcPr>
-            <w:tcW w:w="2788" w:type="dxa"/>
-            <w:tcBorders/>
-            <w:shd w:fill="auto" w:val="clear"/>
-          </w:tcPr>
-          <w:p>
-            <w:pPr>
-              <w:pStyle w:val="Normal"/>
-              <w:spacing w:lineRule="auto" w:line="252" w:before="0" w:after="128"/>
-              <w:ind w:right="274" w:hanging="0"/>
-              <w:jc w:val="both"/>
-              <w:rPr/>
-            </w:pPr>
-            <w:r>
-              <w:rPr>
-                <w:lang w:val="fr-CA"/>
-              </w:rPr>
-              <w:t>IR&lt;</w:t>
-            </w:r>
-            <w:r>
-              <w:rPr>
-                <w:lang w:val="fr-CA"/>
-              </w:rPr>
-              <w:t>12..0</w:t>
-            </w:r>
-            <w:r>
-              <w:rPr>
-                <w:lang w:val="fr-CA"/>
-              </w:rPr>
-              <w:t>&gt;</w:t>
+              <w:t>IR&lt;12..0&gt;</w:t>
             </w:r>
           </w:p>
         </w:tc>
@@ -8087,7 +8030,7 @@
         <w:trPr/>
         <w:tc>
           <w:tcPr>
-            <w:tcW w:w="2019" w:type="dxa"/>
+            <w:tcW w:w="2018" w:type="dxa"/>
             <w:tcBorders/>
             <w:shd w:fill="auto" w:val="clear"/>
           </w:tcPr>
@@ -8161,7 +8104,7 @@
         </w:tc>
         <w:tc>
           <w:tcPr>
-            <w:tcW w:w="1048" w:type="dxa"/>
+            <w:tcW w:w="1049" w:type="dxa"/>
             <w:tcBorders/>
             <w:shd w:fill="auto" w:val="clear"/>
           </w:tcPr>
@@ -8198,7 +8141,7 @@
         </w:tc>
         <w:tc>
           <w:tcPr>
-            <w:tcW w:w="1078" w:type="dxa"/>
+            <w:tcW w:w="1077" w:type="dxa"/>
             <w:tcBorders/>
             <w:shd w:fill="auto" w:val="clear"/>
           </w:tcPr>
@@ -8272,7 +8215,7 @@
         </w:tc>
         <w:tc>
           <w:tcPr>
-            <w:tcW w:w="2788" w:type="dxa"/>
+            <w:tcW w:w="2789" w:type="dxa"/>
             <w:tcBorders/>
             <w:shd w:fill="auto" w:val="clear"/>
           </w:tcPr>
@@ -8312,7 +8255,7 @@
         <w:trPr/>
         <w:tc>
           <w:tcPr>
-            <w:tcW w:w="2019" w:type="dxa"/>
+            <w:tcW w:w="2018" w:type="dxa"/>
             <w:tcBorders/>
             <w:shd w:fill="auto" w:val="clear"/>
           </w:tcPr>
@@ -8377,7 +8320,7 @@
         </w:tc>
         <w:tc>
           <w:tcPr>
-            <w:tcW w:w="1048" w:type="dxa"/>
+            <w:tcW w:w="1049" w:type="dxa"/>
             <w:tcBorders/>
             <w:shd w:fill="auto" w:val="clear"/>
           </w:tcPr>
@@ -8401,7 +8344,7 @@
         </w:tc>
         <w:tc>
           <w:tcPr>
-            <w:tcW w:w="1078" w:type="dxa"/>
+            <w:tcW w:w="1077" w:type="dxa"/>
             <w:tcBorders/>
             <w:shd w:fill="auto" w:val="clear"/>
           </w:tcPr>
@@ -8449,7 +8392,7 @@
         </w:tc>
         <w:tc>
           <w:tcPr>
-            <w:tcW w:w="2788" w:type="dxa"/>
+            <w:tcW w:w="2789" w:type="dxa"/>
             <w:tcBorders/>
             <w:shd w:fill="auto" w:val="clear"/>
           </w:tcPr>
@@ -8501,19 +8444,7 @@
         <w:rPr>
           <w:lang w:val="en-CA"/>
         </w:rPr>
-        <w:t xml:space="preserve">0001 0001 0010 1010 0000 0000 0000 1000 -&gt; </w:t>
-      </w:r>
-      <w:r>
-        <w:rPr>
-          <w:lang w:val="en-CA"/>
-        </w:rPr>
-        <w:t>0x</w:t>
-      </w:r>
-      <w:r>
-        <w:rPr>
-          <w:lang w:val="en-CA"/>
-        </w:rPr>
-        <w:t>11 2A 00 08 (big-endian)</w:t>
+        <w:t>0001 0001 0010 1010 0000 0000 0000 1000 -&gt; 0x11 2A 00 08 (big-endian)</w:t>
       </w:r>
     </w:p>
     <w:p>
@@ -8538,21 +8469,23 @@
           <w:sz w:val="24"/>
           <w:lang w:val="en-CA"/>
         </w:rPr>
-        <w:t>0x</w:t>
-      </w:r>
+        <w:t xml:space="preserve">0x </w:t>
+      </w:r>
+      <w:bookmarkStart w:id="0" w:name="__DdeLink__1103_123512220"/>
       <w:r>
         <w:rPr>
           <w:sz w:val="24"/>
           <w:lang w:val="en-CA"/>
         </w:rPr>
-        <w:t xml:space="preserve"> </w:t>
-      </w:r>
+        <w:t xml:space="preserve">08 00 2A 11 </w:t>
+      </w:r>
+      <w:bookmarkEnd w:id="0"/>
       <w:r>
         <w:rPr>
           <w:sz w:val="24"/>
           <w:lang w:val="en-CA"/>
         </w:rPr>
-        <w:t>08 00 2A 11 (en little-endian)</w:t>
+        <w:t>(en little-endian)</w:t>
       </w:r>
     </w:p>
     <w:p>
@@ -8560,7 +8493,7 @@
         <w:pStyle w:val="Normal"/>
         <w:numPr>
           <w:ilvl w:val="1"/>
-          <w:numId w:val="5"/>
+          <w:numId w:val="4"/>
         </w:numPr>
         <w:spacing w:lineRule="auto" w:line="252" w:before="0" w:after="118"/>
         <w:ind w:left="1426" w:right="274" w:hanging="293"/>
@@ -8666,7 +8599,7 @@
         <w:pStyle w:val="Normal"/>
         <w:numPr>
           <w:ilvl w:val="1"/>
-          <w:numId w:val="5"/>
+          <w:numId w:val="4"/>
         </w:numPr>
         <w:spacing w:lineRule="auto" w:line="252" w:before="0" w:after="122"/>
         <w:ind w:left="1426" w:right="274" w:hanging="293"/>
@@ -8710,24 +8643,24 @@
         <w:tblLook w:val="04a0" w:noVBand="1" w:noHBand="0" w:lastColumn="0" w:firstColumn="1" w:lastRow="0" w:firstRow="1"/>
       </w:tblPr>
       <w:tblGrid>
-        <w:gridCol w:w="1131"/>
+        <w:gridCol w:w="1130"/>
         <w:gridCol w:w="275"/>
-        <w:gridCol w:w="1140"/>
-        <w:gridCol w:w="281"/>
-        <w:gridCol w:w="284"/>
+        <w:gridCol w:w="1139"/>
         <w:gridCol w:w="281"/>
         <w:gridCol w:w="284"/>
         <w:gridCol w:w="280"/>
+        <w:gridCol w:w="284"/>
+        <w:gridCol w:w="279"/>
         <w:gridCol w:w="992"/>
         <w:gridCol w:w="1415"/>
-        <w:gridCol w:w="1134"/>
-        <w:gridCol w:w="1753"/>
+        <w:gridCol w:w="1133"/>
+        <w:gridCol w:w="1758"/>
       </w:tblGrid>
       <w:tr>
         <w:trPr/>
         <w:tc>
           <w:tcPr>
-            <w:tcW w:w="1131" w:type="dxa"/>
+            <w:tcW w:w="1130" w:type="dxa"/>
             <w:tcBorders/>
             <w:shd w:fill="auto" w:val="clear"/>
           </w:tcPr>
@@ -8746,7 +8679,7 @@
         </w:tc>
         <w:tc>
           <w:tcPr>
-            <w:tcW w:w="8119" w:type="dxa"/>
+            <w:tcW w:w="8120" w:type="dxa"/>
             <w:gridSpan w:val="11"/>
             <w:tcBorders/>
             <w:shd w:fill="auto" w:val="clear"/>
@@ -8770,7 +8703,7 @@
         <w:trPr/>
         <w:tc>
           <w:tcPr>
-            <w:tcW w:w="1131" w:type="dxa"/>
+            <w:tcW w:w="1130" w:type="dxa"/>
             <w:tcBorders/>
             <w:shd w:fill="auto" w:val="clear"/>
           </w:tcPr>
@@ -8810,7 +8743,7 @@
         </w:tc>
         <w:tc>
           <w:tcPr>
-            <w:tcW w:w="1140" w:type="dxa"/>
+            <w:tcW w:w="1139" w:type="dxa"/>
             <w:tcBorders/>
             <w:shd w:fill="auto" w:val="clear"/>
           </w:tcPr>
@@ -8870,7 +8803,7 @@
         </w:tc>
         <w:tc>
           <w:tcPr>
-            <w:tcW w:w="281" w:type="dxa"/>
+            <w:tcW w:w="280" w:type="dxa"/>
             <w:tcBorders/>
             <w:shd w:fill="auto" w:val="clear"/>
           </w:tcPr>
@@ -8910,7 +8843,7 @@
         </w:tc>
         <w:tc>
           <w:tcPr>
-            <w:tcW w:w="280" w:type="dxa"/>
+            <w:tcW w:w="279" w:type="dxa"/>
             <w:tcBorders/>
             <w:shd w:fill="auto" w:val="clear"/>
           </w:tcPr>
@@ -8970,7 +8903,7 @@
         </w:tc>
         <w:tc>
           <w:tcPr>
-            <w:tcW w:w="1134" w:type="dxa"/>
+            <w:tcW w:w="1133" w:type="dxa"/>
             <w:tcBorders/>
             <w:shd w:fill="auto" w:val="clear"/>
           </w:tcPr>
@@ -8990,7 +8923,7 @@
         </w:tc>
         <w:tc>
           <w:tcPr>
-            <w:tcW w:w="1753" w:type="dxa"/>
+            <w:tcW w:w="1758" w:type="dxa"/>
             <w:tcBorders/>
             <w:shd w:fill="auto" w:val="clear"/>
           </w:tcPr>
@@ -9013,7 +8946,7 @@
         <w:trPr/>
         <w:tc>
           <w:tcPr>
-            <w:tcW w:w="1131" w:type="dxa"/>
+            <w:tcW w:w="1130" w:type="dxa"/>
             <w:tcBorders/>
             <w:shd w:fill="auto" w:val="clear"/>
           </w:tcPr>
@@ -9053,7 +8986,7 @@
         </w:tc>
         <w:tc>
           <w:tcPr>
-            <w:tcW w:w="1140" w:type="dxa"/>
+            <w:tcW w:w="1139" w:type="dxa"/>
             <w:tcBorders/>
             <w:shd w:fill="auto" w:val="clear"/>
           </w:tcPr>
@@ -9113,7 +9046,7 @@
         </w:tc>
         <w:tc>
           <w:tcPr>
-            <w:tcW w:w="281" w:type="dxa"/>
+            <w:tcW w:w="280" w:type="dxa"/>
             <w:tcBorders/>
             <w:shd w:fill="auto" w:val="clear"/>
           </w:tcPr>
@@ -9153,7 +9086,7 @@
         </w:tc>
         <w:tc>
           <w:tcPr>
-            <w:tcW w:w="280" w:type="dxa"/>
+            <w:tcW w:w="279" w:type="dxa"/>
             <w:tcBorders/>
             <w:shd w:fill="auto" w:val="clear"/>
           </w:tcPr>
@@ -9213,7 +9146,7 @@
         </w:tc>
         <w:tc>
           <w:tcPr>
-            <w:tcW w:w="1134" w:type="dxa"/>
+            <w:tcW w:w="1133" w:type="dxa"/>
             <w:tcBorders/>
             <w:shd w:fill="auto" w:val="clear"/>
           </w:tcPr>
@@ -9233,7 +9166,7 @@
         </w:tc>
         <w:tc>
           <w:tcPr>
-            <w:tcW w:w="1753" w:type="dxa"/>
+            <w:tcW w:w="1758" w:type="dxa"/>
             <w:tcBorders/>
             <w:shd w:fill="auto" w:val="clear"/>
           </w:tcPr>
@@ -9256,7 +9189,7 @@
         <w:trPr/>
         <w:tc>
           <w:tcPr>
-            <w:tcW w:w="1131" w:type="dxa"/>
+            <w:tcW w:w="1130" w:type="dxa"/>
             <w:tcBorders/>
             <w:shd w:fill="auto" w:val="clear"/>
           </w:tcPr>
@@ -9296,7 +9229,7 @@
         </w:tc>
         <w:tc>
           <w:tcPr>
-            <w:tcW w:w="1140" w:type="dxa"/>
+            <w:tcW w:w="1139" w:type="dxa"/>
             <w:tcBorders/>
             <w:shd w:fill="auto" w:val="clear"/>
           </w:tcPr>
@@ -9310,7 +9243,7 @@
             </w:pPr>
             <w:r>
               <w:rPr/>
-              <w:t>0</w:t>
+              <w:t>1</w:t>
             </w:r>
           </w:p>
         </w:tc>
@@ -9356,7 +9289,7 @@
         </w:tc>
         <w:tc>
           <w:tcPr>
-            <w:tcW w:w="281" w:type="dxa"/>
+            <w:tcW w:w="280" w:type="dxa"/>
             <w:tcBorders/>
             <w:shd w:fill="auto" w:val="clear"/>
           </w:tcPr>
@@ -9390,13 +9323,13 @@
             </w:pPr>
             <w:r>
               <w:rPr/>
-              <w:t>0</w:t>
-            </w:r>
-          </w:p>
-        </w:tc>
-        <w:tc>
-          <w:tcPr>
-            <w:tcW w:w="280" w:type="dxa"/>
+              <w:t>1</w:t>
+            </w:r>
+          </w:p>
+        </w:tc>
+        <w:tc>
+          <w:tcPr>
+            <w:tcW w:w="279" w:type="dxa"/>
             <w:tcBorders/>
             <w:shd w:fill="auto" w:val="clear"/>
           </w:tcPr>
@@ -9430,7 +9363,7 @@
             </w:pPr>
             <w:r>
               <w:rPr/>
-              <w:t>0</w:t>
+              <w:t>0x0A</w:t>
             </w:r>
           </w:p>
         </w:tc>
@@ -9456,7 +9389,7 @@
         </w:tc>
         <w:tc>
           <w:tcPr>
-            <w:tcW w:w="1134" w:type="dxa"/>
+            <w:tcW w:w="1133" w:type="dxa"/>
             <w:tcBorders/>
             <w:shd w:fill="auto" w:val="clear"/>
           </w:tcPr>
@@ -9476,7 +9409,7 @@
         </w:tc>
         <w:tc>
           <w:tcPr>
-            <w:tcW w:w="1753" w:type="dxa"/>
+            <w:tcW w:w="1758" w:type="dxa"/>
             <w:tcBorders/>
             <w:shd w:fill="auto" w:val="clear"/>
           </w:tcPr>
@@ -9499,7 +9432,7 @@
         <w:trPr/>
         <w:tc>
           <w:tcPr>
-            <w:tcW w:w="1131" w:type="dxa"/>
+            <w:tcW w:w="1130" w:type="dxa"/>
             <w:tcBorders/>
             <w:shd w:fill="auto" w:val="clear"/>
           </w:tcPr>
@@ -9539,7 +9472,7 @@
         </w:tc>
         <w:tc>
           <w:tcPr>
-            <w:tcW w:w="1140" w:type="dxa"/>
+            <w:tcW w:w="1139" w:type="dxa"/>
             <w:tcBorders/>
             <w:shd w:fill="auto" w:val="clear"/>
           </w:tcPr>
@@ -9599,7 +9532,7 @@
         </w:tc>
         <w:tc>
           <w:tcPr>
-            <w:tcW w:w="281" w:type="dxa"/>
+            <w:tcW w:w="280" w:type="dxa"/>
             <w:tcBorders/>
             <w:shd w:fill="auto" w:val="clear"/>
           </w:tcPr>
@@ -9639,7 +9572,7 @@
         </w:tc>
         <w:tc>
           <w:tcPr>
-            <w:tcW w:w="280" w:type="dxa"/>
+            <w:tcW w:w="279" w:type="dxa"/>
             <w:tcBorders/>
             <w:shd w:fill="auto" w:val="clear"/>
           </w:tcPr>
@@ -9699,7 +9632,7 @@
         </w:tc>
         <w:tc>
           <w:tcPr>
-            <w:tcW w:w="1134" w:type="dxa"/>
+            <w:tcW w:w="1133" w:type="dxa"/>
             <w:tcBorders/>
             <w:shd w:fill="auto" w:val="clear"/>
           </w:tcPr>
@@ -9719,7 +9652,7 @@
         </w:tc>
         <w:tc>
           <w:tcPr>
-            <w:tcW w:w="1753" w:type="dxa"/>
+            <w:tcW w:w="1758" w:type="dxa"/>
             <w:tcBorders/>
             <w:shd w:fill="auto" w:val="clear"/>
           </w:tcPr>
@@ -9742,7 +9675,7 @@
         <w:trPr/>
         <w:tc>
           <w:tcPr>
-            <w:tcW w:w="1131" w:type="dxa"/>
+            <w:tcW w:w="1130" w:type="dxa"/>
             <w:tcBorders/>
             <w:shd w:fill="auto" w:val="clear"/>
           </w:tcPr>
@@ -9782,7 +9715,7 @@
         </w:tc>
         <w:tc>
           <w:tcPr>
-            <w:tcW w:w="1140" w:type="dxa"/>
+            <w:tcW w:w="1139" w:type="dxa"/>
             <w:tcBorders/>
             <w:shd w:fill="auto" w:val="clear"/>
           </w:tcPr>
@@ -9842,7 +9775,7 @@
         </w:tc>
         <w:tc>
           <w:tcPr>
-            <w:tcW w:w="281" w:type="dxa"/>
+            <w:tcW w:w="280" w:type="dxa"/>
             <w:tcBorders/>
             <w:shd w:fill="auto" w:val="clear"/>
           </w:tcPr>
@@ -9882,7 +9815,7 @@
         </w:tc>
         <w:tc>
           <w:tcPr>
-            <w:tcW w:w="280" w:type="dxa"/>
+            <w:tcW w:w="279" w:type="dxa"/>
             <w:tcBorders/>
             <w:shd w:fill="auto" w:val="clear"/>
           </w:tcPr>
@@ -9942,7 +9875,7 @@
         </w:tc>
         <w:tc>
           <w:tcPr>
-            <w:tcW w:w="1134" w:type="dxa"/>
+            <w:tcW w:w="1133" w:type="dxa"/>
             <w:tcBorders/>
             <w:shd w:fill="auto" w:val="clear"/>
           </w:tcPr>
@@ -9962,7 +9895,7 @@
         </w:tc>
         <w:tc>
           <w:tcPr>
-            <w:tcW w:w="1753" w:type="dxa"/>
+            <w:tcW w:w="1758" w:type="dxa"/>
             <w:tcBorders/>
             <w:shd w:fill="auto" w:val="clear"/>
           </w:tcPr>
@@ -9999,7 +9932,7 @@
         <w:pStyle w:val="Normal"/>
         <w:numPr>
           <w:ilvl w:val="1"/>
-          <w:numId w:val="5"/>
+          <w:numId w:val="4"/>
         </w:numPr>
         <w:spacing w:lineRule="auto" w:line="252" w:before="0" w:after="85"/>
         <w:ind w:left="1426" w:right="274" w:hanging="293"/>
@@ -10063,7 +9996,7 @@
             <wp:extent cx="6301105" cy="4629785"/>
             <wp:effectExtent l="0" t="0" r="0" b="0"/>
             <wp:wrapSquare wrapText="largest"/>
-            <wp:docPr id="3" name="Image1" descr=""/>
+            <wp:docPr id="5" name="Image1" descr=""/>
             <wp:cNvGraphicFramePr>
               <a:graphicFrameLocks xmlns:a="http://schemas.openxmlformats.org/drawingml/2006/main" noChangeAspect="1"/>
             </wp:cNvGraphicFramePr>
@@ -10071,13 +10004,13 @@
               <a:graphicData uri="http://schemas.openxmlformats.org/drawingml/2006/picture">
                 <pic:pic xmlns:pic="http://schemas.openxmlformats.org/drawingml/2006/picture">
                   <pic:nvPicPr>
-                    <pic:cNvPr id="3" name="Image1" descr=""/>
+                    <pic:cNvPr id="5" name="Image1" descr=""/>
                     <pic:cNvPicPr>
                       <a:picLocks noChangeAspect="1" noChangeArrowheads="1"/>
                     </pic:cNvPicPr>
                   </pic:nvPicPr>
                   <pic:blipFill>
-                    <a:blip r:embed="rId12"/>
+                    <a:blip r:embed="rId14"/>
                     <a:stretch>
                       <a:fillRect/>
                     </a:stretch>
@@ -10134,8 +10067,8 @@
       </w:r>
     </w:p>
     <w:sectPr>
-      <w:footerReference w:type="even" r:id="rId13"/>
-      <w:footerReference w:type="default" r:id="rId14"/>
+      <w:footerReference w:type="even" r:id="rId15"/>
+      <w:footerReference w:type="default" r:id="rId16"/>
       <w:type w:val="nextPage"/>
       <w:pgSz w:w="12240" w:h="15840"/>
       <w:pgMar w:left="884" w:right="823" w:header="0" w:top="1217" w:footer="728" w:bottom="1141" w:gutter="0"/>
@@ -10296,7 +10229,7 @@
     </w:r>
     <w:r>
       <w:rPr/>
-      <w:t>7</w:t>
+      <w:t>9</w:t>
     </w:r>
     <w:r>
       <w:rPr/>
@@ -10952,7 +10885,216 @@
       <w:lvlText w:val="%1."/>
       <w:lvlJc w:val="left"/>
       <w:pPr>
-        <w:ind w:left="840" w:hanging="0"/>
+        <w:ind w:left="941" w:hanging="0"/>
+      </w:pPr>
+      <w:rPr>
+        <w:dstrike w:val="false"/>
+        <w:strike w:val="false"/>
+        <w:vertAlign w:val="baseline"/>
+        <w:position w:val="0"/>
+        <w:sz w:val="24"/>
+        <w:sz w:val="24"/>
+        <w:i w:val="false"/>
+        <w:u w:val="none" w:color="000000"/>
+        <w:b w:val="false"/>
+        <w:szCs w:val="24"/>
+        <w:rFonts w:eastAsia="Calibri" w:cs="Calibri"/>
+        <w:color w:val="000000"/>
+      </w:rPr>
+    </w:lvl>
+    <w:lvl w:ilvl="1">
+      <w:start w:val="1"/>
+      <w:numFmt w:val="lowerLetter"/>
+      <w:lvlText w:val="%2)"/>
+      <w:lvlJc w:val="left"/>
+      <w:pPr>
+        <w:ind w:left="1426" w:hanging="0"/>
+      </w:pPr>
+      <w:rPr>
+        <w:dstrike w:val="false"/>
+        <w:strike w:val="false"/>
+        <w:vertAlign w:val="baseline"/>
+        <w:position w:val="0"/>
+        <w:sz w:val="24"/>
+        <w:sz w:val="24"/>
+        <w:i w:val="false"/>
+        <w:u w:val="none" w:color="000000"/>
+        <w:b w:val="false"/>
+        <w:szCs w:val="24"/>
+        <w:rFonts w:eastAsia="Calibri" w:cs="Calibri"/>
+        <w:color w:val="000000"/>
+      </w:rPr>
+    </w:lvl>
+    <w:lvl w:ilvl="2">
+      <w:start w:val="1"/>
+      <w:numFmt w:val="lowerRoman"/>
+      <w:lvlText w:val="%3"/>
+      <w:lvlJc w:val="left"/>
+      <w:pPr>
+        <w:ind w:left="1604" w:hanging="0"/>
+      </w:pPr>
+      <w:rPr>
+        <w:dstrike w:val="false"/>
+        <w:strike w:val="false"/>
+        <w:vertAlign w:val="baseline"/>
+        <w:position w:val="0"/>
+        <w:sz w:val="24"/>
+        <w:sz w:val="24"/>
+        <w:i w:val="false"/>
+        <w:u w:val="none" w:color="000000"/>
+        <w:b w:val="false"/>
+        <w:szCs w:val="24"/>
+        <w:rFonts w:eastAsia="Calibri" w:cs="Calibri"/>
+        <w:color w:val="000000"/>
+      </w:rPr>
+    </w:lvl>
+    <w:lvl w:ilvl="3">
+      <w:start w:val="1"/>
+      <w:numFmt w:val="decimal"/>
+      <w:lvlText w:val="%4"/>
+      <w:lvlJc w:val="left"/>
+      <w:pPr>
+        <w:ind w:left="2324" w:hanging="0"/>
+      </w:pPr>
+      <w:rPr>
+        <w:dstrike w:val="false"/>
+        <w:strike w:val="false"/>
+        <w:vertAlign w:val="baseline"/>
+        <w:position w:val="0"/>
+        <w:sz w:val="24"/>
+        <w:sz w:val="24"/>
+        <w:i w:val="false"/>
+        <w:u w:val="none" w:color="000000"/>
+        <w:b w:val="false"/>
+        <w:szCs w:val="24"/>
+        <w:rFonts w:eastAsia="Calibri" w:cs="Calibri"/>
+        <w:color w:val="000000"/>
+      </w:rPr>
+    </w:lvl>
+    <w:lvl w:ilvl="4">
+      <w:start w:val="1"/>
+      <w:numFmt w:val="lowerLetter"/>
+      <w:lvlText w:val="%5"/>
+      <w:lvlJc w:val="left"/>
+      <w:pPr>
+        <w:ind w:left="3044" w:hanging="0"/>
+      </w:pPr>
+      <w:rPr>
+        <w:dstrike w:val="false"/>
+        <w:strike w:val="false"/>
+        <w:vertAlign w:val="baseline"/>
+        <w:position w:val="0"/>
+        <w:sz w:val="24"/>
+        <w:sz w:val="24"/>
+        <w:i w:val="false"/>
+        <w:u w:val="none" w:color="000000"/>
+        <w:b w:val="false"/>
+        <w:szCs w:val="24"/>
+        <w:rFonts w:eastAsia="Calibri" w:cs="Calibri"/>
+        <w:color w:val="000000"/>
+      </w:rPr>
+    </w:lvl>
+    <w:lvl w:ilvl="5">
+      <w:start w:val="1"/>
+      <w:numFmt w:val="lowerRoman"/>
+      <w:lvlText w:val="%6"/>
+      <w:lvlJc w:val="left"/>
+      <w:pPr>
+        <w:ind w:left="3764" w:hanging="0"/>
+      </w:pPr>
+      <w:rPr>
+        <w:dstrike w:val="false"/>
+        <w:strike w:val="false"/>
+        <w:vertAlign w:val="baseline"/>
+        <w:position w:val="0"/>
+        <w:sz w:val="24"/>
+        <w:sz w:val="24"/>
+        <w:i w:val="false"/>
+        <w:u w:val="none" w:color="000000"/>
+        <w:b w:val="false"/>
+        <w:szCs w:val="24"/>
+        <w:rFonts w:eastAsia="Calibri" w:cs="Calibri"/>
+        <w:color w:val="000000"/>
+      </w:rPr>
+    </w:lvl>
+    <w:lvl w:ilvl="6">
+      <w:start w:val="1"/>
+      <w:numFmt w:val="decimal"/>
+      <w:lvlText w:val="%7"/>
+      <w:lvlJc w:val="left"/>
+      <w:pPr>
+        <w:ind w:left="4484" w:hanging="0"/>
+      </w:pPr>
+      <w:rPr>
+        <w:dstrike w:val="false"/>
+        <w:strike w:val="false"/>
+        <w:vertAlign w:val="baseline"/>
+        <w:position w:val="0"/>
+        <w:sz w:val="24"/>
+        <w:sz w:val="24"/>
+        <w:i w:val="false"/>
+        <w:u w:val="none" w:color="000000"/>
+        <w:b w:val="false"/>
+        <w:szCs w:val="24"/>
+        <w:rFonts w:eastAsia="Calibri" w:cs="Calibri"/>
+        <w:color w:val="000000"/>
+      </w:rPr>
+    </w:lvl>
+    <w:lvl w:ilvl="7">
+      <w:start w:val="1"/>
+      <w:numFmt w:val="lowerLetter"/>
+      <w:lvlText w:val="%8"/>
+      <w:lvlJc w:val="left"/>
+      <w:pPr>
+        <w:ind w:left="5204" w:hanging="0"/>
+      </w:pPr>
+      <w:rPr>
+        <w:dstrike w:val="false"/>
+        <w:strike w:val="false"/>
+        <w:vertAlign w:val="baseline"/>
+        <w:position w:val="0"/>
+        <w:sz w:val="24"/>
+        <w:sz w:val="24"/>
+        <w:i w:val="false"/>
+        <w:u w:val="none" w:color="000000"/>
+        <w:b w:val="false"/>
+        <w:szCs w:val="24"/>
+        <w:rFonts w:eastAsia="Calibri" w:cs="Calibri"/>
+        <w:color w:val="000000"/>
+      </w:rPr>
+    </w:lvl>
+    <w:lvl w:ilvl="8">
+      <w:start w:val="1"/>
+      <w:numFmt w:val="lowerRoman"/>
+      <w:lvlText w:val="%9"/>
+      <w:lvlJc w:val="left"/>
+      <w:pPr>
+        <w:ind w:left="5924" w:hanging="0"/>
+      </w:pPr>
+      <w:rPr>
+        <w:dstrike w:val="false"/>
+        <w:strike w:val="false"/>
+        <w:vertAlign w:val="baseline"/>
+        <w:position w:val="0"/>
+        <w:sz w:val="24"/>
+        <w:sz w:val="24"/>
+        <w:i w:val="false"/>
+        <w:u w:val="none" w:color="000000"/>
+        <w:b w:val="false"/>
+        <w:szCs w:val="24"/>
+        <w:rFonts w:eastAsia="Calibri" w:cs="Calibri"/>
+        <w:color w:val="000000"/>
+      </w:rPr>
+    </w:lvl>
+  </w:abstractNum>
+  <w:abstractNum w:abstractNumId="5">
+    <w:lvl w:ilvl="0">
+      <w:start w:val="1"/>
+      <w:numFmt w:val="decimal"/>
+      <w:lvlText w:val="%1"/>
+      <w:lvlJc w:val="left"/>
+      <w:pPr>
+        <w:ind w:left="360" w:hanging="0"/>
       </w:pPr>
       <w:rPr>
         <w:dstrike w:val="false"/>
@@ -10975,7 +11117,7 @@
       <w:lvlText w:val="%2"/>
       <w:lvlJc w:val="left"/>
       <w:pPr>
-        <w:ind w:left="1622" w:hanging="0"/>
+        <w:ind w:left="850" w:hanging="0"/>
       </w:pPr>
       <w:rPr>
         <w:dstrike w:val="false"/>
@@ -10994,11 +11136,11 @@
     </w:lvl>
     <w:lvl w:ilvl="2">
       <w:start w:val="1"/>
-      <w:numFmt w:val="lowerRoman"/>
-      <w:lvlText w:val="%3"/>
+      <w:numFmt w:val="lowerLetter"/>
+      <w:lvlText w:val="%3)"/>
       <w:lvlJc w:val="left"/>
       <w:pPr>
-        <w:ind w:left="2342" w:hanging="0"/>
+        <w:ind w:left="1426" w:hanging="0"/>
       </w:pPr>
       <w:rPr>
         <w:dstrike w:val="false"/>
@@ -11009,7 +11151,7 @@
         <w:sz w:val="24"/>
         <w:i w:val="false"/>
         <w:u w:val="none" w:color="000000"/>
-        <w:b w:val="false"/>
+        <w:b/>
         <w:szCs w:val="24"/>
         <w:rFonts w:eastAsia="Calibri" w:cs="Calibri"/>
         <w:color w:val="000000"/>
@@ -11021,7 +11163,7 @@
       <w:lvlText w:val="%4"/>
       <w:lvlJc w:val="left"/>
       <w:pPr>
-        <w:ind w:left="3062" w:hanging="0"/>
+        <w:ind w:left="2061" w:hanging="0"/>
       </w:pPr>
       <w:rPr>
         <w:dstrike w:val="false"/>
@@ -11044,7 +11186,7 @@
       <w:lvlText w:val="%5"/>
       <w:lvlJc w:val="left"/>
       <w:pPr>
-        <w:ind w:left="3782" w:hanging="0"/>
+        <w:ind w:left="2781" w:hanging="0"/>
       </w:pPr>
       <w:rPr>
         <w:dstrike w:val="false"/>
@@ -11067,7 +11209,7 @@
       <w:lvlText w:val="%6"/>
       <w:lvlJc w:val="left"/>
       <w:pPr>
-        <w:ind w:left="4502" w:hanging="0"/>
+        <w:ind w:left="3501" w:hanging="0"/>
       </w:pPr>
       <w:rPr>
         <w:dstrike w:val="false"/>
@@ -11090,7 +11232,7 @@
       <w:lvlText w:val="%7"/>
       <w:lvlJc w:val="left"/>
       <w:pPr>
-        <w:ind w:left="5222" w:hanging="0"/>
+        <w:ind w:left="4221" w:hanging="0"/>
       </w:pPr>
       <w:rPr>
         <w:dstrike w:val="false"/>
@@ -11113,7 +11255,7 @@
       <w:lvlText w:val="%8"/>
       <w:lvlJc w:val="left"/>
       <w:pPr>
-        <w:ind w:left="5942" w:hanging="0"/>
+        <w:ind w:left="4941" w:hanging="0"/>
       </w:pPr>
       <w:rPr>
         <w:dstrike w:val="false"/>
@@ -11136,216 +11278,7 @@
       <w:lvlText w:val="%9"/>
       <w:lvlJc w:val="left"/>
       <w:pPr>
-        <w:ind w:left="6662" w:hanging="0"/>
-      </w:pPr>
-      <w:rPr>
-        <w:dstrike w:val="false"/>
-        <w:strike w:val="false"/>
-        <w:vertAlign w:val="baseline"/>
-        <w:position w:val="0"/>
-        <w:sz w:val="24"/>
-        <w:sz w:val="24"/>
-        <w:i w:val="false"/>
-        <w:u w:val="none" w:color="000000"/>
-        <w:b w:val="false"/>
-        <w:szCs w:val="24"/>
-        <w:rFonts w:eastAsia="Calibri" w:cs="Calibri"/>
-        <w:color w:val="000000"/>
-      </w:rPr>
-    </w:lvl>
-  </w:abstractNum>
-  <w:abstractNum w:abstractNumId="5">
-    <w:lvl w:ilvl="0">
-      <w:start w:val="1"/>
-      <w:numFmt w:val="decimal"/>
-      <w:lvlText w:val="%1."/>
-      <w:lvlJc w:val="left"/>
-      <w:pPr>
-        <w:ind w:left="941" w:hanging="0"/>
-      </w:pPr>
-      <w:rPr>
-        <w:dstrike w:val="false"/>
-        <w:strike w:val="false"/>
-        <w:vertAlign w:val="baseline"/>
-        <w:position w:val="0"/>
-        <w:sz w:val="24"/>
-        <w:sz w:val="24"/>
-        <w:i w:val="false"/>
-        <w:u w:val="none" w:color="000000"/>
-        <w:b w:val="false"/>
-        <w:szCs w:val="24"/>
-        <w:rFonts w:eastAsia="Calibri" w:cs="Calibri"/>
-        <w:color w:val="000000"/>
-      </w:rPr>
-    </w:lvl>
-    <w:lvl w:ilvl="1">
-      <w:start w:val="1"/>
-      <w:numFmt w:val="lowerLetter"/>
-      <w:lvlText w:val="%2)"/>
-      <w:lvlJc w:val="left"/>
-      <w:pPr>
-        <w:ind w:left="1426" w:hanging="0"/>
-      </w:pPr>
-      <w:rPr>
-        <w:dstrike w:val="false"/>
-        <w:strike w:val="false"/>
-        <w:vertAlign w:val="baseline"/>
-        <w:position w:val="0"/>
-        <w:sz w:val="24"/>
-        <w:sz w:val="24"/>
-        <w:i w:val="false"/>
-        <w:u w:val="none" w:color="000000"/>
-        <w:b w:val="false"/>
-        <w:szCs w:val="24"/>
-        <w:rFonts w:eastAsia="Calibri" w:cs="Calibri"/>
-        <w:color w:val="000000"/>
-      </w:rPr>
-    </w:lvl>
-    <w:lvl w:ilvl="2">
-      <w:start w:val="1"/>
-      <w:numFmt w:val="lowerRoman"/>
-      <w:lvlText w:val="%3"/>
-      <w:lvlJc w:val="left"/>
-      <w:pPr>
-        <w:ind w:left="1604" w:hanging="0"/>
-      </w:pPr>
-      <w:rPr>
-        <w:dstrike w:val="false"/>
-        <w:strike w:val="false"/>
-        <w:vertAlign w:val="baseline"/>
-        <w:position w:val="0"/>
-        <w:sz w:val="24"/>
-        <w:sz w:val="24"/>
-        <w:i w:val="false"/>
-        <w:u w:val="none" w:color="000000"/>
-        <w:b w:val="false"/>
-        <w:szCs w:val="24"/>
-        <w:rFonts w:eastAsia="Calibri" w:cs="Calibri"/>
-        <w:color w:val="000000"/>
-      </w:rPr>
-    </w:lvl>
-    <w:lvl w:ilvl="3">
-      <w:start w:val="1"/>
-      <w:numFmt w:val="decimal"/>
-      <w:lvlText w:val="%4"/>
-      <w:lvlJc w:val="left"/>
-      <w:pPr>
-        <w:ind w:left="2324" w:hanging="0"/>
-      </w:pPr>
-      <w:rPr>
-        <w:dstrike w:val="false"/>
-        <w:strike w:val="false"/>
-        <w:vertAlign w:val="baseline"/>
-        <w:position w:val="0"/>
-        <w:sz w:val="24"/>
-        <w:sz w:val="24"/>
-        <w:i w:val="false"/>
-        <w:u w:val="none" w:color="000000"/>
-        <w:b w:val="false"/>
-        <w:szCs w:val="24"/>
-        <w:rFonts w:eastAsia="Calibri" w:cs="Calibri"/>
-        <w:color w:val="000000"/>
-      </w:rPr>
-    </w:lvl>
-    <w:lvl w:ilvl="4">
-      <w:start w:val="1"/>
-      <w:numFmt w:val="lowerLetter"/>
-      <w:lvlText w:val="%5"/>
-      <w:lvlJc w:val="left"/>
-      <w:pPr>
-        <w:ind w:left="3044" w:hanging="0"/>
-      </w:pPr>
-      <w:rPr>
-        <w:dstrike w:val="false"/>
-        <w:strike w:val="false"/>
-        <w:vertAlign w:val="baseline"/>
-        <w:position w:val="0"/>
-        <w:sz w:val="24"/>
-        <w:sz w:val="24"/>
-        <w:i w:val="false"/>
-        <w:u w:val="none" w:color="000000"/>
-        <w:b w:val="false"/>
-        <w:szCs w:val="24"/>
-        <w:rFonts w:eastAsia="Calibri" w:cs="Calibri"/>
-        <w:color w:val="000000"/>
-      </w:rPr>
-    </w:lvl>
-    <w:lvl w:ilvl="5">
-      <w:start w:val="1"/>
-      <w:numFmt w:val="lowerRoman"/>
-      <w:lvlText w:val="%6"/>
-      <w:lvlJc w:val="left"/>
-      <w:pPr>
-        <w:ind w:left="3764" w:hanging="0"/>
-      </w:pPr>
-      <w:rPr>
-        <w:dstrike w:val="false"/>
-        <w:strike w:val="false"/>
-        <w:vertAlign w:val="baseline"/>
-        <w:position w:val="0"/>
-        <w:sz w:val="24"/>
-        <w:sz w:val="24"/>
-        <w:i w:val="false"/>
-        <w:u w:val="none" w:color="000000"/>
-        <w:b w:val="false"/>
-        <w:szCs w:val="24"/>
-        <w:rFonts w:eastAsia="Calibri" w:cs="Calibri"/>
-        <w:color w:val="000000"/>
-      </w:rPr>
-    </w:lvl>
-    <w:lvl w:ilvl="6">
-      <w:start w:val="1"/>
-      <w:numFmt w:val="decimal"/>
-      <w:lvlText w:val="%7"/>
-      <w:lvlJc w:val="left"/>
-      <w:pPr>
-        <w:ind w:left="4484" w:hanging="0"/>
-      </w:pPr>
-      <w:rPr>
-        <w:dstrike w:val="false"/>
-        <w:strike w:val="false"/>
-        <w:vertAlign w:val="baseline"/>
-        <w:position w:val="0"/>
-        <w:sz w:val="24"/>
-        <w:sz w:val="24"/>
-        <w:i w:val="false"/>
-        <w:u w:val="none" w:color="000000"/>
-        <w:b w:val="false"/>
-        <w:szCs w:val="24"/>
-        <w:rFonts w:eastAsia="Calibri" w:cs="Calibri"/>
-        <w:color w:val="000000"/>
-      </w:rPr>
-    </w:lvl>
-    <w:lvl w:ilvl="7">
-      <w:start w:val="1"/>
-      <w:numFmt w:val="lowerLetter"/>
-      <w:lvlText w:val="%8"/>
-      <w:lvlJc w:val="left"/>
-      <w:pPr>
-        <w:ind w:left="5204" w:hanging="0"/>
-      </w:pPr>
-      <w:rPr>
-        <w:dstrike w:val="false"/>
-        <w:strike w:val="false"/>
-        <w:vertAlign w:val="baseline"/>
-        <w:position w:val="0"/>
-        <w:sz w:val="24"/>
-        <w:sz w:val="24"/>
-        <w:i w:val="false"/>
-        <w:u w:val="none" w:color="000000"/>
-        <w:b w:val="false"/>
-        <w:szCs w:val="24"/>
-        <w:rFonts w:eastAsia="Calibri" w:cs="Calibri"/>
-        <w:color w:val="000000"/>
-      </w:rPr>
-    </w:lvl>
-    <w:lvl w:ilvl="8">
-      <w:start w:val="1"/>
-      <w:numFmt w:val="lowerRoman"/>
-      <w:lvlText w:val="%9"/>
-      <w:lvlJc w:val="left"/>
-      <w:pPr>
-        <w:ind w:left="5924" w:hanging="0"/>
+        <w:ind w:left="5661" w:hanging="0"/>
       </w:pPr>
       <w:rPr>
         <w:dstrike w:val="false"/>
@@ -11367,215 +11300,6 @@
     <w:lvl w:ilvl="0">
       <w:start w:val="1"/>
       <w:numFmt w:val="decimal"/>
-      <w:lvlText w:val="%1"/>
-      <w:lvlJc w:val="left"/>
-      <w:pPr>
-        <w:ind w:left="360" w:hanging="0"/>
-      </w:pPr>
-      <w:rPr>
-        <w:dstrike w:val="false"/>
-        <w:strike w:val="false"/>
-        <w:vertAlign w:val="baseline"/>
-        <w:position w:val="0"/>
-        <w:sz w:val="24"/>
-        <w:sz w:val="24"/>
-        <w:i w:val="false"/>
-        <w:u w:val="none" w:color="000000"/>
-        <w:b w:val="false"/>
-        <w:szCs w:val="24"/>
-        <w:rFonts w:eastAsia="Calibri" w:cs="Calibri"/>
-        <w:color w:val="000000"/>
-      </w:rPr>
-    </w:lvl>
-    <w:lvl w:ilvl="1">
-      <w:start w:val="1"/>
-      <w:numFmt w:val="lowerLetter"/>
-      <w:lvlText w:val="%2"/>
-      <w:lvlJc w:val="left"/>
-      <w:pPr>
-        <w:ind w:left="850" w:hanging="0"/>
-      </w:pPr>
-      <w:rPr>
-        <w:dstrike w:val="false"/>
-        <w:strike w:val="false"/>
-        <w:vertAlign w:val="baseline"/>
-        <w:position w:val="0"/>
-        <w:sz w:val="24"/>
-        <w:sz w:val="24"/>
-        <w:i w:val="false"/>
-        <w:u w:val="none" w:color="000000"/>
-        <w:b w:val="false"/>
-        <w:szCs w:val="24"/>
-        <w:rFonts w:eastAsia="Calibri" w:cs="Calibri"/>
-        <w:color w:val="000000"/>
-      </w:rPr>
-    </w:lvl>
-    <w:lvl w:ilvl="2">
-      <w:start w:val="1"/>
-      <w:numFmt w:val="lowerLetter"/>
-      <w:lvlText w:val="%3)"/>
-      <w:lvlJc w:val="left"/>
-      <w:pPr>
-        <w:ind w:left="1426" w:hanging="0"/>
-      </w:pPr>
-      <w:rPr>
-        <w:dstrike w:val="false"/>
-        <w:strike w:val="false"/>
-        <w:vertAlign w:val="baseline"/>
-        <w:position w:val="0"/>
-        <w:sz w:val="24"/>
-        <w:sz w:val="24"/>
-        <w:i w:val="false"/>
-        <w:u w:val="none" w:color="000000"/>
-        <w:b w:val="false"/>
-        <w:szCs w:val="24"/>
-        <w:rFonts w:eastAsia="Calibri" w:cs="Calibri"/>
-        <w:color w:val="000000"/>
-      </w:rPr>
-    </w:lvl>
-    <w:lvl w:ilvl="3">
-      <w:start w:val="1"/>
-      <w:numFmt w:val="decimal"/>
-      <w:lvlText w:val="%4"/>
-      <w:lvlJc w:val="left"/>
-      <w:pPr>
-        <w:ind w:left="2061" w:hanging="0"/>
-      </w:pPr>
-      <w:rPr>
-        <w:dstrike w:val="false"/>
-        <w:strike w:val="false"/>
-        <w:vertAlign w:val="baseline"/>
-        <w:position w:val="0"/>
-        <w:sz w:val="24"/>
-        <w:sz w:val="24"/>
-        <w:i w:val="false"/>
-        <w:u w:val="none" w:color="000000"/>
-        <w:b w:val="false"/>
-        <w:szCs w:val="24"/>
-        <w:rFonts w:eastAsia="Calibri" w:cs="Calibri"/>
-        <w:color w:val="000000"/>
-      </w:rPr>
-    </w:lvl>
-    <w:lvl w:ilvl="4">
-      <w:start w:val="1"/>
-      <w:numFmt w:val="lowerLetter"/>
-      <w:lvlText w:val="%5"/>
-      <w:lvlJc w:val="left"/>
-      <w:pPr>
-        <w:ind w:left="2781" w:hanging="0"/>
-      </w:pPr>
-      <w:rPr>
-        <w:dstrike w:val="false"/>
-        <w:strike w:val="false"/>
-        <w:vertAlign w:val="baseline"/>
-        <w:position w:val="0"/>
-        <w:sz w:val="24"/>
-        <w:sz w:val="24"/>
-        <w:i w:val="false"/>
-        <w:u w:val="none" w:color="000000"/>
-        <w:b w:val="false"/>
-        <w:szCs w:val="24"/>
-        <w:rFonts w:eastAsia="Calibri" w:cs="Calibri"/>
-        <w:color w:val="000000"/>
-      </w:rPr>
-    </w:lvl>
-    <w:lvl w:ilvl="5">
-      <w:start w:val="1"/>
-      <w:numFmt w:val="lowerRoman"/>
-      <w:lvlText w:val="%6"/>
-      <w:lvlJc w:val="left"/>
-      <w:pPr>
-        <w:ind w:left="3501" w:hanging="0"/>
-      </w:pPr>
-      <w:rPr>
-        <w:dstrike w:val="false"/>
-        <w:strike w:val="false"/>
-        <w:vertAlign w:val="baseline"/>
-        <w:position w:val="0"/>
-        <w:sz w:val="24"/>
-        <w:sz w:val="24"/>
-        <w:i w:val="false"/>
-        <w:u w:val="none" w:color="000000"/>
-        <w:b w:val="false"/>
-        <w:szCs w:val="24"/>
-        <w:rFonts w:eastAsia="Calibri" w:cs="Calibri"/>
-        <w:color w:val="000000"/>
-      </w:rPr>
-    </w:lvl>
-    <w:lvl w:ilvl="6">
-      <w:start w:val="1"/>
-      <w:numFmt w:val="decimal"/>
-      <w:lvlText w:val="%7"/>
-      <w:lvlJc w:val="left"/>
-      <w:pPr>
-        <w:ind w:left="4221" w:hanging="0"/>
-      </w:pPr>
-      <w:rPr>
-        <w:dstrike w:val="false"/>
-        <w:strike w:val="false"/>
-        <w:vertAlign w:val="baseline"/>
-        <w:position w:val="0"/>
-        <w:sz w:val="24"/>
-        <w:sz w:val="24"/>
-        <w:i w:val="false"/>
-        <w:u w:val="none" w:color="000000"/>
-        <w:b w:val="false"/>
-        <w:szCs w:val="24"/>
-        <w:rFonts w:eastAsia="Calibri" w:cs="Calibri"/>
-        <w:color w:val="000000"/>
-      </w:rPr>
-    </w:lvl>
-    <w:lvl w:ilvl="7">
-      <w:start w:val="1"/>
-      <w:numFmt w:val="lowerLetter"/>
-      <w:lvlText w:val="%8"/>
-      <w:lvlJc w:val="left"/>
-      <w:pPr>
-        <w:ind w:left="4941" w:hanging="0"/>
-      </w:pPr>
-      <w:rPr>
-        <w:dstrike w:val="false"/>
-        <w:strike w:val="false"/>
-        <w:vertAlign w:val="baseline"/>
-        <w:position w:val="0"/>
-        <w:sz w:val="24"/>
-        <w:sz w:val="24"/>
-        <w:i w:val="false"/>
-        <w:u w:val="none" w:color="000000"/>
-        <w:b w:val="false"/>
-        <w:szCs w:val="24"/>
-        <w:rFonts w:eastAsia="Calibri" w:cs="Calibri"/>
-        <w:color w:val="000000"/>
-      </w:rPr>
-    </w:lvl>
-    <w:lvl w:ilvl="8">
-      <w:start w:val="1"/>
-      <w:numFmt w:val="lowerRoman"/>
-      <w:lvlText w:val="%9"/>
-      <w:lvlJc w:val="left"/>
-      <w:pPr>
-        <w:ind w:left="5661" w:hanging="0"/>
-      </w:pPr>
-      <w:rPr>
-        <w:dstrike w:val="false"/>
-        <w:strike w:val="false"/>
-        <w:vertAlign w:val="baseline"/>
-        <w:position w:val="0"/>
-        <w:sz w:val="24"/>
-        <w:sz w:val="24"/>
-        <w:i w:val="false"/>
-        <w:u w:val="none" w:color="000000"/>
-        <w:b w:val="false"/>
-        <w:szCs w:val="24"/>
-        <w:rFonts w:eastAsia="Calibri" w:cs="Calibri"/>
-        <w:color w:val="000000"/>
-      </w:rPr>
-    </w:lvl>
-  </w:abstractNum>
-  <w:abstractNum w:abstractNumId="7">
-    <w:lvl w:ilvl="0">
-      <w:start w:val="1"/>
-      <w:numFmt w:val="decimal"/>
       <w:lvlText w:val="%1."/>
       <w:lvlJc w:val="left"/>
       <w:pPr>
@@ -11655,7 +11379,7 @@
       </w:pPr>
     </w:lvl>
   </w:abstractNum>
-  <w:abstractNum w:abstractNumId="8">
+  <w:abstractNum w:abstractNumId="7">
     <w:lvl w:ilvl="0">
       <w:start w:val="1"/>
       <w:numFmt w:val="none"/>
@@ -11767,9 +11491,6 @@
   </w:num>
   <w:num w:numId="7">
     <w:abstractNumId w:val="7"/>
-  </w:num>
-  <w:num w:numId="8">
-    <w:abstractNumId w:val="8"/>
   </w:num>
 </w:numbering>
 </file>
@@ -15254,6 +14975,978 @@
       <w:vertAlign w:val="baseline"/>
     </w:rPr>
   </w:style>
+  <w:style w:type="character" w:styleId="ListLabel163">
+    <w:name w:val="ListLabel 163"/>
+    <w:qFormat/>
+    <w:rPr>
+      <w:rFonts w:eastAsia="Calibri" w:cs="Calibri"/>
+      <w:b w:val="false"/>
+      <w:i w:val="false"/>
+      <w:strike w:val="false"/>
+      <w:dstrike w:val="false"/>
+      <w:color w:val="000000"/>
+      <w:position w:val="0"/>
+      <w:sz w:val="24"/>
+      <w:sz w:val="24"/>
+      <w:szCs w:val="24"/>
+      <w:u w:val="none" w:color="000000"/>
+      <w:vertAlign w:val="baseline"/>
+    </w:rPr>
+  </w:style>
+  <w:style w:type="character" w:styleId="ListLabel164">
+    <w:name w:val="ListLabel 164"/>
+    <w:qFormat/>
+    <w:rPr>
+      <w:rFonts w:eastAsia="Calibri" w:cs="Calibri"/>
+      <w:b w:val="false"/>
+      <w:i w:val="false"/>
+      <w:strike w:val="false"/>
+      <w:dstrike w:val="false"/>
+      <w:color w:val="000000"/>
+      <w:position w:val="0"/>
+      <w:sz w:val="22"/>
+      <w:sz w:val="22"/>
+      <w:szCs w:val="22"/>
+      <w:u w:val="none" w:color="000000"/>
+      <w:vertAlign w:val="baseline"/>
+    </w:rPr>
+  </w:style>
+  <w:style w:type="character" w:styleId="ListLabel165">
+    <w:name w:val="ListLabel 165"/>
+    <w:qFormat/>
+    <w:rPr>
+      <w:rFonts w:eastAsia="Calibri" w:cs="Calibri"/>
+      <w:b w:val="false"/>
+      <w:i w:val="false"/>
+      <w:strike w:val="false"/>
+      <w:dstrike w:val="false"/>
+      <w:color w:val="000000"/>
+      <w:position w:val="0"/>
+      <w:sz w:val="22"/>
+      <w:sz w:val="22"/>
+      <w:szCs w:val="22"/>
+      <w:u w:val="none" w:color="000000"/>
+      <w:vertAlign w:val="baseline"/>
+    </w:rPr>
+  </w:style>
+  <w:style w:type="character" w:styleId="ListLabel166">
+    <w:name w:val="ListLabel 166"/>
+    <w:qFormat/>
+    <w:rPr>
+      <w:rFonts w:eastAsia="Calibri" w:cs="Calibri"/>
+      <w:b w:val="false"/>
+      <w:i w:val="false"/>
+      <w:strike w:val="false"/>
+      <w:dstrike w:val="false"/>
+      <w:color w:val="000000"/>
+      <w:position w:val="0"/>
+      <w:sz w:val="22"/>
+      <w:sz w:val="22"/>
+      <w:szCs w:val="22"/>
+      <w:u w:val="none" w:color="000000"/>
+      <w:vertAlign w:val="baseline"/>
+    </w:rPr>
+  </w:style>
+  <w:style w:type="character" w:styleId="ListLabel167">
+    <w:name w:val="ListLabel 167"/>
+    <w:qFormat/>
+    <w:rPr>
+      <w:rFonts w:eastAsia="Calibri" w:cs="Calibri"/>
+      <w:b w:val="false"/>
+      <w:i w:val="false"/>
+      <w:strike w:val="false"/>
+      <w:dstrike w:val="false"/>
+      <w:color w:val="000000"/>
+      <w:position w:val="0"/>
+      <w:sz w:val="22"/>
+      <w:sz w:val="22"/>
+      <w:szCs w:val="22"/>
+      <w:u w:val="none" w:color="000000"/>
+      <w:vertAlign w:val="baseline"/>
+    </w:rPr>
+  </w:style>
+  <w:style w:type="character" w:styleId="ListLabel168">
+    <w:name w:val="ListLabel 168"/>
+    <w:qFormat/>
+    <w:rPr>
+      <w:rFonts w:eastAsia="Calibri" w:cs="Calibri"/>
+      <w:b w:val="false"/>
+      <w:i w:val="false"/>
+      <w:strike w:val="false"/>
+      <w:dstrike w:val="false"/>
+      <w:color w:val="000000"/>
+      <w:position w:val="0"/>
+      <w:sz w:val="22"/>
+      <w:sz w:val="22"/>
+      <w:szCs w:val="22"/>
+      <w:u w:val="none" w:color="000000"/>
+      <w:vertAlign w:val="baseline"/>
+    </w:rPr>
+  </w:style>
+  <w:style w:type="character" w:styleId="ListLabel169">
+    <w:name w:val="ListLabel 169"/>
+    <w:qFormat/>
+    <w:rPr>
+      <w:rFonts w:eastAsia="Calibri" w:cs="Calibri"/>
+      <w:b w:val="false"/>
+      <w:i w:val="false"/>
+      <w:strike w:val="false"/>
+      <w:dstrike w:val="false"/>
+      <w:color w:val="000000"/>
+      <w:position w:val="0"/>
+      <w:sz w:val="22"/>
+      <w:sz w:val="22"/>
+      <w:szCs w:val="22"/>
+      <w:u w:val="none" w:color="000000"/>
+      <w:vertAlign w:val="baseline"/>
+    </w:rPr>
+  </w:style>
+  <w:style w:type="character" w:styleId="ListLabel170">
+    <w:name w:val="ListLabel 170"/>
+    <w:qFormat/>
+    <w:rPr>
+      <w:rFonts w:eastAsia="Calibri" w:cs="Calibri"/>
+      <w:b w:val="false"/>
+      <w:i w:val="false"/>
+      <w:strike w:val="false"/>
+      <w:dstrike w:val="false"/>
+      <w:color w:val="000000"/>
+      <w:position w:val="0"/>
+      <w:sz w:val="22"/>
+      <w:sz w:val="22"/>
+      <w:szCs w:val="22"/>
+      <w:u w:val="none" w:color="000000"/>
+      <w:vertAlign w:val="baseline"/>
+    </w:rPr>
+  </w:style>
+  <w:style w:type="character" w:styleId="ListLabel171">
+    <w:name w:val="ListLabel 171"/>
+    <w:qFormat/>
+    <w:rPr>
+      <w:rFonts w:eastAsia="Calibri" w:cs="Calibri"/>
+      <w:b w:val="false"/>
+      <w:i w:val="false"/>
+      <w:strike w:val="false"/>
+      <w:dstrike w:val="false"/>
+      <w:color w:val="000000"/>
+      <w:position w:val="0"/>
+      <w:sz w:val="22"/>
+      <w:sz w:val="22"/>
+      <w:szCs w:val="22"/>
+      <w:u w:val="none" w:color="000000"/>
+      <w:vertAlign w:val="baseline"/>
+    </w:rPr>
+  </w:style>
+  <w:style w:type="character" w:styleId="ListLabel172">
+    <w:name w:val="ListLabel 172"/>
+    <w:qFormat/>
+    <w:rPr>
+      <w:rFonts w:eastAsia="Calibri" w:cs="Calibri"/>
+      <w:b w:val="false"/>
+      <w:i w:val="false"/>
+      <w:strike w:val="false"/>
+      <w:dstrike w:val="false"/>
+      <w:color w:val="000000"/>
+      <w:position w:val="0"/>
+      <w:sz w:val="24"/>
+      <w:sz w:val="24"/>
+      <w:szCs w:val="24"/>
+      <w:u w:val="none" w:color="000000"/>
+      <w:vertAlign w:val="baseline"/>
+    </w:rPr>
+  </w:style>
+  <w:style w:type="character" w:styleId="ListLabel173">
+    <w:name w:val="ListLabel 173"/>
+    <w:qFormat/>
+    <w:rPr>
+      <w:rFonts w:eastAsia="Calibri" w:cs="Calibri"/>
+      <w:b w:val="false"/>
+      <w:i w:val="false"/>
+      <w:strike w:val="false"/>
+      <w:dstrike w:val="false"/>
+      <w:color w:val="000000"/>
+      <w:position w:val="0"/>
+      <w:sz w:val="24"/>
+      <w:sz w:val="24"/>
+      <w:szCs w:val="24"/>
+      <w:u w:val="none" w:color="000000"/>
+      <w:vertAlign w:val="baseline"/>
+    </w:rPr>
+  </w:style>
+  <w:style w:type="character" w:styleId="ListLabel174">
+    <w:name w:val="ListLabel 174"/>
+    <w:qFormat/>
+    <w:rPr>
+      <w:rFonts w:eastAsia="Calibri" w:cs="Calibri"/>
+      <w:b w:val="false"/>
+      <w:i w:val="false"/>
+      <w:strike w:val="false"/>
+      <w:dstrike w:val="false"/>
+      <w:color w:val="000000"/>
+      <w:position w:val="0"/>
+      <w:sz w:val="24"/>
+      <w:sz w:val="24"/>
+      <w:szCs w:val="24"/>
+      <w:u w:val="none" w:color="000000"/>
+      <w:vertAlign w:val="baseline"/>
+    </w:rPr>
+  </w:style>
+  <w:style w:type="character" w:styleId="ListLabel175">
+    <w:name w:val="ListLabel 175"/>
+    <w:qFormat/>
+    <w:rPr>
+      <w:rFonts w:eastAsia="Calibri" w:cs="Calibri"/>
+      <w:b w:val="false"/>
+      <w:i w:val="false"/>
+      <w:strike w:val="false"/>
+      <w:dstrike w:val="false"/>
+      <w:color w:val="000000"/>
+      <w:position w:val="0"/>
+      <w:sz w:val="24"/>
+      <w:sz w:val="24"/>
+      <w:szCs w:val="24"/>
+      <w:u w:val="none" w:color="000000"/>
+      <w:vertAlign w:val="baseline"/>
+    </w:rPr>
+  </w:style>
+  <w:style w:type="character" w:styleId="ListLabel176">
+    <w:name w:val="ListLabel 176"/>
+    <w:qFormat/>
+    <w:rPr>
+      <w:rFonts w:eastAsia="Calibri" w:cs="Calibri"/>
+      <w:b w:val="false"/>
+      <w:i w:val="false"/>
+      <w:strike w:val="false"/>
+      <w:dstrike w:val="false"/>
+      <w:color w:val="000000"/>
+      <w:position w:val="0"/>
+      <w:sz w:val="24"/>
+      <w:sz w:val="24"/>
+      <w:szCs w:val="24"/>
+      <w:u w:val="none" w:color="000000"/>
+      <w:vertAlign w:val="baseline"/>
+    </w:rPr>
+  </w:style>
+  <w:style w:type="character" w:styleId="ListLabel177">
+    <w:name w:val="ListLabel 177"/>
+    <w:qFormat/>
+    <w:rPr>
+      <w:rFonts w:eastAsia="Calibri" w:cs="Calibri"/>
+      <w:b w:val="false"/>
+      <w:i w:val="false"/>
+      <w:strike w:val="false"/>
+      <w:dstrike w:val="false"/>
+      <w:color w:val="000000"/>
+      <w:position w:val="0"/>
+      <w:sz w:val="24"/>
+      <w:sz w:val="24"/>
+      <w:szCs w:val="24"/>
+      <w:u w:val="none" w:color="000000"/>
+      <w:vertAlign w:val="baseline"/>
+    </w:rPr>
+  </w:style>
+  <w:style w:type="character" w:styleId="ListLabel178">
+    <w:name w:val="ListLabel 178"/>
+    <w:qFormat/>
+    <w:rPr>
+      <w:rFonts w:eastAsia="Calibri" w:cs="Calibri"/>
+      <w:b w:val="false"/>
+      <w:i w:val="false"/>
+      <w:strike w:val="false"/>
+      <w:dstrike w:val="false"/>
+      <w:color w:val="000000"/>
+      <w:position w:val="0"/>
+      <w:sz w:val="24"/>
+      <w:sz w:val="24"/>
+      <w:szCs w:val="24"/>
+      <w:u w:val="none" w:color="000000"/>
+      <w:vertAlign w:val="baseline"/>
+    </w:rPr>
+  </w:style>
+  <w:style w:type="character" w:styleId="ListLabel179">
+    <w:name w:val="ListLabel 179"/>
+    <w:qFormat/>
+    <w:rPr>
+      <w:rFonts w:eastAsia="Calibri" w:cs="Calibri"/>
+      <w:b w:val="false"/>
+      <w:i w:val="false"/>
+      <w:strike w:val="false"/>
+      <w:dstrike w:val="false"/>
+      <w:color w:val="000000"/>
+      <w:position w:val="0"/>
+      <w:sz w:val="24"/>
+      <w:sz w:val="24"/>
+      <w:szCs w:val="24"/>
+      <w:u w:val="none" w:color="000000"/>
+      <w:vertAlign w:val="baseline"/>
+    </w:rPr>
+  </w:style>
+  <w:style w:type="character" w:styleId="ListLabel180">
+    <w:name w:val="ListLabel 180"/>
+    <w:qFormat/>
+    <w:rPr>
+      <w:rFonts w:eastAsia="Calibri" w:cs="Calibri"/>
+      <w:b w:val="false"/>
+      <w:i w:val="false"/>
+      <w:strike w:val="false"/>
+      <w:dstrike w:val="false"/>
+      <w:color w:val="000000"/>
+      <w:position w:val="0"/>
+      <w:sz w:val="24"/>
+      <w:sz w:val="24"/>
+      <w:szCs w:val="24"/>
+      <w:u w:val="none" w:color="000000"/>
+      <w:vertAlign w:val="baseline"/>
+    </w:rPr>
+  </w:style>
+  <w:style w:type="character" w:styleId="ListLabel181">
+    <w:name w:val="ListLabel 181"/>
+    <w:qFormat/>
+    <w:rPr>
+      <w:rFonts w:eastAsia="Calibri" w:cs="Calibri"/>
+      <w:b w:val="false"/>
+      <w:i w:val="false"/>
+      <w:strike w:val="false"/>
+      <w:dstrike w:val="false"/>
+      <w:color w:val="000000"/>
+      <w:position w:val="0"/>
+      <w:sz w:val="24"/>
+      <w:sz w:val="24"/>
+      <w:szCs w:val="24"/>
+      <w:u w:val="none" w:color="000000"/>
+      <w:vertAlign w:val="baseline"/>
+    </w:rPr>
+  </w:style>
+  <w:style w:type="character" w:styleId="ListLabel182">
+    <w:name w:val="ListLabel 182"/>
+    <w:qFormat/>
+    <w:rPr>
+      <w:rFonts w:eastAsia="Calibri" w:cs="Calibri"/>
+      <w:b w:val="false"/>
+      <w:i w:val="false"/>
+      <w:strike w:val="false"/>
+      <w:dstrike w:val="false"/>
+      <w:color w:val="000000"/>
+      <w:position w:val="0"/>
+      <w:sz w:val="24"/>
+      <w:sz w:val="24"/>
+      <w:szCs w:val="24"/>
+      <w:u w:val="none" w:color="000000"/>
+      <w:vertAlign w:val="baseline"/>
+    </w:rPr>
+  </w:style>
+  <w:style w:type="character" w:styleId="ListLabel183">
+    <w:name w:val="ListLabel 183"/>
+    <w:qFormat/>
+    <w:rPr>
+      <w:rFonts w:eastAsia="Calibri" w:cs="Calibri"/>
+      <w:b w:val="false"/>
+      <w:i w:val="false"/>
+      <w:strike w:val="false"/>
+      <w:dstrike w:val="false"/>
+      <w:color w:val="000000"/>
+      <w:position w:val="0"/>
+      <w:sz w:val="24"/>
+      <w:sz w:val="24"/>
+      <w:szCs w:val="24"/>
+      <w:u w:val="none" w:color="000000"/>
+      <w:vertAlign w:val="baseline"/>
+    </w:rPr>
+  </w:style>
+  <w:style w:type="character" w:styleId="ListLabel184">
+    <w:name w:val="ListLabel 184"/>
+    <w:qFormat/>
+    <w:rPr>
+      <w:rFonts w:eastAsia="Calibri" w:cs="Calibri"/>
+      <w:b w:val="false"/>
+      <w:i w:val="false"/>
+      <w:strike w:val="false"/>
+      <w:dstrike w:val="false"/>
+      <w:color w:val="000000"/>
+      <w:position w:val="0"/>
+      <w:sz w:val="24"/>
+      <w:sz w:val="24"/>
+      <w:szCs w:val="24"/>
+      <w:u w:val="none" w:color="000000"/>
+      <w:vertAlign w:val="baseline"/>
+    </w:rPr>
+  </w:style>
+  <w:style w:type="character" w:styleId="ListLabel185">
+    <w:name w:val="ListLabel 185"/>
+    <w:qFormat/>
+    <w:rPr>
+      <w:rFonts w:eastAsia="Calibri" w:cs="Calibri"/>
+      <w:b w:val="false"/>
+      <w:i w:val="false"/>
+      <w:strike w:val="false"/>
+      <w:dstrike w:val="false"/>
+      <w:color w:val="000000"/>
+      <w:position w:val="0"/>
+      <w:sz w:val="24"/>
+      <w:sz w:val="24"/>
+      <w:szCs w:val="24"/>
+      <w:u w:val="none" w:color="000000"/>
+      <w:vertAlign w:val="baseline"/>
+    </w:rPr>
+  </w:style>
+  <w:style w:type="character" w:styleId="ListLabel186">
+    <w:name w:val="ListLabel 186"/>
+    <w:qFormat/>
+    <w:rPr>
+      <w:rFonts w:eastAsia="Calibri" w:cs="Calibri"/>
+      <w:b w:val="false"/>
+      <w:i w:val="false"/>
+      <w:strike w:val="false"/>
+      <w:dstrike w:val="false"/>
+      <w:color w:val="000000"/>
+      <w:position w:val="0"/>
+      <w:sz w:val="24"/>
+      <w:sz w:val="24"/>
+      <w:szCs w:val="24"/>
+      <w:u w:val="none" w:color="000000"/>
+      <w:vertAlign w:val="baseline"/>
+    </w:rPr>
+  </w:style>
+  <w:style w:type="character" w:styleId="ListLabel187">
+    <w:name w:val="ListLabel 187"/>
+    <w:qFormat/>
+    <w:rPr>
+      <w:rFonts w:eastAsia="Calibri" w:cs="Calibri"/>
+      <w:b w:val="false"/>
+      <w:i w:val="false"/>
+      <w:strike w:val="false"/>
+      <w:dstrike w:val="false"/>
+      <w:color w:val="000000"/>
+      <w:position w:val="0"/>
+      <w:sz w:val="24"/>
+      <w:sz w:val="24"/>
+      <w:szCs w:val="24"/>
+      <w:u w:val="none" w:color="000000"/>
+      <w:vertAlign w:val="baseline"/>
+    </w:rPr>
+  </w:style>
+  <w:style w:type="character" w:styleId="ListLabel188">
+    <w:name w:val="ListLabel 188"/>
+    <w:qFormat/>
+    <w:rPr>
+      <w:rFonts w:eastAsia="Calibri" w:cs="Calibri"/>
+      <w:b w:val="false"/>
+      <w:i w:val="false"/>
+      <w:strike w:val="false"/>
+      <w:dstrike w:val="false"/>
+      <w:color w:val="000000"/>
+      <w:position w:val="0"/>
+      <w:sz w:val="24"/>
+      <w:sz w:val="24"/>
+      <w:szCs w:val="24"/>
+      <w:u w:val="none" w:color="000000"/>
+      <w:vertAlign w:val="baseline"/>
+    </w:rPr>
+  </w:style>
+  <w:style w:type="character" w:styleId="ListLabel189">
+    <w:name w:val="ListLabel 189"/>
+    <w:qFormat/>
+    <w:rPr>
+      <w:rFonts w:eastAsia="Calibri" w:cs="Calibri"/>
+      <w:b w:val="false"/>
+      <w:i w:val="false"/>
+      <w:strike w:val="false"/>
+      <w:dstrike w:val="false"/>
+      <w:color w:val="000000"/>
+      <w:position w:val="0"/>
+      <w:sz w:val="24"/>
+      <w:sz w:val="24"/>
+      <w:szCs w:val="24"/>
+      <w:u w:val="none" w:color="000000"/>
+      <w:vertAlign w:val="baseline"/>
+    </w:rPr>
+  </w:style>
+  <w:style w:type="character" w:styleId="ListLabel190">
+    <w:name w:val="ListLabel 190"/>
+    <w:qFormat/>
+    <w:rPr>
+      <w:rFonts w:eastAsia="Calibri" w:cs="Calibri"/>
+      <w:b w:val="false"/>
+      <w:i w:val="false"/>
+      <w:strike w:val="false"/>
+      <w:dstrike w:val="false"/>
+      <w:color w:val="000000"/>
+      <w:position w:val="0"/>
+      <w:sz w:val="24"/>
+      <w:sz w:val="24"/>
+      <w:szCs w:val="24"/>
+      <w:u w:val="none" w:color="000000"/>
+      <w:vertAlign w:val="baseline"/>
+    </w:rPr>
+  </w:style>
+  <w:style w:type="character" w:styleId="ListLabel191">
+    <w:name w:val="ListLabel 191"/>
+    <w:qFormat/>
+    <w:rPr>
+      <w:rFonts w:eastAsia="Calibri" w:cs="Calibri"/>
+      <w:b w:val="false"/>
+      <w:i w:val="false"/>
+      <w:strike w:val="false"/>
+      <w:dstrike w:val="false"/>
+      <w:color w:val="000000"/>
+      <w:position w:val="0"/>
+      <w:sz w:val="24"/>
+      <w:sz w:val="24"/>
+      <w:szCs w:val="24"/>
+      <w:u w:val="none" w:color="000000"/>
+      <w:vertAlign w:val="baseline"/>
+    </w:rPr>
+  </w:style>
+  <w:style w:type="character" w:styleId="ListLabel192">
+    <w:name w:val="ListLabel 192"/>
+    <w:qFormat/>
+    <w:rPr>
+      <w:rFonts w:eastAsia="Calibri" w:cs="Calibri"/>
+      <w:b w:val="false"/>
+      <w:i w:val="false"/>
+      <w:strike w:val="false"/>
+      <w:dstrike w:val="false"/>
+      <w:color w:val="000000"/>
+      <w:position w:val="0"/>
+      <w:sz w:val="24"/>
+      <w:sz w:val="24"/>
+      <w:szCs w:val="24"/>
+      <w:u w:val="none" w:color="000000"/>
+      <w:vertAlign w:val="baseline"/>
+    </w:rPr>
+  </w:style>
+  <w:style w:type="character" w:styleId="ListLabel193">
+    <w:name w:val="ListLabel 193"/>
+    <w:qFormat/>
+    <w:rPr>
+      <w:rFonts w:eastAsia="Calibri" w:cs="Calibri"/>
+      <w:b w:val="false"/>
+      <w:i w:val="false"/>
+      <w:strike w:val="false"/>
+      <w:dstrike w:val="false"/>
+      <w:color w:val="000000"/>
+      <w:position w:val="0"/>
+      <w:sz w:val="24"/>
+      <w:sz w:val="24"/>
+      <w:szCs w:val="24"/>
+      <w:u w:val="none" w:color="000000"/>
+      <w:vertAlign w:val="baseline"/>
+    </w:rPr>
+  </w:style>
+  <w:style w:type="character" w:styleId="ListLabel194">
+    <w:name w:val="ListLabel 194"/>
+    <w:qFormat/>
+    <w:rPr>
+      <w:rFonts w:eastAsia="Calibri" w:cs="Calibri"/>
+      <w:b w:val="false"/>
+      <w:i w:val="false"/>
+      <w:strike w:val="false"/>
+      <w:dstrike w:val="false"/>
+      <w:color w:val="000000"/>
+      <w:position w:val="0"/>
+      <w:sz w:val="24"/>
+      <w:sz w:val="24"/>
+      <w:szCs w:val="24"/>
+      <w:u w:val="none" w:color="000000"/>
+      <w:vertAlign w:val="baseline"/>
+    </w:rPr>
+  </w:style>
+  <w:style w:type="character" w:styleId="ListLabel195">
+    <w:name w:val="ListLabel 195"/>
+    <w:qFormat/>
+    <w:rPr>
+      <w:rFonts w:eastAsia="Calibri" w:cs="Calibri"/>
+      <w:b w:val="false"/>
+      <w:i w:val="false"/>
+      <w:strike w:val="false"/>
+      <w:dstrike w:val="false"/>
+      <w:color w:val="000000"/>
+      <w:position w:val="0"/>
+      <w:sz w:val="24"/>
+      <w:sz w:val="24"/>
+      <w:szCs w:val="24"/>
+      <w:u w:val="none" w:color="000000"/>
+      <w:vertAlign w:val="baseline"/>
+    </w:rPr>
+  </w:style>
+  <w:style w:type="character" w:styleId="ListLabel196">
+    <w:name w:val="ListLabel 196"/>
+    <w:qFormat/>
+    <w:rPr>
+      <w:rFonts w:eastAsia="Calibri" w:cs="Calibri"/>
+      <w:b w:val="false"/>
+      <w:i w:val="false"/>
+      <w:strike w:val="false"/>
+      <w:dstrike w:val="false"/>
+      <w:color w:val="000000"/>
+      <w:position w:val="0"/>
+      <w:sz w:val="24"/>
+      <w:sz w:val="24"/>
+      <w:szCs w:val="24"/>
+      <w:u w:val="none" w:color="000000"/>
+      <w:vertAlign w:val="baseline"/>
+    </w:rPr>
+  </w:style>
+  <w:style w:type="character" w:styleId="ListLabel197">
+    <w:name w:val="ListLabel 197"/>
+    <w:qFormat/>
+    <w:rPr>
+      <w:rFonts w:eastAsia="Calibri" w:cs="Calibri"/>
+      <w:b w:val="false"/>
+      <w:i w:val="false"/>
+      <w:strike w:val="false"/>
+      <w:dstrike w:val="false"/>
+      <w:color w:val="000000"/>
+      <w:position w:val="0"/>
+      <w:sz w:val="24"/>
+      <w:sz w:val="24"/>
+      <w:szCs w:val="24"/>
+      <w:u w:val="none" w:color="000000"/>
+      <w:vertAlign w:val="baseline"/>
+    </w:rPr>
+  </w:style>
+  <w:style w:type="character" w:styleId="ListLabel198">
+    <w:name w:val="ListLabel 198"/>
+    <w:qFormat/>
+    <w:rPr>
+      <w:rFonts w:eastAsia="Calibri" w:cs="Calibri"/>
+      <w:b w:val="false"/>
+      <w:i w:val="false"/>
+      <w:strike w:val="false"/>
+      <w:dstrike w:val="false"/>
+      <w:color w:val="000000"/>
+      <w:position w:val="0"/>
+      <w:sz w:val="24"/>
+      <w:sz w:val="24"/>
+      <w:szCs w:val="24"/>
+      <w:u w:val="none" w:color="000000"/>
+      <w:vertAlign w:val="baseline"/>
+    </w:rPr>
+  </w:style>
+  <w:style w:type="character" w:styleId="ListLabel199">
+    <w:name w:val="ListLabel 199"/>
+    <w:qFormat/>
+    <w:rPr>
+      <w:rFonts w:eastAsia="Calibri" w:cs="Calibri"/>
+      <w:b w:val="false"/>
+      <w:i w:val="false"/>
+      <w:strike w:val="false"/>
+      <w:dstrike w:val="false"/>
+      <w:color w:val="000000"/>
+      <w:position w:val="0"/>
+      <w:sz w:val="24"/>
+      <w:sz w:val="24"/>
+      <w:szCs w:val="24"/>
+      <w:u w:val="none" w:color="000000"/>
+      <w:vertAlign w:val="baseline"/>
+    </w:rPr>
+  </w:style>
+  <w:style w:type="character" w:styleId="ListLabel200">
+    <w:name w:val="ListLabel 200"/>
+    <w:qFormat/>
+    <w:rPr>
+      <w:rFonts w:eastAsia="Calibri" w:cs="Calibri"/>
+      <w:b w:val="false"/>
+      <w:i w:val="false"/>
+      <w:strike w:val="false"/>
+      <w:dstrike w:val="false"/>
+      <w:color w:val="000000"/>
+      <w:position w:val="0"/>
+      <w:sz w:val="24"/>
+      <w:sz w:val="24"/>
+      <w:szCs w:val="24"/>
+      <w:u w:val="none" w:color="000000"/>
+      <w:vertAlign w:val="baseline"/>
+    </w:rPr>
+  </w:style>
+  <w:style w:type="character" w:styleId="ListLabel201">
+    <w:name w:val="ListLabel 201"/>
+    <w:qFormat/>
+    <w:rPr>
+      <w:rFonts w:eastAsia="Calibri" w:cs="Calibri"/>
+      <w:b w:val="false"/>
+      <w:i w:val="false"/>
+      <w:strike w:val="false"/>
+      <w:dstrike w:val="false"/>
+      <w:color w:val="000000"/>
+      <w:position w:val="0"/>
+      <w:sz w:val="24"/>
+      <w:sz w:val="24"/>
+      <w:szCs w:val="24"/>
+      <w:u w:val="none" w:color="000000"/>
+      <w:vertAlign w:val="baseline"/>
+    </w:rPr>
+  </w:style>
+  <w:style w:type="character" w:styleId="ListLabel202">
+    <w:name w:val="ListLabel 202"/>
+    <w:qFormat/>
+    <w:rPr>
+      <w:rFonts w:eastAsia="Calibri" w:cs="Calibri"/>
+      <w:b w:val="false"/>
+      <w:i w:val="false"/>
+      <w:strike w:val="false"/>
+      <w:dstrike w:val="false"/>
+      <w:color w:val="000000"/>
+      <w:position w:val="0"/>
+      <w:sz w:val="24"/>
+      <w:sz w:val="24"/>
+      <w:szCs w:val="24"/>
+      <w:u w:val="none" w:color="000000"/>
+      <w:vertAlign w:val="baseline"/>
+    </w:rPr>
+  </w:style>
+  <w:style w:type="character" w:styleId="ListLabel203">
+    <w:name w:val="ListLabel 203"/>
+    <w:qFormat/>
+    <w:rPr>
+      <w:rFonts w:eastAsia="Calibri" w:cs="Calibri"/>
+      <w:b w:val="false"/>
+      <w:i w:val="false"/>
+      <w:strike w:val="false"/>
+      <w:dstrike w:val="false"/>
+      <w:color w:val="000000"/>
+      <w:position w:val="0"/>
+      <w:sz w:val="24"/>
+      <w:sz w:val="24"/>
+      <w:szCs w:val="24"/>
+      <w:u w:val="none" w:color="000000"/>
+      <w:vertAlign w:val="baseline"/>
+    </w:rPr>
+  </w:style>
+  <w:style w:type="character" w:styleId="ListLabel204">
+    <w:name w:val="ListLabel 204"/>
+    <w:qFormat/>
+    <w:rPr>
+      <w:rFonts w:eastAsia="Calibri" w:cs="Calibri"/>
+      <w:b w:val="false"/>
+      <w:i w:val="false"/>
+      <w:strike w:val="false"/>
+      <w:dstrike w:val="false"/>
+      <w:color w:val="000000"/>
+      <w:position w:val="0"/>
+      <w:sz w:val="24"/>
+      <w:sz w:val="24"/>
+      <w:szCs w:val="24"/>
+      <w:u w:val="none" w:color="000000"/>
+      <w:vertAlign w:val="baseline"/>
+    </w:rPr>
+  </w:style>
+  <w:style w:type="character" w:styleId="ListLabel205">
+    <w:name w:val="ListLabel 205"/>
+    <w:qFormat/>
+    <w:rPr>
+      <w:rFonts w:eastAsia="Calibri" w:cs="Calibri"/>
+      <w:b w:val="false"/>
+      <w:i w:val="false"/>
+      <w:strike w:val="false"/>
+      <w:dstrike w:val="false"/>
+      <w:color w:val="000000"/>
+      <w:position w:val="0"/>
+      <w:sz w:val="24"/>
+      <w:sz w:val="24"/>
+      <w:szCs w:val="24"/>
+      <w:u w:val="none" w:color="000000"/>
+      <w:vertAlign w:val="baseline"/>
+    </w:rPr>
+  </w:style>
+  <w:style w:type="character" w:styleId="ListLabel206">
+    <w:name w:val="ListLabel 206"/>
+    <w:qFormat/>
+    <w:rPr>
+      <w:rFonts w:eastAsia="Calibri" w:cs="Calibri"/>
+      <w:b w:val="false"/>
+      <w:i w:val="false"/>
+      <w:strike w:val="false"/>
+      <w:dstrike w:val="false"/>
+      <w:color w:val="000000"/>
+      <w:position w:val="0"/>
+      <w:sz w:val="24"/>
+      <w:sz w:val="24"/>
+      <w:szCs w:val="24"/>
+      <w:u w:val="none" w:color="000000"/>
+      <w:vertAlign w:val="baseline"/>
+    </w:rPr>
+  </w:style>
+  <w:style w:type="character" w:styleId="ListLabel207">
+    <w:name w:val="ListLabel 207"/>
+    <w:qFormat/>
+    <w:rPr>
+      <w:rFonts w:eastAsia="Calibri" w:cs="Calibri"/>
+      <w:b w:val="false"/>
+      <w:i w:val="false"/>
+      <w:strike w:val="false"/>
+      <w:dstrike w:val="false"/>
+      <w:color w:val="000000"/>
+      <w:position w:val="0"/>
+      <w:sz w:val="24"/>
+      <w:sz w:val="24"/>
+      <w:szCs w:val="24"/>
+      <w:u w:val="none" w:color="000000"/>
+      <w:vertAlign w:val="baseline"/>
+    </w:rPr>
+  </w:style>
+  <w:style w:type="character" w:styleId="ListLabel208">
+    <w:name w:val="ListLabel 208"/>
+    <w:qFormat/>
+    <w:rPr>
+      <w:rFonts w:eastAsia="Calibri" w:cs="Calibri"/>
+      <w:b w:val="false"/>
+      <w:i w:val="false"/>
+      <w:strike w:val="false"/>
+      <w:dstrike w:val="false"/>
+      <w:color w:val="000000"/>
+      <w:position w:val="0"/>
+      <w:sz w:val="24"/>
+      <w:sz w:val="24"/>
+      <w:szCs w:val="24"/>
+      <w:u w:val="none" w:color="000000"/>
+      <w:vertAlign w:val="baseline"/>
+    </w:rPr>
+  </w:style>
+  <w:style w:type="character" w:styleId="ListLabel209">
+    <w:name w:val="ListLabel 209"/>
+    <w:qFormat/>
+    <w:rPr>
+      <w:rFonts w:eastAsia="Calibri" w:cs="Calibri"/>
+      <w:b w:val="false"/>
+      <w:i w:val="false"/>
+      <w:strike w:val="false"/>
+      <w:dstrike w:val="false"/>
+      <w:color w:val="000000"/>
+      <w:position w:val="0"/>
+      <w:sz w:val="24"/>
+      <w:sz w:val="24"/>
+      <w:szCs w:val="24"/>
+      <w:u w:val="none" w:color="000000"/>
+      <w:vertAlign w:val="baseline"/>
+    </w:rPr>
+  </w:style>
+  <w:style w:type="character" w:styleId="ListLabel210">
+    <w:name w:val="ListLabel 210"/>
+    <w:qFormat/>
+    <w:rPr>
+      <w:rFonts w:eastAsia="Calibri" w:cs="Calibri"/>
+      <w:b/>
+      <w:i w:val="false"/>
+      <w:strike w:val="false"/>
+      <w:dstrike w:val="false"/>
+      <w:color w:val="000000"/>
+      <w:position w:val="0"/>
+      <w:sz w:val="24"/>
+      <w:sz w:val="24"/>
+      <w:szCs w:val="24"/>
+      <w:u w:val="none" w:color="000000"/>
+      <w:vertAlign w:val="baseline"/>
+    </w:rPr>
+  </w:style>
+  <w:style w:type="character" w:styleId="ListLabel211">
+    <w:name w:val="ListLabel 211"/>
+    <w:qFormat/>
+    <w:rPr>
+      <w:rFonts w:eastAsia="Calibri" w:cs="Calibri"/>
+      <w:b w:val="false"/>
+      <w:i w:val="false"/>
+      <w:strike w:val="false"/>
+      <w:dstrike w:val="false"/>
+      <w:color w:val="000000"/>
+      <w:position w:val="0"/>
+      <w:sz w:val="24"/>
+      <w:sz w:val="24"/>
+      <w:szCs w:val="24"/>
+      <w:u w:val="none" w:color="000000"/>
+      <w:vertAlign w:val="baseline"/>
+    </w:rPr>
+  </w:style>
+  <w:style w:type="character" w:styleId="ListLabel212">
+    <w:name w:val="ListLabel 212"/>
+    <w:qFormat/>
+    <w:rPr>
+      <w:rFonts w:eastAsia="Calibri" w:cs="Calibri"/>
+      <w:b w:val="false"/>
+      <w:i w:val="false"/>
+      <w:strike w:val="false"/>
+      <w:dstrike w:val="false"/>
+      <w:color w:val="000000"/>
+      <w:position w:val="0"/>
+      <w:sz w:val="24"/>
+      <w:sz w:val="24"/>
+      <w:szCs w:val="24"/>
+      <w:u w:val="none" w:color="000000"/>
+      <w:vertAlign w:val="baseline"/>
+    </w:rPr>
+  </w:style>
+  <w:style w:type="character" w:styleId="ListLabel213">
+    <w:name w:val="ListLabel 213"/>
+    <w:qFormat/>
+    <w:rPr>
+      <w:rFonts w:eastAsia="Calibri" w:cs="Calibri"/>
+      <w:b w:val="false"/>
+      <w:i w:val="false"/>
+      <w:strike w:val="false"/>
+      <w:dstrike w:val="false"/>
+      <w:color w:val="000000"/>
+      <w:position w:val="0"/>
+      <w:sz w:val="24"/>
+      <w:sz w:val="24"/>
+      <w:szCs w:val="24"/>
+      <w:u w:val="none" w:color="000000"/>
+      <w:vertAlign w:val="baseline"/>
+    </w:rPr>
+  </w:style>
+  <w:style w:type="character" w:styleId="ListLabel214">
+    <w:name w:val="ListLabel 214"/>
+    <w:qFormat/>
+    <w:rPr>
+      <w:rFonts w:eastAsia="Calibri" w:cs="Calibri"/>
+      <w:b w:val="false"/>
+      <w:i w:val="false"/>
+      <w:strike w:val="false"/>
+      <w:dstrike w:val="false"/>
+      <w:color w:val="000000"/>
+      <w:position w:val="0"/>
+      <w:sz w:val="24"/>
+      <w:sz w:val="24"/>
+      <w:szCs w:val="24"/>
+      <w:u w:val="none" w:color="000000"/>
+      <w:vertAlign w:val="baseline"/>
+    </w:rPr>
+  </w:style>
+  <w:style w:type="character" w:styleId="ListLabel215">
+    <w:name w:val="ListLabel 215"/>
+    <w:qFormat/>
+    <w:rPr>
+      <w:rFonts w:eastAsia="Calibri" w:cs="Calibri"/>
+      <w:b w:val="false"/>
+      <w:i w:val="false"/>
+      <w:strike w:val="false"/>
+      <w:dstrike w:val="false"/>
+      <w:color w:val="000000"/>
+      <w:position w:val="0"/>
+      <w:sz w:val="24"/>
+      <w:sz w:val="24"/>
+      <w:szCs w:val="24"/>
+      <w:u w:val="none" w:color="000000"/>
+      <w:vertAlign w:val="baseline"/>
+    </w:rPr>
+  </w:style>
+  <w:style w:type="character" w:styleId="ListLabel216">
+    <w:name w:val="ListLabel 216"/>
+    <w:qFormat/>
+    <w:rPr>
+      <w:rFonts w:eastAsia="Calibri" w:cs="Calibri"/>
+      <w:b w:val="false"/>
+      <w:i w:val="false"/>
+      <w:strike w:val="false"/>
+      <w:dstrike w:val="false"/>
+      <w:color w:val="000000"/>
+      <w:position w:val="0"/>
+      <w:sz w:val="24"/>
+      <w:sz w:val="24"/>
+      <w:szCs w:val="24"/>
+      <w:u w:val="none" w:color="000000"/>
+      <w:vertAlign w:val="baseline"/>
+    </w:rPr>
+  </w:style>
   <w:style w:type="paragraph" w:styleId="Titre">
     <w:name w:val="Titre"/>
     <w:basedOn w:val="Normal"/>

</xml_diff>

<commit_message>
end of working session
</commit_message>
<xml_diff>
--- a/tp1/inf1600_tp1.docx
+++ b/tp1/inf1600_tp1.docx
@@ -205,21 +205,19 @@
         <w:rPr>
           <w:rFonts w:ascii="Times New Roman" w:hAnsi="Times New Roman"/>
         </w:rPr>
-        <w:t xml:space="preserve">  Nathan Ramsay-</w:t>
-      </w:r>
-      <w:proofErr w:type="spellStart"/>
+        <w:t xml:space="preserve">  Nathan</w:t>
+      </w:r>
       <w:r>
         <w:rPr>
           <w:rFonts w:ascii="Times New Roman" w:hAnsi="Times New Roman"/>
         </w:rPr>
-        <w:t>Veljens</w:t>
-      </w:r>
-      <w:proofErr w:type="spellEnd"/>
+        <w:t>,</w:t>
+      </w:r>
       <w:r>
         <w:rPr>
           <w:rFonts w:ascii="Times New Roman" w:hAnsi="Times New Roman"/>
         </w:rPr>
-        <w:t xml:space="preserve"> (1989944)</w:t>
+        <w:t xml:space="preserve"> Ramsay-Veljens (1989944)</w:t>
       </w:r>
     </w:p>
     <w:p>
@@ -1347,29 +1345,7 @@
                 <w:sz w:val="24"/>
                 <w:szCs w:val="24"/>
               </w:rPr>
-              <w:t>(</w:t>
-            </w:r>
-            <w:proofErr w:type="gramStart"/>
-            <w:r>
-              <w:rPr>
-                <w:rFonts w:cstheme="minorHAnsi"/>
-                <w:b/>
-                <w:bCs/>
-                <w:sz w:val="24"/>
-                <w:szCs w:val="24"/>
-              </w:rPr>
-              <w:t>a</w:t>
-            </w:r>
-            <w:proofErr w:type="gramEnd"/>
-            <w:r>
-              <w:rPr>
-                <w:rFonts w:cstheme="minorHAnsi"/>
-                <w:b/>
-                <w:bCs/>
-                <w:sz w:val="24"/>
-                <w:szCs w:val="24"/>
-              </w:rPr>
-              <w:t>)</w:t>
+              <w:t>(a)</w:t>
             </w:r>
           </w:p>
         </w:tc>
@@ -1564,29 +1540,7 @@
                 <w:sz w:val="24"/>
                 <w:szCs w:val="24"/>
               </w:rPr>
-              <w:t>(</w:t>
-            </w:r>
-            <w:proofErr w:type="gramStart"/>
-            <w:r>
-              <w:rPr>
-                <w:rFonts w:cstheme="minorHAnsi"/>
-                <w:b/>
-                <w:bCs/>
-                <w:sz w:val="24"/>
-                <w:szCs w:val="24"/>
-              </w:rPr>
-              <w:t>b</w:t>
-            </w:r>
-            <w:proofErr w:type="gramEnd"/>
-            <w:r>
-              <w:rPr>
-                <w:rFonts w:cstheme="minorHAnsi"/>
-                <w:b/>
-                <w:bCs/>
-                <w:sz w:val="24"/>
-                <w:szCs w:val="24"/>
-              </w:rPr>
-              <w:t>)</w:t>
+              <w:t>(b)</w:t>
             </w:r>
           </w:p>
         </w:tc>
@@ -1781,29 +1735,7 @@
                 <w:sz w:val="24"/>
                 <w:szCs w:val="24"/>
               </w:rPr>
-              <w:t>(</w:t>
-            </w:r>
-            <w:proofErr w:type="gramStart"/>
-            <w:r>
-              <w:rPr>
-                <w:rFonts w:cstheme="minorHAnsi"/>
-                <w:b/>
-                <w:bCs/>
-                <w:sz w:val="24"/>
-                <w:szCs w:val="24"/>
-              </w:rPr>
-              <w:t>c</w:t>
-            </w:r>
-            <w:proofErr w:type="gramEnd"/>
-            <w:r>
-              <w:rPr>
-                <w:rFonts w:cstheme="minorHAnsi"/>
-                <w:b/>
-                <w:bCs/>
-                <w:sz w:val="24"/>
-                <w:szCs w:val="24"/>
-              </w:rPr>
-              <w:t>)</w:t>
+              <w:t>(c)</w:t>
             </w:r>
           </w:p>
         </w:tc>
@@ -1998,29 +1930,7 @@
                 <w:sz w:val="24"/>
                 <w:szCs w:val="24"/>
               </w:rPr>
-              <w:t>(</w:t>
-            </w:r>
-            <w:proofErr w:type="gramStart"/>
-            <w:r>
-              <w:rPr>
-                <w:rFonts w:cstheme="minorHAnsi"/>
-                <w:b/>
-                <w:bCs/>
-                <w:sz w:val="24"/>
-                <w:szCs w:val="24"/>
-              </w:rPr>
-              <w:t>d</w:t>
-            </w:r>
-            <w:proofErr w:type="gramEnd"/>
-            <w:r>
-              <w:rPr>
-                <w:rFonts w:cstheme="minorHAnsi"/>
-                <w:b/>
-                <w:bCs/>
-                <w:sz w:val="24"/>
-                <w:szCs w:val="24"/>
-              </w:rPr>
-              <w:t>)</w:t>
+              <w:t>(d)</w:t>
             </w:r>
           </w:p>
         </w:tc>
@@ -2215,29 +2125,7 @@
                 <w:sz w:val="24"/>
                 <w:szCs w:val="24"/>
               </w:rPr>
-              <w:t>(</w:t>
-            </w:r>
-            <w:proofErr w:type="gramStart"/>
-            <w:r>
-              <w:rPr>
-                <w:rFonts w:cstheme="minorHAnsi"/>
-                <w:b/>
-                <w:bCs/>
-                <w:sz w:val="24"/>
-                <w:szCs w:val="24"/>
-              </w:rPr>
-              <w:t>e</w:t>
-            </w:r>
-            <w:proofErr w:type="gramEnd"/>
-            <w:r>
-              <w:rPr>
-                <w:rFonts w:cstheme="minorHAnsi"/>
-                <w:b/>
-                <w:bCs/>
-                <w:sz w:val="24"/>
-                <w:szCs w:val="24"/>
-              </w:rPr>
-              <w:t>)</w:t>
+              <w:t>(e)</w:t>
             </w:r>
           </w:p>
         </w:tc>
@@ -2469,7 +2357,6 @@
           <w:szCs w:val="24"/>
         </w:rPr>
       </w:pPr>
-      <w:proofErr w:type="gramStart"/>
       <w:r>
         <w:rPr>
           <w:rFonts w:ascii="Times New Roman" w:hAnsi="Times New Roman" w:cs="Times New Roman"/>
@@ -2478,18 +2365,7 @@
           <w:sz w:val="24"/>
           <w:szCs w:val="24"/>
         </w:rPr>
-        <w:t>y</w:t>
-      </w:r>
-      <w:proofErr w:type="gramEnd"/>
-      <w:r>
-        <w:rPr>
-          <w:rFonts w:ascii="Times New Roman" w:hAnsi="Times New Roman" w:cs="Times New Roman"/>
-          <w:b/>
-          <w:bCs/>
-          <w:sz w:val="24"/>
-          <w:szCs w:val="24"/>
-        </w:rPr>
-        <w:t xml:space="preserve"> = (x | (2 &lt;&lt; 4)) &amp; 254;</w:t>
+        <w:t>y = (x | (2 &lt;&lt; 4)) &amp; 254;</w:t>
       </w:r>
       <w:r>
         <w:rPr>
@@ -3153,6 +3029,16 @@
         </w:rPr>
         <w:t xml:space="preserve">ébordement signé </w:t>
       </w:r>
+      <w:r>
+        <w:rPr>
+          <w:rFonts w:cstheme="minorHAnsi"/>
+          <w:sz w:val="24"/>
+          <w:szCs w:val="24"/>
+        </w:rPr>
+        <w:t>car les deux nombres sont signés.</w:t>
+      </w:r>
+      <w:bookmarkStart w:id="0" w:name="_GoBack"/>
+      <w:bookmarkEnd w:id="0"/>
     </w:p>
     <w:p>
       <w:pPr>
@@ -3331,73 +3217,7 @@
           <w:sz w:val="24"/>
           <w:szCs w:val="24"/>
         </w:rPr>
-        <w:t xml:space="preserve">En informatique, on est souvent confronté à utiliser une organisation différente des nombres </w:t>
-      </w:r>
-      <w:proofErr w:type="spellStart"/>
-      <w:r>
-        <w:rPr>
-          <w:rFonts w:cstheme="minorHAnsi"/>
-          <w:b/>
-          <w:bCs/>
-          <w:sz w:val="24"/>
-          <w:szCs w:val="24"/>
-        </w:rPr>
-        <w:t>multioctets</w:t>
-      </w:r>
-      <w:proofErr w:type="spellEnd"/>
-      <w:r>
-        <w:rPr>
-          <w:rFonts w:cstheme="minorHAnsi"/>
-          <w:b/>
-          <w:bCs/>
-          <w:sz w:val="24"/>
-          <w:szCs w:val="24"/>
-        </w:rPr>
-        <w:t xml:space="preserve">. Les deux façons courantes d’organiser les octets sont big-endian (par exemple Sun SPARC, Apple) et </w:t>
-      </w:r>
-      <w:proofErr w:type="spellStart"/>
-      <w:r>
-        <w:rPr>
-          <w:rFonts w:cstheme="minorHAnsi"/>
-          <w:b/>
-          <w:bCs/>
-          <w:sz w:val="24"/>
-          <w:szCs w:val="24"/>
-        </w:rPr>
-        <w:t>littleendian</w:t>
-      </w:r>
-      <w:proofErr w:type="spellEnd"/>
-      <w:r>
-        <w:rPr>
-          <w:rFonts w:cstheme="minorHAnsi"/>
-          <w:b/>
-          <w:bCs/>
-          <w:sz w:val="24"/>
-          <w:szCs w:val="24"/>
-        </w:rPr>
-        <w:t xml:space="preserve"> (x86</w:t>
-      </w:r>
-      <w:proofErr w:type="gramStart"/>
-      <w:r>
-        <w:rPr>
-          <w:rFonts w:cstheme="minorHAnsi"/>
-          <w:b/>
-          <w:bCs/>
-          <w:sz w:val="24"/>
-          <w:szCs w:val="24"/>
-        </w:rPr>
-        <w:t>).Un</w:t>
-      </w:r>
-      <w:proofErr w:type="gramEnd"/>
-      <w:r>
-        <w:rPr>
-          <w:rFonts w:cstheme="minorHAnsi"/>
-          <w:b/>
-          <w:bCs/>
-          <w:sz w:val="24"/>
-          <w:szCs w:val="24"/>
-        </w:rPr>
-        <w:t xml:space="preserve"> nombre entier non signé de la longueur de 4 octets (par exemple, l’adresse du premier secteur d’une partition) est stocké dans les octets oc2, oc3, oc4, oc5.</w:t>
+        <w:t>En informatique, on est souvent confronté à utiliser une organisation différente des nombres multioctets. Les deux façons courantes d’organiser les octets sont big-endian (par exemple Sun SPARC, Apple) et littleendian (x86).Un nombre entier non signé de la longueur de 4 octets (par exemple, l’adresse du premier secteur d’une partition) est stocké dans les octets oc2, oc3, oc4, oc5.</w:t>
       </w:r>
     </w:p>
     <w:p>
@@ -3423,6 +3243,7 @@
           <w:iCs/>
           <w:sz w:val="24"/>
           <w:szCs w:val="24"/>
+          <w:lang w:val="en-US"/>
         </w:rPr>
       </w:pPr>
       <w:r>
@@ -3432,6 +3253,7 @@
           <w:iCs/>
           <w:sz w:val="24"/>
           <w:szCs w:val="24"/>
+          <w:lang w:val="en-US"/>
         </w:rPr>
         <w:t xml:space="preserve">C2BB 0861 9EEC 38A0   </w:t>
       </w:r>
@@ -3447,6 +3269,7 @@
           <w:iCs/>
           <w:sz w:val="24"/>
           <w:szCs w:val="24"/>
+          <w:lang w:val="en-US"/>
         </w:rPr>
       </w:pPr>
     </w:p>
@@ -3459,13 +3282,15 @@
           <w:rFonts w:cstheme="minorHAnsi"/>
           <w:sz w:val="24"/>
           <w:szCs w:val="24"/>
-        </w:rPr>
-      </w:pPr>
-      <w:r>
-        <w:rPr>
-          <w:rFonts w:cstheme="minorHAnsi"/>
-          <w:sz w:val="24"/>
-          <w:szCs w:val="24"/>
+          <w:lang w:val="en-US"/>
+        </w:rPr>
+      </w:pPr>
+      <w:r>
+        <w:rPr>
+          <w:rFonts w:cstheme="minorHAnsi"/>
+          <w:sz w:val="24"/>
+          <w:szCs w:val="24"/>
+          <w:lang w:val="en-US"/>
         </w:rPr>
         <w:t xml:space="preserve">En big-endian : </w:t>
       </w:r>
@@ -3489,19 +3314,21 @@
           <w:szCs w:val="24"/>
           <w:lang w:val="en-US"/>
         </w:rPr>
-        <w:t>oc</w:t>
-      </w:r>
-      <w:proofErr w:type="gramStart"/>
-      <w:r>
+        <w:t>oc0 : C2</w:t>
+      </w:r>
+    </w:p>
+    <w:p>
+      <w:pPr>
+        <w:pStyle w:val="ListParagraph"/>
+        <w:spacing w:after="50"/>
+        <w:jc w:val="both"/>
         <w:rPr>
           <w:rFonts w:cstheme="minorHAnsi"/>
           <w:sz w:val="24"/>
           <w:szCs w:val="24"/>
           <w:lang w:val="en-US"/>
         </w:rPr>
-        <w:t>0 :</w:t>
-      </w:r>
-      <w:proofErr w:type="gramEnd"/>
+      </w:pPr>
       <w:r>
         <w:rPr>
           <w:rFonts w:cstheme="minorHAnsi"/>
@@ -3509,7 +3336,7 @@
           <w:szCs w:val="24"/>
           <w:lang w:val="en-US"/>
         </w:rPr>
-        <w:t xml:space="preserve"> C2</w:t>
+        <w:t>oc1 : BB</w:t>
       </w:r>
     </w:p>
     <w:p>
@@ -3531,9 +3358,8 @@
           <w:szCs w:val="24"/>
           <w:lang w:val="en-US"/>
         </w:rPr>
-        <w:t>oc</w:t>
-      </w:r>
-      <w:proofErr w:type="gramStart"/>
+        <w:t>oc2</w:t>
+      </w:r>
       <w:r>
         <w:rPr>
           <w:rFonts w:cstheme="minorHAnsi"/>
@@ -3541,17 +3367,29 @@
           <w:szCs w:val="24"/>
           <w:lang w:val="en-US"/>
         </w:rPr>
-        <w:t>1 :</w:t>
-      </w:r>
-      <w:proofErr w:type="gramEnd"/>
-      <w:r>
+        <w:t xml:space="preserve"> : 08</w:t>
+      </w:r>
+    </w:p>
+    <w:p>
+      <w:pPr>
+        <w:pStyle w:val="ListParagraph"/>
+        <w:spacing w:after="50"/>
+        <w:jc w:val="both"/>
         <w:rPr>
           <w:rFonts w:cstheme="minorHAnsi"/>
           <w:sz w:val="24"/>
           <w:szCs w:val="24"/>
           <w:lang w:val="en-US"/>
         </w:rPr>
-        <w:t xml:space="preserve"> BB</w:t>
+      </w:pPr>
+      <w:r>
+        <w:rPr>
+          <w:rFonts w:cstheme="minorHAnsi"/>
+          <w:sz w:val="24"/>
+          <w:szCs w:val="24"/>
+          <w:lang w:val="en-US"/>
+        </w:rPr>
+        <w:t>oc3: 61</w:t>
       </w:r>
     </w:p>
     <w:p>
@@ -3563,46 +3401,15 @@
           <w:rFonts w:cstheme="minorHAnsi"/>
           <w:sz w:val="24"/>
           <w:szCs w:val="24"/>
-          <w:lang w:val="en-US"/>
-        </w:rPr>
-      </w:pPr>
-      <w:r>
-        <w:rPr>
-          <w:rFonts w:cstheme="minorHAnsi"/>
-          <w:sz w:val="24"/>
-          <w:szCs w:val="24"/>
-          <w:lang w:val="en-US"/>
-        </w:rPr>
-        <w:t>oc</w:t>
-      </w:r>
-      <w:proofErr w:type="gramStart"/>
-      <w:r>
-        <w:rPr>
-          <w:rFonts w:cstheme="minorHAnsi"/>
-          <w:sz w:val="24"/>
-          <w:szCs w:val="24"/>
-          <w:lang w:val="en-US"/>
-        </w:rPr>
-        <w:t>2</w:t>
-      </w:r>
-      <w:r>
-        <w:rPr>
-          <w:rFonts w:cstheme="minorHAnsi"/>
-          <w:sz w:val="24"/>
-          <w:szCs w:val="24"/>
-          <w:lang w:val="en-US"/>
-        </w:rPr>
-        <w:t xml:space="preserve"> :</w:t>
-      </w:r>
-      <w:proofErr w:type="gramEnd"/>
-      <w:r>
-        <w:rPr>
-          <w:rFonts w:cstheme="minorHAnsi"/>
-          <w:sz w:val="24"/>
-          <w:szCs w:val="24"/>
-          <w:lang w:val="en-US"/>
-        </w:rPr>
-        <w:t xml:space="preserve"> 08</w:t>
+        </w:rPr>
+      </w:pPr>
+      <w:r>
+        <w:rPr>
+          <w:rFonts w:cstheme="minorHAnsi"/>
+          <w:sz w:val="24"/>
+          <w:szCs w:val="24"/>
+        </w:rPr>
+        <w:t>oc4: 9E</w:t>
       </w:r>
     </w:p>
     <w:p>
@@ -3614,17 +3421,15 @@
           <w:rFonts w:cstheme="minorHAnsi"/>
           <w:sz w:val="24"/>
           <w:szCs w:val="24"/>
-          <w:lang w:val="en-US"/>
-        </w:rPr>
-      </w:pPr>
-      <w:r>
-        <w:rPr>
-          <w:rFonts w:cstheme="minorHAnsi"/>
-          <w:sz w:val="24"/>
-          <w:szCs w:val="24"/>
-          <w:lang w:val="en-US"/>
-        </w:rPr>
-        <w:t>oc3: 61</w:t>
+        </w:rPr>
+      </w:pPr>
+      <w:r>
+        <w:rPr>
+          <w:rFonts w:cstheme="minorHAnsi"/>
+          <w:sz w:val="24"/>
+          <w:szCs w:val="24"/>
+        </w:rPr>
+        <w:t>oc5: EC</w:t>
       </w:r>
     </w:p>
     <w:p>
@@ -3636,17 +3441,15 @@
           <w:rFonts w:cstheme="minorHAnsi"/>
           <w:sz w:val="24"/>
           <w:szCs w:val="24"/>
-          <w:lang w:val="en-US"/>
-        </w:rPr>
-      </w:pPr>
-      <w:r>
-        <w:rPr>
-          <w:rFonts w:cstheme="minorHAnsi"/>
-          <w:sz w:val="24"/>
-          <w:szCs w:val="24"/>
-          <w:lang w:val="en-US"/>
-        </w:rPr>
-        <w:t>oc4: 9E</w:t>
+        </w:rPr>
+      </w:pPr>
+      <w:r>
+        <w:rPr>
+          <w:rFonts w:cstheme="minorHAnsi"/>
+          <w:sz w:val="24"/>
+          <w:szCs w:val="24"/>
+        </w:rPr>
+        <w:t>oc6: 38</w:t>
       </w:r>
     </w:p>
     <w:p>
@@ -3658,59 +3461,13 @@
           <w:rFonts w:cstheme="minorHAnsi"/>
           <w:sz w:val="24"/>
           <w:szCs w:val="24"/>
-          <w:lang w:val="en-US"/>
-        </w:rPr>
-      </w:pPr>
-      <w:r>
-        <w:rPr>
-          <w:rFonts w:cstheme="minorHAnsi"/>
-          <w:sz w:val="24"/>
-          <w:szCs w:val="24"/>
-          <w:lang w:val="en-US"/>
-        </w:rPr>
-        <w:t>oc5: EC</w:t>
-      </w:r>
-    </w:p>
-    <w:p>
-      <w:pPr>
-        <w:pStyle w:val="ListParagraph"/>
-        <w:spacing w:after="50"/>
-        <w:jc w:val="both"/>
-        <w:rPr>
-          <w:rFonts w:cstheme="minorHAnsi"/>
-          <w:sz w:val="24"/>
-          <w:szCs w:val="24"/>
-          <w:lang w:val="en-US"/>
-        </w:rPr>
-      </w:pPr>
-      <w:r>
-        <w:rPr>
-          <w:rFonts w:cstheme="minorHAnsi"/>
-          <w:sz w:val="24"/>
-          <w:szCs w:val="24"/>
-          <w:lang w:val="en-US"/>
-        </w:rPr>
-        <w:t>oc6: 38</w:t>
-      </w:r>
-    </w:p>
-    <w:p>
-      <w:pPr>
-        <w:pStyle w:val="ListParagraph"/>
-        <w:spacing w:after="50"/>
-        <w:jc w:val="both"/>
-        <w:rPr>
-          <w:rFonts w:cstheme="minorHAnsi"/>
-          <w:sz w:val="24"/>
-          <w:szCs w:val="24"/>
-          <w:lang w:val="en-US"/>
-        </w:rPr>
-      </w:pPr>
-      <w:r>
-        <w:rPr>
-          <w:rFonts w:cstheme="minorHAnsi"/>
-          <w:sz w:val="24"/>
-          <w:szCs w:val="24"/>
-          <w:lang w:val="en-US"/>
+        </w:rPr>
+      </w:pPr>
+      <w:r>
+        <w:rPr>
+          <w:rFonts w:cstheme="minorHAnsi"/>
+          <w:sz w:val="24"/>
+          <w:szCs w:val="24"/>
         </w:rPr>
         <w:t>oc7: A0</w:t>
       </w:r>
@@ -3785,46 +3542,15 @@
           <w:rFonts w:cstheme="minorHAnsi"/>
           <w:sz w:val="24"/>
           <w:szCs w:val="24"/>
-          <w:lang w:val="en-US"/>
-        </w:rPr>
-      </w:pPr>
-      <w:r>
-        <w:rPr>
-          <w:rFonts w:cstheme="minorHAnsi"/>
-          <w:sz w:val="24"/>
-          <w:szCs w:val="24"/>
-          <w:lang w:val="en-US"/>
-        </w:rPr>
-        <w:t>oc</w:t>
-      </w:r>
-      <w:proofErr w:type="gramStart"/>
-      <w:r>
-        <w:rPr>
-          <w:rFonts w:cstheme="minorHAnsi"/>
-          <w:sz w:val="24"/>
-          <w:szCs w:val="24"/>
-          <w:lang w:val="en-US"/>
-        </w:rPr>
-        <w:t>0 :</w:t>
-      </w:r>
-      <w:proofErr w:type="gramEnd"/>
-      <w:r>
-        <w:rPr>
-          <w:rFonts w:cstheme="minorHAnsi"/>
-          <w:sz w:val="24"/>
-          <w:szCs w:val="24"/>
-          <w:lang w:val="en-US"/>
-        </w:rPr>
-        <w:t xml:space="preserve"> </w:t>
-      </w:r>
-      <w:r>
-        <w:rPr>
-          <w:rFonts w:cstheme="minorHAnsi"/>
-          <w:sz w:val="24"/>
-          <w:szCs w:val="24"/>
-          <w:lang w:val="en-US"/>
-        </w:rPr>
-        <w:t>A0</w:t>
+        </w:rPr>
+      </w:pPr>
+      <w:r>
+        <w:rPr>
+          <w:rFonts w:cstheme="minorHAnsi"/>
+          <w:sz w:val="24"/>
+          <w:szCs w:val="24"/>
+        </w:rPr>
+        <w:t>oc0 : A0</w:t>
       </w:r>
     </w:p>
     <w:p>
@@ -3836,46 +3562,15 @@
           <w:rFonts w:cstheme="minorHAnsi"/>
           <w:sz w:val="24"/>
           <w:szCs w:val="24"/>
-          <w:lang w:val="en-US"/>
-        </w:rPr>
-      </w:pPr>
-      <w:r>
-        <w:rPr>
-          <w:rFonts w:cstheme="minorHAnsi"/>
-          <w:sz w:val="24"/>
-          <w:szCs w:val="24"/>
-          <w:lang w:val="en-US"/>
-        </w:rPr>
-        <w:t>oc</w:t>
-      </w:r>
-      <w:proofErr w:type="gramStart"/>
-      <w:r>
-        <w:rPr>
-          <w:rFonts w:cstheme="minorHAnsi"/>
-          <w:sz w:val="24"/>
-          <w:szCs w:val="24"/>
-          <w:lang w:val="en-US"/>
-        </w:rPr>
-        <w:t>1 :</w:t>
-      </w:r>
-      <w:proofErr w:type="gramEnd"/>
-      <w:r>
-        <w:rPr>
-          <w:rFonts w:cstheme="minorHAnsi"/>
-          <w:sz w:val="24"/>
-          <w:szCs w:val="24"/>
-          <w:lang w:val="en-US"/>
-        </w:rPr>
-        <w:t xml:space="preserve"> </w:t>
-      </w:r>
-      <w:r>
-        <w:rPr>
-          <w:rFonts w:cstheme="minorHAnsi"/>
-          <w:sz w:val="24"/>
-          <w:szCs w:val="24"/>
-          <w:lang w:val="en-US"/>
-        </w:rPr>
-        <w:t>38</w:t>
+        </w:rPr>
+      </w:pPr>
+      <w:r>
+        <w:rPr>
+          <w:rFonts w:cstheme="minorHAnsi"/>
+          <w:sz w:val="24"/>
+          <w:szCs w:val="24"/>
+        </w:rPr>
+        <w:t>oc1 : 38</w:t>
       </w:r>
     </w:p>
     <w:p>
@@ -3887,46 +3582,15 @@
           <w:rFonts w:cstheme="minorHAnsi"/>
           <w:sz w:val="24"/>
           <w:szCs w:val="24"/>
-          <w:lang w:val="en-US"/>
-        </w:rPr>
-      </w:pPr>
-      <w:r>
-        <w:rPr>
-          <w:rFonts w:cstheme="minorHAnsi"/>
-          <w:sz w:val="24"/>
-          <w:szCs w:val="24"/>
-          <w:lang w:val="en-US"/>
-        </w:rPr>
-        <w:t>oc</w:t>
-      </w:r>
-      <w:proofErr w:type="gramStart"/>
-      <w:r>
-        <w:rPr>
-          <w:rFonts w:cstheme="minorHAnsi"/>
-          <w:sz w:val="24"/>
-          <w:szCs w:val="24"/>
-          <w:lang w:val="en-US"/>
-        </w:rPr>
-        <w:t>2</w:t>
-      </w:r>
-      <w:r>
-        <w:rPr>
-          <w:rFonts w:cstheme="minorHAnsi"/>
-          <w:sz w:val="24"/>
-          <w:szCs w:val="24"/>
-          <w:lang w:val="en-US"/>
-        </w:rPr>
-        <w:t xml:space="preserve"> :</w:t>
-      </w:r>
-      <w:proofErr w:type="gramEnd"/>
-      <w:r>
-        <w:rPr>
-          <w:rFonts w:cstheme="minorHAnsi"/>
-          <w:sz w:val="24"/>
-          <w:szCs w:val="24"/>
-          <w:lang w:val="en-US"/>
-        </w:rPr>
-        <w:t xml:space="preserve"> EC</w:t>
+        </w:rPr>
+      </w:pPr>
+      <w:r>
+        <w:rPr>
+          <w:rFonts w:cstheme="minorHAnsi"/>
+          <w:sz w:val="24"/>
+          <w:szCs w:val="24"/>
+        </w:rPr>
+        <w:t>oc2 : EC</w:t>
       </w:r>
     </w:p>
     <w:p>
@@ -3938,15 +3602,13 @@
           <w:rFonts w:cstheme="minorHAnsi"/>
           <w:sz w:val="24"/>
           <w:szCs w:val="24"/>
-          <w:lang w:val="en-US"/>
-        </w:rPr>
-      </w:pPr>
-      <w:r>
-        <w:rPr>
-          <w:rFonts w:cstheme="minorHAnsi"/>
-          <w:sz w:val="24"/>
-          <w:szCs w:val="24"/>
-          <w:lang w:val="en-US"/>
+        </w:rPr>
+      </w:pPr>
+      <w:r>
+        <w:rPr>
+          <w:rFonts w:cstheme="minorHAnsi"/>
+          <w:sz w:val="24"/>
+          <w:szCs w:val="24"/>
         </w:rPr>
         <w:t>oc3: 9E</w:t>
       </w:r>
@@ -3960,15 +3622,13 @@
           <w:rFonts w:cstheme="minorHAnsi"/>
           <w:sz w:val="24"/>
           <w:szCs w:val="24"/>
-          <w:lang w:val="en-US"/>
-        </w:rPr>
-      </w:pPr>
-      <w:r>
-        <w:rPr>
-          <w:rFonts w:cstheme="minorHAnsi"/>
-          <w:sz w:val="24"/>
-          <w:szCs w:val="24"/>
-          <w:lang w:val="en-US"/>
+        </w:rPr>
+      </w:pPr>
+      <w:r>
+        <w:rPr>
+          <w:rFonts w:cstheme="minorHAnsi"/>
+          <w:sz w:val="24"/>
+          <w:szCs w:val="24"/>
         </w:rPr>
         <w:t>oc4: 61</w:t>
       </w:r>
@@ -3982,15 +3642,13 @@
           <w:rFonts w:cstheme="minorHAnsi"/>
           <w:sz w:val="24"/>
           <w:szCs w:val="24"/>
-          <w:lang w:val="en-US"/>
-        </w:rPr>
-      </w:pPr>
-      <w:r>
-        <w:rPr>
-          <w:rFonts w:cstheme="minorHAnsi"/>
-          <w:sz w:val="24"/>
-          <w:szCs w:val="24"/>
-          <w:lang w:val="en-US"/>
+        </w:rPr>
+      </w:pPr>
+      <w:r>
+        <w:rPr>
+          <w:rFonts w:cstheme="minorHAnsi"/>
+          <w:sz w:val="24"/>
+          <w:szCs w:val="24"/>
         </w:rPr>
         <w:t>oc5: 08</w:t>
       </w:r>
@@ -4004,15 +3662,13 @@
           <w:rFonts w:cstheme="minorHAnsi"/>
           <w:sz w:val="24"/>
           <w:szCs w:val="24"/>
-          <w:lang w:val="en-US"/>
-        </w:rPr>
-      </w:pPr>
-      <w:r>
-        <w:rPr>
-          <w:rFonts w:cstheme="minorHAnsi"/>
-          <w:sz w:val="24"/>
-          <w:szCs w:val="24"/>
-          <w:lang w:val="en-US"/>
+        </w:rPr>
+      </w:pPr>
+      <w:r>
+        <w:rPr>
+          <w:rFonts w:cstheme="minorHAnsi"/>
+          <w:sz w:val="24"/>
+          <w:szCs w:val="24"/>
         </w:rPr>
         <w:t>oc6: BB</w:t>
       </w:r>
@@ -4026,15 +3682,13 @@
           <w:rFonts w:cstheme="minorHAnsi"/>
           <w:sz w:val="24"/>
           <w:szCs w:val="24"/>
-          <w:lang w:val="en-US"/>
-        </w:rPr>
-      </w:pPr>
-      <w:r>
-        <w:rPr>
-          <w:rFonts w:cstheme="minorHAnsi"/>
-          <w:sz w:val="24"/>
-          <w:szCs w:val="24"/>
-          <w:lang w:val="en-US"/>
+        </w:rPr>
+      </w:pPr>
+      <w:r>
+        <w:rPr>
+          <w:rFonts w:cstheme="minorHAnsi"/>
+          <w:sz w:val="24"/>
+          <w:szCs w:val="24"/>
         </w:rPr>
         <w:t>oc7: C2</w:t>
       </w:r>
@@ -4821,25 +4475,7 @@
           <w:sz w:val="24"/>
           <w:szCs w:val="24"/>
         </w:rPr>
-        <w:t xml:space="preserve"> ou 1,64 </w:t>
-      </w:r>
-      <w:proofErr w:type="spellStart"/>
-      <w:r>
-        <w:rPr>
-          <w:rFonts w:cstheme="minorHAnsi"/>
-          <w:sz w:val="24"/>
-          <w:szCs w:val="24"/>
-        </w:rPr>
-        <w:t>GiB</w:t>
-      </w:r>
-      <w:proofErr w:type="spellEnd"/>
-      <w:r>
-        <w:rPr>
-          <w:rFonts w:cstheme="minorHAnsi"/>
-          <w:sz w:val="24"/>
-          <w:szCs w:val="24"/>
-        </w:rPr>
-        <w:t>.</w:t>
+        <w:t xml:space="preserve"> ou 1,64 GiB.</w:t>
       </w:r>
     </w:p>
     <w:p>
@@ -4915,25 +4551,7 @@
           <w:sz w:val="24"/>
           <w:szCs w:val="24"/>
         </w:rPr>
-        <w:t>((secteur/</w:t>
-      </w:r>
-      <w:proofErr w:type="gramStart"/>
-      <w:r>
-        <w:rPr>
-          <w:rFonts w:cstheme="minorHAnsi"/>
-          <w:sz w:val="24"/>
-          <w:szCs w:val="24"/>
-        </w:rPr>
-        <w:t>piste)*</w:t>
-      </w:r>
-      <w:proofErr w:type="gramEnd"/>
-      <w:r>
-        <w:rPr>
-          <w:rFonts w:cstheme="minorHAnsi"/>
-          <w:sz w:val="24"/>
-          <w:szCs w:val="24"/>
-        </w:rPr>
-        <w:t>(rotation/seconde)*(octet/secteur)*(bits/octets))/zones</w:t>
+        <w:t>((secteur/piste)*(rotation/seconde)*(octet/secteur)*(bits/octets))/zones</w:t>
       </w:r>
     </w:p>
     <w:p>
@@ -4964,23 +4582,13 @@
         </w:rPr>
         <w:t xml:space="preserve"> </w:t>
       </w:r>
-      <w:proofErr w:type="gramStart"/>
-      <w:r>
-        <w:rPr>
-          <w:rFonts w:cstheme="minorHAnsi"/>
-          <w:sz w:val="24"/>
-          <w:szCs w:val="24"/>
-        </w:rPr>
-        <w:t>/(</w:t>
-      </w:r>
-      <w:proofErr w:type="gramEnd"/>
-      <w:r>
-        <w:rPr>
-          <w:rFonts w:cstheme="minorHAnsi"/>
-          <w:sz w:val="24"/>
-          <w:szCs w:val="24"/>
-        </w:rPr>
-        <w:t>10^6)=288,65 Mb/s</w:t>
+      <w:r>
+        <w:rPr>
+          <w:rFonts w:cstheme="minorHAnsi"/>
+          <w:sz w:val="24"/>
+          <w:szCs w:val="24"/>
+        </w:rPr>
+        <w:t>/(10^6)=288,65 Mb/s</w:t>
       </w:r>
     </w:p>
     <w:p>
@@ -5012,23 +4620,13 @@
         </w:rPr>
         <w:t xml:space="preserve"> </w:t>
       </w:r>
-      <w:proofErr w:type="gramStart"/>
-      <w:r>
-        <w:rPr>
-          <w:rFonts w:cstheme="minorHAnsi"/>
-          <w:sz w:val="24"/>
-          <w:szCs w:val="24"/>
-        </w:rPr>
-        <w:t>/(</w:t>
-      </w:r>
-      <w:proofErr w:type="gramEnd"/>
-      <w:r>
-        <w:rPr>
-          <w:rFonts w:cstheme="minorHAnsi"/>
-          <w:sz w:val="24"/>
-          <w:szCs w:val="24"/>
-        </w:rPr>
-        <w:t>10^6)= 320,72 Mb/s</w:t>
+      <w:r>
+        <w:rPr>
+          <w:rFonts w:cstheme="minorHAnsi"/>
+          <w:sz w:val="24"/>
+          <w:szCs w:val="24"/>
+        </w:rPr>
+        <w:t>/(10^6)= 320,72 Mb/s</w:t>
       </w:r>
     </w:p>
     <w:p>
@@ -5049,25 +4647,7 @@
           <w:sz w:val="24"/>
           <w:szCs w:val="24"/>
         </w:rPr>
-        <w:t>Zone 2= (5400/60*532*512*</w:t>
-      </w:r>
-      <w:proofErr w:type="gramStart"/>
-      <w:r>
-        <w:rPr>
-          <w:rFonts w:cstheme="minorHAnsi"/>
-          <w:sz w:val="24"/>
-          <w:szCs w:val="24"/>
-        </w:rPr>
-        <w:t>8)/</w:t>
-      </w:r>
-      <w:proofErr w:type="gramEnd"/>
-      <w:r>
-        <w:rPr>
-          <w:rFonts w:cstheme="minorHAnsi"/>
-          <w:sz w:val="24"/>
-          <w:szCs w:val="24"/>
-        </w:rPr>
-        <w:t>(10^6)= 196,12 Mb/s</w:t>
+        <w:t>Zone 2= (5400/60*532*512*8)/(10^6)= 196,12 Mb/s</w:t>
       </w:r>
     </w:p>
     <w:p>
@@ -5088,25 +4668,7 @@
           <w:sz w:val="24"/>
           <w:szCs w:val="24"/>
         </w:rPr>
-        <w:t>Zone 3= (5400/60*841*512*</w:t>
-      </w:r>
-      <w:proofErr w:type="gramStart"/>
-      <w:r>
-        <w:rPr>
-          <w:rFonts w:cstheme="minorHAnsi"/>
-          <w:sz w:val="24"/>
-          <w:szCs w:val="24"/>
-        </w:rPr>
-        <w:t>8)/</w:t>
-      </w:r>
-      <w:proofErr w:type="gramEnd"/>
-      <w:r>
-        <w:rPr>
-          <w:rFonts w:cstheme="minorHAnsi"/>
-          <w:sz w:val="24"/>
-          <w:szCs w:val="24"/>
-        </w:rPr>
-        <w:t>(10^6)= 310,03 Mb/s</w:t>
+        <w:t>Zone 3= (5400/60*841*512*8)/(10^6)= 310,03 Mb/s</w:t>
       </w:r>
     </w:p>
     <w:p>
@@ -5202,25 +4764,7 @@
           <w:sz w:val="24"/>
           <w:szCs w:val="24"/>
         </w:rPr>
-        <w:t xml:space="preserve">Le disque dur a un bus </w:t>
-      </w:r>
-      <w:proofErr w:type="spellStart"/>
-      <w:r>
-        <w:rPr>
-          <w:rFonts w:cstheme="minorHAnsi"/>
-          <w:sz w:val="24"/>
-          <w:szCs w:val="24"/>
-        </w:rPr>
-        <w:t>PCIe</w:t>
-      </w:r>
-      <w:proofErr w:type="spellEnd"/>
-      <w:r>
-        <w:rPr>
-          <w:rFonts w:cstheme="minorHAnsi"/>
-          <w:sz w:val="24"/>
-          <w:szCs w:val="24"/>
-        </w:rPr>
-        <w:t xml:space="preserve"> de vitesse 3000 Mb/s, ce qui est nettement supérieure au taux de lecture moyenne de notre disque qui est 278,88 Mb</w:t>
+        <w:t>Le disque dur a un bus PCIe de vitesse 3000 Mb/s, ce qui est nettement supérieure au taux de lecture moyenne de notre disque qui est 278,88 Mb</w:t>
       </w:r>
       <w:r>
         <w:rPr>
@@ -5350,29 +4894,7 @@
           <w:sz w:val="24"/>
           <w:szCs w:val="24"/>
         </w:rPr>
-        <w:t xml:space="preserve">SUBMUL Ra, </w:t>
-      </w:r>
-      <w:proofErr w:type="spellStart"/>
-      <w:proofErr w:type="gramStart"/>
-      <w:r>
-        <w:rPr>
-          <w:b/>
-          <w:bCs/>
-          <w:sz w:val="24"/>
-          <w:szCs w:val="24"/>
-        </w:rPr>
-        <w:t>Rb,k</w:t>
-      </w:r>
-      <w:proofErr w:type="spellEnd"/>
-      <w:proofErr w:type="gramEnd"/>
-      <w:r>
-        <w:rPr>
-          <w:b/>
-          <w:bCs/>
-          <w:sz w:val="24"/>
-          <w:szCs w:val="24"/>
-        </w:rPr>
-        <w:t xml:space="preserve">  </w:t>
+        <w:t xml:space="preserve">SUBMUL Ra, Rb,k  </w:t>
       </w:r>
     </w:p>
     <w:p>
@@ -5412,27 +4934,7 @@
           <w:szCs w:val="24"/>
           <w:lang w:val="en-CA"/>
         </w:rPr>
-        <w:t>IR &lt;- M[PC</w:t>
-      </w:r>
-      <w:proofErr w:type="gramStart"/>
-      <w:r>
-        <w:rPr>
-          <w:rFonts w:cstheme="minorHAnsi"/>
-          <w:sz w:val="24"/>
-          <w:szCs w:val="24"/>
-          <w:lang w:val="en-CA"/>
-        </w:rPr>
-        <w:t>] :</w:t>
-      </w:r>
-      <w:proofErr w:type="gramEnd"/>
-      <w:r>
-        <w:rPr>
-          <w:rFonts w:cstheme="minorHAnsi"/>
-          <w:sz w:val="24"/>
-          <w:szCs w:val="24"/>
-          <w:lang w:val="en-CA"/>
-        </w:rPr>
-        <w:t xml:space="preserve"> PC &lt;- PC+4;</w:t>
+        <w:t>IR &lt;- M[PC] : PC &lt;- PC+4;</w:t>
       </w:r>
     </w:p>
     <w:p>
@@ -5445,25 +4947,17 @@
           <w:rFonts w:cstheme="minorHAnsi"/>
           <w:sz w:val="24"/>
           <w:szCs w:val="24"/>
-        </w:rPr>
-      </w:pPr>
-      <w:proofErr w:type="gramStart"/>
-      <w:r>
-        <w:rPr>
-          <w:rFonts w:cstheme="minorHAnsi"/>
-          <w:sz w:val="24"/>
-          <w:szCs w:val="24"/>
-        </w:rPr>
-        <w:t>SUBMUL( :</w:t>
-      </w:r>
-      <w:proofErr w:type="gramEnd"/>
-      <w:r>
-        <w:rPr>
-          <w:rFonts w:cstheme="minorHAnsi"/>
-          <w:sz w:val="24"/>
-          <w:szCs w:val="24"/>
-        </w:rPr>
-        <w:t>=op=3) -&gt; Ra &lt;- (Ra-Rb)/k;</w:t>
+          <w:lang w:val="en-US"/>
+        </w:rPr>
+      </w:pPr>
+      <w:r>
+        <w:rPr>
+          <w:rFonts w:cstheme="minorHAnsi"/>
+          <w:sz w:val="24"/>
+          <w:szCs w:val="24"/>
+          <w:lang w:val="en-US"/>
+        </w:rPr>
+        <w:t>SUBMUL( :=op=3) -&gt; Ra &lt;- (Ra-Rb)/k;</w:t>
       </w:r>
     </w:p>
     <w:p>
@@ -5476,6 +4970,7 @@
           <w:rFonts w:cstheme="minorHAnsi"/>
           <w:sz w:val="24"/>
           <w:szCs w:val="24"/>
+          <w:lang w:val="en-US"/>
         </w:rPr>
       </w:pPr>
     </w:p>
@@ -5489,46 +4984,15 @@
           <w:rFonts w:cstheme="minorHAnsi"/>
           <w:sz w:val="24"/>
           <w:szCs w:val="24"/>
-          <w:lang w:val="en-US"/>
-        </w:rPr>
-      </w:pPr>
-      <w:r>
-        <w:rPr>
-          <w:rFonts w:cstheme="minorHAnsi"/>
-          <w:sz w:val="24"/>
-          <w:szCs w:val="24"/>
-          <w:lang w:val="en-US"/>
-        </w:rPr>
-        <w:t>(IR&lt;</w:t>
-      </w:r>
-      <w:proofErr w:type="gramStart"/>
-      <w:r>
-        <w:rPr>
-          <w:rFonts w:cstheme="minorHAnsi"/>
-          <w:sz w:val="24"/>
-          <w:szCs w:val="24"/>
-          <w:lang w:val="en-US"/>
-        </w:rPr>
-        <w:t>31..</w:t>
-      </w:r>
-      <w:proofErr w:type="gramEnd"/>
-      <w:r>
-        <w:rPr>
-          <w:rFonts w:cstheme="minorHAnsi"/>
-          <w:sz w:val="24"/>
-          <w:szCs w:val="24"/>
-          <w:lang w:val="en-US"/>
-        </w:rPr>
-        <w:t>27&gt;=3)-&gt;R[IR&lt;26..22&gt;]&lt;-((R[IR&lt;26..22&gt;-R[I</w:t>
-      </w:r>
-      <w:r>
-        <w:rPr>
-          <w:rFonts w:cstheme="minorHAnsi"/>
-          <w:sz w:val="24"/>
-          <w:szCs w:val="24"/>
-          <w:lang w:val="en-US"/>
-        </w:rPr>
-        <w:t>R&lt;21..17&gt;)/(IR&lt;16..0&gt;));</w:t>
+        </w:rPr>
+      </w:pPr>
+      <w:r>
+        <w:rPr>
+          <w:rFonts w:cstheme="minorHAnsi"/>
+          <w:sz w:val="24"/>
+          <w:szCs w:val="24"/>
+        </w:rPr>
+        <w:t>(IR&lt;31..27&gt;=3)-&gt;R[IR&lt;26..22&gt;]&lt;-((R[IR&lt;26..22&gt;-R[IR&lt;21..17&gt;)/(IR&lt;16..0&gt;));</w:t>
       </w:r>
     </w:p>
     <w:p>
@@ -5541,37 +5005,15 @@
           <w:rFonts w:cstheme="minorHAnsi"/>
           <w:sz w:val="24"/>
           <w:szCs w:val="24"/>
-          <w:lang w:val="en-US"/>
-        </w:rPr>
-      </w:pPr>
-      <w:r>
-        <w:rPr>
-          <w:rFonts w:cstheme="minorHAnsi"/>
-          <w:sz w:val="24"/>
-          <w:szCs w:val="24"/>
-          <w:lang w:val="en-US"/>
-        </w:rPr>
-        <w:t>avec IR&lt;</w:t>
-      </w:r>
-      <w:proofErr w:type="gramStart"/>
-      <w:r>
-        <w:rPr>
-          <w:rFonts w:cstheme="minorHAnsi"/>
-          <w:sz w:val="24"/>
-          <w:szCs w:val="24"/>
-          <w:lang w:val="en-US"/>
-        </w:rPr>
-        <w:t>16..</w:t>
-      </w:r>
-      <w:proofErr w:type="gramEnd"/>
-      <w:r>
-        <w:rPr>
-          <w:rFonts w:cstheme="minorHAnsi"/>
-          <w:sz w:val="24"/>
-          <w:szCs w:val="24"/>
-          <w:lang w:val="en-US"/>
-        </w:rPr>
-        <w:t>0&gt;=5.</w:t>
+        </w:rPr>
+      </w:pPr>
+      <w:r>
+        <w:rPr>
+          <w:rFonts w:cstheme="minorHAnsi"/>
+          <w:sz w:val="24"/>
+          <w:szCs w:val="24"/>
+        </w:rPr>
+        <w:t>avec IR&lt;16..0&gt;=5.</w:t>
       </w:r>
     </w:p>
     <w:p>
@@ -5583,7 +5025,6 @@
           <w:rFonts w:ascii="Times New Roman" w:hAnsi="Times New Roman" w:cs="Times New Roman"/>
           <w:sz w:val="24"/>
           <w:szCs w:val="24"/>
-          <w:lang w:val="en-CA"/>
         </w:rPr>
       </w:pPr>
     </w:p>
@@ -5614,22 +5055,8 @@
           <w:sz w:val="24"/>
           <w:szCs w:val="24"/>
         </w:rPr>
-        <w:t xml:space="preserve">DECREM </w:t>
-      </w:r>
-      <w:proofErr w:type="spellStart"/>
-      <w:proofErr w:type="gramStart"/>
-      <w:r>
-        <w:rPr>
-          <w:rFonts w:cstheme="minorHAnsi"/>
-          <w:b/>
-          <w:bCs/>
-          <w:sz w:val="24"/>
-          <w:szCs w:val="24"/>
-        </w:rPr>
-        <w:t>Ra,Rb</w:t>
-      </w:r>
-      <w:proofErr w:type="spellEnd"/>
-      <w:proofErr w:type="gramEnd"/>
+        <w:t>DECREM Ra,Rb</w:t>
+      </w:r>
     </w:p>
     <w:p>
       <w:pPr>
@@ -5651,27 +5078,7 @@
           <w:szCs w:val="24"/>
           <w:lang w:val="en-US"/>
         </w:rPr>
-        <w:t>IR &lt;- M[PC</w:t>
-      </w:r>
-      <w:proofErr w:type="gramStart"/>
-      <w:r>
-        <w:rPr>
-          <w:rFonts w:cstheme="minorHAnsi"/>
-          <w:sz w:val="24"/>
-          <w:szCs w:val="24"/>
-          <w:lang w:val="en-US"/>
-        </w:rPr>
-        <w:t>] :</w:t>
-      </w:r>
-      <w:proofErr w:type="gramEnd"/>
-      <w:r>
-        <w:rPr>
-          <w:rFonts w:cstheme="minorHAnsi"/>
-          <w:sz w:val="24"/>
-          <w:szCs w:val="24"/>
-          <w:lang w:val="en-US"/>
-        </w:rPr>
-        <w:t xml:space="preserve"> PC &lt;- PC+4;</w:t>
+        <w:t>IR &lt;- M[PC] : PC &lt;- PC+4;</w:t>
       </w:r>
     </w:p>
     <w:p>
@@ -5687,7 +5094,6 @@
           <w:lang w:val="en-CA"/>
         </w:rPr>
       </w:pPr>
-      <w:proofErr w:type="gramStart"/>
       <w:r>
         <w:rPr>
           <w:rFonts w:cstheme="minorHAnsi"/>
@@ -5695,9 +5101,8 @@
           <w:szCs w:val="24"/>
           <w:lang w:val="en-CA"/>
         </w:rPr>
-        <w:t>DECREM( :</w:t>
-      </w:r>
-      <w:proofErr w:type="gramEnd"/>
+        <w:t>DECREM( :=op=8) -&gt; R</w:t>
+      </w:r>
       <w:r>
         <w:rPr>
           <w:rFonts w:cstheme="minorHAnsi"/>
@@ -5705,9 +5110,8 @@
           <w:szCs w:val="24"/>
           <w:lang w:val="en-CA"/>
         </w:rPr>
-        <w:t xml:space="preserve">=op=8) -&gt; </w:t>
-      </w:r>
-      <w:proofErr w:type="spellStart"/>
+        <w:t>b</w:t>
+      </w:r>
       <w:r>
         <w:rPr>
           <w:rFonts w:cstheme="minorHAnsi"/>
@@ -5715,7 +5119,7 @@
           <w:szCs w:val="24"/>
           <w:lang w:val="en-CA"/>
         </w:rPr>
-        <w:t>R</w:t>
+        <w:t xml:space="preserve"> &lt;- </w:t>
       </w:r>
       <w:r>
         <w:rPr>
@@ -5724,9 +5128,8 @@
           <w:szCs w:val="24"/>
           <w:lang w:val="en-CA"/>
         </w:rPr>
-        <w:t>b</w:t>
-      </w:r>
-      <w:proofErr w:type="spellEnd"/>
+        <w:t>(</w:t>
+      </w:r>
       <w:r>
         <w:rPr>
           <w:rFonts w:cstheme="minorHAnsi"/>
@@ -5734,7 +5137,7 @@
           <w:szCs w:val="24"/>
           <w:lang w:val="en-CA"/>
         </w:rPr>
-        <w:t xml:space="preserve"> &lt;- </w:t>
+        <w:t>k*R</w:t>
       </w:r>
       <w:r>
         <w:rPr>
@@ -5743,45 +5146,7 @@
           <w:szCs w:val="24"/>
           <w:lang w:val="en-CA"/>
         </w:rPr>
-        <w:t>(</w:t>
-      </w:r>
-      <w:r>
-        <w:rPr>
-          <w:rFonts w:cstheme="minorHAnsi"/>
-          <w:sz w:val="24"/>
-          <w:szCs w:val="24"/>
-          <w:lang w:val="en-CA"/>
-        </w:rPr>
-        <w:t>k*</w:t>
-      </w:r>
-      <w:proofErr w:type="spellStart"/>
-      <w:r>
-        <w:rPr>
-          <w:rFonts w:cstheme="minorHAnsi"/>
-          <w:sz w:val="24"/>
-          <w:szCs w:val="24"/>
-          <w:lang w:val="en-CA"/>
-        </w:rPr>
-        <w:t>R</w:t>
-      </w:r>
-      <w:r>
-        <w:rPr>
-          <w:rFonts w:cstheme="minorHAnsi"/>
-          <w:sz w:val="24"/>
-          <w:szCs w:val="24"/>
-          <w:lang w:val="en-CA"/>
-        </w:rPr>
-        <w:t>b</w:t>
-      </w:r>
-      <w:proofErr w:type="spellEnd"/>
-      <w:r>
-        <w:rPr>
-          <w:rFonts w:cstheme="minorHAnsi"/>
-          <w:sz w:val="24"/>
-          <w:szCs w:val="24"/>
-          <w:lang w:val="en-CA"/>
-        </w:rPr>
-        <w:t>)</w:t>
+        <w:t>b)</w:t>
       </w:r>
       <w:r>
         <w:rPr>
@@ -5853,15 +5218,13 @@
           <w:rFonts w:cstheme="minorHAnsi"/>
           <w:sz w:val="24"/>
           <w:szCs w:val="24"/>
-          <w:lang w:val="en-CA"/>
-        </w:rPr>
-      </w:pPr>
-      <w:r>
-        <w:rPr>
-          <w:rFonts w:cstheme="minorHAnsi"/>
-          <w:sz w:val="24"/>
-          <w:szCs w:val="24"/>
-          <w:lang w:val="en-CA"/>
+        </w:rPr>
+      </w:pPr>
+      <w:r>
+        <w:rPr>
+          <w:rFonts w:cstheme="minorHAnsi"/>
+          <w:sz w:val="24"/>
+          <w:szCs w:val="24"/>
         </w:rPr>
         <w:t xml:space="preserve">(IR&lt;31..27&gt;=8)-&gt;(R[IR&lt;26..22&gt;]&lt;- ((IR&lt;16..0&gt;) * R[IR&lt;26..22&gt;]) : (R[IR&lt;21..17]) </w:t>
       </w:r>
@@ -5870,7 +5233,6 @@
           <w:rFonts w:cstheme="minorHAnsi"/>
           <w:sz w:val="24"/>
           <w:szCs w:val="24"/>
-          <w:lang w:val="en-CA"/>
         </w:rPr>
         <w:t>&lt;-</w:t>
       </w:r>
@@ -5879,7 +5241,6 @@
           <w:rFonts w:cstheme="minorHAnsi"/>
           <w:sz w:val="24"/>
           <w:szCs w:val="24"/>
-          <w:lang w:val="en-CA"/>
         </w:rPr>
         <w:t>(IR&lt;16..0&gt;) * R[IR&lt;</w:t>
       </w:r>
@@ -5888,7 +5249,6 @@
           <w:rFonts w:cstheme="minorHAnsi"/>
           <w:sz w:val="24"/>
           <w:szCs w:val="24"/>
-          <w:lang w:val="en-CA"/>
         </w:rPr>
         <w:t>21..17&gt;]);</w:t>
       </w:r>
@@ -5903,7 +5263,6 @@
           <w:rFonts w:cstheme="minorHAnsi"/>
           <w:sz w:val="24"/>
           <w:szCs w:val="24"/>
-          <w:lang w:val="en-CA"/>
         </w:rPr>
       </w:pPr>
     </w:p>
@@ -5917,7 +5276,6 @@
           <w:rFonts w:cstheme="minorHAnsi"/>
           <w:sz w:val="24"/>
           <w:szCs w:val="24"/>
-          <w:lang w:val="en-CA"/>
         </w:rPr>
       </w:pPr>
     </w:p>
@@ -5931,7 +5289,6 @@
           <w:rFonts w:cstheme="minorHAnsi"/>
           <w:sz w:val="24"/>
           <w:szCs w:val="24"/>
-          <w:lang w:val="en-CA"/>
         </w:rPr>
       </w:pPr>
     </w:p>
@@ -5945,7 +5302,6 @@
           <w:rFonts w:cstheme="minorHAnsi"/>
           <w:sz w:val="24"/>
           <w:szCs w:val="24"/>
-          <w:lang w:val="en-CA"/>
         </w:rPr>
       </w:pPr>
     </w:p>
@@ -5959,7 +5315,6 @@
           <w:rFonts w:cstheme="minorHAnsi"/>
           <w:sz w:val="24"/>
           <w:szCs w:val="24"/>
-          <w:lang w:val="en-CA"/>
         </w:rPr>
       </w:pPr>
     </w:p>
@@ -5973,7 +5328,6 @@
           <w:rFonts w:cstheme="minorHAnsi"/>
           <w:sz w:val="24"/>
           <w:szCs w:val="24"/>
-          <w:lang w:val="en-CA"/>
         </w:rPr>
       </w:pPr>
     </w:p>
@@ -6032,7 +5386,6 @@
           <w:rFonts w:cstheme="minorHAnsi"/>
           <w:sz w:val="24"/>
           <w:szCs w:val="24"/>
-          <w:lang w:val="en-US"/>
         </w:rPr>
       </w:pPr>
     </w:p>
@@ -6048,7 +5401,6 @@
           <w:bCs/>
           <w:sz w:val="24"/>
           <w:szCs w:val="24"/>
-          <w:lang w:val="en-US"/>
         </w:rPr>
       </w:pPr>
     </w:p>
@@ -6133,7 +5485,6 @@
           <w:lang w:val="en-US"/>
         </w:rPr>
       </w:pPr>
-      <w:proofErr w:type="spellStart"/>
       <w:r>
         <w:rPr>
           <w:rFonts w:cstheme="minorHAnsi"/>
@@ -6143,19 +5494,7 @@
           <w:szCs w:val="24"/>
           <w:lang w:val="en-US"/>
         </w:rPr>
-        <w:t>Partie</w:t>
-      </w:r>
-      <w:proofErr w:type="spellEnd"/>
-      <w:r>
-        <w:rPr>
-          <w:rFonts w:cstheme="minorHAnsi"/>
-          <w:b/>
-          <w:bCs/>
-          <w:sz w:val="24"/>
-          <w:szCs w:val="24"/>
-          <w:lang w:val="en-US"/>
-        </w:rPr>
-        <w:t xml:space="preserve"> 1.</w:t>
+        <w:t>Partie 1.</w:t>
       </w:r>
     </w:p>
     <w:p>
@@ -6191,7 +5530,6 @@
           <w:lang w:val="en-US"/>
         </w:rPr>
       </w:pPr>
-      <w:proofErr w:type="spellStart"/>
       <w:r>
         <w:rPr>
           <w:rFonts w:cstheme="minorHAnsi"/>
@@ -6199,37 +5537,7 @@
           <w:szCs w:val="24"/>
           <w:lang w:val="en-US"/>
         </w:rPr>
-        <w:t>Soit</w:t>
-      </w:r>
-      <w:proofErr w:type="spellEnd"/>
-      <w:r>
-        <w:rPr>
-          <w:rFonts w:cstheme="minorHAnsi"/>
-          <w:sz w:val="24"/>
-          <w:szCs w:val="24"/>
-          <w:lang w:val="en-US"/>
-        </w:rPr>
-        <w:t xml:space="preserve"> </w:t>
-      </w:r>
-      <w:proofErr w:type="spellStart"/>
-      <w:r>
-        <w:rPr>
-          <w:rFonts w:cstheme="minorHAnsi"/>
-          <w:sz w:val="24"/>
-          <w:szCs w:val="24"/>
-          <w:lang w:val="en-US"/>
-        </w:rPr>
-        <w:t>l’instruction</w:t>
-      </w:r>
-      <w:proofErr w:type="spellEnd"/>
-      <w:r>
-        <w:rPr>
-          <w:rFonts w:cstheme="minorHAnsi"/>
-          <w:sz w:val="24"/>
-          <w:szCs w:val="24"/>
-          <w:lang w:val="en-US"/>
-        </w:rPr>
-        <w:t xml:space="preserve">: </w:t>
+        <w:t xml:space="preserve">Soit l’instruction: </w:t>
       </w:r>
     </w:p>
     <w:p>
@@ -6250,25 +5558,13 @@
           <w:szCs w:val="24"/>
         </w:rPr>
       </w:pPr>
-      <w:bookmarkStart w:id="0" w:name="_GoBack"/>
-      <w:bookmarkEnd w:id="0"/>
-      <w:proofErr w:type="gramStart"/>
       <w:r>
         <w:rPr>
           <w:rFonts w:ascii="Times New Roman" w:hAnsi="Times New Roman" w:cs="Times New Roman"/>
           <w:sz w:val="24"/>
           <w:szCs w:val="24"/>
         </w:rPr>
-        <w:t>r</w:t>
-      </w:r>
-      <w:proofErr w:type="gramEnd"/>
-      <w:r>
-        <w:rPr>
-          <w:rFonts w:ascii="Times New Roman" w:hAnsi="Times New Roman" w:cs="Times New Roman"/>
-          <w:sz w:val="24"/>
-          <w:szCs w:val="24"/>
-        </w:rPr>
-        <w:t xml:space="preserve">1 &lt;- Memoire2 [r4] &lt;&lt; 0x16 </w:t>
+        <w:t xml:space="preserve">r1 &lt;- Memoire2 [r4] &lt;&lt; 0x16 </w:t>
       </w:r>
     </w:p>
     <w:p>
@@ -6321,7 +5617,6 @@
                 <w:lang w:val="en-US"/>
               </w:rPr>
             </w:pPr>
-            <w:proofErr w:type="spellStart"/>
             <w:r>
               <w:rPr>
                 <w:rFonts w:cstheme="minorHAnsi"/>
@@ -6331,7 +5626,6 @@
               </w:rPr>
               <w:t>Registres</w:t>
             </w:r>
-            <w:proofErr w:type="spellEnd"/>
           </w:p>
         </w:tc>
         <w:tc>
@@ -6521,7 +5815,6 @@
                 <w:lang w:val="en-US"/>
               </w:rPr>
             </w:pPr>
-            <w:proofErr w:type="spellStart"/>
             <w:r>
               <w:rPr>
                 <w:rFonts w:cstheme="minorHAnsi"/>
@@ -6531,7 +5824,6 @@
               </w:rPr>
               <w:t>Valeur</w:t>
             </w:r>
-            <w:proofErr w:type="spellEnd"/>
           </w:p>
         </w:tc>
         <w:tc>
@@ -6856,7 +6148,6 @@
                 <w:lang w:val="en-US"/>
               </w:rPr>
             </w:pPr>
-            <w:proofErr w:type="spellStart"/>
             <w:r>
               <w:rPr>
                 <w:rFonts w:cstheme="minorHAnsi"/>
@@ -6871,7 +6162,6 @@
               </w:rPr>
               <w:t>onstante</w:t>
             </w:r>
-            <w:proofErr w:type="spellEnd"/>
             <w:r>
               <w:rPr>
                 <w:rFonts w:cstheme="minorHAnsi"/>
@@ -6910,7 +6200,6 @@
           <w:lang w:val="en-US"/>
         </w:rPr>
       </w:pPr>
-      <w:proofErr w:type="spellStart"/>
       <w:r>
         <w:rPr>
           <w:rFonts w:cstheme="minorHAnsi"/>
@@ -6918,57 +6207,7 @@
           <w:szCs w:val="24"/>
           <w:lang w:val="en-US"/>
         </w:rPr>
-        <w:t>L’encodage</w:t>
-      </w:r>
-      <w:proofErr w:type="spellEnd"/>
-      <w:r>
-        <w:rPr>
-          <w:rFonts w:cstheme="minorHAnsi"/>
-          <w:sz w:val="24"/>
-          <w:szCs w:val="24"/>
-          <w:lang w:val="en-US"/>
-        </w:rPr>
-        <w:t xml:space="preserve"> </w:t>
-      </w:r>
-      <w:proofErr w:type="spellStart"/>
-      <w:r>
-        <w:rPr>
-          <w:rFonts w:cstheme="minorHAnsi"/>
-          <w:sz w:val="24"/>
-          <w:szCs w:val="24"/>
-          <w:lang w:val="en-US"/>
-        </w:rPr>
-        <w:t>en</w:t>
-      </w:r>
-      <w:proofErr w:type="spellEnd"/>
-      <w:r>
-        <w:rPr>
-          <w:rFonts w:cstheme="minorHAnsi"/>
-          <w:sz w:val="24"/>
-          <w:szCs w:val="24"/>
-          <w:lang w:val="en-US"/>
-        </w:rPr>
-        <w:t xml:space="preserve"> </w:t>
-      </w:r>
-      <w:proofErr w:type="spellStart"/>
-      <w:r>
-        <w:rPr>
-          <w:rFonts w:cstheme="minorHAnsi"/>
-          <w:sz w:val="24"/>
-          <w:szCs w:val="24"/>
-          <w:lang w:val="en-US"/>
-        </w:rPr>
-        <w:t>binaire</w:t>
-      </w:r>
-      <w:proofErr w:type="spellEnd"/>
-      <w:r>
-        <w:rPr>
-          <w:rFonts w:cstheme="minorHAnsi"/>
-          <w:sz w:val="24"/>
-          <w:szCs w:val="24"/>
-          <w:lang w:val="en-US"/>
-        </w:rPr>
-        <w:t xml:space="preserve">: </w:t>
+        <w:t xml:space="preserve">L’encodage en binaire: </w:t>
       </w:r>
     </w:p>
     <w:p>
@@ -7007,7 +6246,6 @@
           <w:lang w:val="en-US"/>
         </w:rPr>
       </w:pPr>
-      <w:proofErr w:type="spellStart"/>
       <w:r>
         <w:rPr>
           <w:rFonts w:cstheme="minorHAnsi"/>
@@ -7015,17 +6253,7 @@
           <w:szCs w:val="24"/>
           <w:lang w:val="en-US"/>
         </w:rPr>
-        <w:t>En</w:t>
-      </w:r>
-      <w:proofErr w:type="spellEnd"/>
-      <w:r>
-        <w:rPr>
-          <w:rFonts w:cstheme="minorHAnsi"/>
-          <w:sz w:val="24"/>
-          <w:szCs w:val="24"/>
-          <w:lang w:val="en-US"/>
-        </w:rPr>
-        <w:t xml:space="preserve"> little-endian: 0x 16 00 30 08.</w:t>
+        <w:t>En little-endian: 0x 16 00 30 08.</w:t>
       </w:r>
     </w:p>
     <w:p>
@@ -7091,25 +6319,7 @@
           <w:sz w:val="24"/>
           <w:szCs w:val="24"/>
         </w:rPr>
-        <w:t>T&lt;- R[IR&lt;</w:t>
-      </w:r>
-      <w:proofErr w:type="gramStart"/>
-      <w:r>
-        <w:rPr>
-          <w:rFonts w:cstheme="minorHAnsi"/>
-          <w:sz w:val="24"/>
-          <w:szCs w:val="24"/>
-        </w:rPr>
-        <w:t>20..</w:t>
-      </w:r>
-      <w:proofErr w:type="gramEnd"/>
-      <w:r>
-        <w:rPr>
-          <w:rFonts w:cstheme="minorHAnsi"/>
-          <w:sz w:val="24"/>
-          <w:szCs w:val="24"/>
-        </w:rPr>
-        <w:t>18&gt;];</w:t>
+        <w:t>T&lt;- R[IR&lt;20..18&gt;];</w:t>
       </w:r>
     </w:p>
     <w:p>
@@ -7151,25 +6361,7 @@
           <w:sz w:val="24"/>
           <w:szCs w:val="24"/>
         </w:rPr>
-        <w:t>R[IR&lt;</w:t>
-      </w:r>
-      <w:proofErr w:type="gramStart"/>
-      <w:r>
-        <w:rPr>
-          <w:rFonts w:cstheme="minorHAnsi"/>
-          <w:sz w:val="24"/>
-          <w:szCs w:val="24"/>
-        </w:rPr>
-        <w:t>23..</w:t>
-      </w:r>
-      <w:proofErr w:type="gramEnd"/>
-      <w:r>
-        <w:rPr>
-          <w:rFonts w:cstheme="minorHAnsi"/>
-          <w:sz w:val="24"/>
-          <w:szCs w:val="24"/>
-        </w:rPr>
-        <w:t>21&gt;]&lt;-T&lt;&lt;R[IR&lt;12..0&gt;];</w:t>
+        <w:t>R[IR&lt;23..21&gt;]&lt;-T&lt;&lt;R[IR&lt;12..0&gt;];</w:t>
       </w:r>
     </w:p>
     <w:p>
@@ -7502,8 +6694,6 @@
                 <w:szCs w:val="24"/>
               </w:rPr>
             </w:pPr>
-            <w:proofErr w:type="spellStart"/>
-            <w:proofErr w:type="gramStart"/>
             <w:r>
               <w:rPr>
                 <w:rFonts w:cstheme="minorHAnsi"/>
@@ -7512,8 +6702,6 @@
               </w:rPr>
               <w:t>ecrireEIP</w:t>
             </w:r>
-            <w:proofErr w:type="spellEnd"/>
-            <w:proofErr w:type="gramEnd"/>
           </w:p>
         </w:tc>
         <w:tc>
@@ -7532,8 +6720,6 @@
                 <w:szCs w:val="24"/>
               </w:rPr>
             </w:pPr>
-            <w:proofErr w:type="spellStart"/>
-            <w:proofErr w:type="gramStart"/>
             <w:r>
               <w:rPr>
                 <w:rFonts w:cstheme="minorHAnsi"/>
@@ -7542,8 +6728,6 @@
               </w:rPr>
               <w:t>ecrireT</w:t>
             </w:r>
-            <w:proofErr w:type="spellEnd"/>
-            <w:proofErr w:type="gramEnd"/>
           </w:p>
         </w:tc>
         <w:tc>
@@ -7562,8 +6746,6 @@
                 <w:szCs w:val="24"/>
               </w:rPr>
             </w:pPr>
-            <w:proofErr w:type="spellStart"/>
-            <w:proofErr w:type="gramStart"/>
             <w:r>
               <w:rPr>
                 <w:rFonts w:cstheme="minorHAnsi"/>
@@ -7572,8 +6754,6 @@
               </w:rPr>
               <w:t>ecrireRegistre</w:t>
             </w:r>
-            <w:proofErr w:type="spellEnd"/>
-            <w:proofErr w:type="gramEnd"/>
           </w:p>
         </w:tc>
       </w:tr>
@@ -8590,29 +7770,7 @@
           <w:sz w:val="24"/>
           <w:szCs w:val="24"/>
         </w:rPr>
-        <w:t xml:space="preserve">Simulez l’instruction avec le logiciel Electric. Faites une ou plusieurs captures d’écran montrant clairement que le résultat de la simulation est correct, en justifiant pourquoi, et joignez-la dans le rapport </w:t>
-      </w:r>
-      <w:proofErr w:type="gramStart"/>
-      <w:r>
-        <w:rPr>
-          <w:rFonts w:cstheme="minorHAnsi"/>
-          <w:b/>
-          <w:bCs/>
-          <w:sz w:val="24"/>
-          <w:szCs w:val="24"/>
-        </w:rPr>
-        <w:t>suite à</w:t>
-      </w:r>
-      <w:proofErr w:type="gramEnd"/>
-      <w:r>
-        <w:rPr>
-          <w:rFonts w:cstheme="minorHAnsi"/>
-          <w:b/>
-          <w:bCs/>
-          <w:sz w:val="24"/>
-          <w:szCs w:val="24"/>
-        </w:rPr>
-        <w:t xml:space="preserve"> la question </w:t>
+        <w:t xml:space="preserve">Simulez l’instruction avec le logiciel Electric. Faites une ou plusieurs captures d’écran montrant clairement que le résultat de la simulation est correct, en justifiant pourquoi, et joignez-la dans le rapport suite à la question </w:t>
       </w:r>
       <w:r>
         <w:rPr>
@@ -8925,23 +8083,13 @@
           <w:szCs w:val="24"/>
         </w:rPr>
       </w:pPr>
-      <w:proofErr w:type="gramStart"/>
-      <w:r>
-        <w:rPr>
-          <w:rFonts w:cstheme="minorHAnsi"/>
-          <w:sz w:val="24"/>
-          <w:szCs w:val="24"/>
-        </w:rPr>
-        <w:t>r</w:t>
-      </w:r>
-      <w:proofErr w:type="gramEnd"/>
-      <w:r>
-        <w:rPr>
-          <w:rFonts w:cstheme="minorHAnsi"/>
-          <w:sz w:val="24"/>
-          <w:szCs w:val="24"/>
-        </w:rPr>
-        <w:t>1 &lt;- (Memoire2[r4] + r2) &gt;&gt; 0x08</w:t>
+      <w:r>
+        <w:rPr>
+          <w:rFonts w:cstheme="minorHAnsi"/>
+          <w:sz w:val="24"/>
+          <w:szCs w:val="24"/>
+        </w:rPr>
+        <w:t>r1 &lt;- (Memoire2[r4] + r2) &gt;&gt; 0x08</w:t>
       </w:r>
     </w:p>
     <w:p>
@@ -8992,7 +8140,6 @@
                 <w:lang w:val="en-US"/>
               </w:rPr>
             </w:pPr>
-            <w:proofErr w:type="spellStart"/>
             <w:r>
               <w:rPr>
                 <w:rFonts w:cstheme="minorHAnsi"/>
@@ -9002,7 +8149,6 @@
               </w:rPr>
               <w:t>Registres</w:t>
             </w:r>
-            <w:proofErr w:type="spellEnd"/>
           </w:p>
         </w:tc>
         <w:tc>
@@ -9192,7 +8338,6 @@
                 <w:lang w:val="en-US"/>
               </w:rPr>
             </w:pPr>
-            <w:proofErr w:type="spellStart"/>
             <w:r>
               <w:rPr>
                 <w:rFonts w:cstheme="minorHAnsi"/>
@@ -9202,7 +8347,6 @@
               </w:rPr>
               <w:t>Valeur</w:t>
             </w:r>
-            <w:proofErr w:type="spellEnd"/>
           </w:p>
         </w:tc>
         <w:tc>
@@ -9561,7 +8705,6 @@
                 <w:lang w:val="en-US"/>
               </w:rPr>
             </w:pPr>
-            <w:proofErr w:type="spellStart"/>
             <w:r>
               <w:rPr>
                 <w:rFonts w:cstheme="minorHAnsi"/>
@@ -9576,7 +8719,6 @@
               </w:rPr>
               <w:t>onstante</w:t>
             </w:r>
-            <w:proofErr w:type="spellEnd"/>
             <w:r>
               <w:rPr>
                 <w:rFonts w:cstheme="minorHAnsi"/>
@@ -9680,25 +8822,7 @@
           <w:sz w:val="24"/>
           <w:szCs w:val="24"/>
         </w:rPr>
-        <w:t xml:space="preserve"> (big </w:t>
-      </w:r>
-      <w:proofErr w:type="spellStart"/>
-      <w:r>
-        <w:rPr>
-          <w:rFonts w:cstheme="minorHAnsi"/>
-          <w:sz w:val="24"/>
-          <w:szCs w:val="24"/>
-        </w:rPr>
-        <w:t>endian</w:t>
-      </w:r>
-      <w:proofErr w:type="spellEnd"/>
-      <w:r>
-        <w:rPr>
-          <w:rFonts w:cstheme="minorHAnsi"/>
-          <w:sz w:val="24"/>
-          <w:szCs w:val="24"/>
-        </w:rPr>
-        <w:t>)</w:t>
+        <w:t xml:space="preserve"> (big endian)</w:t>
       </w:r>
     </w:p>
     <w:p>
@@ -9719,43 +8843,7 @@
           <w:sz w:val="24"/>
           <w:szCs w:val="24"/>
         </w:rPr>
-        <w:t xml:space="preserve">En </w:t>
-      </w:r>
-      <w:proofErr w:type="spellStart"/>
-      <w:r>
-        <w:rPr>
-          <w:rFonts w:cstheme="minorHAnsi"/>
-          <w:sz w:val="24"/>
-          <w:szCs w:val="24"/>
-        </w:rPr>
-        <w:t>little</w:t>
-      </w:r>
-      <w:proofErr w:type="spellEnd"/>
-      <w:r>
-        <w:rPr>
-          <w:rFonts w:cstheme="minorHAnsi"/>
-          <w:sz w:val="24"/>
-          <w:szCs w:val="24"/>
-        </w:rPr>
-        <w:t xml:space="preserve"> </w:t>
-      </w:r>
-      <w:proofErr w:type="spellStart"/>
-      <w:r>
-        <w:rPr>
-          <w:rFonts w:cstheme="minorHAnsi"/>
-          <w:sz w:val="24"/>
-          <w:szCs w:val="24"/>
-        </w:rPr>
-        <w:t>endian</w:t>
-      </w:r>
-      <w:proofErr w:type="spellEnd"/>
-      <w:r>
-        <w:rPr>
-          <w:rFonts w:cstheme="minorHAnsi"/>
-          <w:sz w:val="24"/>
-          <w:szCs w:val="24"/>
-        </w:rPr>
-        <w:t xml:space="preserve"> : </w:t>
+        <w:t xml:space="preserve">En little endian : </w:t>
       </w:r>
       <w:r>
         <w:rPr>
@@ -9833,41 +8921,7 @@
           <w:sz w:val="24"/>
           <w:szCs w:val="24"/>
         </w:rPr>
-        <w:t xml:space="preserve">T &lt;- </w:t>
-      </w:r>
-      <w:proofErr w:type="gramStart"/>
-      <w:r>
-        <w:rPr>
-          <w:rFonts w:cstheme="minorHAnsi"/>
-          <w:sz w:val="24"/>
-          <w:szCs w:val="24"/>
-        </w:rPr>
-        <w:t>R[</w:t>
-      </w:r>
-      <w:proofErr w:type="gramEnd"/>
-      <w:r>
-        <w:rPr>
-          <w:rFonts w:cstheme="minorHAnsi"/>
-          <w:sz w:val="24"/>
-          <w:szCs w:val="24"/>
-        </w:rPr>
-        <w:t>IR&lt;</w:t>
-      </w:r>
-      <w:r>
-        <w:rPr>
-          <w:rFonts w:cstheme="minorHAnsi"/>
-          <w:sz w:val="24"/>
-          <w:szCs w:val="24"/>
-        </w:rPr>
-        <w:t>20</w:t>
-      </w:r>
-      <w:r>
-        <w:rPr>
-          <w:rFonts w:cstheme="minorHAnsi"/>
-          <w:sz w:val="24"/>
-          <w:szCs w:val="24"/>
-        </w:rPr>
-        <w:t>...1</w:t>
+        <w:t>T &lt;- R[IR&lt;20...1</w:t>
       </w:r>
       <w:r>
         <w:rPr>
@@ -9927,7 +8981,6 @@
         </w:rPr>
         <w:t>T&lt;- T + R[IR&lt;</w:t>
       </w:r>
-      <w:proofErr w:type="gramStart"/>
       <w:r>
         <w:rPr>
           <w:rFonts w:cstheme="minorHAnsi"/>
@@ -9942,16 +8995,7 @@
           <w:sz w:val="24"/>
           <w:szCs w:val="24"/>
         </w:rPr>
-        <w:t>..</w:t>
-      </w:r>
-      <w:proofErr w:type="gramEnd"/>
-      <w:r>
-        <w:rPr>
-          <w:rFonts w:cstheme="minorHAnsi"/>
-          <w:sz w:val="24"/>
-          <w:szCs w:val="24"/>
-        </w:rPr>
-        <w:t>1</w:t>
+        <w:t>..1</w:t>
       </w:r>
       <w:r>
         <w:rPr>
@@ -9988,25 +9032,7 @@
           <w:sz w:val="24"/>
           <w:szCs w:val="24"/>
         </w:rPr>
-        <w:t>R[IR&lt;</w:t>
-      </w:r>
-      <w:proofErr w:type="gramStart"/>
-      <w:r>
-        <w:rPr>
-          <w:rFonts w:cstheme="minorHAnsi"/>
-          <w:sz w:val="24"/>
-          <w:szCs w:val="24"/>
-        </w:rPr>
-        <w:t>23..</w:t>
-      </w:r>
-      <w:proofErr w:type="gramEnd"/>
-      <w:r>
-        <w:rPr>
-          <w:rFonts w:cstheme="minorHAnsi"/>
-          <w:sz w:val="24"/>
-          <w:szCs w:val="24"/>
-        </w:rPr>
-        <w:t>21&gt;] &lt;- T &gt;&gt; IR&lt;12..0&gt;;</w:t>
+        <w:t>R[IR&lt;23..21&gt;] &lt;- T &gt;&gt; IR&lt;12..0&gt;;</w:t>
       </w:r>
     </w:p>
     <w:p>
@@ -10392,8 +9418,6 @@
                 <w:szCs w:val="24"/>
               </w:rPr>
             </w:pPr>
-            <w:proofErr w:type="spellStart"/>
-            <w:proofErr w:type="gramStart"/>
             <w:r>
               <w:rPr>
                 <w:rFonts w:cstheme="minorHAnsi"/>
@@ -10402,8 +9426,6 @@
               </w:rPr>
               <w:t>ecrireEIP</w:t>
             </w:r>
-            <w:proofErr w:type="spellEnd"/>
-            <w:proofErr w:type="gramEnd"/>
           </w:p>
         </w:tc>
         <w:tc>
@@ -10422,8 +9444,6 @@
                 <w:szCs w:val="24"/>
               </w:rPr>
             </w:pPr>
-            <w:proofErr w:type="spellStart"/>
-            <w:proofErr w:type="gramStart"/>
             <w:r>
               <w:rPr>
                 <w:rFonts w:cstheme="minorHAnsi"/>
@@ -10432,8 +9452,6 @@
               </w:rPr>
               <w:t>ecrireT</w:t>
             </w:r>
-            <w:proofErr w:type="spellEnd"/>
-            <w:proofErr w:type="gramEnd"/>
           </w:p>
         </w:tc>
         <w:tc>
@@ -10452,8 +9470,6 @@
                 <w:szCs w:val="24"/>
               </w:rPr>
             </w:pPr>
-            <w:proofErr w:type="spellStart"/>
-            <w:proofErr w:type="gramStart"/>
             <w:r>
               <w:rPr>
                 <w:rFonts w:cstheme="minorHAnsi"/>
@@ -10462,8 +9478,6 @@
               </w:rPr>
               <w:t>ecrireRegistre</w:t>
             </w:r>
-            <w:proofErr w:type="spellEnd"/>
-            <w:proofErr w:type="gramEnd"/>
           </w:p>
         </w:tc>
       </w:tr>
@@ -11862,29 +10876,7 @@
           <w:szCs w:val="24"/>
         </w:rPr>
         <w:lastRenderedPageBreak/>
-        <w:t xml:space="preserve">Simulez l’instruction avec le logiciel Electric. Faites une ou plusieurs captures d’écran montrant clairement que le résultat de la simulation est correct, en justifiant pourquoi, et joignez-la dans le rapport </w:t>
-      </w:r>
-      <w:proofErr w:type="gramStart"/>
-      <w:r>
-        <w:rPr>
-          <w:rFonts w:cstheme="minorHAnsi"/>
-          <w:b/>
-          <w:bCs/>
-          <w:sz w:val="24"/>
-          <w:szCs w:val="24"/>
-        </w:rPr>
-        <w:t>suite à</w:t>
-      </w:r>
-      <w:proofErr w:type="gramEnd"/>
-      <w:r>
-        <w:rPr>
-          <w:rFonts w:cstheme="minorHAnsi"/>
-          <w:b/>
-          <w:bCs/>
-          <w:sz w:val="24"/>
-          <w:szCs w:val="24"/>
-        </w:rPr>
-        <w:t xml:space="preserve"> la question c) précédente.</w:t>
+        <w:t>Simulez l’instruction avec le logiciel Electric. Faites une ou plusieurs captures d’écran montrant clairement que le résultat de la simulation est correct, en justifiant pourquoi, et joignez-la dans le rapport suite à la question c) précédente.</w:t>
       </w:r>
     </w:p>
     <w:p>
@@ -12005,107 +10997,7 @@
           <w:sz w:val="24"/>
           <w:szCs w:val="24"/>
         </w:rPr>
-        <w:t>On peut voir que l’instruction entre premièrement dans la mémoire à la dernière ligne (MEM_</w:t>
-      </w:r>
-      <w:proofErr w:type="gramStart"/>
-      <w:r>
-        <w:rPr>
-          <w:rFonts w:cstheme="minorHAnsi"/>
-          <w:sz w:val="24"/>
-          <w:szCs w:val="24"/>
-        </w:rPr>
-        <w:t>INSTRUCTION[</w:t>
-      </w:r>
-      <w:proofErr w:type="gramEnd"/>
-      <w:r>
-        <w:rPr>
-          <w:rFonts w:cstheme="minorHAnsi"/>
-          <w:sz w:val="24"/>
-          <w:szCs w:val="24"/>
-        </w:rPr>
-        <w:t xml:space="preserve">31 :0]) pour ensuite être chargé dans IR (IR[31 :0]). La valeur de </w:t>
-      </w:r>
-      <w:proofErr w:type="gramStart"/>
-      <w:r>
-        <w:rPr>
-          <w:rFonts w:cstheme="minorHAnsi"/>
-          <w:sz w:val="24"/>
-          <w:szCs w:val="24"/>
-        </w:rPr>
-        <w:t>r[</w:t>
-      </w:r>
-      <w:proofErr w:type="gramEnd"/>
-      <w:r>
-        <w:rPr>
-          <w:rFonts w:cstheme="minorHAnsi"/>
-          <w:sz w:val="24"/>
-          <w:szCs w:val="24"/>
-        </w:rPr>
-        <w:t>4] (</w:t>
-      </w:r>
-      <w:proofErr w:type="spellStart"/>
-      <w:r>
-        <w:rPr>
-          <w:rFonts w:cstheme="minorHAnsi"/>
-          <w:sz w:val="24"/>
-          <w:szCs w:val="24"/>
-        </w:rPr>
-        <w:t>Bh</w:t>
-      </w:r>
-      <w:proofErr w:type="spellEnd"/>
-      <w:r>
-        <w:rPr>
-          <w:rFonts w:cstheme="minorHAnsi"/>
-          <w:sz w:val="24"/>
-          <w:szCs w:val="24"/>
-        </w:rPr>
-        <w:t>) est ensuite lue  et mise dans T. Par la suite, la valeur de Memoire2[T] (4E4D4C4Bh) est lue et placé dans T. On additionne par la suite r[</w:t>
-      </w:r>
-      <w:proofErr w:type="gramStart"/>
-      <w:r>
-        <w:rPr>
-          <w:rFonts w:cstheme="minorHAnsi"/>
-          <w:sz w:val="24"/>
-          <w:szCs w:val="24"/>
-        </w:rPr>
-        <w:t>2](</w:t>
-      </w:r>
-      <w:proofErr w:type="spellStart"/>
-      <w:proofErr w:type="gramEnd"/>
-      <w:r>
-        <w:rPr>
-          <w:rFonts w:cstheme="minorHAnsi"/>
-          <w:sz w:val="24"/>
-          <w:szCs w:val="24"/>
-        </w:rPr>
-        <w:t>Bh</w:t>
-      </w:r>
-      <w:proofErr w:type="spellEnd"/>
-      <w:r>
-        <w:rPr>
-          <w:rFonts w:cstheme="minorHAnsi"/>
-          <w:sz w:val="24"/>
-          <w:szCs w:val="24"/>
-        </w:rPr>
-        <w:t>) et la valeur de T en écrivant le résultat dans T(4E4D4C56h). En activant D, la constante 0x08 est par la suite lue pour décaler les bits du nombre dans T. Enfin, le résultat est mis dans r[</w:t>
-      </w:r>
-      <w:proofErr w:type="gramStart"/>
-      <w:r>
-        <w:rPr>
-          <w:rFonts w:cstheme="minorHAnsi"/>
-          <w:sz w:val="24"/>
-          <w:szCs w:val="24"/>
-        </w:rPr>
-        <w:t>1](</w:t>
-      </w:r>
-      <w:proofErr w:type="gramEnd"/>
-      <w:r>
-        <w:rPr>
-          <w:rFonts w:cstheme="minorHAnsi"/>
-          <w:sz w:val="24"/>
-          <w:szCs w:val="24"/>
-        </w:rPr>
-        <w:t xml:space="preserve">4E4D4Ch). Pour conclure, les instructions fonctionnent tel que voulu. </w:t>
+        <w:t xml:space="preserve">On peut voir que l’instruction entre premièrement dans la mémoire à la dernière ligne (MEM_INSTRUCTION[31 :0]) pour ensuite être chargé dans IR (IR[31 :0]). La valeur de r[4] (Bh) est ensuite lue  et mise dans T. Par la suite, la valeur de Memoire2[T] (4E4D4C4Bh) est lue et placé dans T. On additionne par la suite r[2](Bh) et la valeur de T en écrivant le résultat dans T(4E4D4C56h). En activant D, la constante 0x08 est par la suite lue pour décaler les bits du nombre dans T. Enfin, le résultat est mis dans r[1](4E4D4Ch). Pour conclure, les instructions fonctionnent tel que voulu. </w:t>
       </w:r>
     </w:p>
     <w:p>

</xml_diff>

<commit_message>
Added screenshots to part 1 and 2
</commit_message>
<xml_diff>
--- a/tp1/inf1600_tp1.docx
+++ b/tp1/inf1600_tp1.docx
@@ -217,7 +217,21 @@
         <w:rPr>
           <w:rFonts w:ascii="Times New Roman" w:hAnsi="Times New Roman"/>
         </w:rPr>
-        <w:t xml:space="preserve"> Ramsay-Veljens (1989944)</w:t>
+        <w:t xml:space="preserve"> Ramsay-</w:t>
+      </w:r>
+      <w:proofErr w:type="spellStart"/>
+      <w:r>
+        <w:rPr>
+          <w:rFonts w:ascii="Times New Roman" w:hAnsi="Times New Roman"/>
+        </w:rPr>
+        <w:t>Veljens</w:t>
+      </w:r>
+      <w:proofErr w:type="spellEnd"/>
+      <w:r>
+        <w:rPr>
+          <w:rFonts w:ascii="Times New Roman" w:hAnsi="Times New Roman"/>
+        </w:rPr>
+        <w:t xml:space="preserve"> (1989944)</w:t>
       </w:r>
     </w:p>
     <w:p>
@@ -1345,7 +1359,29 @@
                 <w:sz w:val="24"/>
                 <w:szCs w:val="24"/>
               </w:rPr>
-              <w:t>(a)</w:t>
+              <w:t>(</w:t>
+            </w:r>
+            <w:proofErr w:type="gramStart"/>
+            <w:r>
+              <w:rPr>
+                <w:rFonts w:cstheme="minorHAnsi"/>
+                <w:b/>
+                <w:bCs/>
+                <w:sz w:val="24"/>
+                <w:szCs w:val="24"/>
+              </w:rPr>
+              <w:t>a</w:t>
+            </w:r>
+            <w:proofErr w:type="gramEnd"/>
+            <w:r>
+              <w:rPr>
+                <w:rFonts w:cstheme="minorHAnsi"/>
+                <w:b/>
+                <w:bCs/>
+                <w:sz w:val="24"/>
+                <w:szCs w:val="24"/>
+              </w:rPr>
+              <w:t>)</w:t>
             </w:r>
           </w:p>
         </w:tc>
@@ -1540,7 +1576,29 @@
                 <w:sz w:val="24"/>
                 <w:szCs w:val="24"/>
               </w:rPr>
-              <w:t>(b)</w:t>
+              <w:t>(</w:t>
+            </w:r>
+            <w:proofErr w:type="gramStart"/>
+            <w:r>
+              <w:rPr>
+                <w:rFonts w:cstheme="minorHAnsi"/>
+                <w:b/>
+                <w:bCs/>
+                <w:sz w:val="24"/>
+                <w:szCs w:val="24"/>
+              </w:rPr>
+              <w:t>b</w:t>
+            </w:r>
+            <w:proofErr w:type="gramEnd"/>
+            <w:r>
+              <w:rPr>
+                <w:rFonts w:cstheme="minorHAnsi"/>
+                <w:b/>
+                <w:bCs/>
+                <w:sz w:val="24"/>
+                <w:szCs w:val="24"/>
+              </w:rPr>
+              <w:t>)</w:t>
             </w:r>
           </w:p>
         </w:tc>
@@ -1735,7 +1793,29 @@
                 <w:sz w:val="24"/>
                 <w:szCs w:val="24"/>
               </w:rPr>
-              <w:t>(c)</w:t>
+              <w:t>(</w:t>
+            </w:r>
+            <w:proofErr w:type="gramStart"/>
+            <w:r>
+              <w:rPr>
+                <w:rFonts w:cstheme="minorHAnsi"/>
+                <w:b/>
+                <w:bCs/>
+                <w:sz w:val="24"/>
+                <w:szCs w:val="24"/>
+              </w:rPr>
+              <w:t>c</w:t>
+            </w:r>
+            <w:proofErr w:type="gramEnd"/>
+            <w:r>
+              <w:rPr>
+                <w:rFonts w:cstheme="minorHAnsi"/>
+                <w:b/>
+                <w:bCs/>
+                <w:sz w:val="24"/>
+                <w:szCs w:val="24"/>
+              </w:rPr>
+              <w:t>)</w:t>
             </w:r>
           </w:p>
         </w:tc>
@@ -1930,7 +2010,29 @@
                 <w:sz w:val="24"/>
                 <w:szCs w:val="24"/>
               </w:rPr>
-              <w:t>(d)</w:t>
+              <w:t>(</w:t>
+            </w:r>
+            <w:proofErr w:type="gramStart"/>
+            <w:r>
+              <w:rPr>
+                <w:rFonts w:cstheme="minorHAnsi"/>
+                <w:b/>
+                <w:bCs/>
+                <w:sz w:val="24"/>
+                <w:szCs w:val="24"/>
+              </w:rPr>
+              <w:t>d</w:t>
+            </w:r>
+            <w:proofErr w:type="gramEnd"/>
+            <w:r>
+              <w:rPr>
+                <w:rFonts w:cstheme="minorHAnsi"/>
+                <w:b/>
+                <w:bCs/>
+                <w:sz w:val="24"/>
+                <w:szCs w:val="24"/>
+              </w:rPr>
+              <w:t>)</w:t>
             </w:r>
           </w:p>
         </w:tc>
@@ -2125,7 +2227,29 @@
                 <w:sz w:val="24"/>
                 <w:szCs w:val="24"/>
               </w:rPr>
-              <w:t>(e)</w:t>
+              <w:t>(</w:t>
+            </w:r>
+            <w:proofErr w:type="gramStart"/>
+            <w:r>
+              <w:rPr>
+                <w:rFonts w:cstheme="minorHAnsi"/>
+                <w:b/>
+                <w:bCs/>
+                <w:sz w:val="24"/>
+                <w:szCs w:val="24"/>
+              </w:rPr>
+              <w:t>e</w:t>
+            </w:r>
+            <w:proofErr w:type="gramEnd"/>
+            <w:r>
+              <w:rPr>
+                <w:rFonts w:cstheme="minorHAnsi"/>
+                <w:b/>
+                <w:bCs/>
+                <w:sz w:val="24"/>
+                <w:szCs w:val="24"/>
+              </w:rPr>
+              <w:t>)</w:t>
             </w:r>
           </w:p>
         </w:tc>
@@ -2357,6 +2481,7 @@
           <w:szCs w:val="24"/>
         </w:rPr>
       </w:pPr>
+      <w:proofErr w:type="gramStart"/>
       <w:r>
         <w:rPr>
           <w:rFonts w:ascii="Times New Roman" w:hAnsi="Times New Roman" w:cs="Times New Roman"/>
@@ -2365,7 +2490,18 @@
           <w:sz w:val="24"/>
           <w:szCs w:val="24"/>
         </w:rPr>
-        <w:t>y = (x | (2 &lt;&lt; 4)) &amp; 254;</w:t>
+        <w:t>y</w:t>
+      </w:r>
+      <w:proofErr w:type="gramEnd"/>
+      <w:r>
+        <w:rPr>
+          <w:rFonts w:ascii="Times New Roman" w:hAnsi="Times New Roman" w:cs="Times New Roman"/>
+          <w:b/>
+          <w:bCs/>
+          <w:sz w:val="24"/>
+          <w:szCs w:val="24"/>
+        </w:rPr>
+        <w:t xml:space="preserve"> = (x | (2 &lt;&lt; 4)) &amp; 254;</w:t>
       </w:r>
       <w:r>
         <w:rPr>
@@ -3037,8 +3173,6 @@
         </w:rPr>
         <w:t>car les deux nombres sont signés.</w:t>
       </w:r>
-      <w:bookmarkStart w:id="0" w:name="_GoBack"/>
-      <w:bookmarkEnd w:id="0"/>
     </w:p>
     <w:p>
       <w:pPr>
@@ -3217,7 +3351,73 @@
           <w:sz w:val="24"/>
           <w:szCs w:val="24"/>
         </w:rPr>
-        <w:t>En informatique, on est souvent confronté à utiliser une organisation différente des nombres multioctets. Les deux façons courantes d’organiser les octets sont big-endian (par exemple Sun SPARC, Apple) et littleendian (x86).Un nombre entier non signé de la longueur de 4 octets (par exemple, l’adresse du premier secteur d’une partition) est stocké dans les octets oc2, oc3, oc4, oc5.</w:t>
+        <w:t xml:space="preserve">En informatique, on est souvent confronté à utiliser une organisation différente des nombres </w:t>
+      </w:r>
+      <w:proofErr w:type="spellStart"/>
+      <w:r>
+        <w:rPr>
+          <w:rFonts w:cstheme="minorHAnsi"/>
+          <w:b/>
+          <w:bCs/>
+          <w:sz w:val="24"/>
+          <w:szCs w:val="24"/>
+        </w:rPr>
+        <w:t>multioctets</w:t>
+      </w:r>
+      <w:proofErr w:type="spellEnd"/>
+      <w:r>
+        <w:rPr>
+          <w:rFonts w:cstheme="minorHAnsi"/>
+          <w:b/>
+          <w:bCs/>
+          <w:sz w:val="24"/>
+          <w:szCs w:val="24"/>
+        </w:rPr>
+        <w:t xml:space="preserve">. Les deux façons courantes d’organiser les octets sont big-endian (par exemple Sun SPARC, Apple) et </w:t>
+      </w:r>
+      <w:proofErr w:type="spellStart"/>
+      <w:r>
+        <w:rPr>
+          <w:rFonts w:cstheme="minorHAnsi"/>
+          <w:b/>
+          <w:bCs/>
+          <w:sz w:val="24"/>
+          <w:szCs w:val="24"/>
+        </w:rPr>
+        <w:t>littleendian</w:t>
+      </w:r>
+      <w:proofErr w:type="spellEnd"/>
+      <w:r>
+        <w:rPr>
+          <w:rFonts w:cstheme="minorHAnsi"/>
+          <w:b/>
+          <w:bCs/>
+          <w:sz w:val="24"/>
+          <w:szCs w:val="24"/>
+        </w:rPr>
+        <w:t xml:space="preserve"> (x86</w:t>
+      </w:r>
+      <w:proofErr w:type="gramStart"/>
+      <w:r>
+        <w:rPr>
+          <w:rFonts w:cstheme="minorHAnsi"/>
+          <w:b/>
+          <w:bCs/>
+          <w:sz w:val="24"/>
+          <w:szCs w:val="24"/>
+        </w:rPr>
+        <w:t>).Un</w:t>
+      </w:r>
+      <w:proofErr w:type="gramEnd"/>
+      <w:r>
+        <w:rPr>
+          <w:rFonts w:cstheme="minorHAnsi"/>
+          <w:b/>
+          <w:bCs/>
+          <w:sz w:val="24"/>
+          <w:szCs w:val="24"/>
+        </w:rPr>
+        <w:t xml:space="preserve"> nombre entier non signé de la longueur de 4 octets (par exemple, l’adresse du premier secteur d’une partition) est stocké dans les octets oc2, oc3, oc4, oc5.</w:t>
       </w:r>
     </w:p>
     <w:p>
@@ -3285,6 +3485,7 @@
           <w:lang w:val="en-US"/>
         </w:rPr>
       </w:pPr>
+      <w:proofErr w:type="spellStart"/>
       <w:r>
         <w:rPr>
           <w:rFonts w:cstheme="minorHAnsi"/>
@@ -3292,7 +3493,37 @@
           <w:szCs w:val="24"/>
           <w:lang w:val="en-US"/>
         </w:rPr>
-        <w:t xml:space="preserve">En big-endian : </w:t>
+        <w:t>En</w:t>
+      </w:r>
+      <w:proofErr w:type="spellEnd"/>
+      <w:r>
+        <w:rPr>
+          <w:rFonts w:cstheme="minorHAnsi"/>
+          <w:sz w:val="24"/>
+          <w:szCs w:val="24"/>
+          <w:lang w:val="en-US"/>
+        </w:rPr>
+        <w:t xml:space="preserve"> big-</w:t>
+      </w:r>
+      <w:proofErr w:type="gramStart"/>
+      <w:r>
+        <w:rPr>
+          <w:rFonts w:cstheme="minorHAnsi"/>
+          <w:sz w:val="24"/>
+          <w:szCs w:val="24"/>
+          <w:lang w:val="en-US"/>
+        </w:rPr>
+        <w:t>endian :</w:t>
+      </w:r>
+      <w:proofErr w:type="gramEnd"/>
+      <w:r>
+        <w:rPr>
+          <w:rFonts w:cstheme="minorHAnsi"/>
+          <w:sz w:val="24"/>
+          <w:szCs w:val="24"/>
+          <w:lang w:val="en-US"/>
+        </w:rPr>
+        <w:t xml:space="preserve"> </w:t>
       </w:r>
     </w:p>
     <w:p>
@@ -3314,7 +3545,27 @@
           <w:szCs w:val="24"/>
           <w:lang w:val="en-US"/>
         </w:rPr>
-        <w:t>oc0 : C2</w:t>
+        <w:t>oc</w:t>
+      </w:r>
+      <w:proofErr w:type="gramStart"/>
+      <w:r>
+        <w:rPr>
+          <w:rFonts w:cstheme="minorHAnsi"/>
+          <w:sz w:val="24"/>
+          <w:szCs w:val="24"/>
+          <w:lang w:val="en-US"/>
+        </w:rPr>
+        <w:t>0 :</w:t>
+      </w:r>
+      <w:proofErr w:type="gramEnd"/>
+      <w:r>
+        <w:rPr>
+          <w:rFonts w:cstheme="minorHAnsi"/>
+          <w:sz w:val="24"/>
+          <w:szCs w:val="24"/>
+          <w:lang w:val="en-US"/>
+        </w:rPr>
+        <w:t xml:space="preserve"> C2</w:t>
       </w:r>
     </w:p>
     <w:p>
@@ -3336,7 +3587,27 @@
           <w:szCs w:val="24"/>
           <w:lang w:val="en-US"/>
         </w:rPr>
-        <w:t>oc1 : BB</w:t>
+        <w:t>oc</w:t>
+      </w:r>
+      <w:proofErr w:type="gramStart"/>
+      <w:r>
+        <w:rPr>
+          <w:rFonts w:cstheme="minorHAnsi"/>
+          <w:sz w:val="24"/>
+          <w:szCs w:val="24"/>
+          <w:lang w:val="en-US"/>
+        </w:rPr>
+        <w:t>1 :</w:t>
+      </w:r>
+      <w:proofErr w:type="gramEnd"/>
+      <w:r>
+        <w:rPr>
+          <w:rFonts w:cstheme="minorHAnsi"/>
+          <w:sz w:val="24"/>
+          <w:szCs w:val="24"/>
+          <w:lang w:val="en-US"/>
+        </w:rPr>
+        <w:t xml:space="preserve"> BB</w:t>
       </w:r>
     </w:p>
     <w:p>
@@ -3348,26 +3619,25 @@
           <w:rFonts w:cstheme="minorHAnsi"/>
           <w:sz w:val="24"/>
           <w:szCs w:val="24"/>
-          <w:lang w:val="en-US"/>
-        </w:rPr>
-      </w:pPr>
-      <w:r>
-        <w:rPr>
-          <w:rFonts w:cstheme="minorHAnsi"/>
-          <w:sz w:val="24"/>
-          <w:szCs w:val="24"/>
-          <w:lang w:val="en-US"/>
-        </w:rPr>
-        <w:t>oc2</w:t>
-      </w:r>
-      <w:r>
-        <w:rPr>
-          <w:rFonts w:cstheme="minorHAnsi"/>
-          <w:sz w:val="24"/>
-          <w:szCs w:val="24"/>
-          <w:lang w:val="en-US"/>
-        </w:rPr>
-        <w:t xml:space="preserve"> : 08</w:t>
+        </w:rPr>
+      </w:pPr>
+      <w:proofErr w:type="gramStart"/>
+      <w:r>
+        <w:rPr>
+          <w:rFonts w:cstheme="minorHAnsi"/>
+          <w:sz w:val="24"/>
+          <w:szCs w:val="24"/>
+        </w:rPr>
+        <w:t>oc</w:t>
+      </w:r>
+      <w:proofErr w:type="gramEnd"/>
+      <w:r>
+        <w:rPr>
+          <w:rFonts w:cstheme="minorHAnsi"/>
+          <w:sz w:val="24"/>
+          <w:szCs w:val="24"/>
+        </w:rPr>
+        <w:t>2 : 08</w:t>
       </w:r>
     </w:p>
     <w:p>
@@ -3379,17 +3649,25 @@
           <w:rFonts w:cstheme="minorHAnsi"/>
           <w:sz w:val="24"/>
           <w:szCs w:val="24"/>
-          <w:lang w:val="en-US"/>
-        </w:rPr>
-      </w:pPr>
-      <w:r>
-        <w:rPr>
-          <w:rFonts w:cstheme="minorHAnsi"/>
-          <w:sz w:val="24"/>
-          <w:szCs w:val="24"/>
-          <w:lang w:val="en-US"/>
-        </w:rPr>
-        <w:t>oc3: 61</w:t>
+        </w:rPr>
+      </w:pPr>
+      <w:proofErr w:type="gramStart"/>
+      <w:r>
+        <w:rPr>
+          <w:rFonts w:cstheme="minorHAnsi"/>
+          <w:sz w:val="24"/>
+          <w:szCs w:val="24"/>
+        </w:rPr>
+        <w:t>oc</w:t>
+      </w:r>
+      <w:proofErr w:type="gramEnd"/>
+      <w:r>
+        <w:rPr>
+          <w:rFonts w:cstheme="minorHAnsi"/>
+          <w:sz w:val="24"/>
+          <w:szCs w:val="24"/>
+        </w:rPr>
+        <w:t>3: 61</w:t>
       </w:r>
     </w:p>
     <w:p>
@@ -3403,13 +3681,23 @@
           <w:szCs w:val="24"/>
         </w:rPr>
       </w:pPr>
-      <w:r>
-        <w:rPr>
-          <w:rFonts w:cstheme="minorHAnsi"/>
-          <w:sz w:val="24"/>
-          <w:szCs w:val="24"/>
-        </w:rPr>
-        <w:t>oc4: 9E</w:t>
+      <w:proofErr w:type="gramStart"/>
+      <w:r>
+        <w:rPr>
+          <w:rFonts w:cstheme="minorHAnsi"/>
+          <w:sz w:val="24"/>
+          <w:szCs w:val="24"/>
+        </w:rPr>
+        <w:t>oc</w:t>
+      </w:r>
+      <w:proofErr w:type="gramEnd"/>
+      <w:r>
+        <w:rPr>
+          <w:rFonts w:cstheme="minorHAnsi"/>
+          <w:sz w:val="24"/>
+          <w:szCs w:val="24"/>
+        </w:rPr>
+        <w:t>4: 9E</w:t>
       </w:r>
     </w:p>
     <w:p>
@@ -3423,13 +3711,23 @@
           <w:szCs w:val="24"/>
         </w:rPr>
       </w:pPr>
-      <w:r>
-        <w:rPr>
-          <w:rFonts w:cstheme="minorHAnsi"/>
-          <w:sz w:val="24"/>
-          <w:szCs w:val="24"/>
-        </w:rPr>
-        <w:t>oc5: EC</w:t>
+      <w:proofErr w:type="gramStart"/>
+      <w:r>
+        <w:rPr>
+          <w:rFonts w:cstheme="minorHAnsi"/>
+          <w:sz w:val="24"/>
+          <w:szCs w:val="24"/>
+        </w:rPr>
+        <w:t>oc</w:t>
+      </w:r>
+      <w:proofErr w:type="gramEnd"/>
+      <w:r>
+        <w:rPr>
+          <w:rFonts w:cstheme="minorHAnsi"/>
+          <w:sz w:val="24"/>
+          <w:szCs w:val="24"/>
+        </w:rPr>
+        <w:t>5: EC</w:t>
       </w:r>
     </w:p>
     <w:p>
@@ -3443,13 +3741,23 @@
           <w:szCs w:val="24"/>
         </w:rPr>
       </w:pPr>
-      <w:r>
-        <w:rPr>
-          <w:rFonts w:cstheme="minorHAnsi"/>
-          <w:sz w:val="24"/>
-          <w:szCs w:val="24"/>
-        </w:rPr>
-        <w:t>oc6: 38</w:t>
+      <w:proofErr w:type="gramStart"/>
+      <w:r>
+        <w:rPr>
+          <w:rFonts w:cstheme="minorHAnsi"/>
+          <w:sz w:val="24"/>
+          <w:szCs w:val="24"/>
+        </w:rPr>
+        <w:t>oc</w:t>
+      </w:r>
+      <w:proofErr w:type="gramEnd"/>
+      <w:r>
+        <w:rPr>
+          <w:rFonts w:cstheme="minorHAnsi"/>
+          <w:sz w:val="24"/>
+          <w:szCs w:val="24"/>
+        </w:rPr>
+        <w:t>6: 38</w:t>
       </w:r>
     </w:p>
     <w:p>
@@ -3463,13 +3771,23 @@
           <w:szCs w:val="24"/>
         </w:rPr>
       </w:pPr>
-      <w:r>
-        <w:rPr>
-          <w:rFonts w:cstheme="minorHAnsi"/>
-          <w:sz w:val="24"/>
-          <w:szCs w:val="24"/>
-        </w:rPr>
-        <w:t>oc7: A0</w:t>
+      <w:proofErr w:type="gramStart"/>
+      <w:r>
+        <w:rPr>
+          <w:rFonts w:cstheme="minorHAnsi"/>
+          <w:sz w:val="24"/>
+          <w:szCs w:val="24"/>
+        </w:rPr>
+        <w:t>oc</w:t>
+      </w:r>
+      <w:proofErr w:type="gramEnd"/>
+      <w:r>
+        <w:rPr>
+          <w:rFonts w:cstheme="minorHAnsi"/>
+          <w:sz w:val="24"/>
+          <w:szCs w:val="24"/>
+        </w:rPr>
+        <w:t>7: A0</w:t>
       </w:r>
     </w:p>
     <w:p>
@@ -3542,15 +3860,37 @@
           <w:rFonts w:cstheme="minorHAnsi"/>
           <w:sz w:val="24"/>
           <w:szCs w:val="24"/>
-        </w:rPr>
-      </w:pPr>
-      <w:r>
-        <w:rPr>
-          <w:rFonts w:cstheme="minorHAnsi"/>
-          <w:sz w:val="24"/>
-          <w:szCs w:val="24"/>
-        </w:rPr>
-        <w:t>oc0 : A0</w:t>
+          <w:lang w:val="en-US"/>
+        </w:rPr>
+      </w:pPr>
+      <w:r>
+        <w:rPr>
+          <w:rFonts w:cstheme="minorHAnsi"/>
+          <w:sz w:val="24"/>
+          <w:szCs w:val="24"/>
+          <w:lang w:val="en-US"/>
+        </w:rPr>
+        <w:t>oc</w:t>
+      </w:r>
+      <w:proofErr w:type="gramStart"/>
+      <w:r>
+        <w:rPr>
+          <w:rFonts w:cstheme="minorHAnsi"/>
+          <w:sz w:val="24"/>
+          <w:szCs w:val="24"/>
+          <w:lang w:val="en-US"/>
+        </w:rPr>
+        <w:t>0 :</w:t>
+      </w:r>
+      <w:proofErr w:type="gramEnd"/>
+      <w:r>
+        <w:rPr>
+          <w:rFonts w:cstheme="minorHAnsi"/>
+          <w:sz w:val="24"/>
+          <w:szCs w:val="24"/>
+          <w:lang w:val="en-US"/>
+        </w:rPr>
+        <w:t xml:space="preserve"> A0</w:t>
       </w:r>
     </w:p>
     <w:p>
@@ -3562,15 +3902,37 @@
           <w:rFonts w:cstheme="minorHAnsi"/>
           <w:sz w:val="24"/>
           <w:szCs w:val="24"/>
-        </w:rPr>
-      </w:pPr>
-      <w:r>
-        <w:rPr>
-          <w:rFonts w:cstheme="minorHAnsi"/>
-          <w:sz w:val="24"/>
-          <w:szCs w:val="24"/>
-        </w:rPr>
-        <w:t>oc1 : 38</w:t>
+          <w:lang w:val="en-US"/>
+        </w:rPr>
+      </w:pPr>
+      <w:r>
+        <w:rPr>
+          <w:rFonts w:cstheme="minorHAnsi"/>
+          <w:sz w:val="24"/>
+          <w:szCs w:val="24"/>
+          <w:lang w:val="en-US"/>
+        </w:rPr>
+        <w:t>oc</w:t>
+      </w:r>
+      <w:proofErr w:type="gramStart"/>
+      <w:r>
+        <w:rPr>
+          <w:rFonts w:cstheme="minorHAnsi"/>
+          <w:sz w:val="24"/>
+          <w:szCs w:val="24"/>
+          <w:lang w:val="en-US"/>
+        </w:rPr>
+        <w:t>1 :</w:t>
+      </w:r>
+      <w:proofErr w:type="gramEnd"/>
+      <w:r>
+        <w:rPr>
+          <w:rFonts w:cstheme="minorHAnsi"/>
+          <w:sz w:val="24"/>
+          <w:szCs w:val="24"/>
+          <w:lang w:val="en-US"/>
+        </w:rPr>
+        <w:t xml:space="preserve"> 38</w:t>
       </w:r>
     </w:p>
     <w:p>
@@ -3582,15 +3944,37 @@
           <w:rFonts w:cstheme="minorHAnsi"/>
           <w:sz w:val="24"/>
           <w:szCs w:val="24"/>
-        </w:rPr>
-      </w:pPr>
-      <w:r>
-        <w:rPr>
-          <w:rFonts w:cstheme="minorHAnsi"/>
-          <w:sz w:val="24"/>
-          <w:szCs w:val="24"/>
-        </w:rPr>
-        <w:t>oc2 : EC</w:t>
+          <w:lang w:val="en-US"/>
+        </w:rPr>
+      </w:pPr>
+      <w:r>
+        <w:rPr>
+          <w:rFonts w:cstheme="minorHAnsi"/>
+          <w:sz w:val="24"/>
+          <w:szCs w:val="24"/>
+          <w:lang w:val="en-US"/>
+        </w:rPr>
+        <w:t>oc</w:t>
+      </w:r>
+      <w:proofErr w:type="gramStart"/>
+      <w:r>
+        <w:rPr>
+          <w:rFonts w:cstheme="minorHAnsi"/>
+          <w:sz w:val="24"/>
+          <w:szCs w:val="24"/>
+          <w:lang w:val="en-US"/>
+        </w:rPr>
+        <w:t>2 :</w:t>
+      </w:r>
+      <w:proofErr w:type="gramEnd"/>
+      <w:r>
+        <w:rPr>
+          <w:rFonts w:cstheme="minorHAnsi"/>
+          <w:sz w:val="24"/>
+          <w:szCs w:val="24"/>
+          <w:lang w:val="en-US"/>
+        </w:rPr>
+        <w:t xml:space="preserve"> EC</w:t>
       </w:r>
     </w:p>
     <w:p>
@@ -3602,13 +3986,15 @@
           <w:rFonts w:cstheme="minorHAnsi"/>
           <w:sz w:val="24"/>
           <w:szCs w:val="24"/>
-        </w:rPr>
-      </w:pPr>
-      <w:r>
-        <w:rPr>
-          <w:rFonts w:cstheme="minorHAnsi"/>
-          <w:sz w:val="24"/>
-          <w:szCs w:val="24"/>
+          <w:lang w:val="en-US"/>
+        </w:rPr>
+      </w:pPr>
+      <w:r>
+        <w:rPr>
+          <w:rFonts w:cstheme="minorHAnsi"/>
+          <w:sz w:val="24"/>
+          <w:szCs w:val="24"/>
+          <w:lang w:val="en-US"/>
         </w:rPr>
         <w:t>oc3: 9E</w:t>
       </w:r>
@@ -3622,13 +4008,15 @@
           <w:rFonts w:cstheme="minorHAnsi"/>
           <w:sz w:val="24"/>
           <w:szCs w:val="24"/>
-        </w:rPr>
-      </w:pPr>
-      <w:r>
-        <w:rPr>
-          <w:rFonts w:cstheme="minorHAnsi"/>
-          <w:sz w:val="24"/>
-          <w:szCs w:val="24"/>
+          <w:lang w:val="en-US"/>
+        </w:rPr>
+      </w:pPr>
+      <w:r>
+        <w:rPr>
+          <w:rFonts w:cstheme="minorHAnsi"/>
+          <w:sz w:val="24"/>
+          <w:szCs w:val="24"/>
+          <w:lang w:val="en-US"/>
         </w:rPr>
         <w:t>oc4: 61</w:t>
       </w:r>
@@ -3642,13 +4030,15 @@
           <w:rFonts w:cstheme="minorHAnsi"/>
           <w:sz w:val="24"/>
           <w:szCs w:val="24"/>
-        </w:rPr>
-      </w:pPr>
-      <w:r>
-        <w:rPr>
-          <w:rFonts w:cstheme="minorHAnsi"/>
-          <w:sz w:val="24"/>
-          <w:szCs w:val="24"/>
+          <w:lang w:val="en-US"/>
+        </w:rPr>
+      </w:pPr>
+      <w:r>
+        <w:rPr>
+          <w:rFonts w:cstheme="minorHAnsi"/>
+          <w:sz w:val="24"/>
+          <w:szCs w:val="24"/>
+          <w:lang w:val="en-US"/>
         </w:rPr>
         <w:t>oc5: 08</w:t>
       </w:r>
@@ -3662,13 +4052,15 @@
           <w:rFonts w:cstheme="minorHAnsi"/>
           <w:sz w:val="24"/>
           <w:szCs w:val="24"/>
-        </w:rPr>
-      </w:pPr>
-      <w:r>
-        <w:rPr>
-          <w:rFonts w:cstheme="minorHAnsi"/>
-          <w:sz w:val="24"/>
-          <w:szCs w:val="24"/>
+          <w:lang w:val="en-US"/>
+        </w:rPr>
+      </w:pPr>
+      <w:r>
+        <w:rPr>
+          <w:rFonts w:cstheme="minorHAnsi"/>
+          <w:sz w:val="24"/>
+          <w:szCs w:val="24"/>
+          <w:lang w:val="en-US"/>
         </w:rPr>
         <w:t>oc6: BB</w:t>
       </w:r>
@@ -3682,13 +4074,15 @@
           <w:rFonts w:cstheme="minorHAnsi"/>
           <w:sz w:val="24"/>
           <w:szCs w:val="24"/>
-        </w:rPr>
-      </w:pPr>
-      <w:r>
-        <w:rPr>
-          <w:rFonts w:cstheme="minorHAnsi"/>
-          <w:sz w:val="24"/>
-          <w:szCs w:val="24"/>
+          <w:lang w:val="en-US"/>
+        </w:rPr>
+      </w:pPr>
+      <w:r>
+        <w:rPr>
+          <w:rFonts w:cstheme="minorHAnsi"/>
+          <w:sz w:val="24"/>
+          <w:szCs w:val="24"/>
+          <w:lang w:val="en-US"/>
         </w:rPr>
         <w:t>oc7: C2</w:t>
       </w:r>
@@ -4475,7 +4869,25 @@
           <w:sz w:val="24"/>
           <w:szCs w:val="24"/>
         </w:rPr>
-        <w:t xml:space="preserve"> ou 1,64 GiB.</w:t>
+        <w:t xml:space="preserve"> ou 1,64 </w:t>
+      </w:r>
+      <w:proofErr w:type="spellStart"/>
+      <w:r>
+        <w:rPr>
+          <w:rFonts w:cstheme="minorHAnsi"/>
+          <w:sz w:val="24"/>
+          <w:szCs w:val="24"/>
+        </w:rPr>
+        <w:t>GiB</w:t>
+      </w:r>
+      <w:proofErr w:type="spellEnd"/>
+      <w:r>
+        <w:rPr>
+          <w:rFonts w:cstheme="minorHAnsi"/>
+          <w:sz w:val="24"/>
+          <w:szCs w:val="24"/>
+        </w:rPr>
+        <w:t>.</w:t>
       </w:r>
     </w:p>
     <w:p>
@@ -4551,7 +4963,25 @@
           <w:sz w:val="24"/>
           <w:szCs w:val="24"/>
         </w:rPr>
-        <w:t>((secteur/piste)*(rotation/seconde)*(octet/secteur)*(bits/octets))/zones</w:t>
+        <w:t>((secteur/</w:t>
+      </w:r>
+      <w:proofErr w:type="gramStart"/>
+      <w:r>
+        <w:rPr>
+          <w:rFonts w:cstheme="minorHAnsi"/>
+          <w:sz w:val="24"/>
+          <w:szCs w:val="24"/>
+        </w:rPr>
+        <w:t>piste)*</w:t>
+      </w:r>
+      <w:proofErr w:type="gramEnd"/>
+      <w:r>
+        <w:rPr>
+          <w:rFonts w:cstheme="minorHAnsi"/>
+          <w:sz w:val="24"/>
+          <w:szCs w:val="24"/>
+        </w:rPr>
+        <w:t>(rotation/seconde)*(octet/secteur)*(bits/octets))/zones</w:t>
       </w:r>
     </w:p>
     <w:p>
@@ -4582,13 +5012,23 @@
         </w:rPr>
         <w:t xml:space="preserve"> </w:t>
       </w:r>
-      <w:r>
-        <w:rPr>
-          <w:rFonts w:cstheme="minorHAnsi"/>
-          <w:sz w:val="24"/>
-          <w:szCs w:val="24"/>
-        </w:rPr>
-        <w:t>/(10^6)=288,65 Mb/s</w:t>
+      <w:proofErr w:type="gramStart"/>
+      <w:r>
+        <w:rPr>
+          <w:rFonts w:cstheme="minorHAnsi"/>
+          <w:sz w:val="24"/>
+          <w:szCs w:val="24"/>
+        </w:rPr>
+        <w:t>/(</w:t>
+      </w:r>
+      <w:proofErr w:type="gramEnd"/>
+      <w:r>
+        <w:rPr>
+          <w:rFonts w:cstheme="minorHAnsi"/>
+          <w:sz w:val="24"/>
+          <w:szCs w:val="24"/>
+        </w:rPr>
+        <w:t>10^6)=288,65 Mb/s</w:t>
       </w:r>
     </w:p>
     <w:p>
@@ -4620,13 +5060,23 @@
         </w:rPr>
         <w:t xml:space="preserve"> </w:t>
       </w:r>
-      <w:r>
-        <w:rPr>
-          <w:rFonts w:cstheme="minorHAnsi"/>
-          <w:sz w:val="24"/>
-          <w:szCs w:val="24"/>
-        </w:rPr>
-        <w:t>/(10^6)= 320,72 Mb/s</w:t>
+      <w:proofErr w:type="gramStart"/>
+      <w:r>
+        <w:rPr>
+          <w:rFonts w:cstheme="minorHAnsi"/>
+          <w:sz w:val="24"/>
+          <w:szCs w:val="24"/>
+        </w:rPr>
+        <w:t>/(</w:t>
+      </w:r>
+      <w:proofErr w:type="gramEnd"/>
+      <w:r>
+        <w:rPr>
+          <w:rFonts w:cstheme="minorHAnsi"/>
+          <w:sz w:val="24"/>
+          <w:szCs w:val="24"/>
+        </w:rPr>
+        <w:t>10^6)= 320,72 Mb/s</w:t>
       </w:r>
     </w:p>
     <w:p>
@@ -4647,7 +5097,25 @@
           <w:sz w:val="24"/>
           <w:szCs w:val="24"/>
         </w:rPr>
-        <w:t>Zone 2= (5400/60*532*512*8)/(10^6)= 196,12 Mb/s</w:t>
+        <w:t>Zone 2= (5400/60*532*512*</w:t>
+      </w:r>
+      <w:proofErr w:type="gramStart"/>
+      <w:r>
+        <w:rPr>
+          <w:rFonts w:cstheme="minorHAnsi"/>
+          <w:sz w:val="24"/>
+          <w:szCs w:val="24"/>
+        </w:rPr>
+        <w:t>8)/</w:t>
+      </w:r>
+      <w:proofErr w:type="gramEnd"/>
+      <w:r>
+        <w:rPr>
+          <w:rFonts w:cstheme="minorHAnsi"/>
+          <w:sz w:val="24"/>
+          <w:szCs w:val="24"/>
+        </w:rPr>
+        <w:t>(10^6)= 196,12 Mb/s</w:t>
       </w:r>
     </w:p>
     <w:p>
@@ -4668,7 +5136,25 @@
           <w:sz w:val="24"/>
           <w:szCs w:val="24"/>
         </w:rPr>
-        <w:t>Zone 3= (5400/60*841*512*8)/(10^6)= 310,03 Mb/s</w:t>
+        <w:t>Zone 3= (5400/60*841*512*</w:t>
+      </w:r>
+      <w:proofErr w:type="gramStart"/>
+      <w:r>
+        <w:rPr>
+          <w:rFonts w:cstheme="minorHAnsi"/>
+          <w:sz w:val="24"/>
+          <w:szCs w:val="24"/>
+        </w:rPr>
+        <w:t>8)/</w:t>
+      </w:r>
+      <w:proofErr w:type="gramEnd"/>
+      <w:r>
+        <w:rPr>
+          <w:rFonts w:cstheme="minorHAnsi"/>
+          <w:sz w:val="24"/>
+          <w:szCs w:val="24"/>
+        </w:rPr>
+        <w:t>(10^6)= 310,03 Mb/s</w:t>
       </w:r>
     </w:p>
     <w:p>
@@ -4764,7 +5250,25 @@
           <w:sz w:val="24"/>
           <w:szCs w:val="24"/>
         </w:rPr>
-        <w:t>Le disque dur a un bus PCIe de vitesse 3000 Mb/s, ce qui est nettement supérieure au taux de lecture moyenne de notre disque qui est 278,88 Mb</w:t>
+        <w:t xml:space="preserve">Le disque dur a un bus </w:t>
+      </w:r>
+      <w:proofErr w:type="spellStart"/>
+      <w:r>
+        <w:rPr>
+          <w:rFonts w:cstheme="minorHAnsi"/>
+          <w:sz w:val="24"/>
+          <w:szCs w:val="24"/>
+        </w:rPr>
+        <w:t>PCIe</w:t>
+      </w:r>
+      <w:proofErr w:type="spellEnd"/>
+      <w:r>
+        <w:rPr>
+          <w:rFonts w:cstheme="minorHAnsi"/>
+          <w:sz w:val="24"/>
+          <w:szCs w:val="24"/>
+        </w:rPr>
+        <w:t xml:space="preserve"> de vitesse 3000 Mb/s, ce qui est nettement supérieure au taux de lecture moyenne de notre disque qui est 278,88 Mb</w:t>
       </w:r>
       <w:r>
         <w:rPr>
@@ -4894,7 +5398,29 @@
           <w:sz w:val="24"/>
           <w:szCs w:val="24"/>
         </w:rPr>
-        <w:t xml:space="preserve">SUBMUL Ra, Rb,k  </w:t>
+        <w:t xml:space="preserve">SUBMUL Ra, </w:t>
+      </w:r>
+      <w:proofErr w:type="spellStart"/>
+      <w:proofErr w:type="gramStart"/>
+      <w:r>
+        <w:rPr>
+          <w:b/>
+          <w:bCs/>
+          <w:sz w:val="24"/>
+          <w:szCs w:val="24"/>
+        </w:rPr>
+        <w:t>Rb,k</w:t>
+      </w:r>
+      <w:proofErr w:type="spellEnd"/>
+      <w:proofErr w:type="gramEnd"/>
+      <w:r>
+        <w:rPr>
+          <w:b/>
+          <w:bCs/>
+          <w:sz w:val="24"/>
+          <w:szCs w:val="24"/>
+        </w:rPr>
+        <w:t xml:space="preserve">  </w:t>
       </w:r>
     </w:p>
     <w:p>
@@ -4934,7 +5460,27 @@
           <w:szCs w:val="24"/>
           <w:lang w:val="en-CA"/>
         </w:rPr>
-        <w:t>IR &lt;- M[PC] : PC &lt;- PC+4;</w:t>
+        <w:t>IR &lt;- M[PC</w:t>
+      </w:r>
+      <w:proofErr w:type="gramStart"/>
+      <w:r>
+        <w:rPr>
+          <w:rFonts w:cstheme="minorHAnsi"/>
+          <w:sz w:val="24"/>
+          <w:szCs w:val="24"/>
+          <w:lang w:val="en-CA"/>
+        </w:rPr>
+        <w:t>] :</w:t>
+      </w:r>
+      <w:proofErr w:type="gramEnd"/>
+      <w:r>
+        <w:rPr>
+          <w:rFonts w:cstheme="minorHAnsi"/>
+          <w:sz w:val="24"/>
+          <w:szCs w:val="24"/>
+          <w:lang w:val="en-CA"/>
+        </w:rPr>
+        <w:t xml:space="preserve"> PC &lt;- PC+4;</w:t>
       </w:r>
     </w:p>
     <w:p>
@@ -4950,6 +5496,7 @@
           <w:lang w:val="en-US"/>
         </w:rPr>
       </w:pPr>
+      <w:proofErr w:type="gramStart"/>
       <w:r>
         <w:rPr>
           <w:rFonts w:cstheme="minorHAnsi"/>
@@ -4957,7 +5504,37 @@
           <w:szCs w:val="24"/>
           <w:lang w:val="en-US"/>
         </w:rPr>
-        <w:t>SUBMUL( :=op=3) -&gt; Ra &lt;- (Ra-Rb)/k;</w:t>
+        <w:t>SUBMUL( :</w:t>
+      </w:r>
+      <w:proofErr w:type="gramEnd"/>
+      <w:r>
+        <w:rPr>
+          <w:rFonts w:cstheme="minorHAnsi"/>
+          <w:sz w:val="24"/>
+          <w:szCs w:val="24"/>
+          <w:lang w:val="en-US"/>
+        </w:rPr>
+        <w:t>=op=3) -&gt; Ra &lt;- (Ra-</w:t>
+      </w:r>
+      <w:proofErr w:type="spellStart"/>
+      <w:r>
+        <w:rPr>
+          <w:rFonts w:cstheme="minorHAnsi"/>
+          <w:sz w:val="24"/>
+          <w:szCs w:val="24"/>
+          <w:lang w:val="en-US"/>
+        </w:rPr>
+        <w:t>Rb</w:t>
+      </w:r>
+      <w:proofErr w:type="spellEnd"/>
+      <w:r>
+        <w:rPr>
+          <w:rFonts w:cstheme="minorHAnsi"/>
+          <w:sz w:val="24"/>
+          <w:szCs w:val="24"/>
+          <w:lang w:val="en-US"/>
+        </w:rPr>
+        <w:t>)/k;</w:t>
       </w:r>
     </w:p>
     <w:p>
@@ -4992,7 +5569,25 @@
           <w:sz w:val="24"/>
           <w:szCs w:val="24"/>
         </w:rPr>
-        <w:t>(IR&lt;31..27&gt;=3)-&gt;R[IR&lt;26..22&gt;]&lt;-((R[IR&lt;26..22&gt;-R[IR&lt;21..17&gt;)/(IR&lt;16..0&gt;));</w:t>
+        <w:t>(IR&lt;</w:t>
+      </w:r>
+      <w:proofErr w:type="gramStart"/>
+      <w:r>
+        <w:rPr>
+          <w:rFonts w:cstheme="minorHAnsi"/>
+          <w:sz w:val="24"/>
+          <w:szCs w:val="24"/>
+        </w:rPr>
+        <w:t>31..</w:t>
+      </w:r>
+      <w:proofErr w:type="gramEnd"/>
+      <w:r>
+        <w:rPr>
+          <w:rFonts w:cstheme="minorHAnsi"/>
+          <w:sz w:val="24"/>
+          <w:szCs w:val="24"/>
+        </w:rPr>
+        <w:t>27&gt;=3)-&gt;R[IR&lt;26..22&gt;]&lt;-((R[IR&lt;26..22&gt;-R[IR&lt;21..17&gt;)/(IR&lt;16..0&gt;));</w:t>
       </w:r>
     </w:p>
     <w:p>
@@ -5007,13 +5602,23 @@
           <w:szCs w:val="24"/>
         </w:rPr>
       </w:pPr>
-      <w:r>
-        <w:rPr>
-          <w:rFonts w:cstheme="minorHAnsi"/>
-          <w:sz w:val="24"/>
-          <w:szCs w:val="24"/>
-        </w:rPr>
-        <w:t>avec IR&lt;16..0&gt;=5.</w:t>
+      <w:proofErr w:type="gramStart"/>
+      <w:r>
+        <w:rPr>
+          <w:rFonts w:cstheme="minorHAnsi"/>
+          <w:sz w:val="24"/>
+          <w:szCs w:val="24"/>
+        </w:rPr>
+        <w:t>avec</w:t>
+      </w:r>
+      <w:proofErr w:type="gramEnd"/>
+      <w:r>
+        <w:rPr>
+          <w:rFonts w:cstheme="minorHAnsi"/>
+          <w:sz w:val="24"/>
+          <w:szCs w:val="24"/>
+        </w:rPr>
+        <w:t xml:space="preserve"> IR&lt;16..0&gt;=5.</w:t>
       </w:r>
     </w:p>
     <w:p>
@@ -5055,8 +5660,22 @@
           <w:sz w:val="24"/>
           <w:szCs w:val="24"/>
         </w:rPr>
-        <w:t>DECREM Ra,Rb</w:t>
-      </w:r>
+        <w:t xml:space="preserve">DECREM </w:t>
+      </w:r>
+      <w:proofErr w:type="spellStart"/>
+      <w:proofErr w:type="gramStart"/>
+      <w:r>
+        <w:rPr>
+          <w:rFonts w:cstheme="minorHAnsi"/>
+          <w:b/>
+          <w:bCs/>
+          <w:sz w:val="24"/>
+          <w:szCs w:val="24"/>
+        </w:rPr>
+        <w:t>Ra,Rb</w:t>
+      </w:r>
+      <w:proofErr w:type="spellEnd"/>
+      <w:proofErr w:type="gramEnd"/>
     </w:p>
     <w:p>
       <w:pPr>
@@ -5078,7 +5697,27 @@
           <w:szCs w:val="24"/>
           <w:lang w:val="en-US"/>
         </w:rPr>
-        <w:t>IR &lt;- M[PC] : PC &lt;- PC+4;</w:t>
+        <w:t>IR &lt;- M[PC</w:t>
+      </w:r>
+      <w:proofErr w:type="gramStart"/>
+      <w:r>
+        <w:rPr>
+          <w:rFonts w:cstheme="minorHAnsi"/>
+          <w:sz w:val="24"/>
+          <w:szCs w:val="24"/>
+          <w:lang w:val="en-US"/>
+        </w:rPr>
+        <w:t>] :</w:t>
+      </w:r>
+      <w:proofErr w:type="gramEnd"/>
+      <w:r>
+        <w:rPr>
+          <w:rFonts w:cstheme="minorHAnsi"/>
+          <w:sz w:val="24"/>
+          <w:szCs w:val="24"/>
+          <w:lang w:val="en-US"/>
+        </w:rPr>
+        <w:t xml:space="preserve"> PC &lt;- PC+4;</w:t>
       </w:r>
     </w:p>
     <w:p>
@@ -5094,6 +5733,7 @@
           <w:lang w:val="en-CA"/>
         </w:rPr>
       </w:pPr>
+      <w:proofErr w:type="gramStart"/>
       <w:r>
         <w:rPr>
           <w:rFonts w:cstheme="minorHAnsi"/>
@@ -5101,8 +5741,9 @@
           <w:szCs w:val="24"/>
           <w:lang w:val="en-CA"/>
         </w:rPr>
-        <w:t>DECREM( :=op=8) -&gt; R</w:t>
-      </w:r>
+        <w:t>DECREM( :</w:t>
+      </w:r>
+      <w:proofErr w:type="gramEnd"/>
       <w:r>
         <w:rPr>
           <w:rFonts w:cstheme="minorHAnsi"/>
@@ -5110,8 +5751,28 @@
           <w:szCs w:val="24"/>
           <w:lang w:val="en-CA"/>
         </w:rPr>
+        <w:t xml:space="preserve">=op=8) -&gt; </w:t>
+      </w:r>
+      <w:proofErr w:type="spellStart"/>
+      <w:r>
+        <w:rPr>
+          <w:rFonts w:cstheme="minorHAnsi"/>
+          <w:sz w:val="24"/>
+          <w:szCs w:val="24"/>
+          <w:lang w:val="en-CA"/>
+        </w:rPr>
+        <w:t>R</w:t>
+      </w:r>
+      <w:r>
+        <w:rPr>
+          <w:rFonts w:cstheme="minorHAnsi"/>
+          <w:sz w:val="24"/>
+          <w:szCs w:val="24"/>
+          <w:lang w:val="en-CA"/>
+        </w:rPr>
         <w:t>b</w:t>
       </w:r>
+      <w:proofErr w:type="spellEnd"/>
       <w:r>
         <w:rPr>
           <w:rFonts w:cstheme="minorHAnsi"/>
@@ -5137,8 +5798,9 @@
           <w:szCs w:val="24"/>
           <w:lang w:val="en-CA"/>
         </w:rPr>
-        <w:t>k*R</w:t>
-      </w:r>
+        <w:t>k*</w:t>
+      </w:r>
+      <w:proofErr w:type="spellStart"/>
       <w:r>
         <w:rPr>
           <w:rFonts w:cstheme="minorHAnsi"/>
@@ -5146,7 +5808,26 @@
           <w:szCs w:val="24"/>
           <w:lang w:val="en-CA"/>
         </w:rPr>
-        <w:t>b)</w:t>
+        <w:t>R</w:t>
+      </w:r>
+      <w:r>
+        <w:rPr>
+          <w:rFonts w:cstheme="minorHAnsi"/>
+          <w:sz w:val="24"/>
+          <w:szCs w:val="24"/>
+          <w:lang w:val="en-CA"/>
+        </w:rPr>
+        <w:t>b</w:t>
+      </w:r>
+      <w:proofErr w:type="spellEnd"/>
+      <w:r>
+        <w:rPr>
+          <w:rFonts w:cstheme="minorHAnsi"/>
+          <w:sz w:val="24"/>
+          <w:szCs w:val="24"/>
+          <w:lang w:val="en-CA"/>
+        </w:rPr>
+        <w:t>)</w:t>
       </w:r>
       <w:r>
         <w:rPr>
@@ -5226,7 +5907,25 @@
           <w:sz w:val="24"/>
           <w:szCs w:val="24"/>
         </w:rPr>
-        <w:t xml:space="preserve">(IR&lt;31..27&gt;=8)-&gt;(R[IR&lt;26..22&gt;]&lt;- ((IR&lt;16..0&gt;) * R[IR&lt;26..22&gt;]) : (R[IR&lt;21..17]) </w:t>
+        <w:t>(IR&lt;</w:t>
+      </w:r>
+      <w:proofErr w:type="gramStart"/>
+      <w:r>
+        <w:rPr>
+          <w:rFonts w:cstheme="minorHAnsi"/>
+          <w:sz w:val="24"/>
+          <w:szCs w:val="24"/>
+        </w:rPr>
+        <w:t>31..</w:t>
+      </w:r>
+      <w:proofErr w:type="gramEnd"/>
+      <w:r>
+        <w:rPr>
+          <w:rFonts w:cstheme="minorHAnsi"/>
+          <w:sz w:val="24"/>
+          <w:szCs w:val="24"/>
+        </w:rPr>
+        <w:t xml:space="preserve">27&gt;=8)-&gt;(R[IR&lt;26..22&gt;]&lt;- ((IR&lt;16..0&gt;) * R[IR&lt;26..22&gt;]) : (R[IR&lt;21..17]) </w:t>
       </w:r>
       <w:r>
         <w:rPr>
@@ -5485,6 +6184,7 @@
           <w:lang w:val="en-US"/>
         </w:rPr>
       </w:pPr>
+      <w:proofErr w:type="spellStart"/>
       <w:r>
         <w:rPr>
           <w:rFonts w:cstheme="minorHAnsi"/>
@@ -5494,7 +6194,19 @@
           <w:szCs w:val="24"/>
           <w:lang w:val="en-US"/>
         </w:rPr>
-        <w:t>Partie 1.</w:t>
+        <w:t>Partie</w:t>
+      </w:r>
+      <w:proofErr w:type="spellEnd"/>
+      <w:r>
+        <w:rPr>
+          <w:rFonts w:cstheme="minorHAnsi"/>
+          <w:b/>
+          <w:bCs/>
+          <w:sz w:val="24"/>
+          <w:szCs w:val="24"/>
+          <w:lang w:val="en-US"/>
+        </w:rPr>
+        <w:t xml:space="preserve"> 1.</w:t>
       </w:r>
     </w:p>
     <w:p>
@@ -5530,6 +6242,7 @@
           <w:lang w:val="en-US"/>
         </w:rPr>
       </w:pPr>
+      <w:proofErr w:type="spellStart"/>
       <w:r>
         <w:rPr>
           <w:rFonts w:cstheme="minorHAnsi"/>
@@ -5537,7 +6250,37 @@
           <w:szCs w:val="24"/>
           <w:lang w:val="en-US"/>
         </w:rPr>
-        <w:t xml:space="preserve">Soit l’instruction: </w:t>
+        <w:t>Soit</w:t>
+      </w:r>
+      <w:proofErr w:type="spellEnd"/>
+      <w:r>
+        <w:rPr>
+          <w:rFonts w:cstheme="minorHAnsi"/>
+          <w:sz w:val="24"/>
+          <w:szCs w:val="24"/>
+          <w:lang w:val="en-US"/>
+        </w:rPr>
+        <w:t xml:space="preserve"> </w:t>
+      </w:r>
+      <w:proofErr w:type="spellStart"/>
+      <w:r>
+        <w:rPr>
+          <w:rFonts w:cstheme="minorHAnsi"/>
+          <w:sz w:val="24"/>
+          <w:szCs w:val="24"/>
+          <w:lang w:val="en-US"/>
+        </w:rPr>
+        <w:t>l’instruction</w:t>
+      </w:r>
+      <w:proofErr w:type="spellEnd"/>
+      <w:r>
+        <w:rPr>
+          <w:rFonts w:cstheme="minorHAnsi"/>
+          <w:sz w:val="24"/>
+          <w:szCs w:val="24"/>
+          <w:lang w:val="en-US"/>
+        </w:rPr>
+        <w:t xml:space="preserve">: </w:t>
       </w:r>
     </w:p>
     <w:p>
@@ -5558,13 +6301,23 @@
           <w:szCs w:val="24"/>
         </w:rPr>
       </w:pPr>
+      <w:proofErr w:type="gramStart"/>
       <w:r>
         <w:rPr>
           <w:rFonts w:ascii="Times New Roman" w:hAnsi="Times New Roman" w:cs="Times New Roman"/>
           <w:sz w:val="24"/>
           <w:szCs w:val="24"/>
         </w:rPr>
-        <w:t xml:space="preserve">r1 &lt;- Memoire2 [r4] &lt;&lt; 0x16 </w:t>
+        <w:t>r</w:t>
+      </w:r>
+      <w:proofErr w:type="gramEnd"/>
+      <w:r>
+        <w:rPr>
+          <w:rFonts w:ascii="Times New Roman" w:hAnsi="Times New Roman" w:cs="Times New Roman"/>
+          <w:sz w:val="24"/>
+          <w:szCs w:val="24"/>
+        </w:rPr>
+        <w:t xml:space="preserve">1 &lt;- Memoire2 [r4] &lt;&lt; 0x16 </w:t>
       </w:r>
     </w:p>
     <w:p>
@@ -5617,6 +6370,7 @@
                 <w:lang w:val="en-US"/>
               </w:rPr>
             </w:pPr>
+            <w:proofErr w:type="spellStart"/>
             <w:r>
               <w:rPr>
                 <w:rFonts w:cstheme="minorHAnsi"/>
@@ -5626,6 +6380,7 @@
               </w:rPr>
               <w:t>Registres</w:t>
             </w:r>
+            <w:proofErr w:type="spellEnd"/>
           </w:p>
         </w:tc>
         <w:tc>
@@ -5815,6 +6570,7 @@
                 <w:lang w:val="en-US"/>
               </w:rPr>
             </w:pPr>
+            <w:proofErr w:type="spellStart"/>
             <w:r>
               <w:rPr>
                 <w:rFonts w:cstheme="minorHAnsi"/>
@@ -5824,6 +6580,7 @@
               </w:rPr>
               <w:t>Valeur</w:t>
             </w:r>
+            <w:proofErr w:type="spellEnd"/>
           </w:p>
         </w:tc>
         <w:tc>
@@ -6148,6 +6905,7 @@
                 <w:lang w:val="en-US"/>
               </w:rPr>
             </w:pPr>
+            <w:proofErr w:type="spellStart"/>
             <w:r>
               <w:rPr>
                 <w:rFonts w:cstheme="minorHAnsi"/>
@@ -6162,6 +6920,7 @@
               </w:rPr>
               <w:t>onstante</w:t>
             </w:r>
+            <w:proofErr w:type="spellEnd"/>
             <w:r>
               <w:rPr>
                 <w:rFonts w:cstheme="minorHAnsi"/>
@@ -6200,6 +6959,7 @@
           <w:lang w:val="en-US"/>
         </w:rPr>
       </w:pPr>
+      <w:proofErr w:type="spellStart"/>
       <w:r>
         <w:rPr>
           <w:rFonts w:cstheme="minorHAnsi"/>
@@ -6207,7 +6967,37 @@
           <w:szCs w:val="24"/>
           <w:lang w:val="en-US"/>
         </w:rPr>
-        <w:t xml:space="preserve">L’encodage en binaire: </w:t>
+        <w:t>L’encodage</w:t>
+      </w:r>
+      <w:proofErr w:type="spellEnd"/>
+      <w:r>
+        <w:rPr>
+          <w:rFonts w:cstheme="minorHAnsi"/>
+          <w:sz w:val="24"/>
+          <w:szCs w:val="24"/>
+          <w:lang w:val="en-US"/>
+        </w:rPr>
+        <w:t xml:space="preserve"> en </w:t>
+      </w:r>
+      <w:proofErr w:type="spellStart"/>
+      <w:r>
+        <w:rPr>
+          <w:rFonts w:cstheme="minorHAnsi"/>
+          <w:sz w:val="24"/>
+          <w:szCs w:val="24"/>
+          <w:lang w:val="en-US"/>
+        </w:rPr>
+        <w:t>binaire</w:t>
+      </w:r>
+      <w:proofErr w:type="spellEnd"/>
+      <w:r>
+        <w:rPr>
+          <w:rFonts w:cstheme="minorHAnsi"/>
+          <w:sz w:val="24"/>
+          <w:szCs w:val="24"/>
+          <w:lang w:val="en-US"/>
+        </w:rPr>
+        <w:t xml:space="preserve">: </w:t>
       </w:r>
     </w:p>
     <w:p>
@@ -6246,6 +7036,7 @@
           <w:lang w:val="en-US"/>
         </w:rPr>
       </w:pPr>
+      <w:proofErr w:type="spellStart"/>
       <w:r>
         <w:rPr>
           <w:rFonts w:cstheme="minorHAnsi"/>
@@ -6253,7 +7044,17 @@
           <w:szCs w:val="24"/>
           <w:lang w:val="en-US"/>
         </w:rPr>
-        <w:t>En little-endian: 0x 16 00 30 08.</w:t>
+        <w:t>En</w:t>
+      </w:r>
+      <w:proofErr w:type="spellEnd"/>
+      <w:r>
+        <w:rPr>
+          <w:rFonts w:cstheme="minorHAnsi"/>
+          <w:sz w:val="24"/>
+          <w:szCs w:val="24"/>
+          <w:lang w:val="en-US"/>
+        </w:rPr>
+        <w:t xml:space="preserve"> little-endian: 0x 16 00 30 08.</w:t>
       </w:r>
     </w:p>
     <w:p>
@@ -6319,7 +7120,25 @@
           <w:sz w:val="24"/>
           <w:szCs w:val="24"/>
         </w:rPr>
-        <w:t>T&lt;- R[IR&lt;20..18&gt;];</w:t>
+        <w:t>T&lt;- R[IR&lt;</w:t>
+      </w:r>
+      <w:proofErr w:type="gramStart"/>
+      <w:r>
+        <w:rPr>
+          <w:rFonts w:cstheme="minorHAnsi"/>
+          <w:sz w:val="24"/>
+          <w:szCs w:val="24"/>
+        </w:rPr>
+        <w:t>20..</w:t>
+      </w:r>
+      <w:proofErr w:type="gramEnd"/>
+      <w:r>
+        <w:rPr>
+          <w:rFonts w:cstheme="minorHAnsi"/>
+          <w:sz w:val="24"/>
+          <w:szCs w:val="24"/>
+        </w:rPr>
+        <w:t>18&gt;];</w:t>
       </w:r>
     </w:p>
     <w:p>
@@ -6361,7 +7180,25 @@
           <w:sz w:val="24"/>
           <w:szCs w:val="24"/>
         </w:rPr>
-        <w:t>R[IR&lt;23..21&gt;]&lt;-T&lt;&lt;R[IR&lt;12..0&gt;];</w:t>
+        <w:t>R[IR&lt;</w:t>
+      </w:r>
+      <w:proofErr w:type="gramStart"/>
+      <w:r>
+        <w:rPr>
+          <w:rFonts w:cstheme="minorHAnsi"/>
+          <w:sz w:val="24"/>
+          <w:szCs w:val="24"/>
+        </w:rPr>
+        <w:t>23..</w:t>
+      </w:r>
+      <w:proofErr w:type="gramEnd"/>
+      <w:r>
+        <w:rPr>
+          <w:rFonts w:cstheme="minorHAnsi"/>
+          <w:sz w:val="24"/>
+          <w:szCs w:val="24"/>
+        </w:rPr>
+        <w:t>21&gt;]&lt;-T&lt;&lt;R[IR&lt;12..0&gt;];</w:t>
       </w:r>
     </w:p>
     <w:p>
@@ -6694,6 +7531,8 @@
                 <w:szCs w:val="24"/>
               </w:rPr>
             </w:pPr>
+            <w:proofErr w:type="spellStart"/>
+            <w:proofErr w:type="gramStart"/>
             <w:r>
               <w:rPr>
                 <w:rFonts w:cstheme="minorHAnsi"/>
@@ -6702,6 +7541,8 @@
               </w:rPr>
               <w:t>ecrireEIP</w:t>
             </w:r>
+            <w:proofErr w:type="spellEnd"/>
+            <w:proofErr w:type="gramEnd"/>
           </w:p>
         </w:tc>
         <w:tc>
@@ -6720,6 +7561,8 @@
                 <w:szCs w:val="24"/>
               </w:rPr>
             </w:pPr>
+            <w:proofErr w:type="spellStart"/>
+            <w:proofErr w:type="gramStart"/>
             <w:r>
               <w:rPr>
                 <w:rFonts w:cstheme="minorHAnsi"/>
@@ -6728,6 +7571,8 @@
               </w:rPr>
               <w:t>ecrireT</w:t>
             </w:r>
+            <w:proofErr w:type="spellEnd"/>
+            <w:proofErr w:type="gramEnd"/>
           </w:p>
         </w:tc>
         <w:tc>
@@ -6746,6 +7591,8 @@
                 <w:szCs w:val="24"/>
               </w:rPr>
             </w:pPr>
+            <w:proofErr w:type="spellStart"/>
+            <w:proofErr w:type="gramStart"/>
             <w:r>
               <w:rPr>
                 <w:rFonts w:cstheme="minorHAnsi"/>
@@ -6754,6 +7601,8 @@
               </w:rPr>
               <w:t>ecrireRegistre</w:t>
             </w:r>
+            <w:proofErr w:type="spellEnd"/>
+            <w:proofErr w:type="gramEnd"/>
           </w:p>
         </w:tc>
       </w:tr>
@@ -7264,7 +8113,7 @@
                 <w:sz w:val="24"/>
                 <w:szCs w:val="24"/>
               </w:rPr>
-              <w:t>0</w:t>
+              <w:t>1</w:t>
             </w:r>
           </w:p>
         </w:tc>
@@ -7770,7 +8619,29 @@
           <w:sz w:val="24"/>
           <w:szCs w:val="24"/>
         </w:rPr>
-        <w:t xml:space="preserve">Simulez l’instruction avec le logiciel Electric. Faites une ou plusieurs captures d’écran montrant clairement que le résultat de la simulation est correct, en justifiant pourquoi, et joignez-la dans le rapport suite à la question </w:t>
+        <w:t xml:space="preserve">Simulez l’instruction avec le logiciel Electric. Faites une ou plusieurs captures d’écran montrant clairement que le résultat de la simulation est correct, en justifiant pourquoi, et joignez-la dans le rapport </w:t>
+      </w:r>
+      <w:proofErr w:type="gramStart"/>
+      <w:r>
+        <w:rPr>
+          <w:rFonts w:cstheme="minorHAnsi"/>
+          <w:b/>
+          <w:bCs/>
+          <w:sz w:val="24"/>
+          <w:szCs w:val="24"/>
+        </w:rPr>
+        <w:t>suite à</w:t>
+      </w:r>
+      <w:proofErr w:type="gramEnd"/>
+      <w:r>
+        <w:rPr>
+          <w:rFonts w:cstheme="minorHAnsi"/>
+          <w:b/>
+          <w:bCs/>
+          <w:sz w:val="24"/>
+          <w:szCs w:val="24"/>
+        </w:rPr>
+        <w:t xml:space="preserve"> la question </w:t>
       </w:r>
       <w:r>
         <w:rPr>
@@ -7817,10 +8688,10 @@
           <w:szCs w:val="24"/>
         </w:rPr>
         <w:drawing>
-          <wp:inline distT="0" distB="0" distL="0" distR="0" wp14:anchorId="4FA63B76" wp14:editId="6965D42F">
-            <wp:extent cx="5703933" cy="2442130"/>
+          <wp:inline distT="0" distB="0" distL="0" distR="0" wp14:anchorId="1C7E845E" wp14:editId="76292A7B">
+            <wp:extent cx="5473705" cy="2867025"/>
             <wp:effectExtent l="0" t="0" r="0" b="0"/>
-            <wp:docPr id="2" name="Picture 2" descr="A picture containing sitting, room&#10;&#10;Description automatically generated"/>
+            <wp:docPr id="3" name="Picture 3" descr="A picture containing sitting&#10;&#10;Description automatically generated"/>
             <wp:cNvGraphicFramePr>
               <a:graphicFrameLocks xmlns:a="http://schemas.openxmlformats.org/drawingml/2006/main" noChangeAspect="1"/>
             </wp:cNvGraphicFramePr>
@@ -7828,7 +8699,7 @@
               <a:graphicData uri="http://schemas.openxmlformats.org/drawingml/2006/picture">
                 <pic:pic xmlns:pic="http://schemas.openxmlformats.org/drawingml/2006/picture">
                   <pic:nvPicPr>
-                    <pic:cNvPr id="2" name="electricpb1.png"/>
+                    <pic:cNvPr id="3" name="txt1.png"/>
                     <pic:cNvPicPr/>
                   </pic:nvPicPr>
                   <pic:blipFill>
@@ -7846,7 +8717,7 @@
                   <pic:spPr>
                     <a:xfrm>
                       <a:off x="0" y="0"/>
-                      <a:ext cx="5772553" cy="2471510"/>
+                      <a:ext cx="5521280" cy="2891944"/>
                     </a:xfrm>
                     <a:prstGeom prst="rect">
                       <a:avLst/>
@@ -7900,7 +8771,79 @@
           <w:sz w:val="24"/>
           <w:szCs w:val="24"/>
         </w:rPr>
-        <w:t>le code de l’instruction est lu et stocké en mémoire, ensuite, la valeur du registre r4 est lu et mis dans T. Dans le deuxième cycle, la valeur à l’adresse r4 de la mémoire est mis dans T. Pour le troisième cycle, le résultat est écrit dans r1, au niveau de EAX.</w:t>
+        <w:t>le code de l’instruction est lu</w:t>
+      </w:r>
+      <w:r>
+        <w:rPr>
+          <w:rFonts w:cstheme="minorHAnsi"/>
+          <w:sz w:val="24"/>
+          <w:szCs w:val="24"/>
+        </w:rPr>
+        <w:t xml:space="preserve"> (</w:t>
+      </w:r>
+      <w:r>
+        <w:rPr>
+          <w:rFonts w:cstheme="minorHAnsi"/>
+          <w:sz w:val="24"/>
+          <w:szCs w:val="24"/>
+        </w:rPr>
+        <w:t>8300016h)</w:t>
+      </w:r>
+      <w:r>
+        <w:rPr>
+          <w:rFonts w:cstheme="minorHAnsi"/>
+          <w:sz w:val="24"/>
+          <w:szCs w:val="24"/>
+        </w:rPr>
+        <w:t xml:space="preserve"> et stocké en mémoire, ensuite, la valeur du registre r4 est lu et mis dans T</w:t>
+      </w:r>
+      <w:r>
+        <w:rPr>
+          <w:rFonts w:cstheme="minorHAnsi"/>
+          <w:sz w:val="24"/>
+          <w:szCs w:val="24"/>
+        </w:rPr>
+        <w:t xml:space="preserve"> (4342</w:t>
+      </w:r>
+      <w:r>
+        <w:rPr>
+          <w:rFonts w:cstheme="minorHAnsi"/>
+          <w:sz w:val="24"/>
+          <w:szCs w:val="24"/>
+        </w:rPr>
+        <w:t>140h)</w:t>
+      </w:r>
+      <w:r>
+        <w:rPr>
+          <w:rFonts w:cstheme="minorHAnsi"/>
+          <w:sz w:val="24"/>
+          <w:szCs w:val="24"/>
+        </w:rPr>
+        <w:t>. Dans le deuxième cycle, la valeur à l’adresse r4 de la mémoire est mis dans T. Pour le troisième cycle, le résultat est écrit dans r1</w:t>
+      </w:r>
+      <w:r>
+        <w:rPr>
+          <w:rFonts w:cstheme="minorHAnsi"/>
+          <w:sz w:val="24"/>
+          <w:szCs w:val="24"/>
+        </w:rPr>
+        <w:t xml:space="preserve"> (</w:t>
+      </w:r>
+      <w:r>
+        <w:rPr>
+          <w:rFonts w:cstheme="minorHAnsi"/>
+          <w:sz w:val="24"/>
+          <w:szCs w:val="24"/>
+        </w:rPr>
+        <w:t>16h)</w:t>
+      </w:r>
+      <w:r>
+        <w:rPr>
+          <w:rFonts w:cstheme="minorHAnsi"/>
+          <w:sz w:val="24"/>
+          <w:szCs w:val="24"/>
+        </w:rPr>
+        <w:t>, au niveau de EAX.</w:t>
       </w:r>
     </w:p>
     <w:p>
@@ -7914,30 +8857,8 @@
           <w:szCs w:val="24"/>
         </w:rPr>
       </w:pPr>
-    </w:p>
-    <w:p>
-      <w:pPr>
-        <w:pStyle w:val="ListParagraph"/>
-        <w:spacing w:after="50"/>
-        <w:jc w:val="both"/>
-        <w:rPr>
-          <w:rFonts w:cstheme="minorHAnsi"/>
-          <w:sz w:val="24"/>
-          <w:szCs w:val="24"/>
-        </w:rPr>
-      </w:pPr>
-    </w:p>
-    <w:p>
-      <w:pPr>
-        <w:pStyle w:val="ListParagraph"/>
-        <w:spacing w:after="50"/>
-        <w:jc w:val="both"/>
-        <w:rPr>
-          <w:rFonts w:cstheme="minorHAnsi"/>
-          <w:sz w:val="24"/>
-          <w:szCs w:val="24"/>
-        </w:rPr>
-      </w:pPr>
+      <w:bookmarkStart w:id="0" w:name="_GoBack"/>
+      <w:bookmarkEnd w:id="0"/>
     </w:p>
     <w:p>
       <w:pPr>
@@ -8044,7 +8965,6 @@
           <w:sz w:val="24"/>
           <w:szCs w:val="24"/>
         </w:rPr>
-        <w:lastRenderedPageBreak/>
         <w:t>Partie 2.</w:t>
       </w:r>
     </w:p>
@@ -8083,13 +9003,23 @@
           <w:szCs w:val="24"/>
         </w:rPr>
       </w:pPr>
-      <w:r>
-        <w:rPr>
-          <w:rFonts w:cstheme="minorHAnsi"/>
-          <w:sz w:val="24"/>
-          <w:szCs w:val="24"/>
-        </w:rPr>
-        <w:t>r1 &lt;- (Memoire2[r4] + r2) &gt;&gt; 0x08</w:t>
+      <w:proofErr w:type="gramStart"/>
+      <w:r>
+        <w:rPr>
+          <w:rFonts w:cstheme="minorHAnsi"/>
+          <w:sz w:val="24"/>
+          <w:szCs w:val="24"/>
+        </w:rPr>
+        <w:t>r</w:t>
+      </w:r>
+      <w:proofErr w:type="gramEnd"/>
+      <w:r>
+        <w:rPr>
+          <w:rFonts w:cstheme="minorHAnsi"/>
+          <w:sz w:val="24"/>
+          <w:szCs w:val="24"/>
+        </w:rPr>
+        <w:t>1 &lt;- (Memoire2[r4] + r2) &gt;&gt; 0x08</w:t>
       </w:r>
     </w:p>
     <w:p>
@@ -8140,6 +9070,7 @@
                 <w:lang w:val="en-US"/>
               </w:rPr>
             </w:pPr>
+            <w:proofErr w:type="spellStart"/>
             <w:r>
               <w:rPr>
                 <w:rFonts w:cstheme="minorHAnsi"/>
@@ -8149,6 +9080,7 @@
               </w:rPr>
               <w:t>Registres</w:t>
             </w:r>
+            <w:proofErr w:type="spellEnd"/>
           </w:p>
         </w:tc>
         <w:tc>
@@ -8338,6 +9270,7 @@
                 <w:lang w:val="en-US"/>
               </w:rPr>
             </w:pPr>
+            <w:proofErr w:type="spellStart"/>
             <w:r>
               <w:rPr>
                 <w:rFonts w:cstheme="minorHAnsi"/>
@@ -8347,6 +9280,7 @@
               </w:rPr>
               <w:t>Valeur</w:t>
             </w:r>
+            <w:proofErr w:type="spellEnd"/>
           </w:p>
         </w:tc>
         <w:tc>
@@ -8705,6 +9639,7 @@
                 <w:lang w:val="en-US"/>
               </w:rPr>
             </w:pPr>
+            <w:proofErr w:type="spellStart"/>
             <w:r>
               <w:rPr>
                 <w:rFonts w:cstheme="minorHAnsi"/>
@@ -8719,6 +9654,7 @@
               </w:rPr>
               <w:t>onstante</w:t>
             </w:r>
+            <w:proofErr w:type="spellEnd"/>
             <w:r>
               <w:rPr>
                 <w:rFonts w:cstheme="minorHAnsi"/>
@@ -8822,7 +9758,25 @@
           <w:sz w:val="24"/>
           <w:szCs w:val="24"/>
         </w:rPr>
-        <w:t xml:space="preserve"> (big endian)</w:t>
+        <w:t xml:space="preserve"> (big </w:t>
+      </w:r>
+      <w:proofErr w:type="spellStart"/>
+      <w:r>
+        <w:rPr>
+          <w:rFonts w:cstheme="minorHAnsi"/>
+          <w:sz w:val="24"/>
+          <w:szCs w:val="24"/>
+        </w:rPr>
+        <w:t>endian</w:t>
+      </w:r>
+      <w:proofErr w:type="spellEnd"/>
+      <w:r>
+        <w:rPr>
+          <w:rFonts w:cstheme="minorHAnsi"/>
+          <w:sz w:val="24"/>
+          <w:szCs w:val="24"/>
+        </w:rPr>
+        <w:t>)</w:t>
       </w:r>
     </w:p>
     <w:p>
@@ -8843,7 +9797,43 @@
           <w:sz w:val="24"/>
           <w:szCs w:val="24"/>
         </w:rPr>
-        <w:t xml:space="preserve">En little endian : </w:t>
+        <w:t xml:space="preserve">En </w:t>
+      </w:r>
+      <w:proofErr w:type="spellStart"/>
+      <w:r>
+        <w:rPr>
+          <w:rFonts w:cstheme="minorHAnsi"/>
+          <w:sz w:val="24"/>
+          <w:szCs w:val="24"/>
+        </w:rPr>
+        <w:t>little</w:t>
+      </w:r>
+      <w:proofErr w:type="spellEnd"/>
+      <w:r>
+        <w:rPr>
+          <w:rFonts w:cstheme="minorHAnsi"/>
+          <w:sz w:val="24"/>
+          <w:szCs w:val="24"/>
+        </w:rPr>
+        <w:t xml:space="preserve"> </w:t>
+      </w:r>
+      <w:proofErr w:type="spellStart"/>
+      <w:r>
+        <w:rPr>
+          <w:rFonts w:cstheme="minorHAnsi"/>
+          <w:sz w:val="24"/>
+          <w:szCs w:val="24"/>
+        </w:rPr>
+        <w:t>endian</w:t>
+      </w:r>
+      <w:proofErr w:type="spellEnd"/>
+      <w:r>
+        <w:rPr>
+          <w:rFonts w:cstheme="minorHAnsi"/>
+          <w:sz w:val="24"/>
+          <w:szCs w:val="24"/>
+        </w:rPr>
+        <w:t xml:space="preserve"> : </w:t>
       </w:r>
       <w:r>
         <w:rPr>
@@ -8921,7 +9911,25 @@
           <w:sz w:val="24"/>
           <w:szCs w:val="24"/>
         </w:rPr>
-        <w:t>T &lt;- R[IR&lt;20...1</w:t>
+        <w:t xml:space="preserve">T &lt;- </w:t>
+      </w:r>
+      <w:proofErr w:type="gramStart"/>
+      <w:r>
+        <w:rPr>
+          <w:rFonts w:cstheme="minorHAnsi"/>
+          <w:sz w:val="24"/>
+          <w:szCs w:val="24"/>
+        </w:rPr>
+        <w:t>R[</w:t>
+      </w:r>
+      <w:proofErr w:type="gramEnd"/>
+      <w:r>
+        <w:rPr>
+          <w:rFonts w:cstheme="minorHAnsi"/>
+          <w:sz w:val="24"/>
+          <w:szCs w:val="24"/>
+        </w:rPr>
+        <w:t>IR&lt;20...1</w:t>
       </w:r>
       <w:r>
         <w:rPr>
@@ -8981,6 +9989,7 @@
         </w:rPr>
         <w:t>T&lt;- T + R[IR&lt;</w:t>
       </w:r>
+      <w:proofErr w:type="gramStart"/>
       <w:r>
         <w:rPr>
           <w:rFonts w:cstheme="minorHAnsi"/>
@@ -8995,7 +10004,16 @@
           <w:sz w:val="24"/>
           <w:szCs w:val="24"/>
         </w:rPr>
-        <w:t>..1</w:t>
+        <w:t>..</w:t>
+      </w:r>
+      <w:proofErr w:type="gramEnd"/>
+      <w:r>
+        <w:rPr>
+          <w:rFonts w:cstheme="minorHAnsi"/>
+          <w:sz w:val="24"/>
+          <w:szCs w:val="24"/>
+        </w:rPr>
+        <w:t>1</w:t>
       </w:r>
       <w:r>
         <w:rPr>
@@ -9032,7 +10050,25 @@
           <w:sz w:val="24"/>
           <w:szCs w:val="24"/>
         </w:rPr>
-        <w:t>R[IR&lt;23..21&gt;] &lt;- T &gt;&gt; IR&lt;12..0&gt;;</w:t>
+        <w:t>R[IR&lt;</w:t>
+      </w:r>
+      <w:proofErr w:type="gramStart"/>
+      <w:r>
+        <w:rPr>
+          <w:rFonts w:cstheme="minorHAnsi"/>
+          <w:sz w:val="24"/>
+          <w:szCs w:val="24"/>
+        </w:rPr>
+        <w:t>23..</w:t>
+      </w:r>
+      <w:proofErr w:type="gramEnd"/>
+      <w:r>
+        <w:rPr>
+          <w:rFonts w:cstheme="minorHAnsi"/>
+          <w:sz w:val="24"/>
+          <w:szCs w:val="24"/>
+        </w:rPr>
+        <w:t>21&gt;] &lt;- T &gt;&gt; IR&lt;12..0&gt;;</w:t>
       </w:r>
     </w:p>
     <w:p>
@@ -9418,6 +10454,8 @@
                 <w:szCs w:val="24"/>
               </w:rPr>
             </w:pPr>
+            <w:proofErr w:type="spellStart"/>
+            <w:proofErr w:type="gramStart"/>
             <w:r>
               <w:rPr>
                 <w:rFonts w:cstheme="minorHAnsi"/>
@@ -9426,6 +10464,8 @@
               </w:rPr>
               <w:t>ecrireEIP</w:t>
             </w:r>
+            <w:proofErr w:type="spellEnd"/>
+            <w:proofErr w:type="gramEnd"/>
           </w:p>
         </w:tc>
         <w:tc>
@@ -9444,6 +10484,8 @@
                 <w:szCs w:val="24"/>
               </w:rPr>
             </w:pPr>
+            <w:proofErr w:type="spellStart"/>
+            <w:proofErr w:type="gramStart"/>
             <w:r>
               <w:rPr>
                 <w:rFonts w:cstheme="minorHAnsi"/>
@@ -9452,6 +10494,8 @@
               </w:rPr>
               <w:t>ecrireT</w:t>
             </w:r>
+            <w:proofErr w:type="spellEnd"/>
+            <w:proofErr w:type="gramEnd"/>
           </w:p>
         </w:tc>
         <w:tc>
@@ -9470,6 +10514,8 @@
                 <w:szCs w:val="24"/>
               </w:rPr>
             </w:pPr>
+            <w:proofErr w:type="spellStart"/>
+            <w:proofErr w:type="gramStart"/>
             <w:r>
               <w:rPr>
                 <w:rFonts w:cstheme="minorHAnsi"/>
@@ -9478,6 +10524,8 @@
               </w:rPr>
               <w:t>ecrireRegistre</w:t>
             </w:r>
+            <w:proofErr w:type="spellEnd"/>
+            <w:proofErr w:type="gramEnd"/>
           </w:p>
         </w:tc>
       </w:tr>
@@ -10875,8 +11923,29 @@
           <w:sz w:val="24"/>
           <w:szCs w:val="24"/>
         </w:rPr>
-        <w:lastRenderedPageBreak/>
-        <w:t>Simulez l’instruction avec le logiciel Electric. Faites une ou plusieurs captures d’écran montrant clairement que le résultat de la simulation est correct, en justifiant pourquoi, et joignez-la dans le rapport suite à la question c) précédente.</w:t>
+        <w:t xml:space="preserve">Simulez l’instruction avec le logiciel Electric. Faites une ou plusieurs captures d’écran montrant clairement que le résultat de la simulation est correct, en justifiant pourquoi, et joignez-la dans le rapport </w:t>
+      </w:r>
+      <w:proofErr w:type="gramStart"/>
+      <w:r>
+        <w:rPr>
+          <w:rFonts w:cstheme="minorHAnsi"/>
+          <w:b/>
+          <w:bCs/>
+          <w:sz w:val="24"/>
+          <w:szCs w:val="24"/>
+        </w:rPr>
+        <w:t>suite à</w:t>
+      </w:r>
+      <w:proofErr w:type="gramEnd"/>
+      <w:r>
+        <w:rPr>
+          <w:rFonts w:cstheme="minorHAnsi"/>
+          <w:b/>
+          <w:bCs/>
+          <w:sz w:val="24"/>
+          <w:szCs w:val="24"/>
+        </w:rPr>
+        <w:t xml:space="preserve"> la question c) précédente.</w:t>
       </w:r>
     </w:p>
     <w:p>
@@ -10902,24 +11971,16 @@
       </w:pPr>
       <w:r>
         <w:rPr>
-          <w:rFonts w:ascii="Times New Roman" w:hAnsi="Times New Roman" w:cs="Times New Roman"/>
+          <w:rFonts w:cstheme="minorHAnsi"/>
           <w:noProof/>
           <w:sz w:val="24"/>
           <w:szCs w:val="24"/>
         </w:rPr>
         <w:drawing>
-          <wp:anchor distT="0" distB="0" distL="0" distR="0" simplePos="0" relativeHeight="251659264" behindDoc="0" locked="0" layoutInCell="1" allowOverlap="1" wp14:anchorId="0013C81E" wp14:editId="11F0D32F">
-            <wp:simplePos x="0" y="0"/>
-            <wp:positionH relativeFrom="column">
-              <wp:posOffset>0</wp:posOffset>
-            </wp:positionH>
-            <wp:positionV relativeFrom="paragraph">
-              <wp:posOffset>229870</wp:posOffset>
-            </wp:positionV>
-            <wp:extent cx="6301105" cy="4629785"/>
+          <wp:inline distT="0" distB="0" distL="0" distR="0" wp14:anchorId="57F7681D" wp14:editId="06C78E97">
+            <wp:extent cx="5943600" cy="3162300"/>
             <wp:effectExtent l="0" t="0" r="0" b="0"/>
-            <wp:wrapSquare wrapText="largest"/>
-            <wp:docPr id="10" name="Image1"/>
+            <wp:docPr id="4" name="Picture 4" descr="A screenshot of a computer&#10;&#10;Description automatically generated"/>
             <wp:cNvGraphicFramePr>
               <a:graphicFrameLocks xmlns:a="http://schemas.openxmlformats.org/drawingml/2006/main" noChangeAspect="1"/>
             </wp:cNvGraphicFramePr>
@@ -10927,21 +11988,25 @@
               <a:graphicData uri="http://schemas.openxmlformats.org/drawingml/2006/picture">
                 <pic:pic xmlns:pic="http://schemas.openxmlformats.org/drawingml/2006/picture">
                   <pic:nvPicPr>
-                    <pic:cNvPr id="3" name="Image1"/>
-                    <pic:cNvPicPr>
-                      <a:picLocks noChangeAspect="1" noChangeArrowheads="1"/>
-                    </pic:cNvPicPr>
+                    <pic:cNvPr id="4" name="txt 1 2.png"/>
+                    <pic:cNvPicPr/>
                   </pic:nvPicPr>
                   <pic:blipFill>
-                    <a:blip r:embed="rId8"/>
+                    <a:blip r:embed="rId8" cstate="print">
+                      <a:extLst>
+                        <a:ext uri="{28A0092B-C50C-407E-A947-70E740481C1C}">
+                          <a14:useLocalDpi xmlns:a14="http://schemas.microsoft.com/office/drawing/2010/main" val="0"/>
+                        </a:ext>
+                      </a:extLst>
+                    </a:blip>
                     <a:stretch>
                       <a:fillRect/>
                     </a:stretch>
                   </pic:blipFill>
-                  <pic:spPr bwMode="auto">
+                  <pic:spPr>
                     <a:xfrm>
                       <a:off x="0" y="0"/>
-                      <a:ext cx="6301105" cy="4629785"/>
+                      <a:ext cx="5943600" cy="3162300"/>
                     </a:xfrm>
                     <a:prstGeom prst="rect">
                       <a:avLst/>
@@ -10950,7 +12015,7 @@
                 </pic:pic>
               </a:graphicData>
             </a:graphic>
-          </wp:anchor>
+          </wp:inline>
         </w:drawing>
       </w:r>
     </w:p>
@@ -10997,7 +12062,155 @@
           <w:sz w:val="24"/>
           <w:szCs w:val="24"/>
         </w:rPr>
-        <w:t xml:space="preserve">On peut voir que l’instruction entre premièrement dans la mémoire à la dernière ligne (MEM_INSTRUCTION[31 :0]) pour ensuite être chargé dans IR (IR[31 :0]). La valeur de r[4] (Bh) est ensuite lue  et mise dans T. Par la suite, la valeur de Memoire2[T] (4E4D4C4Bh) est lue et placé dans T. On additionne par la suite r[2](Bh) et la valeur de T en écrivant le résultat dans T(4E4D4C56h). En activant D, la constante 0x08 est par la suite lue pour décaler les bits du nombre dans T. Enfin, le résultat est mis dans r[1](4E4D4Ch). Pour conclure, les instructions fonctionnent tel que voulu. </w:t>
+        <w:t>On peut voir que l’instruction entre premièrement dans la mémoire à la dernière ligne (MEM_</w:t>
+      </w:r>
+      <w:proofErr w:type="gramStart"/>
+      <w:r>
+        <w:rPr>
+          <w:rFonts w:cstheme="minorHAnsi"/>
+          <w:sz w:val="24"/>
+          <w:szCs w:val="24"/>
+        </w:rPr>
+        <w:t>INSTRUCTION[</w:t>
+      </w:r>
+      <w:proofErr w:type="gramEnd"/>
+      <w:r>
+        <w:rPr>
+          <w:rFonts w:cstheme="minorHAnsi"/>
+          <w:sz w:val="24"/>
+          <w:szCs w:val="24"/>
+        </w:rPr>
+        <w:t xml:space="preserve">31 :0]) pour ensuite être chargé dans IR (IR[31 :0]). La valeur de </w:t>
+      </w:r>
+      <w:proofErr w:type="gramStart"/>
+      <w:r>
+        <w:rPr>
+          <w:rFonts w:cstheme="minorHAnsi"/>
+          <w:sz w:val="24"/>
+          <w:szCs w:val="24"/>
+        </w:rPr>
+        <w:t>r[</w:t>
+      </w:r>
+      <w:proofErr w:type="gramEnd"/>
+      <w:r>
+        <w:rPr>
+          <w:rFonts w:cstheme="minorHAnsi"/>
+          <w:sz w:val="24"/>
+          <w:szCs w:val="24"/>
+        </w:rPr>
+        <w:t>4] (</w:t>
+      </w:r>
+      <w:proofErr w:type="spellStart"/>
+      <w:r>
+        <w:rPr>
+          <w:rFonts w:cstheme="minorHAnsi"/>
+          <w:sz w:val="24"/>
+          <w:szCs w:val="24"/>
+        </w:rPr>
+        <w:t>Bh</w:t>
+      </w:r>
+      <w:proofErr w:type="spellEnd"/>
+      <w:r>
+        <w:rPr>
+          <w:rFonts w:cstheme="minorHAnsi"/>
+          <w:sz w:val="24"/>
+          <w:szCs w:val="24"/>
+        </w:rPr>
+        <w:t>) est ensuite lue  et mise dans T. Par la suite, la valeur de Memoire2[T] (</w:t>
+      </w:r>
+      <w:r>
+        <w:rPr>
+          <w:rFonts w:cstheme="minorHAnsi"/>
+          <w:sz w:val="24"/>
+          <w:szCs w:val="24"/>
+        </w:rPr>
+        <w:t>4310008</w:t>
+      </w:r>
+      <w:r>
+        <w:rPr>
+          <w:rFonts w:cstheme="minorHAnsi"/>
+          <w:sz w:val="24"/>
+          <w:szCs w:val="24"/>
+        </w:rPr>
+        <w:t>h) est lue et placé dans T. On additionne par la suite r[</w:t>
+      </w:r>
+      <w:proofErr w:type="gramStart"/>
+      <w:r>
+        <w:rPr>
+          <w:rFonts w:cstheme="minorHAnsi"/>
+          <w:sz w:val="24"/>
+          <w:szCs w:val="24"/>
+        </w:rPr>
+        <w:t>2](</w:t>
+      </w:r>
+      <w:proofErr w:type="spellStart"/>
+      <w:proofErr w:type="gramEnd"/>
+      <w:r>
+        <w:rPr>
+          <w:rFonts w:cstheme="minorHAnsi"/>
+          <w:sz w:val="24"/>
+          <w:szCs w:val="24"/>
+        </w:rPr>
+        <w:t>Bh</w:t>
+      </w:r>
+      <w:proofErr w:type="spellEnd"/>
+      <w:r>
+        <w:rPr>
+          <w:rFonts w:cstheme="minorHAnsi"/>
+          <w:sz w:val="24"/>
+          <w:szCs w:val="24"/>
+        </w:rPr>
+        <w:t>) et la valeur de T en écrivant le résultat dans T(</w:t>
+      </w:r>
+      <w:r>
+        <w:rPr>
+          <w:rFonts w:cstheme="minorHAnsi"/>
+          <w:sz w:val="24"/>
+          <w:szCs w:val="24"/>
+        </w:rPr>
+        <w:t>434241h</w:t>
+      </w:r>
+      <w:r>
+        <w:rPr>
+          <w:rFonts w:cstheme="minorHAnsi"/>
+          <w:sz w:val="24"/>
+          <w:szCs w:val="24"/>
+        </w:rPr>
+        <w:t>). En activant D, la constante 0x08 est par la suite lue pour décaler les bits du nombre dans T. Enfin, le résultat est mis dans r[</w:t>
+      </w:r>
+      <w:proofErr w:type="gramStart"/>
+      <w:r>
+        <w:rPr>
+          <w:rFonts w:cstheme="minorHAnsi"/>
+          <w:sz w:val="24"/>
+          <w:szCs w:val="24"/>
+        </w:rPr>
+        <w:t>1](</w:t>
+      </w:r>
+      <w:proofErr w:type="gramEnd"/>
+      <w:r>
+        <w:rPr>
+          <w:rFonts w:cstheme="minorHAnsi"/>
+          <w:sz w:val="24"/>
+          <w:szCs w:val="24"/>
+        </w:rPr>
+        <w:t>4</w:t>
+      </w:r>
+      <w:r>
+        <w:rPr>
+          <w:rFonts w:cstheme="minorHAnsi"/>
+          <w:sz w:val="24"/>
+          <w:szCs w:val="24"/>
+        </w:rPr>
+        <w:t>34241h</w:t>
+      </w:r>
+      <w:r>
+        <w:rPr>
+          <w:rFonts w:cstheme="minorHAnsi"/>
+          <w:sz w:val="24"/>
+          <w:szCs w:val="24"/>
+        </w:rPr>
+        <w:t xml:space="preserve">). Pour conclure, les instructions fonctionnent tel que voulu. </w:t>
       </w:r>
     </w:p>
     <w:p>

</xml_diff>